<commit_message>
Updated resume to read ECMAScript
</commit_message>
<xml_diff>
--- a/formats/resume.docx
+++ b/formats/resume.docx
@@ -2,31 +2,31 @@
 <file path=word/document.xml><?xml version="1.0" encoding="utf-8"?>
 <w:document xmlns:w="http://schemas.openxmlformats.org/wordprocessingml/2006/main" xmlns:m="http://schemas.openxmlformats.org/officeDocument/2006/math" xmlns:r="http://schemas.openxmlformats.org/officeDocument/2006/relationships" xmlns:o="urn:schemas-microsoft-com:office:office" xmlns:v="urn:schemas-microsoft-com:vml" xmlns:w10="urn:schemas-microsoft-com:office:word" xmlns:a="http://schemas.openxmlformats.org/drawingml/2006/main" xmlns:pic="http://schemas.openxmlformats.org/drawingml/2006/picture" xmlns:wp="http://schemas.openxmlformats.org/drawingml/2006/wordprocessingDrawing">
   <w:body>
+    <w:bookmarkStart w:id="21" w:name="knowledge"/>
     <w:p>
       <w:pPr>
         <w:pStyle w:val="Heading1"/>
       </w:pPr>
-      <w:bookmarkStart w:id="21" w:name="knowledge"/>
-      <w:bookmarkEnd w:id="21"/>
       <w:r>
         <w:t xml:space="preserve">KNOWLEDGE</w:t>
       </w:r>
     </w:p>
+    <w:bookmarkEnd w:id="21"/>
+    <w:bookmarkStart w:id="22" w:name="programming-languages"/>
     <w:p>
       <w:pPr>
         <w:pStyle w:val="Heading2"/>
       </w:pPr>
-      <w:bookmarkStart w:id="22" w:name="programming-languages"/>
-      <w:bookmarkEnd w:id="22"/>
       <w:r>
         <w:t xml:space="preserve">Programming Languages</w:t>
       </w:r>
     </w:p>
-    <w:p>
-      <w:pPr>
-        <w:pStyle w:val="Compact"/>
-        <w:numPr>
-          <w:numId w:val="1001"/>
+    <w:bookmarkEnd w:id="22"/>
+    <w:p>
+      <w:pPr>
+        <w:pStyle w:val="Compact"/>
+        <w:numPr>
+          <w:numId w:val="2"/>
           <w:ilvl w:val="0"/>
         </w:numPr>
       </w:pPr>
@@ -40,14 +40,14 @@
         <w:t xml:space="preserve"> </w:t>
       </w:r>
       <w:r>
-        <w:t xml:space="preserve">JavaScript, node.js/CommonJS, Python, HTML5/CSS3, XML, LaTeX, ActionScript</w:t>
-      </w:r>
-    </w:p>
-    <w:p>
-      <w:pPr>
-        <w:pStyle w:val="Compact"/>
-        <w:numPr>
-          <w:numId w:val="1001"/>
+        <w:t xml:space="preserve">ECMAScript (JavaScript), node.js/CommonJS, Python, HTML5/CSS3, XML, LaTeX, ActionScript</w:t>
+      </w:r>
+    </w:p>
+    <w:p>
+      <w:pPr>
+        <w:pStyle w:val="Compact"/>
+        <w:numPr>
+          <w:numId w:val="2"/>
           <w:ilvl w:val="0"/>
         </w:numPr>
       </w:pPr>
@@ -64,21 +64,21 @@
         <w:t xml:space="preserve">Java SE, PHP, SQL, VBA, Bash</w:t>
       </w:r>
     </w:p>
+    <w:bookmarkStart w:id="23" w:name="javascript-libraries-and-frameworks"/>
     <w:p>
       <w:pPr>
         <w:pStyle w:val="Heading2"/>
       </w:pPr>
-      <w:bookmarkStart w:id="23" w:name="javascript-libraries-and-frameworks"/>
-      <w:bookmarkEnd w:id="23"/>
       <w:r>
         <w:t xml:space="preserve">JavaScript Libraries and Frameworks</w:t>
       </w:r>
     </w:p>
-    <w:p>
-      <w:pPr>
-        <w:pStyle w:val="Compact"/>
-        <w:numPr>
-          <w:numId w:val="1002"/>
+    <w:bookmarkEnd w:id="23"/>
+    <w:p>
+      <w:pPr>
+        <w:pStyle w:val="Compact"/>
+        <w:numPr>
+          <w:numId w:val="3"/>
           <w:ilvl w:val="0"/>
         </w:numPr>
       </w:pPr>
@@ -101,21 +101,21 @@
         <w:t xml:space="preserve">)</w:t>
       </w:r>
     </w:p>
+    <w:bookmarkStart w:id="24" w:name="database-technologies-and-devops"/>
     <w:p>
       <w:pPr>
         <w:pStyle w:val="Heading2"/>
       </w:pPr>
-      <w:bookmarkStart w:id="24" w:name="database-technologies-and-devops"/>
-      <w:bookmarkEnd w:id="24"/>
       <w:r>
         <w:t xml:space="preserve">Database Technologies and DevOps</w:t>
       </w:r>
     </w:p>
-    <w:p>
-      <w:pPr>
-        <w:pStyle w:val="Compact"/>
-        <w:numPr>
-          <w:numId w:val="1003"/>
+    <w:bookmarkEnd w:id="24"/>
+    <w:p>
+      <w:pPr>
+        <w:pStyle w:val="Compact"/>
+        <w:numPr>
+          <w:numId w:val="4"/>
           <w:ilvl w:val="0"/>
         </w:numPr>
       </w:pPr>
@@ -136,7 +136,7 @@
       <w:pPr>
         <w:pStyle w:val="Compact"/>
         <w:numPr>
-          <w:numId w:val="1003"/>
+          <w:numId w:val="4"/>
           <w:ilvl w:val="0"/>
         </w:numPr>
       </w:pPr>
@@ -157,7 +157,7 @@
       <w:pPr>
         <w:pStyle w:val="Compact"/>
         <w:numPr>
-          <w:numId w:val="1003"/>
+          <w:numId w:val="4"/>
           <w:ilvl w:val="0"/>
         </w:numPr>
       </w:pPr>
@@ -174,21 +174,21 @@
         <w:t xml:space="preserve">Git, nvm, npm, Grunt, Gulp, Browserify</w:t>
       </w:r>
     </w:p>
+    <w:bookmarkStart w:id="25" w:name="software"/>
     <w:p>
       <w:pPr>
         <w:pStyle w:val="Heading2"/>
       </w:pPr>
-      <w:bookmarkStart w:id="25" w:name="software"/>
-      <w:bookmarkEnd w:id="25"/>
       <w:r>
         <w:t xml:space="preserve">Software</w:t>
       </w:r>
     </w:p>
-    <w:p>
-      <w:pPr>
-        <w:pStyle w:val="Compact"/>
-        <w:numPr>
-          <w:numId w:val="1004"/>
+    <w:bookmarkEnd w:id="25"/>
+    <w:p>
+      <w:pPr>
+        <w:pStyle w:val="Compact"/>
+        <w:numPr>
+          <w:numId w:val="5"/>
           <w:ilvl w:val="0"/>
         </w:numPr>
       </w:pPr>
@@ -200,7 +200,7 @@
       <w:pPr>
         <w:pStyle w:val="Compact"/>
         <w:numPr>
-          <w:numId w:val="1004"/>
+          <w:numId w:val="5"/>
           <w:ilvl w:val="0"/>
         </w:numPr>
       </w:pPr>
@@ -212,7 +212,7 @@
       <w:pPr>
         <w:pStyle w:val="Compact"/>
         <w:numPr>
-          <w:numId w:val="1004"/>
+          <w:numId w:val="5"/>
           <w:ilvl w:val="0"/>
         </w:numPr>
       </w:pPr>
@@ -224,7 +224,7 @@
       <w:pPr>
         <w:pStyle w:val="Compact"/>
         <w:numPr>
-          <w:numId w:val="1004"/>
+          <w:numId w:val="5"/>
           <w:ilvl w:val="0"/>
         </w:numPr>
       </w:pPr>
@@ -232,12 +232,11 @@
         <w:t xml:space="preserve">Adobe Photoshop, Adobe Fireworks, Adobe Illustrator, Adobe Flash</w:t>
       </w:r>
     </w:p>
+    <w:bookmarkStart w:id="26" w:name="security-certifications"/>
     <w:p>
       <w:pPr>
         <w:pStyle w:val="Heading2"/>
       </w:pPr>
-      <w:bookmarkStart w:id="26" w:name="security-certifications"/>
-      <w:bookmarkEnd w:id="26"/>
       <w:r>
         <w:t xml:space="preserve">Security (</w:t>
       </w:r>
@@ -253,11 +252,12 @@
         <w:t xml:space="preserve">)</w:t>
       </w:r>
     </w:p>
-    <w:p>
-      <w:pPr>
-        <w:pStyle w:val="Compact"/>
-        <w:numPr>
-          <w:numId w:val="1005"/>
+    <w:bookmarkEnd w:id="26"/>
+    <w:p>
+      <w:pPr>
+        <w:pStyle w:val="Compact"/>
+        <w:numPr>
+          <w:numId w:val="6"/>
           <w:ilvl w:val="0"/>
         </w:numPr>
       </w:pPr>
@@ -269,7 +269,7 @@
       <w:pPr>
         <w:pStyle w:val="Compact"/>
         <w:numPr>
-          <w:numId w:val="1005"/>
+          <w:numId w:val="6"/>
           <w:ilvl w:val="0"/>
         </w:numPr>
       </w:pPr>
@@ -277,31 +277,31 @@
         <w:t xml:space="preserve">Web Application security</w:t>
       </w:r>
     </w:p>
+    <w:bookmarkStart w:id="27" w:name="skills"/>
     <w:p>
       <w:pPr>
         <w:pStyle w:val="Heading1"/>
       </w:pPr>
-      <w:bookmarkStart w:id="27" w:name="skills"/>
-      <w:bookmarkEnd w:id="27"/>
       <w:r>
         <w:t xml:space="preserve">SKILLS</w:t>
       </w:r>
     </w:p>
+    <w:bookmarkEnd w:id="27"/>
+    <w:bookmarkStart w:id="28" w:name="application-design-and-development"/>
     <w:p>
       <w:pPr>
         <w:pStyle w:val="Heading2"/>
       </w:pPr>
-      <w:bookmarkStart w:id="28" w:name="application-design-and-development"/>
-      <w:bookmarkEnd w:id="28"/>
       <w:r>
         <w:t xml:space="preserve">Application Design and Development</w:t>
       </w:r>
     </w:p>
-    <w:p>
-      <w:pPr>
-        <w:pStyle w:val="Compact"/>
-        <w:numPr>
-          <w:numId w:val="1006"/>
+    <w:bookmarkEnd w:id="28"/>
+    <w:p>
+      <w:pPr>
+        <w:pStyle w:val="Compact"/>
+        <w:numPr>
+          <w:numId w:val="7"/>
           <w:ilvl w:val="0"/>
         </w:numPr>
       </w:pPr>
@@ -323,21 +323,21 @@
         <w:t xml:space="preserve">.</w:t>
       </w:r>
     </w:p>
+    <w:bookmarkStart w:id="30" w:name="engineering-general-management"/>
     <w:p>
       <w:pPr>
         <w:pStyle w:val="Heading2"/>
       </w:pPr>
-      <w:bookmarkStart w:id="30" w:name="engineering-general-management"/>
-      <w:bookmarkEnd w:id="30"/>
       <w:r>
         <w:t xml:space="preserve">Engineering / General Management</w:t>
       </w:r>
     </w:p>
-    <w:p>
-      <w:pPr>
-        <w:pStyle w:val="Compact"/>
-        <w:numPr>
-          <w:numId w:val="1007"/>
+    <w:bookmarkEnd w:id="30"/>
+    <w:p>
+      <w:pPr>
+        <w:pStyle w:val="Compact"/>
+        <w:numPr>
+          <w:numId w:val="8"/>
           <w:ilvl w:val="0"/>
         </w:numPr>
       </w:pPr>
@@ -349,7 +349,7 @@
       <w:pPr>
         <w:pStyle w:val="Compact"/>
         <w:numPr>
-          <w:numId w:val="1007"/>
+          <w:numId w:val="8"/>
           <w:ilvl w:val="0"/>
         </w:numPr>
       </w:pPr>
@@ -357,21 +357,21 @@
         <w:t xml:space="preserve">Led teams through complex technical evolutions, during maintenance and casualty situations, maximizing efficiency while maintaining a safe environment.</w:t>
       </w:r>
     </w:p>
+    <w:bookmarkStart w:id="31" w:name="training"/>
     <w:p>
       <w:pPr>
         <w:pStyle w:val="Heading2"/>
       </w:pPr>
-      <w:bookmarkStart w:id="31" w:name="training"/>
-      <w:bookmarkEnd w:id="31"/>
       <w:r>
         <w:t xml:space="preserve">Training</w:t>
       </w:r>
     </w:p>
-    <w:p>
-      <w:pPr>
-        <w:pStyle w:val="Compact"/>
-        <w:numPr>
-          <w:numId w:val="1008"/>
+    <w:bookmarkEnd w:id="31"/>
+    <w:p>
+      <w:pPr>
+        <w:pStyle w:val="Compact"/>
+        <w:numPr>
+          <w:numId w:val="9"/>
           <w:ilvl w:val="0"/>
         </w:numPr>
       </w:pPr>
@@ -383,7 +383,7 @@
       <w:pPr>
         <w:pStyle w:val="Compact"/>
         <w:numPr>
-          <w:numId w:val="1008"/>
+          <w:numId w:val="9"/>
           <w:ilvl w:val="0"/>
         </w:numPr>
       </w:pPr>
@@ -391,22 +391,21 @@
         <w:t xml:space="preserve">Maintained 100% readiness as the branch Training Officer ensuring that personnel were always ready to meet mission objectives.</w:t>
       </w:r>
     </w:p>
+    <w:bookmarkStart w:id="32" w:name="experience"/>
     <w:p>
       <w:pPr>
         <w:pStyle w:val="Heading1"/>
       </w:pPr>
-      <w:bookmarkStart w:id="32" w:name="experience"/>
-      <w:bookmarkEnd w:id="32"/>
       <w:r>
         <w:t xml:space="preserve">EXPERIENCE</w:t>
       </w:r>
     </w:p>
+    <w:bookmarkEnd w:id="32"/>
+    <w:bookmarkStart w:id="33" w:name="present-senior-software-developer"/>
     <w:p>
       <w:pPr>
         <w:pStyle w:val="Heading2"/>
       </w:pPr>
-      <w:bookmarkStart w:id="33" w:name="present-senior-software-developer"/>
-      <w:bookmarkEnd w:id="33"/>
       <w:r>
         <w:t xml:space="preserve">11/15 - Present,</w:t>
       </w:r>
@@ -421,6 +420,7 @@
         <w:t xml:space="preserve">Senior Software Developer</w:t>
       </w:r>
     </w:p>
+    <w:bookmarkEnd w:id="33"/>
     <w:p>
       <w:r>
         <w:rPr>
@@ -451,7 +451,7 @@
       <w:pPr>
         <w:pStyle w:val="Compact"/>
         <w:numPr>
-          <w:numId w:val="1009"/>
+          <w:numId w:val="10"/>
           <w:ilvl w:val="0"/>
         </w:numPr>
       </w:pPr>
@@ -459,12 +459,11 @@
         <w:t xml:space="preserve">Developing and implementing front-end architecture and workflow for multi-million dollar application</w:t>
       </w:r>
     </w:p>
+    <w:bookmarkStart w:id="34" w:name="senior-software-developer"/>
     <w:p>
       <w:pPr>
         <w:pStyle w:val="Heading2"/>
       </w:pPr>
-      <w:bookmarkStart w:id="34" w:name="senior-software-developer"/>
-      <w:bookmarkEnd w:id="34"/>
       <w:r>
         <w:t xml:space="preserve">08/15 - 11/15,</w:t>
       </w:r>
@@ -479,6 +478,7 @@
         <w:t xml:space="preserve">Senior Software Developer</w:t>
       </w:r>
     </w:p>
+    <w:bookmarkEnd w:id="34"/>
     <w:p>
       <w:r>
         <w:rPr>
@@ -497,7 +497,7 @@
       <w:pPr>
         <w:pStyle w:val="Compact"/>
         <w:numPr>
-          <w:numId w:val="1010"/>
+          <w:numId w:val="11"/>
           <w:ilvl w:val="0"/>
         </w:numPr>
       </w:pPr>
@@ -505,12 +505,11 @@
         <w:t xml:space="preserve">Performed agile development using popular front-end technologies such as: Ampersand.js, Reveal.js, and Cesium.js</w:t>
       </w:r>
     </w:p>
+    <w:bookmarkStart w:id="35" w:name="senior-software-developer-1"/>
     <w:p>
       <w:pPr>
         <w:pStyle w:val="Heading2"/>
       </w:pPr>
-      <w:bookmarkStart w:id="35" w:name="senior-software-developer-1"/>
-      <w:bookmarkEnd w:id="35"/>
       <w:r>
         <w:t xml:space="preserve">07/14 - 08/15,</w:t>
       </w:r>
@@ -525,6 +524,7 @@
         <w:t xml:space="preserve">Senior Software Developer</w:t>
       </w:r>
     </w:p>
+    <w:bookmarkEnd w:id="35"/>
     <w:p>
       <w:r>
         <w:rPr>
@@ -555,7 +555,7 @@
       <w:pPr>
         <w:pStyle w:val="Compact"/>
         <w:numPr>
-          <w:numId w:val="1011"/>
+          <w:numId w:val="12"/>
           <w:ilvl w:val="0"/>
         </w:numPr>
       </w:pPr>
@@ -567,7 +567,7 @@
       <w:pPr>
         <w:pStyle w:val="Compact"/>
         <w:numPr>
-          <w:numId w:val="1011"/>
+          <w:numId w:val="12"/>
           <w:ilvl w:val="0"/>
         </w:numPr>
       </w:pPr>
@@ -575,12 +575,11 @@
         <w:t xml:space="preserve">Instrumental to implementing application infrastructure using MarionetteJS, HTML5, and Less.js</w:t>
       </w:r>
     </w:p>
+    <w:bookmarkStart w:id="36" w:name="strategic-plans-officer-security-manager"/>
     <w:p>
       <w:pPr>
         <w:pStyle w:val="Heading2"/>
       </w:pPr>
-      <w:bookmarkStart w:id="36" w:name="strategic-plans-officer-security-manager"/>
-      <w:bookmarkEnd w:id="36"/>
       <w:r>
         <w:t xml:space="preserve">07/10 - 7/14,</w:t>
       </w:r>
@@ -595,6 +594,7 @@
         <w:t xml:space="preserve">Strategic Plans Officer / Security Manager</w:t>
       </w:r>
     </w:p>
+    <w:bookmarkEnd w:id="36"/>
     <w:p>
       <w:r>
         <w:rPr>
@@ -619,7 +619,7 @@
       <w:pPr>
         <w:pStyle w:val="Compact"/>
         <w:numPr>
-          <w:numId w:val="1012"/>
+          <w:numId w:val="13"/>
           <w:ilvl w:val="0"/>
         </w:numPr>
       </w:pPr>
@@ -631,7 +631,7 @@
       <w:pPr>
         <w:pStyle w:val="Compact"/>
         <w:numPr>
-          <w:numId w:val="1012"/>
+          <w:numId w:val="13"/>
           <w:ilvl w:val="0"/>
         </w:numPr>
       </w:pPr>
@@ -672,7 +672,7 @@
       <w:pPr>
         <w:pStyle w:val="Compact"/>
         <w:numPr>
-          <w:numId w:val="1012"/>
+          <w:numId w:val="13"/>
           <w:ilvl w:val="0"/>
         </w:numPr>
       </w:pPr>
@@ -680,12 +680,11 @@
         <w:t xml:space="preserve">Modernized websites, maintained collaboration tools, created new tools for mission accomplishment, and maintained overall situational picture as division knowledge manager; improved productivity and efficiency.</w:t>
       </w:r>
     </w:p>
+    <w:bookmarkStart w:id="37" w:name="submarine-warfare-officer"/>
     <w:p>
       <w:pPr>
         <w:pStyle w:val="Heading2"/>
       </w:pPr>
-      <w:bookmarkStart w:id="37" w:name="submarine-warfare-officer"/>
-      <w:bookmarkEnd w:id="37"/>
       <w:r>
         <w:t xml:space="preserve">05/06 – 07/10,</w:t>
       </w:r>
@@ -700,6 +699,7 @@
         <w:t xml:space="preserve">Submarine Warfare Officer</w:t>
       </w:r>
     </w:p>
+    <w:bookmarkEnd w:id="37"/>
     <w:p>
       <w:r>
         <w:rPr>
@@ -724,7 +724,7 @@
       <w:pPr>
         <w:pStyle w:val="Compact"/>
         <w:numPr>
-          <w:numId w:val="1013"/>
+          <w:numId w:val="14"/>
           <w:ilvl w:val="0"/>
         </w:numPr>
       </w:pPr>
@@ -736,7 +736,7 @@
       <w:pPr>
         <w:pStyle w:val="Compact"/>
         <w:numPr>
-          <w:numId w:val="1013"/>
+          <w:numId w:val="14"/>
           <w:ilvl w:val="0"/>
         </w:numPr>
       </w:pPr>
@@ -748,7 +748,7 @@
       <w:pPr>
         <w:pStyle w:val="Compact"/>
         <w:numPr>
-          <w:numId w:val="1013"/>
+          <w:numId w:val="14"/>
           <w:ilvl w:val="0"/>
         </w:numPr>
       </w:pPr>
@@ -756,21 +756,21 @@
         <w:t xml:space="preserve">Selected out of 10 officers as sub’s inaugural LAN officer; essential in writing operating instructions; maintained LAN with 100% compliance and no major discrepancies during inspections.</w:t>
       </w:r>
     </w:p>
+    <w:bookmarkStart w:id="38" w:name="professional-awards"/>
     <w:p>
       <w:pPr>
         <w:pStyle w:val="Heading1"/>
       </w:pPr>
-      <w:bookmarkStart w:id="38" w:name="professional-awards"/>
-      <w:bookmarkEnd w:id="38"/>
       <w:r>
         <w:t xml:space="preserve">PROFESSIONAL AWARDS</w:t>
       </w:r>
     </w:p>
-    <w:p>
-      <w:pPr>
-        <w:pStyle w:val="Compact"/>
-        <w:numPr>
-          <w:numId w:val="1014"/>
+    <w:bookmarkEnd w:id="38"/>
+    <w:p>
+      <w:pPr>
+        <w:pStyle w:val="Compact"/>
+        <w:numPr>
+          <w:numId w:val="15"/>
           <w:ilvl w:val="0"/>
         </w:numPr>
       </w:pPr>
@@ -791,7 +791,7 @@
       <w:pPr>
         <w:pStyle w:val="Compact"/>
         <w:numPr>
-          <w:numId w:val="1014"/>
+          <w:numId w:val="15"/>
           <w:ilvl w:val="0"/>
         </w:numPr>
       </w:pPr>
@@ -808,21 +808,21 @@
         <w:t xml:space="preserve">Navy and Marine Corps Achievement</w:t>
       </w:r>
     </w:p>
+    <w:bookmarkStart w:id="39" w:name="education"/>
     <w:p>
       <w:pPr>
         <w:pStyle w:val="Heading1"/>
       </w:pPr>
-      <w:bookmarkStart w:id="39" w:name="education"/>
-      <w:bookmarkEnd w:id="39"/>
       <w:r>
         <w:t xml:space="preserve">EDUCATION</w:t>
       </w:r>
     </w:p>
-    <w:p>
-      <w:pPr>
-        <w:pStyle w:val="Compact"/>
-        <w:numPr>
-          <w:numId w:val="1015"/>
+    <w:bookmarkEnd w:id="39"/>
+    <w:p>
+      <w:pPr>
+        <w:pStyle w:val="Compact"/>
+        <w:numPr>
+          <w:numId w:val="16"/>
           <w:ilvl w:val="0"/>
         </w:numPr>
       </w:pPr>
@@ -843,7 +843,7 @@
       <w:pPr>
         <w:pStyle w:val="Compact"/>
         <w:numPr>
-          <w:numId w:val="1015"/>
+          <w:numId w:val="16"/>
           <w:ilvl w:val="0"/>
         </w:numPr>
       </w:pPr>
@@ -864,7 +864,7 @@
       <w:pPr>
         <w:pStyle w:val="Compact"/>
         <w:numPr>
-          <w:numId w:val="1015"/>
+          <w:numId w:val="16"/>
           <w:ilvl w:val="0"/>
         </w:numPr>
       </w:pPr>
@@ -881,21 +881,21 @@
         <w:t xml:space="preserve">Bachelor of Arts, Physics, University of San Diego</w:t>
       </w:r>
     </w:p>
+    <w:bookmarkStart w:id="40" w:name="certifications"/>
     <w:p>
       <w:pPr>
         <w:pStyle w:val="Heading1"/>
       </w:pPr>
-      <w:bookmarkStart w:id="40" w:name="certifications"/>
-      <w:bookmarkEnd w:id="40"/>
       <w:r>
         <w:t xml:space="preserve">CERTIFICATIONS</w:t>
       </w:r>
     </w:p>
-    <w:p>
-      <w:pPr>
-        <w:pStyle w:val="Compact"/>
-        <w:numPr>
-          <w:numId w:val="1016"/>
+    <w:bookmarkEnd w:id="40"/>
+    <w:p>
+      <w:pPr>
+        <w:pStyle w:val="Compact"/>
+        <w:numPr>
+          <w:numId w:val="17"/>
           <w:ilvl w:val="0"/>
         </w:numPr>
       </w:pPr>
@@ -916,7 +916,7 @@
       <w:pPr>
         <w:pStyle w:val="Compact"/>
         <w:numPr>
-          <w:numId w:val="1016"/>
+          <w:numId w:val="17"/>
           <w:ilvl w:val="0"/>
         </w:numPr>
       </w:pPr>
@@ -933,21 +933,21 @@
         <w:t xml:space="preserve">Professional in Human Resources (PHR)</w:t>
       </w:r>
     </w:p>
+    <w:bookmarkStart w:id="41" w:name="other"/>
     <w:p>
       <w:pPr>
         <w:pStyle w:val="Heading1"/>
       </w:pPr>
-      <w:bookmarkStart w:id="41" w:name="other"/>
-      <w:bookmarkEnd w:id="41"/>
       <w:r>
         <w:t xml:space="preserve">OTHER</w:t>
       </w:r>
     </w:p>
-    <w:p>
-      <w:pPr>
-        <w:pStyle w:val="Compact"/>
-        <w:numPr>
-          <w:numId w:val="1017"/>
+    <w:bookmarkEnd w:id="41"/>
+    <w:p>
+      <w:pPr>
+        <w:pStyle w:val="Compact"/>
+        <w:numPr>
+          <w:numId w:val="18"/>
           <w:ilvl w:val="0"/>
         </w:numPr>
       </w:pPr>
@@ -959,7 +959,7 @@
       <w:pPr>
         <w:pStyle w:val="Compact"/>
         <w:numPr>
-          <w:numId w:val="1017"/>
+          <w:numId w:val="18"/>
           <w:ilvl w:val="0"/>
         </w:numPr>
       </w:pPr>
@@ -971,7 +971,7 @@
       <w:pPr>
         <w:pStyle w:val="Compact"/>
         <w:numPr>
-          <w:numId w:val="1017"/>
+          <w:numId w:val="18"/>
           <w:ilvl w:val="0"/>
         </w:numPr>
       </w:pPr>
@@ -983,7 +983,7 @@
       <w:pPr>
         <w:pStyle w:val="Compact"/>
         <w:numPr>
-          <w:numId w:val="1017"/>
+          <w:numId w:val="18"/>
           <w:ilvl w:val="0"/>
         </w:numPr>
       </w:pPr>
@@ -991,7 +991,6 @@
         <w:t xml:space="preserve">2012 - 2013 Tutored online with tutor.com in Calculus and Algebra</w:t>
       </w:r>
     </w:p>
-    <w:sectPr/>
   </w:body>
 </w:document>
 </file>
@@ -1003,7 +1002,7 @@
 <file path=word/numbering.xml><?xml version="1.0" encoding="utf-8"?>
 <w:numbering xmlns:w="http://schemas.openxmlformats.org/wordprocessingml/2006/main">
   <w:abstractNum w:abstractNumId="0">
-    <w:nsid w:val="e17f69ba"/>
+    <w:nsid w:val="3f52161a"/>
     <w:multiLevelType w:val="multilevel"/>
     <w:lvl w:ilvl="0">
       <w:numFmt w:val="bullet"/>
@@ -1083,89 +1082,8 @@
       </w:pPr>
     </w:lvl>
   </w:abstractNum>
-  <w:abstractNum w:abstractNumId="990">
-    <w:nsid w:val="c551db72"/>
-    <w:multiLevelType w:val="multilevel"/>
-    <w:lvl w:ilvl="0">
-      <w:numFmt w:val="bullet"/>
-      <w:lvlText w:val=" "/>
-      <w:lvlJc w:val="left"/>
-      <w:pPr>
-        <w:tabs>
-          <w:tab w:val="num" w:pos="0"/>
-        </w:tabs>
-        <w:ind w:left="480" w:hanging="480"/>
-      </w:pPr>
-    </w:lvl>
-    <w:lvl w:ilvl="1">
-      <w:numFmt w:val="bullet"/>
-      <w:lvlText w:val=" "/>
-      <w:lvlJc w:val="left"/>
-      <w:pPr>
-        <w:tabs>
-          <w:tab w:val="num" w:pos="720"/>
-        </w:tabs>
-        <w:ind w:left="1200" w:hanging="480"/>
-      </w:pPr>
-    </w:lvl>
-    <w:lvl w:ilvl="2">
-      <w:numFmt w:val="bullet"/>
-      <w:lvlText w:val=" "/>
-      <w:lvlJc w:val="left"/>
-      <w:pPr>
-        <w:tabs>
-          <w:tab w:val="num" w:pos="1440"/>
-        </w:tabs>
-        <w:ind w:left="1920" w:hanging="480"/>
-      </w:pPr>
-    </w:lvl>
-    <w:lvl w:ilvl="3">
-      <w:numFmt w:val="bullet"/>
-      <w:lvlText w:val=" "/>
-      <w:lvlJc w:val="left"/>
-      <w:pPr>
-        <w:tabs>
-          <w:tab w:val="num" w:pos="2160"/>
-        </w:tabs>
-        <w:ind w:left="2640" w:hanging="480"/>
-      </w:pPr>
-    </w:lvl>
-    <w:lvl w:ilvl="4">
-      <w:numFmt w:val="bullet"/>
-      <w:lvlText w:val=" "/>
-      <w:lvlJc w:val="left"/>
-      <w:pPr>
-        <w:tabs>
-          <w:tab w:val="num" w:pos="2880"/>
-        </w:tabs>
-        <w:ind w:left="3360" w:hanging="480"/>
-      </w:pPr>
-    </w:lvl>
-    <w:lvl w:ilvl="5">
-      <w:numFmt w:val="bullet"/>
-      <w:lvlText w:val=" "/>
-      <w:lvlJc w:val="left"/>
-      <w:pPr>
-        <w:tabs>
-          <w:tab w:val="num" w:pos="3600"/>
-        </w:tabs>
-        <w:ind w:left="4080" w:hanging="480"/>
-      </w:pPr>
-    </w:lvl>
-    <w:lvl w:ilvl="6">
-      <w:numFmt w:val="bullet"/>
-      <w:lvlText w:val=" "/>
-      <w:lvlJc w:val="left"/>
-      <w:pPr>
-        <w:tabs>
-          <w:tab w:val="num" w:pos="4320"/>
-        </w:tabs>
-        <w:ind w:left="4800" w:hanging="480"/>
-      </w:pPr>
-    </w:lvl>
-  </w:abstractNum>
-  <w:abstractNum w:abstractNumId="991">
-    <w:nsid w:val="706d7cb8"/>
+  <w:abstractNum w:abstractNumId="2">
+    <w:nsid w:val="72246949"/>
     <w:multiLevelType w:val="multilevel"/>
     <w:lvl w:ilvl="0">
       <w:numFmt w:val="bullet"/>
@@ -1248,59 +1166,56 @@
   <w:num w:numId="1">
     <w:abstractNumId w:val="0"/>
   </w:num>
-  <w:num w:numId="1000">
-    <w:abstractNumId w:val="990"/>
+  <w:num w:numId="2">
+    <w:abstractNumId w:val="2"/>
   </w:num>
-  <w:num w:numId="1001">
-    <w:abstractNumId w:val="991"/>
+  <w:num w:numId="3">
+    <w:abstractNumId w:val="2"/>
   </w:num>
-  <w:num w:numId="1002">
-    <w:abstractNumId w:val="991"/>
+  <w:num w:numId="4">
+    <w:abstractNumId w:val="2"/>
   </w:num>
-  <w:num w:numId="1003">
-    <w:abstractNumId w:val="991"/>
+  <w:num w:numId="5">
+    <w:abstractNumId w:val="2"/>
   </w:num>
-  <w:num w:numId="1004">
-    <w:abstractNumId w:val="991"/>
+  <w:num w:numId="6">
+    <w:abstractNumId w:val="2"/>
   </w:num>
-  <w:num w:numId="1005">
-    <w:abstractNumId w:val="991"/>
+  <w:num w:numId="7">
+    <w:abstractNumId w:val="2"/>
   </w:num>
-  <w:num w:numId="1006">
-    <w:abstractNumId w:val="991"/>
+  <w:num w:numId="8">
+    <w:abstractNumId w:val="2"/>
   </w:num>
-  <w:num w:numId="1007">
-    <w:abstractNumId w:val="991"/>
+  <w:num w:numId="9">
+    <w:abstractNumId w:val="2"/>
   </w:num>
-  <w:num w:numId="1008">
-    <w:abstractNumId w:val="991"/>
+  <w:num w:numId="10">
+    <w:abstractNumId w:val="2"/>
   </w:num>
-  <w:num w:numId="1009">
-    <w:abstractNumId w:val="991"/>
+  <w:num w:numId="11">
+    <w:abstractNumId w:val="2"/>
   </w:num>
-  <w:num w:numId="1010">
-    <w:abstractNumId w:val="991"/>
+  <w:num w:numId="12">
+    <w:abstractNumId w:val="2"/>
   </w:num>
-  <w:num w:numId="1011">
-    <w:abstractNumId w:val="991"/>
+  <w:num w:numId="13">
+    <w:abstractNumId w:val="2"/>
   </w:num>
-  <w:num w:numId="1012">
-    <w:abstractNumId w:val="991"/>
+  <w:num w:numId="14">
+    <w:abstractNumId w:val="2"/>
   </w:num>
-  <w:num w:numId="1013">
-    <w:abstractNumId w:val="991"/>
+  <w:num w:numId="15">
+    <w:abstractNumId w:val="2"/>
   </w:num>
-  <w:num w:numId="1014">
-    <w:abstractNumId w:val="991"/>
+  <w:num w:numId="16">
+    <w:abstractNumId w:val="2"/>
   </w:num>
-  <w:num w:numId="1015">
-    <w:abstractNumId w:val="991"/>
+  <w:num w:numId="17">
+    <w:abstractNumId w:val="2"/>
   </w:num>
-  <w:num w:numId="1016">
-    <w:abstractNumId w:val="991"/>
-  </w:num>
-  <w:num w:numId="1017">
-    <w:abstractNumId w:val="991"/>
+  <w:num w:numId="18">
+    <w:abstractNumId w:val="2"/>
   </w:num>
 </w:numbering>
 </file>
@@ -1358,24 +1273,8 @@
       <w:szCs w:val="36"/>
     </w:rPr>
   </w:style>
-  <w:style w:type="paragraph" w:styleId="Subtitle">
-    <w:name w:val="Subtitle"/>
-    <w:basedOn w:val="Title"/>
-    <w:next w:val="Normal"/>
-    <w:qFormat/>
-    <w:pPr>
-      <w:keepNext/>
-      <w:keepLines/>
-      <w:spacing w:before="240" w:after="240"/>
-      <w:jc w:val="center"/>
-    </w:pPr>
-    <w:rPr>
-      <w:sz w:val="30"/>
-      <w:szCs w:val="30"/>
-    </w:rPr>
-  </w:style>
-  <w:style w:type="paragraph" w:styleId="Author">
-    <w:name w:val="Author"/>
+  <w:style w:type="paragraph" w:styleId="Authors">
+    <w:name w:val="Authors"/>
     <w:next w:val="Normal"/>
     <w:qFormat/>
     <w:pPr>
@@ -1393,29 +1292,6 @@
       <w:keepLines/>
       <w:jc w:val="center"/>
     </w:pPr>
-  </w:style>
-  <w:style w:type="paragraph" w:styleId="Abstract">
-    <w:name w:val="Abstract"/>
-    <w:basedOn w:val="Normal"/>
-    <w:next w:val="Normal"/>
-    <w:qFormat/>
-    <w:pPr>
-      <w:keepNext/>
-      <w:keepLines/>
-      <w:spacing w:before="300" w:after="300"/>
-    </w:pPr>
-    <w:rPr>
-      <w:sz w:val="20"/>
-      <w:szCs w:val="20"/>
-    </w:rPr>
-  </w:style>
-  <w:style w:type="paragraph" w:styleId="Bibliography">
-    <w:name w:val="Bibliography"/>
-    <w:basedOn w:val="Normal"/>
-    <w:next w:val="Bibliography"/>
-    <w:qFormat/>
-    <w:pPr/>
-    <w:rPr/>
   </w:style>
   <w:style w:type="paragraph" w:styleId="Heading1">
     <w:name w:val="Heading 1"/>
@@ -1434,8 +1310,8 @@
       <w:b/>
       <w:bCs/>
       <w:color w:val="345A8A" w:themeColor="accent1" w:themeShade="B5"/>
-      <w:sz w:val="32"/>
-      <w:szCs w:val="32"/>
+      <w:sz w:val="36"/>
+      <w:szCs w:val="36"/>
     </w:rPr>
   </w:style>
   <w:style w:type="paragraph" w:styleId="Heading2">
@@ -1542,14 +1418,6 @@
       <w:sz w:val="20"/>
       <w:szCs w:val="20"/>
     </w:rPr>
-  </w:style>
-  <w:style w:type="paragraph" w:styleId="FootnoteText">
-    <w:name w:val="Footnote Text"/>
-    <w:basedOn w:val="Normal"/>
-    <w:next w:val="FootnoteText"/>
-    <w:uiPriority w:val="9"/>
-    <w:unhideWhenUsed/>
-    <w:qFormat/>
   </w:style>
   <w:style w:type="character" w:default="1" w:styleId="DefaultParagraphFont">
     <w:name w:val="Default Paragraph Font"/>
@@ -1644,112 +1512,6 @@
     <w:rPr>
       <w:color w:val="4F81BD" w:themeColor="accent1"/>
     </w:rPr>
-  </w:style>
-  <w:style w:type="paragraph" w:customStyle="1" w:styleId="SourceCode">
-    <w:name w:val="Source Code"/>
-    <w:basedOn w:val="Normal"/>
-    <w:link w:val="VerbatimChar"/>
-    <w:pPr>
-      <w:wordWrap w:val="off"/>
-    </w:pPr>
-  </w:style>
-  <w:style w:type="character" w:customStyle="1" w:styleId="KeywordTok">
-    <w:name w:val="KeywordTok"/>
-    <w:basedOn w:val="VerbatimChar"/>
-    <w:rPr>
-      <w:color w:val="007020"/>
-      <w:b/>
-    </w:rPr>
-  </w:style>
-  <w:style w:type="character" w:customStyle="1" w:styleId="DataTypeTok">
-    <w:name w:val="DataTypeTok"/>
-    <w:basedOn w:val="VerbatimChar"/>
-    <w:rPr>
-      <w:color w:val="902000"/>
-    </w:rPr>
-  </w:style>
-  <w:style w:type="character" w:customStyle="1" w:styleId="DecValTok">
-    <w:name w:val="DecValTok"/>
-    <w:basedOn w:val="VerbatimChar"/>
-    <w:rPr>
-      <w:color w:val="40a070"/>
-    </w:rPr>
-  </w:style>
-  <w:style w:type="character" w:customStyle="1" w:styleId="BaseNTok">
-    <w:name w:val="BaseNTok"/>
-    <w:basedOn w:val="VerbatimChar"/>
-    <w:rPr>
-      <w:color w:val="40a070"/>
-    </w:rPr>
-  </w:style>
-  <w:style w:type="character" w:customStyle="1" w:styleId="FloatTok">
-    <w:name w:val="FloatTok"/>
-    <w:basedOn w:val="VerbatimChar"/>
-    <w:rPr>
-      <w:color w:val="40a070"/>
-    </w:rPr>
-  </w:style>
-  <w:style w:type="character" w:customStyle="1" w:styleId="CharTok">
-    <w:name w:val="CharTok"/>
-    <w:basedOn w:val="VerbatimChar"/>
-    <w:rPr>
-      <w:color w:val="4070a0"/>
-    </w:rPr>
-  </w:style>
-  <w:style w:type="character" w:customStyle="1" w:styleId="StringTok">
-    <w:name w:val="StringTok"/>
-    <w:basedOn w:val="VerbatimChar"/>
-    <w:rPr>
-      <w:color w:val="4070a0"/>
-    </w:rPr>
-  </w:style>
-  <w:style w:type="character" w:customStyle="1" w:styleId="CommentTok">
-    <w:name w:val="CommentTok"/>
-    <w:basedOn w:val="VerbatimChar"/>
-    <w:rPr>
-      <w:color w:val="60a0b0"/>
-      <w:i/>
-    </w:rPr>
-  </w:style>
-  <w:style w:type="character" w:customStyle="1" w:styleId="OtherTok">
-    <w:name w:val="OtherTok"/>
-    <w:basedOn w:val="VerbatimChar"/>
-    <w:rPr>
-      <w:color w:val="007020"/>
-    </w:rPr>
-  </w:style>
-  <w:style w:type="character" w:customStyle="1" w:styleId="AlertTok">
-    <w:name w:val="AlertTok"/>
-    <w:basedOn w:val="VerbatimChar"/>
-    <w:rPr>
-      <w:color w:val="ff0000"/>
-      <w:b/>
-    </w:rPr>
-  </w:style>
-  <w:style w:type="character" w:customStyle="1" w:styleId="FunctionTok">
-    <w:name w:val="FunctionTok"/>
-    <w:basedOn w:val="VerbatimChar"/>
-    <w:rPr>
-      <w:color w:val="06287e"/>
-    </w:rPr>
-  </w:style>
-  <w:style w:type="character" w:customStyle="1" w:styleId="RegionMarkerTok">
-    <w:name w:val="RegionMarkerTok"/>
-    <w:basedOn w:val="VerbatimChar"/>
-    <w:rPr/>
-  </w:style>
-  <w:style w:type="character" w:customStyle="1" w:styleId="ErrorTok">
-    <w:name w:val="ErrorTok"/>
-    <w:basedOn w:val="VerbatimChar"/>
-    <w:rPr>
-      <w:color w:val="ff0000"/>
-      <w:b/>
-    </w:rPr>
-  </w:style>
-  <w:style w:type="character" w:customStyle="1" w:styleId="NormalTok">
-    <w:name w:val="NormalTok"/>
-    <w:basedOn w:val="VerbatimChar"/>
-    <w:rPr/>
   </w:style>
   <w:style w:type="paragraph" w:customStyle="1" w:styleId="SourceCode">
     <w:name w:val="Source Code"/>

</xml_diff>

<commit_message>
Added functional programming stuff to resume
</commit_message>
<xml_diff>
--- a/formats/resume.docx
+++ b/formats/resume.docx
@@ -99,6 +99,30 @@
       </w:r>
       <w:r>
         <w:t xml:space="preserve">)</w:t>
+      </w:r>
+    </w:p>
+    <w:p>
+      <w:pPr>
+        <w:pStyle w:val="Compact"/>
+        <w:numPr>
+          <w:numId w:val="3"/>
+          <w:ilvl w:val="0"/>
+        </w:numPr>
+      </w:pPr>
+      <w:r>
+        <w:t xml:space="preserve">Underscore.js, Lodash.js, Ramda.js (</w:t>
+      </w:r>
+      <w:r>
+        <w:rPr>
+          <w:b/>
+        </w:rPr>
+        <w:t xml:space="preserve">note:</w:t>
+      </w:r>
+      <w:r>
+        <w:t xml:space="preserve"> </w:t>
+      </w:r>
+      <w:r>
+        <w:t xml:space="preserve">I love functional programming)</w:t>
       </w:r>
     </w:p>
     <w:bookmarkStart w:id="24" w:name="database-technologies-and-devops"/>
@@ -1002,7 +1026,7 @@
 <file path=word/numbering.xml><?xml version="1.0" encoding="utf-8"?>
 <w:numbering xmlns:w="http://schemas.openxmlformats.org/wordprocessingml/2006/main">
   <w:abstractNum w:abstractNumId="0">
-    <w:nsid w:val="3f52161a"/>
+    <w:nsid w:val="80c723b7"/>
     <w:multiLevelType w:val="multilevel"/>
     <w:lvl w:ilvl="0">
       <w:numFmt w:val="bullet"/>
@@ -1083,7 +1107,7 @@
     </w:lvl>
   </w:abstractNum>
   <w:abstractNum w:abstractNumId="2">
-    <w:nsid w:val="72246949"/>
+    <w:nsid w:val="8368e64d"/>
     <w:multiLevelType w:val="multilevel"/>
     <w:lvl w:ilvl="0">
       <w:numFmt w:val="bullet"/>

</xml_diff>

<commit_message>
Converted to resolve merge conflicts
</commit_message>
<xml_diff>
--- a/formats/resume.docx
+++ b/formats/resume.docx
@@ -99,6 +99,30 @@
       </w:r>
       <w:r>
         <w:t xml:space="preserve">)</w:t>
+      </w:r>
+    </w:p>
+    <w:p>
+      <w:pPr>
+        <w:pStyle w:val="Compact"/>
+        <w:numPr>
+          <w:numId w:val="3"/>
+          <w:ilvl w:val="0"/>
+        </w:numPr>
+      </w:pPr>
+      <w:r>
+        <w:t xml:space="preserve">Underscore.js, Lodash.js, Ramda.js (</w:t>
+      </w:r>
+      <w:r>
+        <w:rPr>
+          <w:b/>
+        </w:rPr>
+        <w:t xml:space="preserve">note:</w:t>
+      </w:r>
+      <w:r>
+        <w:t xml:space="preserve"> </w:t>
+      </w:r>
+      <w:r>
+        <w:t xml:space="preserve">I love functional programming)</w:t>
       </w:r>
     </w:p>
     <w:bookmarkStart w:id="24" w:name="database-technologies-and-devops"/>
@@ -1002,7 +1026,7 @@
 <file path=word/numbering.xml><?xml version="1.0" encoding="utf-8"?>
 <w:numbering xmlns:w="http://schemas.openxmlformats.org/wordprocessingml/2006/main">
   <w:abstractNum w:abstractNumId="0">
-    <w:nsid w:val="f91cc370"/>
+    <w:nsid w:val="f0efe16f"/>
     <w:multiLevelType w:val="multilevel"/>
     <w:lvl w:ilvl="0">
       <w:numFmt w:val="bullet"/>
@@ -1083,7 +1107,7 @@
     </w:lvl>
   </w:abstractNum>
   <w:abstractNum w:abstractNumId="2">
-    <w:nsid w:val="ef472087"/>
+    <w:nsid w:val="21faae9d"/>
     <w:multiLevelType w:val="multilevel"/>
     <w:lvl w:ilvl="0">
       <w:numFmt w:val="bullet"/>

</xml_diff>

<commit_message>
Generated resume with changes
</commit_message>
<xml_diff>
--- a/formats/resume.docx
+++ b/formats/resume.docx
@@ -256,24 +256,13 @@
         <w:t xml:space="preserve">Adobe Photoshop, Adobe Fireworks, Adobe Illustrator, Adobe Flash</w:t>
       </w:r>
     </w:p>
-    <w:bookmarkStart w:id="26" w:name="security-certifications"/>
+    <w:bookmarkStart w:id="26" w:name="security"/>
     <w:p>
       <w:pPr>
         <w:pStyle w:val="Heading2"/>
       </w:pPr>
       <w:r>
-        <w:t xml:space="preserve">Security (</w:t>
-      </w:r>
-      <w:hyperlink w:anchor="certifications">
-        <w:r>
-          <w:rPr>
-            <w:rStyle w:val="Link"/>
-          </w:rPr>
-          <w:t xml:space="preserve">certifications</w:t>
-        </w:r>
-      </w:hyperlink>
-      <w:r>
-        <w:t xml:space="preserve">)</w:t>
+        <w:t xml:space="preserve">Security</w:t>
       </w:r>
     </w:p>
     <w:bookmarkEnd w:id="26"/>
@@ -286,7 +275,7 @@
         </w:numPr>
       </w:pPr>
       <w:r>
-        <w:t xml:space="preserve">Kali Linux, Metasploit framework, OpenSCAP</w:t>
+        <w:t xml:space="preserve">Web Application security</w:t>
       </w:r>
     </w:p>
     <w:p>
@@ -298,7 +287,7 @@
         </w:numPr>
       </w:pPr>
       <w:r>
-        <w:t xml:space="preserve">Web Application security</w:t>
+        <w:t xml:space="preserve">OpenSCAP, Kali Linux, Metasploit framework</w:t>
       </w:r>
     </w:p>
     <w:bookmarkStart w:id="27" w:name="skills"/>
@@ -1026,7 +1015,7 @@
 <file path=word/numbering.xml><?xml version="1.0" encoding="utf-8"?>
 <w:numbering xmlns:w="http://schemas.openxmlformats.org/wordprocessingml/2006/main">
   <w:abstractNum w:abstractNumId="0">
-    <w:nsid w:val="f0efe16f"/>
+    <w:nsid w:val="e9d0f5f2"/>
     <w:multiLevelType w:val="multilevel"/>
     <w:lvl w:ilvl="0">
       <w:numFmt w:val="bullet"/>
@@ -1107,7 +1096,7 @@
     </w:lvl>
   </w:abstractNum>
   <w:abstractNum w:abstractNumId="2">
-    <w:nsid w:val="21faae9d"/>
+    <w:nsid w:val="e054b34c"/>
     <w:multiLevelType w:val="multilevel"/>
     <w:lvl w:ilvl="0">
       <w:numFmt w:val="bullet"/>

</xml_diff>

<commit_message>
Removed actionscript and metasploit. Moved bash.
</commit_message>
<xml_diff>
--- a/formats/resume.docx
+++ b/formats/resume.docx
@@ -40,7 +40,7 @@
         <w:t xml:space="preserve"> </w:t>
       </w:r>
       <w:r>
-        <w:t xml:space="preserve">ECMAScript (JavaScript), node.js, Python, HTML5/CSS3, XML, LaTeX, ActionScript</w:t>
+        <w:t xml:space="preserve">ECMAScript (JavaScript), node.js, Python, HTML5/CSS3, XML, Bash, LaTeX</w:t>
       </w:r>
     </w:p>
     <w:p>
@@ -61,7 +61,7 @@
         <w:t xml:space="preserve"> </w:t>
       </w:r>
       <w:r>
-        <w:t xml:space="preserve">Java SE, PHP, SQL, VBA, Bash</w:t>
+        <w:t xml:space="preserve">Java SE, PHP, SQL, VBA</w:t>
       </w:r>
     </w:p>
     <w:bookmarkStart w:id="23" w:name="javascript-libraries-and-frameworks"/>
@@ -174,7 +174,7 @@
         <w:t xml:space="preserve"> </w:t>
       </w:r>
       <w:r>
-        <w:t xml:space="preserve">Jenkins, TeamCity</w:t>
+        <w:t xml:space="preserve">Jenkins, TeamCity, Travis, Codeship</w:t>
       </w:r>
     </w:p>
     <w:p>
@@ -253,7 +253,7 @@
         </w:numPr>
       </w:pPr>
       <w:r>
-        <w:t xml:space="preserve">Adobe Photoshop, Adobe Fireworks, Adobe Illustrator, Adobe Flash</w:t>
+        <w:t xml:space="preserve">Adobe Fireworks, Adobe Illustrator, Adobe Flash</w:t>
       </w:r>
     </w:p>
     <w:bookmarkStart w:id="26" w:name="security"/>
@@ -287,7 +287,7 @@
         </w:numPr>
       </w:pPr>
       <w:r>
-        <w:t xml:space="preserve">OpenSCAP, Kali Linux, Metasploit framework</w:t>
+        <w:t xml:space="preserve">OpenSCAP and Kali Linux</w:t>
       </w:r>
     </w:p>
     <w:bookmarkStart w:id="27" w:name="skills"/>
@@ -1015,7 +1015,7 @@
 <file path=word/numbering.xml><?xml version="1.0" encoding="utf-8"?>
 <w:numbering xmlns:w="http://schemas.openxmlformats.org/wordprocessingml/2006/main">
   <w:abstractNum w:abstractNumId="0">
-    <w:nsid w:val="e9d0f5f2"/>
+    <w:nsid w:val="855a47db"/>
     <w:multiLevelType w:val="multilevel"/>
     <w:lvl w:ilvl="0">
       <w:numFmt w:val="bullet"/>
@@ -1096,7 +1096,7 @@
     </w:lvl>
   </w:abstractNum>
   <w:abstractNum w:abstractNumId="2">
-    <w:nsid w:val="e054b34c"/>
+    <w:nsid w:val="96e87a49"/>
     <w:multiLevelType w:val="multilevel"/>
     <w:lvl w:ilvl="0">
       <w:numFmt w:val="bullet"/>

</xml_diff>

<commit_message>
Added babel to resume
</commit_message>
<xml_diff>
--- a/formats/resume.docx
+++ b/formats/resume.docx
@@ -195,7 +195,7 @@
         <w:t xml:space="preserve"> </w:t>
       </w:r>
       <w:r>
-        <w:t xml:space="preserve">Git, nvm, npm, Grunt, Gulp, Browserify</w:t>
+        <w:t xml:space="preserve">Git, nvm, npm, Grunt, Gulp, Browserify, Babel</w:t>
       </w:r>
     </w:p>
     <w:bookmarkStart w:id="25" w:name="software"/>
@@ -1105,7 +1105,7 @@
 <file path=word/numbering.xml><?xml version="1.0" encoding="utf-8"?>
 <w:numbering xmlns:w="http://schemas.openxmlformats.org/wordprocessingml/2006/main">
   <w:abstractNum w:abstractNumId="0">
-    <w:nsid w:val="c0916852"/>
+    <w:nsid w:val="dc646e58"/>
     <w:multiLevelType w:val="multilevel"/>
     <w:lvl w:ilvl="0">
       <w:numFmt w:val="bullet"/>
@@ -1186,7 +1186,7 @@
     </w:lvl>
   </w:abstractNum>
   <w:abstractNum w:abstractNumId="2">
-    <w:nsid w:val="fb4c8432"/>
+    <w:nsid w:val="c66f8586"/>
     <w:multiLevelType w:val="multilevel"/>
     <w:lvl w:ilvl="0">
       <w:numFmt w:val="bullet"/>

</xml_diff>

<commit_message>
Add makefile for building resume and update languages section
</commit_message>
<xml_diff>
--- a/formats/resume.docx
+++ b/formats/resume.docx
@@ -40,7 +40,7 @@
         <w:t xml:space="preserve"> </w:t>
       </w:r>
       <w:r>
-        <w:t xml:space="preserve">ECMAScript (JavaScript), node.js, Python, HTML5/CSS3, XML, Bash, LaTeX</w:t>
+        <w:t xml:space="preserve">ECMAScript (JavaScript), Node.js, HTML/XML/CSS, Bash</w:t>
       </w:r>
     </w:p>
     <w:p>
@@ -61,7 +61,7 @@
         <w:t xml:space="preserve"> </w:t>
       </w:r>
       <w:r>
-        <w:t xml:space="preserve">Java SE, PHP, SQL, VBA</w:t>
+        <w:t xml:space="preserve">Clojure, ClojureScript, Elm, ML (Reason, OCaml, F#), Python</w:t>
       </w:r>
     </w:p>
     <w:bookmarkStart w:id="23" w:name="javascript-libraries-and-frameworks"/>
@@ -83,7 +83,7 @@
         </w:numPr>
       </w:pPr>
       <w:r>
-        <w:t xml:space="preserve">Backbone.js, Cesium.js, MarionetteJS, jQuery, RequireJS (</w:t>
+        <w:t xml:space="preserve">Backbone.js, Cesium.js, MarionetteJS, React.js, jQuery, RequireJS (</w:t>
       </w:r>
       <w:r>
         <w:rPr>
@@ -195,7 +195,7 @@
         <w:t xml:space="preserve"> </w:t>
       </w:r>
       <w:r>
-        <w:t xml:space="preserve">Git, nvm, npm, Grunt, Gulp, Browserify, Babel</w:t>
+        <w:t xml:space="preserve">Git, nvm, npm, Grunt, Gulp, Browserify, Babel, Webpack</w:t>
       </w:r>
     </w:p>
     <w:bookmarkStart w:id="25" w:name="software"/>
@@ -241,7 +241,7 @@
         </w:numPr>
       </w:pPr>
       <w:r>
-        <w:t xml:space="preserve">Atlassian JIRA, Stash, Confluence</w:t>
+        <w:t xml:space="preserve">Atlassian JIRA, Stash (Bitbucket Server), Confluence</w:t>
       </w:r>
     </w:p>
     <w:p>
@@ -1105,7 +1105,7 @@
 <file path=word/numbering.xml><?xml version="1.0" encoding="utf-8"?>
 <w:numbering xmlns:w="http://schemas.openxmlformats.org/wordprocessingml/2006/main">
   <w:abstractNum w:abstractNumId="0">
-    <w:nsid w:val="dc646e58"/>
+    <w:nsid w:val="7bd4e4d4"/>
     <w:multiLevelType w:val="multilevel"/>
     <w:lvl w:ilvl="0">
       <w:numFmt w:val="bullet"/>
@@ -1186,7 +1186,7 @@
     </w:lvl>
   </w:abstractNum>
   <w:abstractNum w:abstractNumId="2">
-    <w:nsid w:val="c66f8586"/>
+    <w:nsid w:val="26f124d6"/>
     <w:multiLevelType w:val="multilevel"/>
     <w:lvl w:ilvl="0">
       <w:numFmt w:val="bullet"/>

</xml_diff>

<commit_message>
update languages, add quotes, remove old stuff
</commit_message>
<xml_diff>
--- a/formats/resume.docx
+++ b/formats/resume.docx
@@ -2,31 +2,31 @@
 <file path=word/document.xml><?xml version="1.0" encoding="utf-8"?>
 <w:document xmlns:w="http://schemas.openxmlformats.org/wordprocessingml/2006/main" xmlns:m="http://schemas.openxmlformats.org/officeDocument/2006/math" xmlns:r="http://schemas.openxmlformats.org/officeDocument/2006/relationships" xmlns:o="urn:schemas-microsoft-com:office:office" xmlns:v="urn:schemas-microsoft-com:vml" xmlns:w10="urn:schemas-microsoft-com:office:word" xmlns:a="http://schemas.openxmlformats.org/drawingml/2006/main" xmlns:pic="http://schemas.openxmlformats.org/drawingml/2006/picture" xmlns:wp="http://schemas.openxmlformats.org/drawingml/2006/wordprocessingDrawing">
   <w:body>
-    <w:bookmarkStart w:id="21" w:name="knowledge"/>
     <w:p>
       <w:pPr>
         <w:pStyle w:val="Heading1"/>
       </w:pPr>
+      <w:bookmarkStart w:id="21" w:name="knowledge"/>
+      <w:bookmarkEnd w:id="21"/>
       <w:r>
         <w:t xml:space="preserve">KNOWLEDGE</w:t>
       </w:r>
     </w:p>
-    <w:bookmarkEnd w:id="21"/>
-    <w:bookmarkStart w:id="22" w:name="programming-languages"/>
     <w:p>
       <w:pPr>
         <w:pStyle w:val="Heading2"/>
       </w:pPr>
+      <w:bookmarkStart w:id="22" w:name="programming-languages"/>
+      <w:bookmarkEnd w:id="22"/>
       <w:r>
         <w:t xml:space="preserve">Programming Languages</w:t>
       </w:r>
     </w:p>
-    <w:bookmarkEnd w:id="22"/>
-    <w:p>
-      <w:pPr>
-        <w:pStyle w:val="Compact"/>
-        <w:numPr>
-          <w:numId w:val="2"/>
+    <w:p>
+      <w:pPr>
+        <w:pStyle w:val="Compact"/>
+        <w:numPr>
+          <w:numId w:val="1001"/>
           <w:ilvl w:val="0"/>
         </w:numPr>
       </w:pPr>
@@ -40,14 +40,26 @@
         <w:t xml:space="preserve"> </w:t>
       </w:r>
       <w:r>
-        <w:t xml:space="preserve">ECMAScript (JavaScript), Node.js, HTML/XML/CSS, Bash</w:t>
-      </w:r>
-    </w:p>
-    <w:p>
-      <w:pPr>
-        <w:pStyle w:val="Compact"/>
-        <w:numPr>
-          <w:numId w:val="2"/>
+        <w:t xml:space="preserve">ECMAScript (JavaScript),</w:t>
+      </w:r>
+      <w:r>
+        <w:t xml:space="preserve"> </w:t>
+      </w:r>
+      <w:r>
+        <w:t xml:space="preserve">Node.js,</w:t>
+      </w:r>
+      <w:r>
+        <w:t xml:space="preserve"> </w:t>
+      </w:r>
+      <w:r>
+        <w:t xml:space="preserve">HTML/XML/CSS</w:t>
+      </w:r>
+    </w:p>
+    <w:p>
+      <w:pPr>
+        <w:pStyle w:val="Compact"/>
+        <w:numPr>
+          <w:numId w:val="1001"/>
           <w:ilvl w:val="0"/>
         </w:numPr>
       </w:pPr>
@@ -61,24 +73,68 @@
         <w:t xml:space="preserve"> </w:t>
       </w:r>
       <w:r>
-        <w:t xml:space="preserve">Clojure, ClojureScript, Elm, ML (Reason, OCaml, F#), Python</w:t>
-      </w:r>
-    </w:p>
-    <w:bookmarkStart w:id="23" w:name="javascript-libraries-and-frameworks"/>
+        <w:t xml:space="preserve">Rust,</w:t>
+      </w:r>
+      <w:r>
+        <w:t xml:space="preserve"> </w:t>
+      </w:r>
+      <w:r>
+        <w:t xml:space="preserve">Kotlin,</w:t>
+      </w:r>
+      <w:r>
+        <w:t xml:space="preserve"> </w:t>
+      </w:r>
+      <w:r>
+        <w:t xml:space="preserve">Clojure,</w:t>
+      </w:r>
+      <w:r>
+        <w:t xml:space="preserve"> </w:t>
+      </w:r>
+      <w:r>
+        <w:t xml:space="preserve">ClojureScript,</w:t>
+      </w:r>
+      <w:r>
+        <w:t xml:space="preserve"> </w:t>
+      </w:r>
+      <w:r>
+        <w:t xml:space="preserve">Elm,</w:t>
+      </w:r>
+      <w:r>
+        <w:t xml:space="preserve"> </w:t>
+      </w:r>
+      <w:r>
+        <w:t xml:space="preserve">ML (Reason, OCaml, F#),</w:t>
+      </w:r>
+      <w:r>
+        <w:t xml:space="preserve"> </w:t>
+      </w:r>
+      <w:r>
+        <w:t xml:space="preserve">Python</w:t>
+      </w:r>
+    </w:p>
+    <w:p>
+      <w:pPr>
+        <w:pStyle w:val="BlockText"/>
+      </w:pPr>
+      <w:r>
+        <w:t xml:space="preserve">I believe understanding math and functional programming are essential in order to excel at writing sustainable software.</w:t>
+      </w:r>
+    </w:p>
     <w:p>
       <w:pPr>
         <w:pStyle w:val="Heading2"/>
       </w:pPr>
-      <w:r>
-        <w:t xml:space="preserve">JavaScript Libraries and Frameworks</w:t>
-      </w:r>
-    </w:p>
-    <w:bookmarkEnd w:id="23"/>
-    <w:p>
-      <w:pPr>
-        <w:pStyle w:val="Compact"/>
-        <w:numPr>
-          <w:numId w:val="3"/>
+      <w:bookmarkStart w:id="23" w:name="javascript-tools-libraries-and-frameworks"/>
+      <w:bookmarkEnd w:id="23"/>
+      <w:r>
+        <w:t xml:space="preserve">JavaScript Tools, Libraries, and Frameworks</w:t>
+      </w:r>
+    </w:p>
+    <w:p>
+      <w:pPr>
+        <w:pStyle w:val="Compact"/>
+        <w:numPr>
+          <w:numId w:val="1002"/>
           <w:ilvl w:val="0"/>
         </w:numPr>
       </w:pPr>
@@ -105,265 +161,311 @@
       <w:pPr>
         <w:pStyle w:val="Compact"/>
         <w:numPr>
-          <w:numId w:val="3"/>
-          <w:ilvl w:val="0"/>
-        </w:numPr>
-      </w:pPr>
-      <w:r>
-        <w:t xml:space="preserve">Lodash.js, Redux.js, Immutable.js (</w:t>
-      </w:r>
-      <w:r>
-        <w:rPr>
-          <w:b/>
-        </w:rPr>
-        <w:t xml:space="preserve">note:</w:t>
-      </w:r>
-      <w:r>
-        <w:t xml:space="preserve"> </w:t>
-      </w:r>
-      <w:r>
-        <w:t xml:space="preserve">I love functional programming)</w:t>
-      </w:r>
-    </w:p>
-    <w:bookmarkStart w:id="24" w:name="database-technologies-and-devops"/>
-    <w:p>
-      <w:pPr>
-        <w:pStyle w:val="Heading2"/>
-      </w:pPr>
-      <w:r>
-        <w:t xml:space="preserve">Database Technologies and DevOps</w:t>
-      </w:r>
-    </w:p>
-    <w:bookmarkEnd w:id="24"/>
-    <w:p>
-      <w:pPr>
-        <w:pStyle w:val="Compact"/>
-        <w:numPr>
-          <w:numId w:val="4"/>
-          <w:ilvl w:val="0"/>
-        </w:numPr>
-      </w:pPr>
-      <w:r>
-        <w:rPr>
-          <w:i/>
-        </w:rPr>
-        <w:t xml:space="preserve">(Database Technologies)</w:t>
-      </w:r>
-      <w:r>
-        <w:t xml:space="preserve"> </w:t>
-      </w:r>
-      <w:r>
-        <w:t xml:space="preserve">MongoDB, redis, CouchDB, MySQL</w:t>
-      </w:r>
-    </w:p>
-    <w:p>
-      <w:pPr>
-        <w:pStyle w:val="Compact"/>
-        <w:numPr>
-          <w:numId w:val="4"/>
-          <w:ilvl w:val="0"/>
-        </w:numPr>
-      </w:pPr>
-      <w:r>
-        <w:rPr>
-          <w:i/>
-        </w:rPr>
-        <w:t xml:space="preserve">(Continuous Integration)</w:t>
-      </w:r>
-      <w:r>
-        <w:t xml:space="preserve"> </w:t>
-      </w:r>
-      <w:r>
-        <w:t xml:space="preserve">Jenkins, TeamCity, Travis, Codeship</w:t>
-      </w:r>
-    </w:p>
-    <w:p>
-      <w:pPr>
-        <w:pStyle w:val="Compact"/>
-        <w:numPr>
-          <w:numId w:val="4"/>
-          <w:ilvl w:val="0"/>
-        </w:numPr>
-      </w:pPr>
-      <w:r>
-        <w:rPr>
-          <w:i/>
-        </w:rPr>
-        <w:t xml:space="preserve">(Development and Deployment)</w:t>
-      </w:r>
-      <w:r>
-        <w:t xml:space="preserve"> </w:t>
-      </w:r>
-      <w:r>
-        <w:t xml:space="preserve">Git, nvm, npm, Grunt, Gulp, Browserify, Babel, Webpack</w:t>
-      </w:r>
-    </w:p>
-    <w:bookmarkStart w:id="25" w:name="software"/>
-    <w:p>
-      <w:pPr>
-        <w:pStyle w:val="Heading2"/>
-      </w:pPr>
-      <w:r>
-        <w:t xml:space="preserve">Software</w:t>
-      </w:r>
-    </w:p>
-    <w:bookmarkEnd w:id="25"/>
-    <w:p>
-      <w:pPr>
-        <w:pStyle w:val="Compact"/>
-        <w:numPr>
-          <w:numId w:val="5"/>
-          <w:ilvl w:val="0"/>
-        </w:numPr>
-      </w:pPr>
-      <w:r>
-        <w:t xml:space="preserve">Docker, Vagrant, Packer, VMWare, VirtualBox, Linux, RHEL</w:t>
-      </w:r>
-    </w:p>
-    <w:p>
-      <w:pPr>
-        <w:pStyle w:val="Compact"/>
-        <w:numPr>
-          <w:numId w:val="5"/>
-          <w:ilvl w:val="0"/>
-        </w:numPr>
-      </w:pPr>
-      <w:r>
-        <w:t xml:space="preserve">Almost any front-end IDE/editor (current favorite is Atom)</w:t>
-      </w:r>
-    </w:p>
-    <w:p>
-      <w:pPr>
-        <w:pStyle w:val="Compact"/>
-        <w:numPr>
-          <w:numId w:val="5"/>
-          <w:ilvl w:val="0"/>
-        </w:numPr>
-      </w:pPr>
-      <w:r>
-        <w:t xml:space="preserve">Atlassian JIRA, Stash (Bitbucket Server), Confluence</w:t>
-      </w:r>
-    </w:p>
-    <w:p>
-      <w:pPr>
-        <w:pStyle w:val="Compact"/>
-        <w:numPr>
-          <w:numId w:val="5"/>
-          <w:ilvl w:val="0"/>
-        </w:numPr>
-      </w:pPr>
-      <w:r>
-        <w:t xml:space="preserve">Adobe Fireworks, Adobe Illustrator, Adobe Flash</w:t>
-      </w:r>
-    </w:p>
-    <w:bookmarkStart w:id="26" w:name="web-application-security"/>
-    <w:p>
-      <w:pPr>
-        <w:pStyle w:val="Heading2"/>
-      </w:pPr>
-      <w:r>
-        <w:t xml:space="preserve">Web Application security</w:t>
-      </w:r>
-    </w:p>
-    <w:bookmarkEnd w:id="26"/>
-    <w:p>
-      <w:pPr>
-        <w:pStyle w:val="Compact"/>
-        <w:numPr>
-          <w:numId w:val="6"/>
-          <w:ilvl w:val="0"/>
-        </w:numPr>
-      </w:pPr>
-      <w:r>
-        <w:t xml:space="preserve">MITRE CVE and CWE</w:t>
-      </w:r>
-    </w:p>
-    <w:p>
-      <w:pPr>
-        <w:pStyle w:val="Compact"/>
-        <w:numPr>
-          <w:numId w:val="6"/>
-          <w:ilvl w:val="0"/>
-        </w:numPr>
-      </w:pPr>
-      <w:r>
-        <w:t xml:space="preserve">So Now You Know (snyk)</w:t>
-      </w:r>
-    </w:p>
-    <w:p>
-      <w:pPr>
-        <w:pStyle w:val="Compact"/>
-        <w:numPr>
-          <w:numId w:val="6"/>
-          <w:ilvl w:val="0"/>
-        </w:numPr>
-      </w:pPr>
-      <w:r>
-        <w:t xml:space="preserve">Node Security Platform (nsp)</w:t>
-      </w:r>
-    </w:p>
-    <w:p>
-      <w:pPr>
-        <w:pStyle w:val="Compact"/>
-        <w:numPr>
-          <w:numId w:val="6"/>
-          <w:ilvl w:val="0"/>
-        </w:numPr>
-      </w:pPr>
-      <w:r>
-        <w:t xml:space="preserve">bithound.io</w:t>
-      </w:r>
-    </w:p>
-    <w:p>
-      <w:pPr>
-        <w:pStyle w:val="Compact"/>
-        <w:numPr>
-          <w:numId w:val="6"/>
-          <w:ilvl w:val="0"/>
-        </w:numPr>
-      </w:pPr>
-      <w:r>
-        <w:t xml:space="preserve">OpenSCAP</w:t>
-      </w:r>
-    </w:p>
-    <w:bookmarkStart w:id="27" w:name="skills"/>
-    <w:p>
-      <w:pPr>
-        <w:pStyle w:val="Heading1"/>
-      </w:pPr>
-      <w:r>
-        <w:t xml:space="preserve">SKILLS</w:t>
-      </w:r>
-    </w:p>
-    <w:bookmarkEnd w:id="27"/>
-    <w:bookmarkStart w:id="28" w:name="application-design-and-development"/>
-    <w:p>
-      <w:pPr>
-        <w:pStyle w:val="Heading2"/>
-      </w:pPr>
-      <w:r>
-        <w:t xml:space="preserve">Application Design and Development</w:t>
-      </w:r>
-    </w:p>
-    <w:bookmarkEnd w:id="28"/>
-    <w:p>
-      <w:pPr>
-        <w:pStyle w:val="Compact"/>
-        <w:numPr>
-          <w:numId w:val="7"/>
-          <w:ilvl w:val="0"/>
-        </w:numPr>
-      </w:pPr>
-      <w:r>
-        <w:t xml:space="preserve">Designed and delivered presentation on automating front-end development using modern front-end tools such as node.js, Grunt, and Karma. A functional project template that facilitates the immediate implementation of the ideas presented is available online on</w:t>
-      </w:r>
-      <w:r>
-        <w:t xml:space="preserve"> </w:t>
-      </w:r>
-      <w:hyperlink r:id="rId29">
+          <w:numId w:val="1002"/>
+          <w:ilvl w:val="0"/>
+        </w:numPr>
+      </w:pPr>
+      <w:r>
+        <w:t xml:space="preserve">Polymer (Web Components), Lodash.js, Redux.js, RxJS</w:t>
+      </w:r>
+    </w:p>
+    <w:p>
+      <w:pPr>
+        <w:pStyle w:val="Compact"/>
+        <w:numPr>
+          <w:numId w:val="1002"/>
+          <w:ilvl w:val="0"/>
+        </w:numPr>
+      </w:pPr>
+      <w:r>
+        <w:t xml:space="preserve">flow, jest, ESLint</w:t>
+      </w:r>
+    </w:p>
+    <w:p>
+      <w:pPr>
+        <w:pStyle w:val="Compact"/>
+        <w:numPr>
+          <w:numId w:val="1002"/>
+          <w:ilvl w:val="0"/>
+        </w:numPr>
+      </w:pPr>
+      <w:r>
+        <w:t xml:space="preserve">I pretty much am familiar with everything…not that I am a master of everything, but that I have at least tried everything and understand the purpose all items in the ecosystem.</w:t>
+      </w:r>
+    </w:p>
+    <w:p>
+      <w:pPr>
+        <w:pStyle w:val="BlockText"/>
+      </w:pPr>
+      <w:r>
+        <w:t xml:space="preserve">I build web apps, desktop apps, servers, APIs, libraries, and CLI tools (see my</w:t>
+      </w:r>
+      <w:r>
+        <w:t xml:space="preserve"> </w:t>
+      </w:r>
+      <w:hyperlink r:id="rId24">
         <w:r>
           <w:rPr>
-            <w:rStyle w:val="Link"/>
+            <w:rStyle w:val="Hyperlink"/>
+          </w:rPr>
+          <w:t xml:space="preserve">GitHub account</w:t>
+        </w:r>
+      </w:hyperlink>
+      <w:r>
+        <w:t xml:space="preserve"> </w:t>
+      </w:r>
+      <w:r>
+        <w:t xml:space="preserve">for examples)</w:t>
+      </w:r>
+    </w:p>
+    <w:p>
+      <w:pPr>
+        <w:pStyle w:val="Heading2"/>
+      </w:pPr>
+      <w:bookmarkStart w:id="25" w:name="database-technologies-and-devops"/>
+      <w:bookmarkEnd w:id="25"/>
+      <w:r>
+        <w:t xml:space="preserve">Database Technologies and DevOps</w:t>
+      </w:r>
+    </w:p>
+    <w:p>
+      <w:pPr>
+        <w:pStyle w:val="Compact"/>
+        <w:numPr>
+          <w:numId w:val="1003"/>
+          <w:ilvl w:val="0"/>
+        </w:numPr>
+      </w:pPr>
+      <w:r>
+        <w:rPr>
+          <w:i/>
+        </w:rPr>
+        <w:t xml:space="preserve">(Database Technologies)</w:t>
+      </w:r>
+      <w:r>
+        <w:t xml:space="preserve"> </w:t>
+      </w:r>
+      <w:r>
+        <w:t xml:space="preserve">MongoDB, redis, CouchDB, MySQL</w:t>
+      </w:r>
+    </w:p>
+    <w:p>
+      <w:pPr>
+        <w:pStyle w:val="Compact"/>
+        <w:numPr>
+          <w:numId w:val="1003"/>
+          <w:ilvl w:val="0"/>
+        </w:numPr>
+      </w:pPr>
+      <w:r>
+        <w:rPr>
+          <w:i/>
+        </w:rPr>
+        <w:t xml:space="preserve">(Continuous Integration)</w:t>
+      </w:r>
+      <w:r>
+        <w:t xml:space="preserve"> </w:t>
+      </w:r>
+      <w:r>
+        <w:t xml:space="preserve">Jenkins, TeamCity, Travis, Codeship</w:t>
+      </w:r>
+    </w:p>
+    <w:p>
+      <w:pPr>
+        <w:pStyle w:val="Compact"/>
+        <w:numPr>
+          <w:numId w:val="1003"/>
+          <w:ilvl w:val="0"/>
+        </w:numPr>
+      </w:pPr>
+      <w:r>
+        <w:rPr>
+          <w:i/>
+        </w:rPr>
+        <w:t xml:space="preserve">(Development and Deployment)</w:t>
+      </w:r>
+      <w:r>
+        <w:t xml:space="preserve"> </w:t>
+      </w:r>
+      <w:r>
+        <w:t xml:space="preserve">Git, nvm, npm, Grunt, Gulp, Browserify, Babel, Webpack</w:t>
+      </w:r>
+    </w:p>
+    <w:p>
+      <w:pPr>
+        <w:pStyle w:val="BlockText"/>
+      </w:pPr>
+      <w:r>
+        <w:t xml:space="preserve">I keep track of current trends and developments…it is kind of a hobby</w:t>
+      </w:r>
+    </w:p>
+    <w:p>
+      <w:pPr>
+        <w:pStyle w:val="Heading2"/>
+      </w:pPr>
+      <w:bookmarkStart w:id="26" w:name="software"/>
+      <w:bookmarkEnd w:id="26"/>
+      <w:r>
+        <w:t xml:space="preserve">Software</w:t>
+      </w:r>
+    </w:p>
+    <w:p>
+      <w:pPr>
+        <w:pStyle w:val="Compact"/>
+        <w:numPr>
+          <w:numId w:val="1004"/>
+          <w:ilvl w:val="0"/>
+        </w:numPr>
+      </w:pPr>
+      <w:r>
+        <w:t xml:space="preserve">Docker, Vagrant, Packer, VMWare, VirtualBox, Linux, RHEL</w:t>
+      </w:r>
+    </w:p>
+    <w:p>
+      <w:pPr>
+        <w:pStyle w:val="Compact"/>
+        <w:numPr>
+          <w:numId w:val="1004"/>
+          <w:ilvl w:val="0"/>
+        </w:numPr>
+      </w:pPr>
+      <w:r>
+        <w:t xml:space="preserve">Almost any front-end IDE/editor (current favorite is VS Code)</w:t>
+      </w:r>
+    </w:p>
+    <w:p>
+      <w:pPr>
+        <w:pStyle w:val="Compact"/>
+        <w:numPr>
+          <w:numId w:val="1004"/>
+          <w:ilvl w:val="0"/>
+        </w:numPr>
+      </w:pPr>
+      <w:r>
+        <w:t xml:space="preserve">Atlassian JIRA, Stash (Bitbucket Server), Confluence</w:t>
+      </w:r>
+    </w:p>
+    <w:p>
+      <w:pPr>
+        <w:pStyle w:val="Compact"/>
+        <w:numPr>
+          <w:numId w:val="1004"/>
+          <w:ilvl w:val="0"/>
+        </w:numPr>
+      </w:pPr>
+      <w:r>
+        <w:t xml:space="preserve">Adobe Fireworks, Adobe Illustrator, Adobe Flash</w:t>
+      </w:r>
+    </w:p>
+    <w:p>
+      <w:pPr>
+        <w:pStyle w:val="Heading2"/>
+      </w:pPr>
+      <w:bookmarkStart w:id="27" w:name="web-application-security"/>
+      <w:bookmarkEnd w:id="27"/>
+      <w:r>
+        <w:t xml:space="preserve">Web Application security</w:t>
+      </w:r>
+    </w:p>
+    <w:p>
+      <w:pPr>
+        <w:pStyle w:val="Compact"/>
+        <w:numPr>
+          <w:numId w:val="1005"/>
+          <w:ilvl w:val="0"/>
+        </w:numPr>
+      </w:pPr>
+      <w:r>
+        <w:t xml:space="preserve">MITRE CVE and CWE</w:t>
+      </w:r>
+    </w:p>
+    <w:p>
+      <w:pPr>
+        <w:pStyle w:val="Compact"/>
+        <w:numPr>
+          <w:numId w:val="1005"/>
+          <w:ilvl w:val="0"/>
+        </w:numPr>
+      </w:pPr>
+      <w:r>
+        <w:t xml:space="preserve">So Now You Know (snyk)</w:t>
+      </w:r>
+    </w:p>
+    <w:p>
+      <w:pPr>
+        <w:pStyle w:val="Compact"/>
+        <w:numPr>
+          <w:numId w:val="1005"/>
+          <w:ilvl w:val="0"/>
+        </w:numPr>
+      </w:pPr>
+      <w:r>
+        <w:t xml:space="preserve">OpenSCAP</w:t>
+      </w:r>
+    </w:p>
+    <w:p>
+      <w:pPr>
+        <w:pStyle w:val="BlockText"/>
+      </w:pPr>
+      <w:r>
+        <w:rPr>
+          <w:b/>
+        </w:rPr>
+        <w:t xml:space="preserve">example</w:t>
+      </w:r>
+      <w:r>
+        <w:t xml:space="preserve">: I made an</w:t>
+      </w:r>
+      <w:r>
+        <w:t xml:space="preserve"> </w:t>
+      </w:r>
+      <w:hyperlink r:id="rId28">
+        <w:r>
+          <w:rPr>
+            <w:rStyle w:val="Hyperlink"/>
+          </w:rPr>
+          <w:t xml:space="preserve">ESLint config mapped to MITRE CWEs</w:t>
+        </w:r>
+      </w:hyperlink>
+    </w:p>
+    <w:p>
+      <w:pPr>
+        <w:pStyle w:val="Heading1"/>
+      </w:pPr>
+      <w:bookmarkStart w:id="29" w:name="skills"/>
+      <w:bookmarkEnd w:id="29"/>
+      <w:r>
+        <w:t xml:space="preserve">SKILLS</w:t>
+      </w:r>
+    </w:p>
+    <w:p>
+      <w:pPr>
+        <w:pStyle w:val="Heading2"/>
+      </w:pPr>
+      <w:bookmarkStart w:id="30" w:name="application-design-and-development"/>
+      <w:bookmarkEnd w:id="30"/>
+      <w:r>
+        <w:t xml:space="preserve">Application Design and Development</w:t>
+      </w:r>
+    </w:p>
+    <w:p>
+      <w:pPr>
+        <w:pStyle w:val="Compact"/>
+        <w:numPr>
+          <w:numId w:val="1006"/>
+          <w:ilvl w:val="0"/>
+        </w:numPr>
+      </w:pPr>
+      <w:r>
+        <w:t xml:space="preserve">Designed and delivered presentation on automating front-end development using modern front-end tools such as node.js, Grunt, and Karma. A functional project template that facilitates the immediate implementation of the ideas presented is available online on</w:t>
+      </w:r>
+      <w:r>
+        <w:t xml:space="preserve"> </w:t>
+      </w:r>
+      <w:hyperlink r:id="rId31">
+        <w:r>
+          <w:rPr>
+            <w:rStyle w:val="Hyperlink"/>
           </w:rPr>
           <w:t xml:space="preserve">GitHub</w:t>
         </w:r>
@@ -372,21 +474,21 @@
         <w:t xml:space="preserve">.</w:t>
       </w:r>
     </w:p>
-    <w:bookmarkStart w:id="30" w:name="engineering-general-management"/>
     <w:p>
       <w:pPr>
         <w:pStyle w:val="Heading2"/>
       </w:pPr>
+      <w:bookmarkStart w:id="32" w:name="engineering-general-management"/>
+      <w:bookmarkEnd w:id="32"/>
       <w:r>
         <w:t xml:space="preserve">Engineering / General Management</w:t>
       </w:r>
     </w:p>
-    <w:bookmarkEnd w:id="30"/>
-    <w:p>
-      <w:pPr>
-        <w:pStyle w:val="Compact"/>
-        <w:numPr>
-          <w:numId w:val="8"/>
+    <w:p>
+      <w:pPr>
+        <w:pStyle w:val="Compact"/>
+        <w:numPr>
+          <w:numId w:val="1007"/>
           <w:ilvl w:val="0"/>
         </w:numPr>
       </w:pPr>
@@ -398,7 +500,7 @@
       <w:pPr>
         <w:pStyle w:val="Compact"/>
         <w:numPr>
-          <w:numId w:val="8"/>
+          <w:numId w:val="1007"/>
           <w:ilvl w:val="0"/>
         </w:numPr>
       </w:pPr>
@@ -406,21 +508,21 @@
         <w:t xml:space="preserve">Led teams through complex technical evolutions, during maintenance and casualty situations, maximizing efficiency while maintaining a safe environment.</w:t>
       </w:r>
     </w:p>
-    <w:bookmarkStart w:id="31" w:name="training"/>
     <w:p>
       <w:pPr>
         <w:pStyle w:val="Heading2"/>
       </w:pPr>
+      <w:bookmarkStart w:id="33" w:name="training"/>
+      <w:bookmarkEnd w:id="33"/>
       <w:r>
         <w:t xml:space="preserve">Training</w:t>
       </w:r>
     </w:p>
-    <w:bookmarkEnd w:id="31"/>
-    <w:p>
-      <w:pPr>
-        <w:pStyle w:val="Compact"/>
-        <w:numPr>
-          <w:numId w:val="9"/>
+    <w:p>
+      <w:pPr>
+        <w:pStyle w:val="Compact"/>
+        <w:numPr>
+          <w:numId w:val="1008"/>
           <w:ilvl w:val="0"/>
         </w:numPr>
       </w:pPr>
@@ -432,7 +534,7 @@
       <w:pPr>
         <w:pStyle w:val="Compact"/>
         <w:numPr>
-          <w:numId w:val="9"/>
+          <w:numId w:val="1008"/>
           <w:ilvl w:val="0"/>
         </w:numPr>
       </w:pPr>
@@ -440,21 +542,22 @@
         <w:t xml:space="preserve">Maintained 100% readiness as the branch Training Officer ensuring that personnel were always ready to meet mission objectives.</w:t>
       </w:r>
     </w:p>
-    <w:bookmarkStart w:id="32" w:name="experience"/>
     <w:p>
       <w:pPr>
         <w:pStyle w:val="Heading1"/>
       </w:pPr>
+      <w:bookmarkStart w:id="34" w:name="experience"/>
+      <w:bookmarkEnd w:id="34"/>
       <w:r>
         <w:t xml:space="preserve">EXPERIENCE</w:t>
       </w:r>
     </w:p>
-    <w:bookmarkEnd w:id="32"/>
-    <w:bookmarkStart w:id="33" w:name="present-senior-software-developer"/>
     <w:p>
       <w:pPr>
         <w:pStyle w:val="Heading2"/>
       </w:pPr>
+      <w:bookmarkStart w:id="35" w:name="present-senior-software-developer"/>
+      <w:bookmarkEnd w:id="35"/>
       <w:r>
         <w:t xml:space="preserve">11/15 - Present,</w:t>
       </w:r>
@@ -469,8 +572,10 @@
         <w:t xml:space="preserve">Senior Software Developer</w:t>
       </w:r>
     </w:p>
-    <w:bookmarkEnd w:id="33"/>
-    <w:p>
+    <w:p>
+      <w:pPr>
+        <w:pStyle w:val="FirstParagraph"/>
+      </w:pPr>
       <w:r>
         <w:rPr>
           <w:i/>
@@ -500,7 +605,7 @@
       <w:pPr>
         <w:pStyle w:val="Compact"/>
         <w:numPr>
-          <w:numId w:val="10"/>
+          <w:numId w:val="1009"/>
           <w:ilvl w:val="0"/>
         </w:numPr>
       </w:pPr>
@@ -512,7 +617,7 @@
       <w:pPr>
         <w:pStyle w:val="Compact"/>
         <w:numPr>
-          <w:numId w:val="10"/>
+          <w:numId w:val="1009"/>
           <w:ilvl w:val="0"/>
         </w:numPr>
       </w:pPr>
@@ -520,11 +625,12 @@
         <w:t xml:space="preserve">Subject matter expert and experienced mentor on all things front-end (JS/HTML/CSS)</w:t>
       </w:r>
     </w:p>
-    <w:bookmarkStart w:id="34" w:name="senior-software-developer"/>
     <w:p>
       <w:pPr>
         <w:pStyle w:val="Heading2"/>
       </w:pPr>
+      <w:bookmarkStart w:id="36" w:name="senior-software-developer"/>
+      <w:bookmarkEnd w:id="36"/>
       <w:r>
         <w:t xml:space="preserve">08/15 - 11/15,</w:t>
       </w:r>
@@ -539,8 +645,10 @@
         <w:t xml:space="preserve">Senior Software Developer</w:t>
       </w:r>
     </w:p>
-    <w:bookmarkEnd w:id="34"/>
-    <w:p>
+    <w:p>
+      <w:pPr>
+        <w:pStyle w:val="FirstParagraph"/>
+      </w:pPr>
       <w:r>
         <w:rPr>
           <w:i/>
@@ -558,7 +666,7 @@
       <w:pPr>
         <w:pStyle w:val="Compact"/>
         <w:numPr>
-          <w:numId w:val="11"/>
+          <w:numId w:val="1010"/>
           <w:ilvl w:val="0"/>
         </w:numPr>
       </w:pPr>
@@ -566,11 +674,12 @@
         <w:t xml:space="preserve">Performed agile development using popular front-end technologies such as: Ampersand.js, Reveal.js, and Cesium.js</w:t>
       </w:r>
     </w:p>
-    <w:bookmarkStart w:id="35" w:name="senior-software-developer-1"/>
     <w:p>
       <w:pPr>
         <w:pStyle w:val="Heading2"/>
       </w:pPr>
+      <w:bookmarkStart w:id="37" w:name="senior-software-developer-1"/>
+      <w:bookmarkEnd w:id="37"/>
       <w:r>
         <w:t xml:space="preserve">07/14 - 08/15,</w:t>
       </w:r>
@@ -585,8 +694,10 @@
         <w:t xml:space="preserve">Senior Software Developer</w:t>
       </w:r>
     </w:p>
-    <w:bookmarkEnd w:id="35"/>
-    <w:p>
+    <w:p>
+      <w:pPr>
+        <w:pStyle w:val="FirstParagraph"/>
+      </w:pPr>
       <w:r>
         <w:rPr>
           <w:i/>
@@ -616,7 +727,7 @@
       <w:pPr>
         <w:pStyle w:val="Compact"/>
         <w:numPr>
-          <w:numId w:val="12"/>
+          <w:numId w:val="1011"/>
           <w:ilvl w:val="0"/>
         </w:numPr>
       </w:pPr>
@@ -628,7 +739,7 @@
       <w:pPr>
         <w:pStyle w:val="Compact"/>
         <w:numPr>
-          <w:numId w:val="12"/>
+          <w:numId w:val="1011"/>
           <w:ilvl w:val="0"/>
         </w:numPr>
       </w:pPr>
@@ -636,11 +747,12 @@
         <w:t xml:space="preserve">Instrumental to implementing application infrastructure using MarionetteJS, HTML5, and Less.js</w:t>
       </w:r>
     </w:p>
-    <w:bookmarkStart w:id="36" w:name="strategic-plans-officer-security-manager"/>
     <w:p>
       <w:pPr>
         <w:pStyle w:val="Heading2"/>
       </w:pPr>
+      <w:bookmarkStart w:id="38" w:name="strategic-plans-officer-security-manager"/>
+      <w:bookmarkEnd w:id="38"/>
       <w:r>
         <w:t xml:space="preserve">07/10 - 7/14,</w:t>
       </w:r>
@@ -655,8 +767,10 @@
         <w:t xml:space="preserve">Strategic Plans Officer / Security Manager</w:t>
       </w:r>
     </w:p>
-    <w:bookmarkEnd w:id="36"/>
-    <w:p>
+    <w:p>
+      <w:pPr>
+        <w:pStyle w:val="FirstParagraph"/>
+      </w:pPr>
       <w:r>
         <w:rPr>
           <w:i/>
@@ -680,7 +794,7 @@
       <w:pPr>
         <w:pStyle w:val="Compact"/>
         <w:numPr>
-          <w:numId w:val="13"/>
+          <w:numId w:val="1012"/>
           <w:ilvl w:val="0"/>
         </w:numPr>
       </w:pPr>
@@ -692,7 +806,7 @@
       <w:pPr>
         <w:pStyle w:val="Compact"/>
         <w:numPr>
-          <w:numId w:val="13"/>
+          <w:numId w:val="1012"/>
           <w:ilvl w:val="0"/>
         </w:numPr>
       </w:pPr>
@@ -733,7 +847,7 @@
       <w:pPr>
         <w:pStyle w:val="Compact"/>
         <w:numPr>
-          <w:numId w:val="13"/>
+          <w:numId w:val="1012"/>
           <w:ilvl w:val="0"/>
         </w:numPr>
       </w:pPr>
@@ -741,11 +855,12 @@
         <w:t xml:space="preserve">Modernized websites, maintained collaboration tools, created new tools for mission accomplishment, and maintained overall situational picture as division knowledge manager; improved productivity and efficiency.</w:t>
       </w:r>
     </w:p>
-    <w:bookmarkStart w:id="37" w:name="submarine-warfare-officer"/>
     <w:p>
       <w:pPr>
         <w:pStyle w:val="Heading2"/>
       </w:pPr>
+      <w:bookmarkStart w:id="39" w:name="submarine-warfare-officer"/>
+      <w:bookmarkEnd w:id="39"/>
       <w:r>
         <w:t xml:space="preserve">05/06 – 07/10,</w:t>
       </w:r>
@@ -760,8 +875,10 @@
         <w:t xml:space="preserve">Submarine Warfare Officer</w:t>
       </w:r>
     </w:p>
-    <w:bookmarkEnd w:id="37"/>
-    <w:p>
+    <w:p>
+      <w:pPr>
+        <w:pStyle w:val="FirstParagraph"/>
+      </w:pPr>
       <w:r>
         <w:rPr>
           <w:i/>
@@ -785,7 +902,7 @@
       <w:pPr>
         <w:pStyle w:val="Compact"/>
         <w:numPr>
-          <w:numId w:val="14"/>
+          <w:numId w:val="1013"/>
           <w:ilvl w:val="0"/>
         </w:numPr>
       </w:pPr>
@@ -797,7 +914,7 @@
       <w:pPr>
         <w:pStyle w:val="Compact"/>
         <w:numPr>
-          <w:numId w:val="14"/>
+          <w:numId w:val="1013"/>
           <w:ilvl w:val="0"/>
         </w:numPr>
       </w:pPr>
@@ -809,7 +926,7 @@
       <w:pPr>
         <w:pStyle w:val="Compact"/>
         <w:numPr>
-          <w:numId w:val="14"/>
+          <w:numId w:val="1013"/>
           <w:ilvl w:val="0"/>
         </w:numPr>
       </w:pPr>
@@ -817,21 +934,21 @@
         <w:t xml:space="preserve">Selected out of 10 officers as sub’s inaugural LAN officer; essential in writing operating instructions; maintained LAN with 100% compliance and no major discrepancies during inspections.</w:t>
       </w:r>
     </w:p>
-    <w:bookmarkStart w:id="38" w:name="professional-awards"/>
     <w:p>
       <w:pPr>
         <w:pStyle w:val="Heading1"/>
       </w:pPr>
+      <w:bookmarkStart w:id="40" w:name="professional-awards"/>
+      <w:bookmarkEnd w:id="40"/>
       <w:r>
         <w:t xml:space="preserve">PROFESSIONAL AWARDS</w:t>
       </w:r>
     </w:p>
-    <w:bookmarkEnd w:id="38"/>
-    <w:p>
-      <w:pPr>
-        <w:pStyle w:val="Compact"/>
-        <w:numPr>
-          <w:numId w:val="15"/>
+    <w:p>
+      <w:pPr>
+        <w:pStyle w:val="Compact"/>
+        <w:numPr>
+          <w:numId w:val="1014"/>
           <w:ilvl w:val="0"/>
         </w:numPr>
       </w:pPr>
@@ -852,7 +969,7 @@
       <w:pPr>
         <w:pStyle w:val="Compact"/>
         <w:numPr>
-          <w:numId w:val="15"/>
+          <w:numId w:val="1014"/>
           <w:ilvl w:val="0"/>
         </w:numPr>
       </w:pPr>
@@ -873,7 +990,7 @@
       <w:pPr>
         <w:pStyle w:val="Compact"/>
         <w:numPr>
-          <w:numId w:val="15"/>
+          <w:numId w:val="1014"/>
           <w:ilvl w:val="0"/>
         </w:numPr>
       </w:pPr>
@@ -894,7 +1011,7 @@
       <w:pPr>
         <w:pStyle w:val="Compact"/>
         <w:numPr>
-          <w:numId w:val="15"/>
+          <w:numId w:val="1014"/>
           <w:ilvl w:val="0"/>
         </w:numPr>
       </w:pPr>
@@ -911,21 +1028,21 @@
         <w:t xml:space="preserve">Navy and Marine Corps Achievement</w:t>
       </w:r>
     </w:p>
-    <w:bookmarkStart w:id="39" w:name="education"/>
     <w:p>
       <w:pPr>
         <w:pStyle w:val="Heading1"/>
       </w:pPr>
+      <w:bookmarkStart w:id="41" w:name="education"/>
+      <w:bookmarkEnd w:id="41"/>
       <w:r>
         <w:t xml:space="preserve">EDUCATION</w:t>
       </w:r>
     </w:p>
-    <w:bookmarkEnd w:id="39"/>
-    <w:p>
-      <w:pPr>
-        <w:pStyle w:val="Compact"/>
-        <w:numPr>
-          <w:numId w:val="16"/>
+    <w:p>
+      <w:pPr>
+        <w:pStyle w:val="Compact"/>
+        <w:numPr>
+          <w:numId w:val="1015"/>
           <w:ilvl w:val="0"/>
         </w:numPr>
       </w:pPr>
@@ -946,7 +1063,7 @@
       <w:pPr>
         <w:pStyle w:val="Compact"/>
         <w:numPr>
-          <w:numId w:val="16"/>
+          <w:numId w:val="1015"/>
           <w:ilvl w:val="0"/>
         </w:numPr>
       </w:pPr>
@@ -967,7 +1084,7 @@
       <w:pPr>
         <w:pStyle w:val="Compact"/>
         <w:numPr>
-          <w:numId w:val="16"/>
+          <w:numId w:val="1015"/>
           <w:ilvl w:val="0"/>
         </w:numPr>
       </w:pPr>
@@ -984,21 +1101,21 @@
         <w:t xml:space="preserve">Bachelor of Arts, Physics, University of San Diego</w:t>
       </w:r>
     </w:p>
-    <w:bookmarkStart w:id="40" w:name="certifications"/>
     <w:p>
       <w:pPr>
         <w:pStyle w:val="Heading1"/>
       </w:pPr>
+      <w:bookmarkStart w:id="42" w:name="certifications"/>
+      <w:bookmarkEnd w:id="42"/>
       <w:r>
         <w:t xml:space="preserve">CERTIFICATIONS</w:t>
       </w:r>
     </w:p>
-    <w:bookmarkEnd w:id="40"/>
-    <w:p>
-      <w:pPr>
-        <w:pStyle w:val="Compact"/>
-        <w:numPr>
-          <w:numId w:val="17"/>
+    <w:p>
+      <w:pPr>
+        <w:pStyle w:val="Compact"/>
+        <w:numPr>
+          <w:numId w:val="1016"/>
           <w:ilvl w:val="0"/>
         </w:numPr>
       </w:pPr>
@@ -1019,7 +1136,7 @@
       <w:pPr>
         <w:pStyle w:val="Compact"/>
         <w:numPr>
-          <w:numId w:val="17"/>
+          <w:numId w:val="1016"/>
           <w:ilvl w:val="0"/>
         </w:numPr>
       </w:pPr>
@@ -1036,21 +1153,21 @@
         <w:t xml:space="preserve">Professional in Human Resources (PHR)</w:t>
       </w:r>
     </w:p>
-    <w:bookmarkStart w:id="41" w:name="other"/>
     <w:p>
       <w:pPr>
         <w:pStyle w:val="Heading1"/>
       </w:pPr>
+      <w:bookmarkStart w:id="43" w:name="other"/>
+      <w:bookmarkEnd w:id="43"/>
       <w:r>
         <w:t xml:space="preserve">OTHER</w:t>
       </w:r>
     </w:p>
-    <w:bookmarkEnd w:id="41"/>
-    <w:p>
-      <w:pPr>
-        <w:pStyle w:val="Compact"/>
-        <w:numPr>
-          <w:numId w:val="18"/>
+    <w:p>
+      <w:pPr>
+        <w:pStyle w:val="Compact"/>
+        <w:numPr>
+          <w:numId w:val="1017"/>
           <w:ilvl w:val="0"/>
         </w:numPr>
       </w:pPr>
@@ -1062,7 +1179,7 @@
       <w:pPr>
         <w:pStyle w:val="Compact"/>
         <w:numPr>
-          <w:numId w:val="18"/>
+          <w:numId w:val="1017"/>
           <w:ilvl w:val="0"/>
         </w:numPr>
       </w:pPr>
@@ -1074,7 +1191,7 @@
       <w:pPr>
         <w:pStyle w:val="Compact"/>
         <w:numPr>
-          <w:numId w:val="18"/>
+          <w:numId w:val="1017"/>
           <w:ilvl w:val="0"/>
         </w:numPr>
       </w:pPr>
@@ -1086,7 +1203,7 @@
       <w:pPr>
         <w:pStyle w:val="Compact"/>
         <w:numPr>
-          <w:numId w:val="18"/>
+          <w:numId w:val="1017"/>
           <w:ilvl w:val="0"/>
         </w:numPr>
       </w:pPr>
@@ -1094,18 +1211,34 @@
         <w:t xml:space="preserve">2012 - 2013 Tutored online with tutor.com in Calculus and Algebra</w:t>
       </w:r>
     </w:p>
+    <w:sectPr/>
   </w:body>
 </w:document>
 </file>
 
 <file path=word/footnotes.xml><?xml version="1.0" encoding="utf-8"?>
-<w:footnotes xmlns:w="http://schemas.openxmlformats.org/wordprocessingml/2006/main" xmlns:m="http://schemas.openxmlformats.org/officeDocument/2006/math" xmlns:r="http://schemas.openxmlformats.org/officeDocument/2006/relationships" xmlns:o="urn:schemas-microsoft-com:office:office" xmlns:v="urn:schemas-microsoft-com:vml" xmlns:w10="urn:schemas-microsoft-com:office:word" xmlns:a="http://schemas.openxmlformats.org/drawingml/2006/main" xmlns:pic="http://schemas.openxmlformats.org/drawingml/2006/picture" xmlns:wp="http://schemas.openxmlformats.org/drawingml/2006/wordprocessingDrawing"/>
+<w:footnotes xmlns:w="http://schemas.openxmlformats.org/wordprocessingml/2006/main" xmlns:m="http://schemas.openxmlformats.org/officeDocument/2006/math" xmlns:r="http://schemas.openxmlformats.org/officeDocument/2006/relationships" xmlns:o="urn:schemas-microsoft-com:office:office" xmlns:v="urn:schemas-microsoft-com:vml" xmlns:w10="urn:schemas-microsoft-com:office:word" xmlns:a="http://schemas.openxmlformats.org/drawingml/2006/main" xmlns:pic="http://schemas.openxmlformats.org/drawingml/2006/picture" xmlns:wp="http://schemas.openxmlformats.org/drawingml/2006/wordprocessingDrawing">
+  <w:footnote w:type="continuationSeparator" w:id="0">
+    <w:p>
+      <w:r>
+        <w:continuationSeparator/>
+      </w:r>
+    </w:p>
+  </w:footnote>
+  <w:footnote w:type="separator" w:id="-1">
+    <w:p>
+      <w:r>
+        <w:separator/>
+      </w:r>
+    </w:p>
+  </w:footnote>
+</w:footnotes>
 </file>
 
 <file path=word/numbering.xml><?xml version="1.0" encoding="utf-8"?>
 <w:numbering xmlns:w="http://schemas.openxmlformats.org/wordprocessingml/2006/main">
   <w:abstractNum w:abstractNumId="0">
-    <w:nsid w:val="7bd4e4d4"/>
+    <w:nsid w:val="e17f69ba"/>
     <w:multiLevelType w:val="multilevel"/>
     <w:lvl w:ilvl="0">
       <w:numFmt w:val="bullet"/>
@@ -1185,8 +1318,89 @@
       </w:pPr>
     </w:lvl>
   </w:abstractNum>
-  <w:abstractNum w:abstractNumId="2">
-    <w:nsid w:val="26f124d6"/>
+  <w:abstractNum w:abstractNumId="990">
+    <w:nsid w:val="a462c4fb"/>
+    <w:multiLevelType w:val="multilevel"/>
+    <w:lvl w:ilvl="0">
+      <w:numFmt w:val="bullet"/>
+      <w:lvlText w:val=" "/>
+      <w:lvlJc w:val="left"/>
+      <w:pPr>
+        <w:tabs>
+          <w:tab w:val="num" w:pos="0"/>
+        </w:tabs>
+        <w:ind w:left="480" w:hanging="480"/>
+      </w:pPr>
+    </w:lvl>
+    <w:lvl w:ilvl="1">
+      <w:numFmt w:val="bullet"/>
+      <w:lvlText w:val=" "/>
+      <w:lvlJc w:val="left"/>
+      <w:pPr>
+        <w:tabs>
+          <w:tab w:val="num" w:pos="720"/>
+        </w:tabs>
+        <w:ind w:left="1200" w:hanging="480"/>
+      </w:pPr>
+    </w:lvl>
+    <w:lvl w:ilvl="2">
+      <w:numFmt w:val="bullet"/>
+      <w:lvlText w:val=" "/>
+      <w:lvlJc w:val="left"/>
+      <w:pPr>
+        <w:tabs>
+          <w:tab w:val="num" w:pos="1440"/>
+        </w:tabs>
+        <w:ind w:left="1920" w:hanging="480"/>
+      </w:pPr>
+    </w:lvl>
+    <w:lvl w:ilvl="3">
+      <w:numFmt w:val="bullet"/>
+      <w:lvlText w:val=" "/>
+      <w:lvlJc w:val="left"/>
+      <w:pPr>
+        <w:tabs>
+          <w:tab w:val="num" w:pos="2160"/>
+        </w:tabs>
+        <w:ind w:left="2640" w:hanging="480"/>
+      </w:pPr>
+    </w:lvl>
+    <w:lvl w:ilvl="4">
+      <w:numFmt w:val="bullet"/>
+      <w:lvlText w:val=" "/>
+      <w:lvlJc w:val="left"/>
+      <w:pPr>
+        <w:tabs>
+          <w:tab w:val="num" w:pos="2880"/>
+        </w:tabs>
+        <w:ind w:left="3360" w:hanging="480"/>
+      </w:pPr>
+    </w:lvl>
+    <w:lvl w:ilvl="5">
+      <w:numFmt w:val="bullet"/>
+      <w:lvlText w:val=" "/>
+      <w:lvlJc w:val="left"/>
+      <w:pPr>
+        <w:tabs>
+          <w:tab w:val="num" w:pos="3600"/>
+        </w:tabs>
+        <w:ind w:left="4080" w:hanging="480"/>
+      </w:pPr>
+    </w:lvl>
+    <w:lvl w:ilvl="6">
+      <w:numFmt w:val="bullet"/>
+      <w:lvlText w:val=" "/>
+      <w:lvlJc w:val="left"/>
+      <w:pPr>
+        <w:tabs>
+          <w:tab w:val="num" w:pos="4320"/>
+        </w:tabs>
+        <w:ind w:left="4800" w:hanging="480"/>
+      </w:pPr>
+    </w:lvl>
+  </w:abstractNum>
+  <w:abstractNum w:abstractNumId="991">
+    <w:nsid w:val="7c6b1d3d"/>
     <w:multiLevelType w:val="multilevel"/>
     <w:lvl w:ilvl="0">
       <w:numFmt w:val="bullet"/>
@@ -1269,56 +1483,59 @@
   <w:num w:numId="1">
     <w:abstractNumId w:val="0"/>
   </w:num>
-  <w:num w:numId="2">
-    <w:abstractNumId w:val="2"/>
+  <w:num w:numId="1000">
+    <w:abstractNumId w:val="990"/>
   </w:num>
-  <w:num w:numId="3">
-    <w:abstractNumId w:val="2"/>
+  <w:num w:numId="1001">
+    <w:abstractNumId w:val="991"/>
   </w:num>
-  <w:num w:numId="4">
-    <w:abstractNumId w:val="2"/>
+  <w:num w:numId="1002">
+    <w:abstractNumId w:val="991"/>
   </w:num>
-  <w:num w:numId="5">
-    <w:abstractNumId w:val="2"/>
+  <w:num w:numId="1003">
+    <w:abstractNumId w:val="991"/>
   </w:num>
-  <w:num w:numId="6">
-    <w:abstractNumId w:val="2"/>
+  <w:num w:numId="1004">
+    <w:abstractNumId w:val="991"/>
   </w:num>
-  <w:num w:numId="7">
-    <w:abstractNumId w:val="2"/>
+  <w:num w:numId="1005">
+    <w:abstractNumId w:val="991"/>
   </w:num>
-  <w:num w:numId="8">
-    <w:abstractNumId w:val="2"/>
+  <w:num w:numId="1006">
+    <w:abstractNumId w:val="991"/>
   </w:num>
-  <w:num w:numId="9">
-    <w:abstractNumId w:val="2"/>
+  <w:num w:numId="1007">
+    <w:abstractNumId w:val="991"/>
   </w:num>
-  <w:num w:numId="10">
-    <w:abstractNumId w:val="2"/>
+  <w:num w:numId="1008">
+    <w:abstractNumId w:val="991"/>
   </w:num>
-  <w:num w:numId="11">
-    <w:abstractNumId w:val="2"/>
+  <w:num w:numId="1009">
+    <w:abstractNumId w:val="991"/>
   </w:num>
-  <w:num w:numId="12">
-    <w:abstractNumId w:val="2"/>
+  <w:num w:numId="1010">
+    <w:abstractNumId w:val="991"/>
   </w:num>
-  <w:num w:numId="13">
-    <w:abstractNumId w:val="2"/>
+  <w:num w:numId="1011">
+    <w:abstractNumId w:val="991"/>
   </w:num>
-  <w:num w:numId="14">
-    <w:abstractNumId w:val="2"/>
+  <w:num w:numId="1012">
+    <w:abstractNumId w:val="991"/>
   </w:num>
-  <w:num w:numId="15">
-    <w:abstractNumId w:val="2"/>
+  <w:num w:numId="1013">
+    <w:abstractNumId w:val="991"/>
   </w:num>
-  <w:num w:numId="16">
-    <w:abstractNumId w:val="2"/>
+  <w:num w:numId="1014">
+    <w:abstractNumId w:val="991"/>
   </w:num>
-  <w:num w:numId="17">
-    <w:abstractNumId w:val="2"/>
+  <w:num w:numId="1015">
+    <w:abstractNumId w:val="991"/>
   </w:num>
-  <w:num w:numId="18">
-    <w:abstractNumId w:val="2"/>
+  <w:num w:numId="1016">
+    <w:abstractNumId w:val="991"/>
+  </w:num>
+  <w:num w:numId="1017">
+    <w:abstractNumId w:val="991"/>
   </w:num>
 </w:numbering>
 </file>
@@ -1344,13 +1561,25 @@
   <w:style w:type="paragraph" w:default="1" w:styleId="Normal">
     <w:name w:val="Normal"/>
     <w:qFormat/>
+  </w:style>
+  <w:style w:type="paragraph" w:styleId="BodyText">
+    <w:name w:val="Body Text"/>
+    <w:basedOn w:val="Normal"/>
+    <w:link w:val="BodyTextChar"/>
     <w:pPr>
       <w:spacing w:before="180" w:after="180"/>
     </w:pPr>
-  </w:style>
-  <w:style w:type="paragraph" w:styleId="Compact">
+    <w:qFormat/>
+  </w:style>
+  <w:style w:type="paragraph" w:customStyle="1" w:styleId="FirstParagraph">
+    <w:name w:val="First Paragraph"/>
+    <w:basedOn w:val="BodyText"/>
+    <w:next w:val="BodyText"/>
+    <w:qFormat/>
+  </w:style>
+  <w:style w:type="paragraph" w:customStyle="1" w:styleId="Compact">
     <w:name w:val="Compact"/>
-    <w:basedOn w:val="Normal"/>
+    <w:basedOn w:val="BodyText"/>
     <w:qFormat/>
     <w:pPr>
       <w:spacing w:before="36" w:after="36"/>
@@ -1359,7 +1588,7 @@
   <w:style w:type="paragraph" w:styleId="Title">
     <w:name w:val="Title"/>
     <w:basedOn w:val="Normal"/>
-    <w:next w:val="Normal"/>
+    <w:next w:val="BodyText"/>
     <w:qFormat/>
     <w:pPr>
       <w:keepNext/>
@@ -1376,9 +1605,25 @@
       <w:szCs w:val="36"/>
     </w:rPr>
   </w:style>
-  <w:style w:type="paragraph" w:styleId="Authors">
-    <w:name w:val="Authors"/>
-    <w:next w:val="Normal"/>
+  <w:style w:type="paragraph" w:styleId="Subtitle">
+    <w:name w:val="Subtitle"/>
+    <w:basedOn w:val="Title"/>
+    <w:next w:val="BodyText"/>
+    <w:qFormat/>
+    <w:pPr>
+      <w:keepNext/>
+      <w:keepLines/>
+      <w:spacing w:before="240" w:after="240"/>
+      <w:jc w:val="center"/>
+    </w:pPr>
+    <w:rPr>
+      <w:sz w:val="30"/>
+      <w:szCs w:val="30"/>
+    </w:rPr>
+  </w:style>
+  <w:style w:type="paragraph" w:customStyle="1" w:styleId="Author">
+    <w:name w:val="Author"/>
+    <w:next w:val="BodyText"/>
     <w:qFormat/>
     <w:pPr>
       <w:keepNext/>
@@ -1388,7 +1633,7 @@
   </w:style>
   <w:style w:type="paragraph" w:styleId="Date">
     <w:name w:val="Date"/>
-    <w:next w:val="Normal"/>
+    <w:next w:val="BodyText"/>
     <w:qFormat/>
     <w:pPr>
       <w:keepNext/>
@@ -1396,10 +1641,33 @@
       <w:jc w:val="center"/>
     </w:pPr>
   </w:style>
+  <w:style w:type="paragraph" w:customStyle="1" w:styleId="Abstract">
+    <w:name w:val="Abstract"/>
+    <w:basedOn w:val="Normal"/>
+    <w:next w:val="BodyText"/>
+    <w:qFormat/>
+    <w:pPr>
+      <w:keepNext/>
+      <w:keepLines/>
+      <w:spacing w:before="300" w:after="300"/>
+    </w:pPr>
+    <w:rPr>
+      <w:sz w:val="20"/>
+      <w:szCs w:val="20"/>
+    </w:rPr>
+  </w:style>
+  <w:style w:type="paragraph" w:styleId="Bibliography">
+    <w:name w:val="Bibliography"/>
+    <w:basedOn w:val="Normal"/>
+    <w:next w:val="Bibliography"/>
+    <w:qFormat/>
+    <w:pPr/>
+    <w:rPr/>
+  </w:style>
   <w:style w:type="paragraph" w:styleId="Heading1">
     <w:name w:val="Heading 1"/>
     <w:basedOn w:val="Normal"/>
-    <w:next w:val="Normal"/>
+    <w:next w:val="BodyText"/>
     <w:uiPriority w:val="9"/>
     <w:qFormat/>
     <w:pPr>
@@ -1413,14 +1681,14 @@
       <w:b/>
       <w:bCs/>
       <w:color w:val="345A8A" w:themeColor="accent1" w:themeShade="B5"/>
-      <w:sz w:val="36"/>
-      <w:szCs w:val="36"/>
+      <w:sz w:val="32"/>
+      <w:szCs w:val="32"/>
     </w:rPr>
   </w:style>
   <w:style w:type="paragraph" w:styleId="Heading2">
     <w:name w:val="Heading 2"/>
     <w:basedOn w:val="Normal"/>
-    <w:next w:val="Normal"/>
+    <w:next w:val="BodyText"/>
     <w:uiPriority w:val="9"/>
     <w:unhideWhenUsed/>
     <w:qFormat/>
@@ -1442,7 +1710,7 @@
   <w:style w:type="paragraph" w:styleId="Heading3">
     <w:name w:val="Heading 3"/>
     <w:basedOn w:val="Normal"/>
-    <w:next w:val="Normal"/>
+    <w:next w:val="BodyText"/>
     <w:uiPriority w:val="9"/>
     <w:unhideWhenUsed/>
     <w:qFormat/>
@@ -1450,7 +1718,7 @@
       <w:keepNext/>
       <w:keepLines/>
       <w:spacing w:before="200" w:after="0"/>
-      <w:outlineLvl w:val="1"/>
+      <w:outlineLvl w:val="2"/>
     </w:pPr>
     <w:rPr>
       <w:rFonts w:asciiTheme="majorHAnsi" w:eastAsiaTheme="majorEastAsia" w:hAnsiTheme="majorHAnsi" w:cstheme="majorBidi"/>
@@ -1464,7 +1732,7 @@
   <w:style w:type="paragraph" w:styleId="Heading4">
     <w:name w:val="Heading 4"/>
     <w:basedOn w:val="Normal"/>
-    <w:next w:val="Normal"/>
+    <w:next w:val="BodyText"/>
     <w:uiPriority w:val="9"/>
     <w:unhideWhenUsed/>
     <w:qFormat/>
@@ -1472,7 +1740,7 @@
       <w:keepNext/>
       <w:keepLines/>
       <w:spacing w:before="200" w:after="0"/>
-      <w:outlineLvl w:val="1"/>
+      <w:outlineLvl w:val="3"/>
     </w:pPr>
     <w:rPr>
       <w:rFonts w:asciiTheme="majorHAnsi" w:eastAsiaTheme="majorEastAsia" w:hAnsiTheme="majorHAnsi" w:cstheme="majorBidi"/>
@@ -1486,7 +1754,7 @@
   <w:style w:type="paragraph" w:styleId="Heading5">
     <w:name w:val="Heading 5"/>
     <w:basedOn w:val="Normal"/>
-    <w:next w:val="Normal"/>
+    <w:next w:val="BodyText"/>
     <w:uiPriority w:val="9"/>
     <w:unhideWhenUsed/>
     <w:qFormat/>
@@ -1494,7 +1762,7 @@
       <w:keepNext/>
       <w:keepLines/>
       <w:spacing w:before="200" w:after="0"/>
-      <w:outlineLvl w:val="1"/>
+      <w:outlineLvl w:val="4"/>
     </w:pPr>
     <w:rPr>
       <w:rFonts w:asciiTheme="majorHAnsi" w:eastAsiaTheme="majorEastAsia" w:hAnsiTheme="majorHAnsi" w:cstheme="majorBidi"/>
@@ -1505,15 +1773,36 @@
       <w:szCs w:val="24"/>
     </w:rPr>
   </w:style>
-  <w:style w:type="paragraph" w:styleId="BlockQuote">
-    <w:name w:val="Block Quote"/>
+  <w:style w:type="paragraph" w:styleId="Heading6">
+    <w:name w:val="Heading 6"/>
     <w:basedOn w:val="Normal"/>
-    <w:next w:val="Normal"/>
+    <w:next w:val="BodyText"/>
+    <w:uiPriority w:val="9"/>
+    <w:unhideWhenUsed/>
+    <w:qFormat/>
+    <w:pPr>
+      <w:keepNext/>
+      <w:keepLines/>
+      <w:spacing w:before="200" w:after="0"/>
+      <w:outlineLvl w:val="5"/>
+    </w:pPr>
+    <w:rPr>
+      <w:rFonts w:asciiTheme="majorHAnsi" w:eastAsiaTheme="majorEastAsia" w:hAnsiTheme="majorHAnsi" w:cstheme="majorBidi"/>
+      <w:color w:val="4F81BD" w:themeColor="accent1"/>
+      <w:sz w:val="24"/>
+      <w:szCs w:val="24"/>
+    </w:rPr>
+  </w:style>
+  <w:style w:type="paragraph" w:styleId="BlockText">
+    <w:name w:val="Block Text"/>
+    <w:basedOn w:val="BodyText"/>
+    <w:next w:val="BodyText"/>
     <w:uiPriority w:val="9"/>
     <w:unhideWhenUsed/>
     <w:qFormat/>
     <w:pPr>
       <w:spacing w:before="100" w:after="100"/>
+      <w:ind w:firstLine="0"/>
     </w:pPr>
     <w:rPr>
       <w:rFonts w:asciiTheme="majorHAnsi" w:eastAsiaTheme="majorEastAsia" w:hAnsiTheme="majorHAnsi" w:cstheme="majorBidi"/>
@@ -1521,6 +1810,14 @@
       <w:sz w:val="20"/>
       <w:szCs w:val="20"/>
     </w:rPr>
+  </w:style>
+  <w:style w:type="paragraph" w:styleId="FootnoteText">
+    <w:name w:val="Footnote Text"/>
+    <w:basedOn w:val="Normal"/>
+    <w:next w:val="FootnoteText"/>
+    <w:uiPriority w:val="9"/>
+    <w:unhideWhenUsed/>
+    <w:qFormat/>
   </w:style>
   <w:style w:type="character" w:default="1" w:styleId="DefaultParagraphFont">
     <w:name w:val="Default Paragraph Font"/>
@@ -1542,7 +1839,7 @@
       </w:tblCellMar>
     </w:tblPr>
   </w:style>
-  <w:style w:type="paragraph" w:styleId="DefinitionTerm">
+  <w:style w:type="paragraph" w:customStyle="1" w:styleId="DefinitionTerm">
     <w:name w:val="Definition Term"/>
     <w:basedOn w:val="Normal"/>
     <w:next w:val="Definition"/>
@@ -1555,20 +1852,12 @@
       <w:b/>
     </w:rPr>
   </w:style>
-  <w:style w:type="paragraph" w:styleId="Definition">
+  <w:style w:type="paragraph" w:customStyle="1" w:styleId="Definition">
     <w:name w:val="Definition"/>
     <w:basedOn w:val="Normal"/>
   </w:style>
-  <w:style w:type="paragraph" w:styleId="BodyText">
-    <w:name w:val="Body Text"/>
-    <w:basedOn w:val="Normal"/>
-    <w:link w:val="BodyTextChar"/>
-    <w:pPr>
-      <w:spacing w:after="120"/>
-    </w:pPr>
-  </w:style>
-  <w:style w:type="paragraph" w:styleId="TableCaption">
-    <w:name w:val="Table Caption"/>
+  <w:style w:type="paragraph" w:styleId="Caption">
+    <w:name w:val="Caption"/>
     <w:basedOn w:val="Normal"/>
     <w:link w:val="BodyTextChar"/>
     <w:pPr>
@@ -1578,16 +1867,27 @@
       <w:i/>
     </w:rPr>
   </w:style>
-  <w:style w:type="paragraph" w:styleId="ImageCaption">
+  <w:style w:type="paragraph" w:customStyle="1" w:styleId="TableCaption">
+    <w:name w:val="Table Caption"/>
+    <w:basedOn w:val="Caption"/>
+    <w:pPr>
+      <w:keepNext/>
+    </w:pPr>
+  </w:style>
+  <w:style w:type="paragraph" w:customStyle="1" w:styleId="ImageCaption">
     <w:name w:val="Image Caption"/>
+    <w:basedOn w:val="Caption"/>
+  </w:style>
+  <w:style w:type="paragraph" w:customStyle="1" w:styleId="Figure">
+    <w:name w:val="Figure"/>
     <w:basedOn w:val="Normal"/>
-    <w:link w:val="BodyTextChar"/>
+  </w:style>
+  <w:style w:type="paragraph" w:customStyle="1" w:styleId="FigureWithCaption">
+    <w:name w:val="Figure with Caption"/>
+    <w:basedOn w:val="Figure"/>
     <w:pPr>
-      <w:spacing w:before="0" w:after="120"/>
+      <w:keepNext/>
     </w:pPr>
-    <w:rPr>
-      <w:i/>
-    </w:rPr>
   </w:style>
   <w:style w:type="character" w:customStyle="1" w:styleId="BodyTextChar">
     <w:name w:val="Body Text Char"/>
@@ -1602,18 +1902,36 @@
       <w:sz w:val="22"/>
     </w:rPr>
   </w:style>
-  <w:style w:type="character" w:customStyle="1" w:styleId="FootnoteRef">
-    <w:name w:val="Footnote Ref"/>
+  <w:style w:type="character" w:styleId="FootnoteReference">
+    <w:name w:val="Footnote Reference"/>
     <w:basedOn w:val="BodyTextChar"/>
     <w:rPr>
       <w:vertAlign w:val="superscript"/>
     </w:rPr>
   </w:style>
-  <w:style w:type="character" w:customStyle="1" w:styleId="Link">
-    <w:name w:val="Link"/>
+  <w:style w:type="character" w:styleId="Hyperlink">
+    <w:name w:val="Hyperlink"/>
     <w:basedOn w:val="BodyTextChar"/>
     <w:rPr>
       <w:color w:val="4F81BD" w:themeColor="accent1"/>
+    </w:rPr>
+  </w:style>
+  <w:style w:type="paragraph" w:styleId="TOCHeading">
+    <w:name w:val="TOC Heading"/>
+    <w:basedOn w:val="Heading1"/>
+    <w:next w:val="BodyText"/>
+    <w:uiPriority w:val="39"/>
+    <w:unhideWhenUsed/>
+    <w:qFormat/>
+    <w:pPr>
+      <w:spacing w:before="240" w:line="259" w:lineRule="auto"/>
+      <w:outlineLvl w:val="9"/>
+    </w:pPr>
+    <w:rPr>
+      <w:rFonts w:asciiTheme="majorHAnsi" w:eastAsiaTheme="majorEastAsia" w:hAnsiTheme="majorHAnsi" w:cstheme="majorBidi"/>
+      <w:b w:val="0"/>
+      <w:bCs w:val="0"/>
+      <w:color w:val="365F91" w:themeColor="accent1" w:themeShade="BF"/>
     </w:rPr>
   </w:style>
   <w:style w:type="paragraph" w:customStyle="1" w:styleId="SourceCode">
@@ -1660,6 +1978,13 @@
       <w:color w:val="40a070"/>
     </w:rPr>
   </w:style>
+  <w:style w:type="character" w:customStyle="1" w:styleId="ConstantTok">
+    <w:name w:val="ConstantTok"/>
+    <w:basedOn w:val="VerbatimChar"/>
+    <w:rPr>
+      <w:color w:val="880000"/>
+    </w:rPr>
+  </w:style>
   <w:style w:type="character" w:customStyle="1" w:styleId="CharTok">
     <w:name w:val="CharTok"/>
     <w:basedOn w:val="VerbatimChar"/>
@@ -1667,6 +1992,13 @@
       <w:color w:val="4070a0"/>
     </w:rPr>
   </w:style>
+  <w:style w:type="character" w:customStyle="1" w:styleId="SpecialCharTok">
+    <w:name w:val="SpecialCharTok"/>
+    <w:basedOn w:val="VerbatimChar"/>
+    <w:rPr>
+      <w:color w:val="4070a0"/>
+    </w:rPr>
+  </w:style>
   <w:style w:type="character" w:customStyle="1" w:styleId="StringTok">
     <w:name w:val="StringTok"/>
     <w:basedOn w:val="VerbatimChar"/>
@@ -1674,6 +2006,25 @@
       <w:color w:val="4070a0"/>
     </w:rPr>
   </w:style>
+  <w:style w:type="character" w:customStyle="1" w:styleId="VerbatimStringTok">
+    <w:name w:val="VerbatimStringTok"/>
+    <w:basedOn w:val="VerbatimChar"/>
+    <w:rPr>
+      <w:color w:val="4070a0"/>
+    </w:rPr>
+  </w:style>
+  <w:style w:type="character" w:customStyle="1" w:styleId="SpecialStringTok">
+    <w:name w:val="SpecialStringTok"/>
+    <w:basedOn w:val="VerbatimChar"/>
+    <w:rPr>
+      <w:color w:val="bb6688"/>
+    </w:rPr>
+  </w:style>
+  <w:style w:type="character" w:customStyle="1" w:styleId="ImportTok">
+    <w:name w:val="ImportTok"/>
+    <w:basedOn w:val="VerbatimChar"/>
+    <w:rPr/>
+  </w:style>
   <w:style w:type="character" w:customStyle="1" w:styleId="CommentTok">
     <w:name w:val="CommentTok"/>
     <w:basedOn w:val="VerbatimChar"/>
@@ -1682,6 +2033,32 @@
       <w:i/>
     </w:rPr>
   </w:style>
+  <w:style w:type="character" w:customStyle="1" w:styleId="DocumentationTok">
+    <w:name w:val="DocumentationTok"/>
+    <w:basedOn w:val="VerbatimChar"/>
+    <w:rPr>
+      <w:color w:val="ba2121"/>
+      <w:i/>
+    </w:rPr>
+  </w:style>
+  <w:style w:type="character" w:customStyle="1" w:styleId="AnnotationTok">
+    <w:name w:val="AnnotationTok"/>
+    <w:basedOn w:val="VerbatimChar"/>
+    <w:rPr>
+      <w:color w:val="60a0b0"/>
+      <w:b/>
+      <w:i/>
+    </w:rPr>
+  </w:style>
+  <w:style w:type="character" w:customStyle="1" w:styleId="CommentVarTok">
+    <w:name w:val="CommentVarTok"/>
+    <w:basedOn w:val="VerbatimChar"/>
+    <w:rPr>
+      <w:color w:val="60a0b0"/>
+      <w:b/>
+      <w:i/>
+    </w:rPr>
+  </w:style>
   <w:style w:type="character" w:customStyle="1" w:styleId="OtherTok">
     <w:name w:val="OtherTok"/>
     <w:basedOn w:val="VerbatimChar"/>
@@ -1689,6 +2066,82 @@
       <w:color w:val="007020"/>
     </w:rPr>
   </w:style>
+  <w:style w:type="character" w:customStyle="1" w:styleId="FunctionTok">
+    <w:name w:val="FunctionTok"/>
+    <w:basedOn w:val="VerbatimChar"/>
+    <w:rPr>
+      <w:color w:val="06287e"/>
+    </w:rPr>
+  </w:style>
+  <w:style w:type="character" w:customStyle="1" w:styleId="VariableTok">
+    <w:name w:val="VariableTok"/>
+    <w:basedOn w:val="VerbatimChar"/>
+    <w:rPr>
+      <w:color w:val="19177c"/>
+    </w:rPr>
+  </w:style>
+  <w:style w:type="character" w:customStyle="1" w:styleId="ControlFlowTok">
+    <w:name w:val="ControlFlowTok"/>
+    <w:basedOn w:val="VerbatimChar"/>
+    <w:rPr>
+      <w:color w:val="007020"/>
+      <w:b/>
+    </w:rPr>
+  </w:style>
+  <w:style w:type="character" w:customStyle="1" w:styleId="OperatorTok">
+    <w:name w:val="OperatorTok"/>
+    <w:basedOn w:val="VerbatimChar"/>
+    <w:rPr>
+      <w:color w:val="666666"/>
+    </w:rPr>
+  </w:style>
+  <w:style w:type="character" w:customStyle="1" w:styleId="BuiltInTok">
+    <w:name w:val="BuiltInTok"/>
+    <w:basedOn w:val="VerbatimChar"/>
+    <w:rPr/>
+  </w:style>
+  <w:style w:type="character" w:customStyle="1" w:styleId="ExtensionTok">
+    <w:name w:val="ExtensionTok"/>
+    <w:basedOn w:val="VerbatimChar"/>
+    <w:rPr/>
+  </w:style>
+  <w:style w:type="character" w:customStyle="1" w:styleId="PreprocessorTok">
+    <w:name w:val="PreprocessorTok"/>
+    <w:basedOn w:val="VerbatimChar"/>
+    <w:rPr>
+      <w:color w:val="bc7a00"/>
+    </w:rPr>
+  </w:style>
+  <w:style w:type="character" w:customStyle="1" w:styleId="AttributeTok">
+    <w:name w:val="AttributeTok"/>
+    <w:basedOn w:val="VerbatimChar"/>
+    <w:rPr>
+      <w:color w:val="7d9029"/>
+    </w:rPr>
+  </w:style>
+  <w:style w:type="character" w:customStyle="1" w:styleId="RegionMarkerTok">
+    <w:name w:val="RegionMarkerTok"/>
+    <w:basedOn w:val="VerbatimChar"/>
+    <w:rPr/>
+  </w:style>
+  <w:style w:type="character" w:customStyle="1" w:styleId="InformationTok">
+    <w:name w:val="InformationTok"/>
+    <w:basedOn w:val="VerbatimChar"/>
+    <w:rPr>
+      <w:color w:val="60a0b0"/>
+      <w:b/>
+      <w:i/>
+    </w:rPr>
+  </w:style>
+  <w:style w:type="character" w:customStyle="1" w:styleId="WarningTok">
+    <w:name w:val="WarningTok"/>
+    <w:basedOn w:val="VerbatimChar"/>
+    <w:rPr>
+      <w:color w:val="60a0b0"/>
+      <w:b/>
+      <w:i/>
+    </w:rPr>
+  </w:style>
   <w:style w:type="character" w:customStyle="1" w:styleId="AlertTok">
     <w:name w:val="AlertTok"/>
     <w:basedOn w:val="VerbatimChar"/>
@@ -1696,18 +2149,6 @@
       <w:color w:val="ff0000"/>
       <w:b/>
     </w:rPr>
-  </w:style>
-  <w:style w:type="character" w:customStyle="1" w:styleId="FunctionTok">
-    <w:name w:val="FunctionTok"/>
-    <w:basedOn w:val="VerbatimChar"/>
-    <w:rPr>
-      <w:color w:val="06287e"/>
-    </w:rPr>
-  </w:style>
-  <w:style w:type="character" w:customStyle="1" w:styleId="RegionMarkerTok">
-    <w:name w:val="RegionMarkerTok"/>
-    <w:basedOn w:val="VerbatimChar"/>
-    <w:rPr/>
   </w:style>
   <w:style w:type="character" w:customStyle="1" w:styleId="ErrorTok">
     <w:name w:val="ErrorTok"/>

</xml_diff>

<commit_message>
Add Just to project
</commit_message>
<xml_diff>
--- a/formats/resume.docx
+++ b/formats/resume.docx
@@ -1325,7 +1325,7 @@
     </w:lvl>
   </w:abstractNum>
   <w:abstractNum w:abstractNumId="990">
-    <w:nsid w:val="be3c17a8"/>
+    <w:nsid w:val="e5db5f19"/>
     <w:multiLevelType w:val="multilevel"/>
     <w:lvl w:ilvl="0">
       <w:numFmt w:val="bullet"/>
@@ -1406,7 +1406,7 @@
     </w:lvl>
   </w:abstractNum>
   <w:abstractNum w:abstractNumId="991">
-    <w:nsid w:val="4f651b32"/>
+    <w:nsid w:val="85d0d795"/>
     <w:multiLevelType w:val="multilevel"/>
     <w:lvl w:ilvl="0">
       <w:numFmt w:val="bullet"/>

</xml_diff>

<commit_message>
fix[wording]: update quotes and refine lists
</commit_message>
<xml_diff>
--- a/formats/resume.docx
+++ b/formats/resume.docx
@@ -123,7 +123,7 @@
         <w:pStyle w:val="BlockText"/>
       </w:pPr>
       <w:r>
-        <w:t xml:space="preserve">I believe understanding math and functional programming is essential for one to excel at writing sustainable software.</w:t>
+        <w:t xml:space="preserve">I believe understanding mathematics is essential for one to excel at writing sustainable software and mathematics is made manifest in functional programming concepts.</w:t>
       </w:r>
     </w:p>
     <w:p>
@@ -184,7 +184,7 @@
         </w:numPr>
       </w:pPr>
       <w:r>
-        <w:t xml:space="preserve">flow, jest, ESLint</w:t>
+        <w:t xml:space="preserve">code quality (ESLint, flow, etc…)</w:t>
       </w:r>
     </w:p>
     <w:p>
@@ -196,7 +196,7 @@
         </w:numPr>
       </w:pPr>
       <w:r>
-        <w:t xml:space="preserve">I pretty much am familiar with everything…not that I am a master of everything, but that I have at least tried everything and understand the purpose all items in the ecosystem.</w:t>
+        <w:t xml:space="preserve">unit/integration/fuzz/acceptance testing (jest, AVA, mocha, jasmine, etc…)</w:t>
       </w:r>
     </w:p>
     <w:p>
@@ -302,7 +302,7 @@
         <w:pStyle w:val="BlockText"/>
       </w:pPr>
       <w:r>
-        <w:t xml:space="preserve">I keep track of current trends and developments…it is kind of a hobby</w:t>
+        <w:t xml:space="preserve">I follow track of current trends and developments…it is one of my hobbies :)</w:t>
       </w:r>
     </w:p>
     <w:p>
@@ -417,7 +417,7 @@
         <w:rPr>
           <w:b/>
         </w:rPr>
-        <w:t xml:space="preserve">example</w:t>
+        <w:t xml:space="preserve">ex</w:t>
       </w:r>
       <w:r>
         <w:t xml:space="preserve">: I made an</w:t>
@@ -1325,7 +1325,7 @@
     </w:lvl>
   </w:abstractNum>
   <w:abstractNum w:abstractNumId="990">
-    <w:nsid w:val="e5db5f19"/>
+    <w:nsid w:val="2239f314"/>
     <w:multiLevelType w:val="multilevel"/>
     <w:lvl w:ilvl="0">
       <w:numFmt w:val="bullet"/>
@@ -1406,7 +1406,7 @@
     </w:lvl>
   </w:abstractNum>
   <w:abstractNum w:abstractNumId="991">
-    <w:nsid w:val="85d0d795"/>
+    <w:nsid w:val="c94e52f7"/>
     <w:multiLevelType w:val="multilevel"/>
     <w:lvl w:ilvl="0">
       <w:numFmt w:val="bullet"/>

</xml_diff>

<commit_message>
feat: Update resume - add citation section and update skills and stuff
</commit_message>
<xml_diff>
--- a/formats/resume.docx
+++ b/formats/resume.docx
@@ -16,10 +16,10 @@
       <w:pPr>
         <w:pStyle w:val="Heading2"/>
       </w:pPr>
-      <w:bookmarkStart w:id="22" w:name="programming-languages"/>
+      <w:bookmarkStart w:id="22" w:name="programming"/>
       <w:bookmarkEnd w:id="22"/>
       <w:r>
-        <w:t xml:space="preserve">Programming Languages</w:t>
+        <w:t xml:space="preserve">Programming</w:t>
       </w:r>
     </w:p>
     <w:p>
@@ -109,31 +109,48 @@
         <w:t xml:space="preserve"> </w:t>
       </w:r>
       <w:r>
-        <w:t xml:space="preserve">ML (Reason, OCaml, F#),</w:t>
-      </w:r>
-      <w:r>
-        <w:t xml:space="preserve"> </w:t>
-      </w:r>
-      <w:r>
-        <w:t xml:space="preserve">Python</w:t>
-      </w:r>
+        <w:t xml:space="preserve">ML (Reason, OCaml, F#)</w:t>
+      </w:r>
+    </w:p>
+    <w:p>
+      <w:pPr>
+        <w:pStyle w:val="Compact"/>
+        <w:numPr>
+          <w:numId w:val="1001"/>
+          <w:ilvl w:val="0"/>
+        </w:numPr>
+      </w:pPr>
+      <w:r>
+        <w:t xml:space="preserve">I used Python for my Masters thesis -</w:t>
+      </w:r>
+      <w:r>
+        <w:t xml:space="preserve"> </w:t>
+      </w:r>
+      <w:hyperlink r:id="rId23">
+        <w:r>
+          <w:rPr>
+            <w:rStyle w:val="Hyperlink"/>
+          </w:rPr>
+          <w:t xml:space="preserve">published in the journal, Complex Systems</w:t>
+        </w:r>
+      </w:hyperlink>
     </w:p>
     <w:p>
       <w:pPr>
         <w:pStyle w:val="BlockText"/>
       </w:pPr>
       <w:r>
-        <w:t xml:space="preserve">I believe understanding mathematics is essential for one to excel at writing sustainable software and mathematics is made manifest in functional programming concepts.</w:t>
+        <w:t xml:space="preserve">I build web apps, desktop apps, servers, APIs, libraries, and CLI tools</w:t>
       </w:r>
     </w:p>
     <w:p>
       <w:pPr>
         <w:pStyle w:val="Heading2"/>
       </w:pPr>
-      <w:bookmarkStart w:id="23" w:name="javascript-tools-libraries-and-frameworks"/>
-      <w:bookmarkEnd w:id="23"/>
-      <w:r>
-        <w:t xml:space="preserve">JavaScript Tools, Libraries, and Frameworks</w:t>
+      <w:bookmarkStart w:id="24" w:name="tools-libraries-and-frameworks"/>
+      <w:bookmarkEnd w:id="24"/>
+      <w:r>
+        <w:t xml:space="preserve">Tools, Libraries, and Frameworks</w:t>
       </w:r>
     </w:p>
     <w:p>
@@ -172,7 +189,18 @@
         </w:numPr>
       </w:pPr>
       <w:r>
-        <w:t xml:space="preserve">Polymer (Web Components), Lodash.js, Redux.js, RxJS</w:t>
+        <w:t xml:space="preserve">Web Components (</w:t>
+      </w:r>
+      <w:hyperlink r:id="rId25">
+        <w:r>
+          <w:rPr>
+            <w:rStyle w:val="Hyperlink"/>
+          </w:rPr>
+          <w:t xml:space="preserve">#usetheplatform</w:t>
+        </w:r>
+      </w:hyperlink>
+      <w:r>
+        <w:t xml:space="preserve">), Lodash.js, Redux.js, RxJS</w:t>
       </w:r>
     </w:p>
     <w:p>
@@ -204,12 +232,12 @@
         <w:pStyle w:val="BlockText"/>
       </w:pPr>
       <w:r>
-        <w:t xml:space="preserve">I build web apps, desktop apps, servers, APIs, libraries, and CLI tools (see my</w:t>
-      </w:r>
-      <w:r>
-        <w:t xml:space="preserve"> </w:t>
-      </w:r>
-      <w:hyperlink r:id="rId24">
+        <w:t xml:space="preserve">See my</w:t>
+      </w:r>
+      <w:r>
+        <w:t xml:space="preserve"> </w:t>
+      </w:r>
+      <w:hyperlink r:id="rId26">
         <w:r>
           <w:rPr>
             <w:rStyle w:val="Hyperlink"/>
@@ -221,15 +249,15 @@
         <w:t xml:space="preserve"> </w:t>
       </w:r>
       <w:r>
-        <w:t xml:space="preserve">for examples)</w:t>
+        <w:t xml:space="preserve">for examples</w:t>
       </w:r>
     </w:p>
     <w:p>
       <w:pPr>
         <w:pStyle w:val="Heading2"/>
       </w:pPr>
-      <w:bookmarkStart w:id="25" w:name="database-technologies-and-devops"/>
-      <w:bookmarkEnd w:id="25"/>
+      <w:bookmarkStart w:id="27" w:name="database-technologies-and-devops"/>
+      <w:bookmarkEnd w:id="27"/>
       <w:r>
         <w:t xml:space="preserve">Database Technologies and DevOps</w:t>
       </w:r>
@@ -302,15 +330,32 @@
         <w:pStyle w:val="BlockText"/>
       </w:pPr>
       <w:r>
-        <w:t xml:space="preserve">I follow track of current trends and developments…it is one of my hobbies :)</w:t>
+        <w:t xml:space="preserve">I follow track of current trends and developments…it is</w:t>
+      </w:r>
+      <w:r>
+        <w:t xml:space="preserve"> </w:t>
+      </w:r>
+      <w:hyperlink r:id="rId28">
+        <w:r>
+          <w:rPr>
+            <w:rStyle w:val="Hyperlink"/>
+          </w:rPr>
+          <w:t xml:space="preserve">one of my hobbies</w:t>
+        </w:r>
+      </w:hyperlink>
+      <w:r>
+        <w:t xml:space="preserve"> </w:t>
+      </w:r>
+      <w:r>
+        <w:t xml:space="preserve">:)</w:t>
       </w:r>
     </w:p>
     <w:p>
       <w:pPr>
         <w:pStyle w:val="Heading2"/>
       </w:pPr>
-      <w:bookmarkStart w:id="26" w:name="software"/>
-      <w:bookmarkEnd w:id="26"/>
+      <w:bookmarkStart w:id="29" w:name="software"/>
+      <w:bookmarkEnd w:id="29"/>
       <w:r>
         <w:t xml:space="preserve">Software</w:t>
       </w:r>
@@ -367,10 +412,10 @@
       <w:pPr>
         <w:pStyle w:val="Heading2"/>
       </w:pPr>
-      <w:bookmarkStart w:id="27" w:name="web-application-security"/>
-      <w:bookmarkEnd w:id="27"/>
-      <w:r>
-        <w:t xml:space="preserve">Web Application security</w:t>
+      <w:bookmarkStart w:id="30" w:name="security"/>
+      <w:bookmarkEnd w:id="30"/>
+      <w:r>
+        <w:t xml:space="preserve">Security</w:t>
       </w:r>
     </w:p>
     <w:p>
@@ -414,18 +459,44 @@
         <w:pStyle w:val="BlockText"/>
       </w:pPr>
       <w:r>
-        <w:rPr>
-          <w:b/>
-        </w:rPr>
-        <w:t xml:space="preserve">ex</w:t>
-      </w:r>
-      <w:r>
-        <w:t xml:space="preserve">: I made an</w:t>
-      </w:r>
-      <w:r>
-        <w:t xml:space="preserve"> </w:t>
-      </w:r>
-      <w:hyperlink r:id="rId28">
+        <w:t xml:space="preserve">I always use</w:t>
+      </w:r>
+      <w:r>
+        <w:t xml:space="preserve"> </w:t>
+      </w:r>
+      <w:hyperlink r:id="rId31">
+        <w:r>
+          <w:rPr>
+            <w:rStyle w:val="VerbatimChar"/>
+            <w:rStyle w:val="Hyperlink"/>
+          </w:rPr>
+          <w:t xml:space="preserve">npm audit</w:t>
+        </w:r>
+        <w:r>
+          <w:rPr>
+            <w:rStyle w:val="Hyperlink"/>
+          </w:rPr>
+          <w:t xml:space="preserve"> </w:t>
+        </w:r>
+        <w:r>
+          <w:rPr>
+            <w:rStyle w:val="Hyperlink"/>
+          </w:rPr>
+          <w:t xml:space="preserve">as a prestart task for Node.js servers</w:t>
+        </w:r>
+      </w:hyperlink>
+    </w:p>
+    <w:p>
+      <w:pPr>
+        <w:pStyle w:val="BlockText"/>
+      </w:pPr>
+      <w:r>
+        <w:t xml:space="preserve">I made an</w:t>
+      </w:r>
+      <w:r>
+        <w:t xml:space="preserve"> </w:t>
+      </w:r>
+      <w:hyperlink r:id="rId32">
         <w:r>
           <w:rPr>
             <w:rStyle w:val="Hyperlink"/>
@@ -438,20 +509,20 @@
       <w:pPr>
         <w:pStyle w:val="Heading1"/>
       </w:pPr>
-      <w:bookmarkStart w:id="29" w:name="skills"/>
-      <w:bookmarkEnd w:id="29"/>
-      <w:r>
-        <w:t xml:space="preserve">SKILLS</w:t>
+      <w:bookmarkStart w:id="33" w:name="skills-experience"/>
+      <w:bookmarkEnd w:id="33"/>
+      <w:r>
+        <w:t xml:space="preserve">SKILLS &amp; EXPERIENCE</w:t>
       </w:r>
     </w:p>
     <w:p>
       <w:pPr>
         <w:pStyle w:val="Heading2"/>
       </w:pPr>
-      <w:bookmarkStart w:id="30" w:name="application-design-and-development"/>
-      <w:bookmarkEnd w:id="30"/>
-      <w:r>
-        <w:t xml:space="preserve">Application Design and Development</w:t>
+      <w:bookmarkStart w:id="34" w:name="design-development"/>
+      <w:bookmarkEnd w:id="34"/>
+      <w:r>
+        <w:t xml:space="preserve">Design / Development</w:t>
       </w:r>
     </w:p>
     <w:p>
@@ -463,29 +534,134 @@
         </w:numPr>
       </w:pPr>
       <w:r>
-        <w:t xml:space="preserve">Designed and delivered presentation on automating front-end development using modern front-end tools such as node.js, Grunt, and Karma. A functional project template that facilitates the immediate implementation of the ideas presented is available online on</w:t>
-      </w:r>
-      <w:r>
-        <w:t xml:space="preserve"> </w:t>
-      </w:r>
-      <w:hyperlink r:id="rId31">
+        <w:t xml:space="preserve">As a BAE Systems principal engineer, consulted on multiple projects across BAE Systems and mentored developers on a daily basis</w:t>
+      </w:r>
+    </w:p>
+    <w:p>
+      <w:pPr>
+        <w:pStyle w:val="Compact"/>
+        <w:numPr>
+          <w:numId w:val="1006"/>
+          <w:ilvl w:val="0"/>
+        </w:numPr>
+      </w:pPr>
+      <w:r>
+        <w:t xml:space="preserve">Created a</w:t>
+      </w:r>
+      <w:r>
+        <w:t xml:space="preserve"> </w:t>
+      </w:r>
+      <w:hyperlink r:id="rId35">
         <w:r>
           <w:rPr>
             <w:rStyle w:val="Hyperlink"/>
           </w:rPr>
-          <w:t xml:space="preserve">GitHub</w:t>
+          <w:t xml:space="preserve">CLI tool to help create sustainable solutions with web technologies</w:t>
         </w:r>
       </w:hyperlink>
       <w:r>
-        <w:t xml:space="preserve">.</w:t>
+        <w:t xml:space="preserve">. I maintain this project and leverage it to codify and share my knowledge in order to facilitate continued learning for me and others.</w:t>
       </w:r>
     </w:p>
     <w:p>
       <w:pPr>
         <w:pStyle w:val="Heading2"/>
       </w:pPr>
-      <w:bookmarkStart w:id="32" w:name="engineering-general-management"/>
-      <w:bookmarkEnd w:id="32"/>
+      <w:bookmarkStart w:id="36" w:name="training-mentorship"/>
+      <w:bookmarkEnd w:id="36"/>
+      <w:r>
+        <w:t xml:space="preserve">Training / Mentorship</w:t>
+      </w:r>
+    </w:p>
+    <w:p>
+      <w:pPr>
+        <w:pStyle w:val="Compact"/>
+        <w:numPr>
+          <w:numId w:val="1007"/>
+          <w:ilvl w:val="0"/>
+        </w:numPr>
+      </w:pPr>
+      <w:r>
+        <w:t xml:space="preserve">As a principal engineer at BAE Systems, developed and delivered</w:t>
+      </w:r>
+      <w:r>
+        <w:t xml:space="preserve"> </w:t>
+      </w:r>
+      <w:hyperlink r:id="rId37">
+        <w:r>
+          <w:rPr>
+            <w:rStyle w:val="Hyperlink"/>
+          </w:rPr>
+          <w:t xml:space="preserve">numerous presentations on web technology</w:t>
+        </w:r>
+      </w:hyperlink>
+    </w:p>
+    <w:p>
+      <w:pPr>
+        <w:pStyle w:val="Compact"/>
+        <w:numPr>
+          <w:numId w:val="1007"/>
+          <w:ilvl w:val="0"/>
+        </w:numPr>
+      </w:pPr>
+      <w:r>
+        <w:t xml:space="preserve">As a Command Training Team officer liaison, guided the planning and implementation of new training practices and procedures that included achieving 100% compliance with new Navy SAPR training guidance.</w:t>
+      </w:r>
+    </w:p>
+    <w:p>
+      <w:pPr>
+        <w:pStyle w:val="Compact"/>
+        <w:numPr>
+          <w:numId w:val="1007"/>
+          <w:ilvl w:val="0"/>
+        </w:numPr>
+      </w:pPr>
+      <w:r>
+        <w:t xml:space="preserve">Maintained 100% readiness as the branch Training Officer ensuring that personnel were always ready to meet mission objectives.</w:t>
+      </w:r>
+    </w:p>
+    <w:p>
+      <w:pPr>
+        <w:pStyle w:val="BlockText"/>
+      </w:pPr>
+      <w:r>
+        <w:t xml:space="preserve">Naturally, I use web technology to create my presentations -</w:t>
+      </w:r>
+      <w:r>
+        <w:t xml:space="preserve"> </w:t>
+      </w:r>
+      <w:hyperlink r:id="rId38">
+        <w:r>
+          <w:rPr>
+            <w:rStyle w:val="Hyperlink"/>
+          </w:rPr>
+          <w:t xml:space="preserve">Reveal.js</w:t>
+        </w:r>
+      </w:hyperlink>
+      <w:r>
+        <w:t xml:space="preserve"> </w:t>
+      </w:r>
+      <w:r>
+        <w:t xml:space="preserve">and</w:t>
+      </w:r>
+      <w:r>
+        <w:t xml:space="preserve"> </w:t>
+      </w:r>
+      <w:hyperlink r:id="rId39">
+        <w:r>
+          <w:rPr>
+            <w:rStyle w:val="Hyperlink"/>
+          </w:rPr>
+          <w:t xml:space="preserve">Spectacle.js</w:t>
+        </w:r>
+      </w:hyperlink>
+    </w:p>
+    <w:p>
+      <w:pPr>
+        <w:pStyle w:val="Heading2"/>
+      </w:pPr>
+      <w:bookmarkStart w:id="40" w:name="engineering-general-management"/>
+      <w:bookmarkEnd w:id="40"/>
       <w:r>
         <w:t xml:space="preserve">Engineering / General Management</w:t>
       </w:r>
@@ -494,7 +670,7 @@
       <w:pPr>
         <w:pStyle w:val="Compact"/>
         <w:numPr>
-          <w:numId w:val="1007"/>
+          <w:numId w:val="1008"/>
           <w:ilvl w:val="0"/>
         </w:numPr>
       </w:pPr>
@@ -506,7 +682,7 @@
       <w:pPr>
         <w:pStyle w:val="Compact"/>
         <w:numPr>
-          <w:numId w:val="1007"/>
+          <w:numId w:val="1008"/>
           <w:ilvl w:val="0"/>
         </w:numPr>
       </w:pPr>
@@ -516,56 +692,22 @@
     </w:p>
     <w:p>
       <w:pPr>
+        <w:pStyle w:val="Heading1"/>
+      </w:pPr>
+      <w:bookmarkStart w:id="41" w:name="career-timeline"/>
+      <w:bookmarkEnd w:id="41"/>
+      <w:r>
+        <w:t xml:space="preserve">CAREER TIMELINE</w:t>
+      </w:r>
+    </w:p>
+    <w:p>
+      <w:pPr>
         <w:pStyle w:val="Heading2"/>
       </w:pPr>
-      <w:bookmarkStart w:id="33" w:name="training"/>
-      <w:bookmarkEnd w:id="33"/>
-      <w:r>
-        <w:t xml:space="preserve">Training</w:t>
-      </w:r>
-    </w:p>
-    <w:p>
-      <w:pPr>
-        <w:pStyle w:val="Compact"/>
-        <w:numPr>
-          <w:numId w:val="1008"/>
-          <w:ilvl w:val="0"/>
-        </w:numPr>
-      </w:pPr>
-      <w:r>
-        <w:t xml:space="preserve">As the Command Training Team officer liaison, guided the planning and implementation of new training practices and procedures that included achieving 100% compliance with new Navy SAPR training guidance.</w:t>
-      </w:r>
-    </w:p>
-    <w:p>
-      <w:pPr>
-        <w:pStyle w:val="Compact"/>
-        <w:numPr>
-          <w:numId w:val="1008"/>
-          <w:ilvl w:val="0"/>
-        </w:numPr>
-      </w:pPr>
-      <w:r>
-        <w:t xml:space="preserve">Maintained 100% readiness as the branch Training Officer ensuring that personnel were always ready to meet mission objectives.</w:t>
-      </w:r>
-    </w:p>
-    <w:p>
-      <w:pPr>
-        <w:pStyle w:val="Heading1"/>
-      </w:pPr>
-      <w:bookmarkStart w:id="34" w:name="experience"/>
-      <w:bookmarkEnd w:id="34"/>
-      <w:r>
-        <w:t xml:space="preserve">EXPERIENCE</w:t>
-      </w:r>
-    </w:p>
-    <w:p>
-      <w:pPr>
-        <w:pStyle w:val="Heading2"/>
-      </w:pPr>
-      <w:bookmarkStart w:id="35" w:name="present-senior-software-developer"/>
-      <w:bookmarkEnd w:id="35"/>
-      <w:r>
-        <w:t xml:space="preserve">11/15 - Present,</w:t>
+      <w:bookmarkStart w:id="42" w:name="present-exercise-planner-readiness-coordinator"/>
+      <w:bookmarkEnd w:id="42"/>
+      <w:r>
+        <w:t xml:space="preserve">06/04 - Present,</w:t>
       </w:r>
       <w:r>
         <w:t xml:space="preserve"> </w:t>
@@ -575,7 +717,7 @@
           <w:i/>
           <w:b/>
         </w:rPr>
-        <w:t xml:space="preserve">Senior Software Developer</w:t>
+        <w:t xml:space="preserve">Exercise Planner &amp; Readiness Coordinator</w:t>
       </w:r>
     </w:p>
     <w:p>
@@ -586,26 +728,17 @@
         <w:rPr>
           <w:i/>
         </w:rPr>
-        <w:t xml:space="preserve">@BAE</w:t>
-      </w:r>
-      <w:r>
-        <w:rPr>
-          <w:i/>
-        </w:rPr>
-        <w:t xml:space="preserve"> </w:t>
-      </w:r>
-      <w:r>
-        <w:rPr>
-          <w:i/>
-        </w:rPr>
-        <w:t xml:space="preserve">Systems</w:t>
-      </w:r>
-      <w:r>
-        <w:rPr>
-          <w:i/>
-        </w:rPr>
-        <w:t xml:space="preserve"> </w:t>
-      </w:r>
+        <w:t xml:space="preserve">@</w:t>
+      </w:r>
+      <w:hyperlink r:id="rId43">
+        <w:r>
+          <w:rPr>
+            <w:rStyle w:val="Hyperlink"/>
+            <w:i/>
+          </w:rPr>
+          <w:t xml:space="preserve">CJTFHOA</w:t>
+        </w:r>
+      </w:hyperlink>
     </w:p>
     <w:p>
       <w:pPr>
@@ -616,7 +749,7 @@
         </w:numPr>
       </w:pPr>
       <w:r>
-        <w:t xml:space="preserve">Developing and implementing front-end architecture and workflow for multi-million dollar application</w:t>
+        <w:t xml:space="preserve">Conduct planning and lead cross-functional teams to execute large scale exercises</w:t>
       </w:r>
     </w:p>
     <w:p>
@@ -628,17 +761,41 @@
         </w:numPr>
       </w:pPr>
       <w:r>
-        <w:t xml:space="preserve">Subject matter expert and experienced mentor on all things front-end (JS/HTML/CSS)</w:t>
+        <w:t xml:space="preserve">Coordinate command readiness and ensure assessments are timely and accurate</w:t>
+      </w:r>
+    </w:p>
+    <w:p>
+      <w:pPr>
+        <w:pStyle w:val="Compact"/>
+        <w:numPr>
+          <w:numId w:val="1009"/>
+          <w:ilvl w:val="0"/>
+        </w:numPr>
+      </w:pPr>
+      <w:r>
+        <w:t xml:space="preserve">Develop and deliver command wide training on a weekly basis</w:t>
+      </w:r>
+    </w:p>
+    <w:p>
+      <w:pPr>
+        <w:pStyle w:val="Compact"/>
+        <w:numPr>
+          <w:numId w:val="1009"/>
+          <w:ilvl w:val="0"/>
+        </w:numPr>
+      </w:pPr>
+      <w:r>
+        <w:t xml:space="preserve">Knowledge Management subject matter expert</w:t>
       </w:r>
     </w:p>
     <w:p>
       <w:pPr>
         <w:pStyle w:val="Heading2"/>
       </w:pPr>
-      <w:bookmarkStart w:id="36" w:name="senior-software-developer"/>
-      <w:bookmarkEnd w:id="36"/>
-      <w:r>
-        <w:t xml:space="preserve">08/15 - 11/15,</w:t>
+      <w:bookmarkStart w:id="44" w:name="present-principal-software-engineer"/>
+      <w:bookmarkEnd w:id="44"/>
+      <w:r>
+        <w:t xml:space="preserve">11/15 - Present,</w:t>
       </w:r>
       <w:r>
         <w:t xml:space="preserve"> </w:t>
@@ -648,7 +805,7 @@
           <w:i/>
           <w:b/>
         </w:rPr>
-        <w:t xml:space="preserve">Senior Software Developer</w:t>
+        <w:t xml:space="preserve">Principal Software Engineer</w:t>
       </w:r>
     </w:p>
     <w:p>
@@ -659,14 +816,17 @@
         <w:rPr>
           <w:i/>
         </w:rPr>
-        <w:t xml:space="preserve">@Leidos</w:t>
-      </w:r>
-      <w:r>
-        <w:rPr>
-          <w:i/>
-        </w:rPr>
-        <w:t xml:space="preserve"> </w:t>
-      </w:r>
+        <w:t xml:space="preserve">@</w:t>
+      </w:r>
+      <w:hyperlink r:id="rId45">
+        <w:r>
+          <w:rPr>
+            <w:rStyle w:val="Hyperlink"/>
+            <w:i/>
+          </w:rPr>
+          <w:t xml:space="preserve">BAESystemsInc</w:t>
+        </w:r>
+      </w:hyperlink>
     </w:p>
     <w:p>
       <w:pPr>
@@ -677,17 +837,29 @@
         </w:numPr>
       </w:pPr>
       <w:r>
-        <w:t xml:space="preserve">Performed agile development using popular front-end technologies such as: Ampersand.js, Reveal.js, and Cesium.js</w:t>
+        <w:t xml:space="preserve">Developing and implementing front-end architecture and workflow for multi-million dollar application</w:t>
+      </w:r>
+    </w:p>
+    <w:p>
+      <w:pPr>
+        <w:pStyle w:val="Compact"/>
+        <w:numPr>
+          <w:numId w:val="1010"/>
+          <w:ilvl w:val="0"/>
+        </w:numPr>
+      </w:pPr>
+      <w:r>
+        <w:t xml:space="preserve">Web technology expert, experienced mentor, and valuable trainer</w:t>
       </w:r>
     </w:p>
     <w:p>
       <w:pPr>
         <w:pStyle w:val="Heading2"/>
       </w:pPr>
-      <w:bookmarkStart w:id="37" w:name="senior-software-developer-1"/>
-      <w:bookmarkEnd w:id="37"/>
-      <w:r>
-        <w:t xml:space="preserve">07/14 - 08/15,</w:t>
+      <w:bookmarkStart w:id="46" w:name="senior-software-developer"/>
+      <w:bookmarkEnd w:id="46"/>
+      <w:r>
+        <w:t xml:space="preserve">08/15 - 11/15,</w:t>
       </w:r>
       <w:r>
         <w:t xml:space="preserve"> </w:t>
@@ -708,26 +880,17 @@
         <w:rPr>
           <w:i/>
         </w:rPr>
-        <w:t xml:space="preserve">@BAE</w:t>
-      </w:r>
-      <w:r>
-        <w:rPr>
-          <w:i/>
-        </w:rPr>
-        <w:t xml:space="preserve"> </w:t>
-      </w:r>
-      <w:r>
-        <w:rPr>
-          <w:i/>
-        </w:rPr>
-        <w:t xml:space="preserve">Systems</w:t>
-      </w:r>
-      <w:r>
-        <w:rPr>
-          <w:i/>
-        </w:rPr>
-        <w:t xml:space="preserve"> </w:t>
-      </w:r>
+        <w:t xml:space="preserve">@</w:t>
+      </w:r>
+      <w:hyperlink r:id="rId47">
+        <w:r>
+          <w:rPr>
+            <w:rStyle w:val="Hyperlink"/>
+            <w:i/>
+          </w:rPr>
+          <w:t xml:space="preserve">Leidos</w:t>
+        </w:r>
+      </w:hyperlink>
     </w:p>
     <w:p>
       <w:pPr>
@@ -738,29 +901,17 @@
         </w:numPr>
       </w:pPr>
       <w:r>
-        <w:t xml:space="preserve">Senior developer for multi-million dollar modern web application.</w:t>
-      </w:r>
-    </w:p>
-    <w:p>
-      <w:pPr>
-        <w:pStyle w:val="Compact"/>
-        <w:numPr>
-          <w:numId w:val="1011"/>
-          <w:ilvl w:val="0"/>
-        </w:numPr>
-      </w:pPr>
-      <w:r>
-        <w:t xml:space="preserve">Instrumental to implementing application infrastructure using MarionetteJS, HTML5, and Less.js</w:t>
+        <w:t xml:space="preserve">Performed agile development using popular front-end technologies such as: Ampersand.js, Reveal.js, and Cesium.js</w:t>
       </w:r>
     </w:p>
     <w:p>
       <w:pPr>
         <w:pStyle w:val="Heading2"/>
       </w:pPr>
-      <w:bookmarkStart w:id="38" w:name="strategic-plans-officer-security-manager"/>
-      <w:bookmarkEnd w:id="38"/>
-      <w:r>
-        <w:t xml:space="preserve">07/10 - 7/14,</w:t>
+      <w:bookmarkStart w:id="48" w:name="senior-software-developer-1"/>
+      <w:bookmarkEnd w:id="48"/>
+      <w:r>
+        <w:t xml:space="preserve">07/14 - 08/15,</w:t>
       </w:r>
       <w:r>
         <w:t xml:space="preserve"> </w:t>
@@ -770,7 +921,7 @@
           <w:i/>
           <w:b/>
         </w:rPr>
-        <w:t xml:space="preserve">Strategic Plans Officer / Security Manager</w:t>
+        <w:t xml:space="preserve">Senior Software Developer</w:t>
       </w:r>
     </w:p>
     <w:p>
@@ -781,20 +932,17 @@
         <w:rPr>
           <w:i/>
         </w:rPr>
-        <w:t xml:space="preserve">@USSTRATCOM</w:t>
-      </w:r>
-      <w:r>
-        <w:rPr>
-          <w:i/>
-        </w:rPr>
-        <w:t xml:space="preserve"> </w:t>
-      </w:r>
-      <w:r>
-        <w:rPr>
-          <w:i/>
-        </w:rPr>
-        <w:t xml:space="preserve">Joint Functional Component Command, Global Strike</w:t>
-      </w:r>
+        <w:t xml:space="preserve">@</w:t>
+      </w:r>
+      <w:hyperlink r:id="rId45">
+        <w:r>
+          <w:rPr>
+            <w:rStyle w:val="Hyperlink"/>
+            <w:i/>
+          </w:rPr>
+          <w:t xml:space="preserve">BAESystemsInc</w:t>
+        </w:r>
+      </w:hyperlink>
     </w:p>
     <w:p>
       <w:pPr>
@@ -805,7 +953,7 @@
         </w:numPr>
       </w:pPr>
       <w:r>
-        <w:t xml:space="preserve">Streamlined communication up chain of command and facilitated executive-level, biweekly planning meetings; improved planning process and enabled collaboration and senior leader strategic decision making.</w:t>
+        <w:t xml:space="preserve">Senior developer for multi-million dollar modern web application.</w:t>
       </w:r>
     </w:p>
     <w:p>
@@ -817,7 +965,17 @@
         </w:numPr>
       </w:pPr>
       <w:r>
-        <w:t xml:space="preserve">Consulted with multiple groups in US Strategic Command; provided technical counsel on projects involving</w:t>
+        <w:t xml:space="preserve">Instrumental to implementing application infrastructure using MarionetteJS, HTML5, and Less.js</w:t>
+      </w:r>
+    </w:p>
+    <w:p>
+      <w:pPr>
+        <w:pStyle w:val="Heading2"/>
+      </w:pPr>
+      <w:bookmarkStart w:id="49" w:name="strategic-plans-officer-security-manager"/>
+      <w:bookmarkEnd w:id="49"/>
+      <w:r>
+        <w:t xml:space="preserve">07/10 - 7/14,</w:t>
       </w:r>
       <w:r>
         <w:t xml:space="preserve"> </w:t>
@@ -827,13 +985,42 @@
           <w:i/>
           <w:b/>
         </w:rPr>
-        <w:t xml:space="preserve">network analysis</w:t>
-      </w:r>
-      <w:r>
-        <w:t xml:space="preserve"> </w:t>
-      </w:r>
-      <w:r>
-        <w:t xml:space="preserve">and</w:t>
+        <w:t xml:space="preserve">Strategic Plans Officer / Security Manager</w:t>
+      </w:r>
+    </w:p>
+    <w:p>
+      <w:pPr>
+        <w:pStyle w:val="FirstParagraph"/>
+      </w:pPr>
+      <w:r>
+        <w:rPr>
+          <w:i/>
+        </w:rPr>
+        <w:t xml:space="preserve">USSTRATCOM Joint Functional Component Command, Global Strike</w:t>
+      </w:r>
+    </w:p>
+    <w:p>
+      <w:pPr>
+        <w:pStyle w:val="Compact"/>
+        <w:numPr>
+          <w:numId w:val="1013"/>
+          <w:ilvl w:val="0"/>
+        </w:numPr>
+      </w:pPr>
+      <w:r>
+        <w:t xml:space="preserve">Streamlined communication up chain of command and facilitated executive-level, biweekly planning meetings; improved planning process and enabled collaboration and senior leader strategic decision making.</w:t>
+      </w:r>
+    </w:p>
+    <w:p>
+      <w:pPr>
+        <w:pStyle w:val="Compact"/>
+        <w:numPr>
+          <w:numId w:val="1013"/>
+          <w:ilvl w:val="0"/>
+        </w:numPr>
+      </w:pPr>
+      <w:r>
+        <w:t xml:space="preserve">Consulted with multiple groups in US Strategic Command; provided technical counsel on projects involving</w:t>
       </w:r>
       <w:r>
         <w:t xml:space="preserve"> </w:t>
@@ -843,32 +1030,13 @@
           <w:i/>
           <w:b/>
         </w:rPr>
-        <w:t xml:space="preserve">operations research</w:t>
-      </w:r>
-      <w:r>
-        <w:t xml:space="preserve">; improved products and furthered approval/development process.</w:t>
-      </w:r>
-    </w:p>
-    <w:p>
-      <w:pPr>
-        <w:pStyle w:val="Compact"/>
-        <w:numPr>
-          <w:numId w:val="1012"/>
-          <w:ilvl w:val="0"/>
-        </w:numPr>
-      </w:pPr>
-      <w:r>
-        <w:t xml:space="preserve">Modernized websites, maintained collaboration tools, created new tools for mission accomplishment, and maintained overall situational picture as division knowledge manager; improved productivity and efficiency.</w:t>
-      </w:r>
-    </w:p>
-    <w:p>
-      <w:pPr>
-        <w:pStyle w:val="Heading2"/>
-      </w:pPr>
-      <w:bookmarkStart w:id="39" w:name="submarine-warfare-officer"/>
-      <w:bookmarkEnd w:id="39"/>
-      <w:r>
-        <w:t xml:space="preserve">05/06 – 07/10,</w:t>
+        <w:t xml:space="preserve">network analysis</w:t>
+      </w:r>
+      <w:r>
+        <w:t xml:space="preserve"> </w:t>
+      </w:r>
+      <w:r>
+        <w:t xml:space="preserve">and</w:t>
       </w:r>
       <w:r>
         <w:t xml:space="preserve"> </w:t>
@@ -878,6 +1046,41 @@
           <w:i/>
           <w:b/>
         </w:rPr>
+        <w:t xml:space="preserve">operations research</w:t>
+      </w:r>
+      <w:r>
+        <w:t xml:space="preserve">; improved products and furthered approval/development process.</w:t>
+      </w:r>
+    </w:p>
+    <w:p>
+      <w:pPr>
+        <w:pStyle w:val="Compact"/>
+        <w:numPr>
+          <w:numId w:val="1013"/>
+          <w:ilvl w:val="0"/>
+        </w:numPr>
+      </w:pPr>
+      <w:r>
+        <w:t xml:space="preserve">Modernized websites, maintained collaboration tools, created new tools for mission accomplishment, and maintained overall situational picture as division knowledge manager; improved productivity and efficiency.</w:t>
+      </w:r>
+    </w:p>
+    <w:p>
+      <w:pPr>
+        <w:pStyle w:val="Heading2"/>
+      </w:pPr>
+      <w:bookmarkStart w:id="50" w:name="submarine-warfare-officer"/>
+      <w:bookmarkEnd w:id="50"/>
+      <w:r>
+        <w:t xml:space="preserve">05/06 – 07/10,</w:t>
+      </w:r>
+      <w:r>
+        <w:t xml:space="preserve"> </w:t>
+      </w:r>
+      <w:r>
+        <w:rPr>
+          <w:i/>
+          <w:b/>
+        </w:rPr>
         <w:t xml:space="preserve">Submarine Warfare Officer</w:t>
       </w:r>
     </w:p>
@@ -889,26 +1092,14 @@
         <w:rPr>
           <w:i/>
         </w:rPr>
-        <w:t xml:space="preserve">@USS</w:t>
-      </w:r>
-      <w:r>
-        <w:rPr>
-          <w:i/>
-        </w:rPr>
-        <w:t xml:space="preserve"> </w:t>
-      </w:r>
-      <w:r>
-        <w:rPr>
-          <w:i/>
-        </w:rPr>
-        <w:t xml:space="preserve">Louisiana (SSBN 743)</w:t>
-      </w:r>
-    </w:p>
-    <w:p>
-      <w:pPr>
-        <w:pStyle w:val="Compact"/>
-        <w:numPr>
-          <w:numId w:val="1013"/>
+        <w:t xml:space="preserve">USS Louisiana (SSBN 743)</w:t>
+      </w:r>
+    </w:p>
+    <w:p>
+      <w:pPr>
+        <w:pStyle w:val="Compact"/>
+        <w:numPr>
+          <w:numId w:val="1014"/>
           <w:ilvl w:val="0"/>
         </w:numPr>
       </w:pPr>
@@ -920,7 +1111,7 @@
       <w:pPr>
         <w:pStyle w:val="Compact"/>
         <w:numPr>
-          <w:numId w:val="1013"/>
+          <w:numId w:val="1014"/>
           <w:ilvl w:val="0"/>
         </w:numPr>
       </w:pPr>
@@ -932,7 +1123,7 @@
       <w:pPr>
         <w:pStyle w:val="Compact"/>
         <w:numPr>
-          <w:numId w:val="1013"/>
+          <w:numId w:val="1014"/>
           <w:ilvl w:val="0"/>
         </w:numPr>
       </w:pPr>
@@ -944,8 +1135,8 @@
       <w:pPr>
         <w:pStyle w:val="Heading1"/>
       </w:pPr>
-      <w:bookmarkStart w:id="40" w:name="professional-awards"/>
-      <w:bookmarkEnd w:id="40"/>
+      <w:bookmarkStart w:id="51" w:name="professional-awards"/>
+      <w:bookmarkEnd w:id="51"/>
       <w:r>
         <w:t xml:space="preserve">PROFESSIONAL AWARDS</w:t>
       </w:r>
@@ -954,7 +1145,7 @@
       <w:pPr>
         <w:pStyle w:val="Compact"/>
         <w:numPr>
-          <w:numId w:val="1014"/>
+          <w:numId w:val="1015"/>
           <w:ilvl w:val="0"/>
         </w:numPr>
       </w:pPr>
@@ -975,7 +1166,7 @@
       <w:pPr>
         <w:pStyle w:val="Compact"/>
         <w:numPr>
-          <w:numId w:val="1014"/>
+          <w:numId w:val="1015"/>
           <w:ilvl w:val="0"/>
         </w:numPr>
       </w:pPr>
@@ -996,7 +1187,7 @@
       <w:pPr>
         <w:pStyle w:val="Compact"/>
         <w:numPr>
-          <w:numId w:val="1014"/>
+          <w:numId w:val="1015"/>
           <w:ilvl w:val="0"/>
         </w:numPr>
       </w:pPr>
@@ -1017,7 +1208,7 @@
       <w:pPr>
         <w:pStyle w:val="Compact"/>
         <w:numPr>
-          <w:numId w:val="1014"/>
+          <w:numId w:val="1015"/>
           <w:ilvl w:val="0"/>
         </w:numPr>
       </w:pPr>
@@ -1038,8 +1229,8 @@
       <w:pPr>
         <w:pStyle w:val="Heading1"/>
       </w:pPr>
-      <w:bookmarkStart w:id="41" w:name="education"/>
-      <w:bookmarkEnd w:id="41"/>
+      <w:bookmarkStart w:id="52" w:name="education"/>
+      <w:bookmarkEnd w:id="52"/>
       <w:r>
         <w:t xml:space="preserve">EDUCATION</w:t>
       </w:r>
@@ -1048,7 +1239,7 @@
       <w:pPr>
         <w:pStyle w:val="Compact"/>
         <w:numPr>
-          <w:numId w:val="1015"/>
+          <w:numId w:val="1016"/>
           <w:ilvl w:val="0"/>
         </w:numPr>
       </w:pPr>
@@ -1069,7 +1260,7 @@
       <w:pPr>
         <w:pStyle w:val="Compact"/>
         <w:numPr>
-          <w:numId w:val="1015"/>
+          <w:numId w:val="1016"/>
           <w:ilvl w:val="0"/>
         </w:numPr>
       </w:pPr>
@@ -1090,7 +1281,7 @@
       <w:pPr>
         <w:pStyle w:val="Compact"/>
         <w:numPr>
-          <w:numId w:val="1015"/>
+          <w:numId w:val="1016"/>
           <w:ilvl w:val="0"/>
         </w:numPr>
       </w:pPr>
@@ -1111,8 +1302,8 @@
       <w:pPr>
         <w:pStyle w:val="Heading1"/>
       </w:pPr>
-      <w:bookmarkStart w:id="42" w:name="certifications"/>
-      <w:bookmarkEnd w:id="42"/>
+      <w:bookmarkStart w:id="53" w:name="certifications"/>
+      <w:bookmarkEnd w:id="53"/>
       <w:r>
         <w:t xml:space="preserve">CERTIFICATIONS</w:t>
       </w:r>
@@ -1121,7 +1312,7 @@
       <w:pPr>
         <w:pStyle w:val="Compact"/>
         <w:numPr>
-          <w:numId w:val="1016"/>
+          <w:numId w:val="1017"/>
           <w:ilvl w:val="0"/>
         </w:numPr>
       </w:pPr>
@@ -1142,7 +1333,7 @@
       <w:pPr>
         <w:pStyle w:val="Compact"/>
         <w:numPr>
-          <w:numId w:val="1016"/>
+          <w:numId w:val="1017"/>
           <w:ilvl w:val="0"/>
         </w:numPr>
       </w:pPr>
@@ -1163,8 +1354,52 @@
       <w:pPr>
         <w:pStyle w:val="Heading1"/>
       </w:pPr>
-      <w:bookmarkStart w:id="43" w:name="other"/>
-      <w:bookmarkEnd w:id="43"/>
+      <w:bookmarkStart w:id="54" w:name="publications-citations"/>
+      <w:bookmarkEnd w:id="54"/>
+      <w:r>
+        <w:t xml:space="preserve">PUBLICATIONS &amp; CITATIONS</w:t>
+      </w:r>
+    </w:p>
+    <w:p>
+      <w:pPr>
+        <w:pStyle w:val="Compact"/>
+        <w:numPr>
+          <w:numId w:val="1018"/>
+          <w:ilvl w:val="0"/>
+        </w:numPr>
+      </w:pPr>
+      <w:hyperlink r:id="rId55">
+        <w:r>
+          <w:rPr>
+            <w:rStyle w:val="Hyperlink"/>
+          </w:rPr>
+          <w:t xml:space="preserve">Small-World Properties of Facebook Group Networks</w:t>
+        </w:r>
+      </w:hyperlink>
+    </w:p>
+    <w:p>
+      <w:pPr>
+        <w:pStyle w:val="Compact"/>
+        <w:numPr>
+          <w:numId w:val="1018"/>
+          <w:ilvl w:val="0"/>
+        </w:numPr>
+      </w:pPr>
+      <w:hyperlink r:id="rId56">
+        <w:r>
+          <w:rPr>
+            <w:rStyle w:val="Hyperlink"/>
+          </w:rPr>
+          <w:t xml:space="preserve">Security and Privacy Management, Techniques, and Protocols (Advances in Information Security, Privacy, and Ethics) 1st Edition</w:t>
+        </w:r>
+      </w:hyperlink>
+    </w:p>
+    <w:p>
+      <w:pPr>
+        <w:pStyle w:val="Heading1"/>
+      </w:pPr>
+      <w:bookmarkStart w:id="57" w:name="other"/>
+      <w:bookmarkEnd w:id="57"/>
       <w:r>
         <w:t xml:space="preserve">OTHER</w:t>
       </w:r>
@@ -1173,7 +1408,7 @@
       <w:pPr>
         <w:pStyle w:val="Compact"/>
         <w:numPr>
-          <w:numId w:val="1017"/>
+          <w:numId w:val="1019"/>
           <w:ilvl w:val="0"/>
         </w:numPr>
       </w:pPr>
@@ -1185,7 +1420,7 @@
       <w:pPr>
         <w:pStyle w:val="Compact"/>
         <w:numPr>
-          <w:numId w:val="1017"/>
+          <w:numId w:val="1019"/>
           <w:ilvl w:val="0"/>
         </w:numPr>
       </w:pPr>
@@ -1197,7 +1432,7 @@
       <w:pPr>
         <w:pStyle w:val="Compact"/>
         <w:numPr>
-          <w:numId w:val="1017"/>
+          <w:numId w:val="1019"/>
           <w:ilvl w:val="0"/>
         </w:numPr>
       </w:pPr>
@@ -1209,7 +1444,7 @@
       <w:pPr>
         <w:pStyle w:val="Compact"/>
         <w:numPr>
-          <w:numId w:val="1017"/>
+          <w:numId w:val="1019"/>
           <w:ilvl w:val="0"/>
         </w:numPr>
       </w:pPr>
@@ -1325,7 +1560,7 @@
     </w:lvl>
   </w:abstractNum>
   <w:abstractNum w:abstractNumId="990">
-    <w:nsid w:val="2239f314"/>
+    <w:nsid w:val="52e548f0"/>
     <w:multiLevelType w:val="multilevel"/>
     <w:lvl w:ilvl="0">
       <w:numFmt w:val="bullet"/>
@@ -1406,7 +1641,7 @@
     </w:lvl>
   </w:abstractNum>
   <w:abstractNum w:abstractNumId="991">
-    <w:nsid w:val="c94e52f7"/>
+    <w:nsid w:val="a8e0f420"/>
     <w:multiLevelType w:val="multilevel"/>
     <w:lvl w:ilvl="0">
       <w:numFmt w:val="bullet"/>
@@ -1541,6 +1776,12 @@
     <w:abstractNumId w:val="991"/>
   </w:num>
   <w:num w:numId="1017">
+    <w:abstractNumId w:val="991"/>
+  </w:num>
+  <w:num w:numId="1018">
+    <w:abstractNumId w:val="991"/>
+  </w:num>
+  <w:num w:numId="1019">
     <w:abstractNumId w:val="991"/>
   </w:num>
 </w:numbering>

</xml_diff>

<commit_message>
fix: Update knowledge section and fix links that start with @
</commit_message>
<xml_diff>
--- a/formats/resume.docx
+++ b/formats/resume.docx
@@ -212,6 +212,29 @@
         </w:numPr>
       </w:pPr>
       <w:r>
+        <w:t xml:space="preserve">Babel, Webpack, Rollup.js, Parcel.js, Browserify,</w:t>
+      </w:r>
+      <w:r>
+        <w:t xml:space="preserve"> </w:t>
+      </w:r>
+      <w:hyperlink r:id="rId26">
+        <w:r>
+          <w:rPr>
+            <w:rStyle w:val="Hyperlink"/>
+          </w:rPr>
+          <w:t xml:space="preserve">@pika/web</w:t>
+        </w:r>
+      </w:hyperlink>
+    </w:p>
+    <w:p>
+      <w:pPr>
+        <w:pStyle w:val="Compact"/>
+        <w:numPr>
+          <w:numId w:val="1002"/>
+          <w:ilvl w:val="0"/>
+        </w:numPr>
+      </w:pPr>
+      <w:r>
         <w:t xml:space="preserve">code quality (ESLint, flow, etc…)</w:t>
       </w:r>
     </w:p>
@@ -237,7 +260,7 @@
       <w:r>
         <w:t xml:space="preserve"> </w:t>
       </w:r>
-      <w:hyperlink r:id="rId26">
+      <w:hyperlink r:id="rId27">
         <w:r>
           <w:rPr>
             <w:rStyle w:val="Hyperlink"/>
@@ -256,8 +279,8 @@
       <w:pPr>
         <w:pStyle w:val="Heading2"/>
       </w:pPr>
-      <w:bookmarkStart w:id="27" w:name="database-technologies-and-devops"/>
-      <w:bookmarkEnd w:id="27"/>
+      <w:bookmarkStart w:id="28" w:name="database-technologies-and-devops"/>
+      <w:bookmarkEnd w:id="28"/>
       <w:r>
         <w:t xml:space="preserve">Database Technologies and DevOps</w:t>
       </w:r>
@@ -322,7 +345,7 @@
         <w:t xml:space="preserve"> </w:t>
       </w:r>
       <w:r>
-        <w:t xml:space="preserve">Git, nvm, npm, Grunt, Gulp, Browserify, Babel, Webpack</w:t>
+        <w:t xml:space="preserve">Git, nvm, npm, Grunt, Gulp, now, surge, heroku</w:t>
       </w:r>
     </w:p>
     <w:p>
@@ -335,7 +358,7 @@
       <w:r>
         <w:t xml:space="preserve"> </w:t>
       </w:r>
-      <w:hyperlink r:id="rId28">
+      <w:hyperlink r:id="rId29">
         <w:r>
           <w:rPr>
             <w:rStyle w:val="Hyperlink"/>
@@ -354,8 +377,8 @@
       <w:pPr>
         <w:pStyle w:val="Heading2"/>
       </w:pPr>
-      <w:bookmarkStart w:id="29" w:name="software"/>
-      <w:bookmarkEnd w:id="29"/>
+      <w:bookmarkStart w:id="30" w:name="software"/>
+      <w:bookmarkEnd w:id="30"/>
       <w:r>
         <w:t xml:space="preserve">Software</w:t>
       </w:r>
@@ -412,8 +435,8 @@
       <w:pPr>
         <w:pStyle w:val="Heading2"/>
       </w:pPr>
-      <w:bookmarkStart w:id="30" w:name="security"/>
-      <w:bookmarkEnd w:id="30"/>
+      <w:bookmarkStart w:id="31" w:name="security"/>
+      <w:bookmarkEnd w:id="31"/>
       <w:r>
         <w:t xml:space="preserve">Security</w:t>
       </w:r>
@@ -464,7 +487,7 @@
       <w:r>
         <w:t xml:space="preserve"> </w:t>
       </w:r>
-      <w:hyperlink r:id="rId31">
+      <w:hyperlink r:id="rId32">
         <w:r>
           <w:rPr>
             <w:rStyle w:val="VerbatimChar"/>
@@ -496,7 +519,7 @@
       <w:r>
         <w:t xml:space="preserve"> </w:t>
       </w:r>
-      <w:hyperlink r:id="rId32">
+      <w:hyperlink r:id="rId33">
         <w:r>
           <w:rPr>
             <w:rStyle w:val="Hyperlink"/>
@@ -509,8 +532,8 @@
       <w:pPr>
         <w:pStyle w:val="Heading1"/>
       </w:pPr>
-      <w:bookmarkStart w:id="33" w:name="skills-experience"/>
-      <w:bookmarkEnd w:id="33"/>
+      <w:bookmarkStart w:id="34" w:name="skills-experience"/>
+      <w:bookmarkEnd w:id="34"/>
       <w:r>
         <w:t xml:space="preserve">SKILLS &amp; EXPERIENCE</w:t>
       </w:r>
@@ -519,8 +542,8 @@
       <w:pPr>
         <w:pStyle w:val="Heading2"/>
       </w:pPr>
-      <w:bookmarkStart w:id="34" w:name="design-development"/>
-      <w:bookmarkEnd w:id="34"/>
+      <w:bookmarkStart w:id="35" w:name="design-development"/>
+      <w:bookmarkEnd w:id="35"/>
       <w:r>
         <w:t xml:space="preserve">Design / Development</w:t>
       </w:r>
@@ -551,7 +574,7 @@
       <w:r>
         <w:t xml:space="preserve"> </w:t>
       </w:r>
-      <w:hyperlink r:id="rId35">
+      <w:hyperlink r:id="rId36">
         <w:r>
           <w:rPr>
             <w:rStyle w:val="Hyperlink"/>
@@ -567,8 +590,8 @@
       <w:pPr>
         <w:pStyle w:val="Heading2"/>
       </w:pPr>
-      <w:bookmarkStart w:id="36" w:name="training-mentorship"/>
-      <w:bookmarkEnd w:id="36"/>
+      <w:bookmarkStart w:id="37" w:name="training-mentorship"/>
+      <w:bookmarkEnd w:id="37"/>
       <w:r>
         <w:t xml:space="preserve">Training / Mentorship</w:t>
       </w:r>
@@ -587,7 +610,7 @@
       <w:r>
         <w:t xml:space="preserve"> </w:t>
       </w:r>
-      <w:hyperlink r:id="rId37">
+      <w:hyperlink r:id="rId38">
         <w:r>
           <w:rPr>
             <w:rStyle w:val="Hyperlink"/>
@@ -630,7 +653,7 @@
       <w:r>
         <w:t xml:space="preserve"> </w:t>
       </w:r>
-      <w:hyperlink r:id="rId38">
+      <w:hyperlink r:id="rId39">
         <w:r>
           <w:rPr>
             <w:rStyle w:val="Hyperlink"/>
@@ -647,7 +670,7 @@
       <w:r>
         <w:t xml:space="preserve"> </w:t>
       </w:r>
-      <w:hyperlink r:id="rId39">
+      <w:hyperlink r:id="rId40">
         <w:r>
           <w:rPr>
             <w:rStyle w:val="Hyperlink"/>
@@ -660,8 +683,8 @@
       <w:pPr>
         <w:pStyle w:val="Heading2"/>
       </w:pPr>
-      <w:bookmarkStart w:id="40" w:name="engineering-general-management"/>
-      <w:bookmarkEnd w:id="40"/>
+      <w:bookmarkStart w:id="41" w:name="engineering-general-management"/>
+      <w:bookmarkEnd w:id="41"/>
       <w:r>
         <w:t xml:space="preserve">Engineering / General Management</w:t>
       </w:r>
@@ -694,8 +717,8 @@
       <w:pPr>
         <w:pStyle w:val="Heading1"/>
       </w:pPr>
-      <w:bookmarkStart w:id="41" w:name="career-timeline"/>
-      <w:bookmarkEnd w:id="41"/>
+      <w:bookmarkStart w:id="42" w:name="career-timeline"/>
+      <w:bookmarkEnd w:id="42"/>
       <w:r>
         <w:t xml:space="preserve">CAREER TIMELINE</w:t>
       </w:r>
@@ -704,8 +727,8 @@
       <w:pPr>
         <w:pStyle w:val="Heading2"/>
       </w:pPr>
-      <w:bookmarkStart w:id="42" w:name="present-exercise-planner-readiness-coordinator"/>
-      <w:bookmarkEnd w:id="42"/>
+      <w:bookmarkStart w:id="43" w:name="present-exercise-planner-readiness-coordinator"/>
+      <w:bookmarkEnd w:id="43"/>
       <w:r>
         <w:t xml:space="preserve">06/04 - Present,</w:t>
       </w:r>
@@ -724,19 +747,13 @@
       <w:pPr>
         <w:pStyle w:val="FirstParagraph"/>
       </w:pPr>
-      <w:r>
-        <w:rPr>
-          <w:i/>
-        </w:rPr>
-        <w:t xml:space="preserve">@</w:t>
-      </w:r>
-      <w:hyperlink r:id="rId43">
+      <w:hyperlink r:id="rId44">
         <w:r>
           <w:rPr>
             <w:rStyle w:val="Hyperlink"/>
             <w:i/>
           </w:rPr>
-          <w:t xml:space="preserve">CJTFHOA</w:t>
+          <w:t xml:space="preserve">@CJTFHOA</w:t>
         </w:r>
       </w:hyperlink>
     </w:p>
@@ -792,8 +809,8 @@
       <w:pPr>
         <w:pStyle w:val="Heading2"/>
       </w:pPr>
-      <w:bookmarkStart w:id="44" w:name="present-principal-software-engineer"/>
-      <w:bookmarkEnd w:id="44"/>
+      <w:bookmarkStart w:id="45" w:name="present-principal-software-engineer"/>
+      <w:bookmarkEnd w:id="45"/>
       <w:r>
         <w:t xml:space="preserve">11/15 - Present,</w:t>
       </w:r>
@@ -812,19 +829,13 @@
       <w:pPr>
         <w:pStyle w:val="FirstParagraph"/>
       </w:pPr>
-      <w:r>
-        <w:rPr>
-          <w:i/>
-        </w:rPr>
-        <w:t xml:space="preserve">@</w:t>
-      </w:r>
-      <w:hyperlink r:id="rId45">
+      <w:hyperlink r:id="rId46">
         <w:r>
           <w:rPr>
             <w:rStyle w:val="Hyperlink"/>
             <w:i/>
           </w:rPr>
-          <w:t xml:space="preserve">BAESystemsInc</w:t>
+          <w:t xml:space="preserve">@BAESystemsInc</w:t>
         </w:r>
       </w:hyperlink>
     </w:p>
@@ -856,8 +867,8 @@
       <w:pPr>
         <w:pStyle w:val="Heading2"/>
       </w:pPr>
-      <w:bookmarkStart w:id="46" w:name="senior-software-developer"/>
-      <w:bookmarkEnd w:id="46"/>
+      <w:bookmarkStart w:id="47" w:name="senior-software-developer"/>
+      <w:bookmarkEnd w:id="47"/>
       <w:r>
         <w:t xml:space="preserve">08/15 - 11/15,</w:t>
       </w:r>
@@ -876,19 +887,13 @@
       <w:pPr>
         <w:pStyle w:val="FirstParagraph"/>
       </w:pPr>
-      <w:r>
-        <w:rPr>
-          <w:i/>
-        </w:rPr>
-        <w:t xml:space="preserve">@</w:t>
-      </w:r>
-      <w:hyperlink r:id="rId47">
+      <w:hyperlink r:id="rId48">
         <w:r>
           <w:rPr>
             <w:rStyle w:val="Hyperlink"/>
             <w:i/>
           </w:rPr>
-          <w:t xml:space="preserve">Leidos</w:t>
+          <w:t xml:space="preserve">@Leidos</w:t>
         </w:r>
       </w:hyperlink>
     </w:p>
@@ -908,8 +913,8 @@
       <w:pPr>
         <w:pStyle w:val="Heading2"/>
       </w:pPr>
-      <w:bookmarkStart w:id="48" w:name="senior-software-developer-1"/>
-      <w:bookmarkEnd w:id="48"/>
+      <w:bookmarkStart w:id="49" w:name="senior-software-developer-1"/>
+      <w:bookmarkEnd w:id="49"/>
       <w:r>
         <w:t xml:space="preserve">07/14 - 08/15,</w:t>
       </w:r>
@@ -928,19 +933,13 @@
       <w:pPr>
         <w:pStyle w:val="FirstParagraph"/>
       </w:pPr>
-      <w:r>
-        <w:rPr>
-          <w:i/>
-        </w:rPr>
-        <w:t xml:space="preserve">@</w:t>
-      </w:r>
-      <w:hyperlink r:id="rId45">
+      <w:hyperlink r:id="rId46">
         <w:r>
           <w:rPr>
             <w:rStyle w:val="Hyperlink"/>
             <w:i/>
           </w:rPr>
-          <w:t xml:space="preserve">BAESystemsInc</w:t>
+          <w:t xml:space="preserve">@BAESystemsInc</w:t>
         </w:r>
       </w:hyperlink>
     </w:p>
@@ -972,8 +971,8 @@
       <w:pPr>
         <w:pStyle w:val="Heading2"/>
       </w:pPr>
-      <w:bookmarkStart w:id="49" w:name="strategic-plans-officer-security-manager"/>
-      <w:bookmarkEnd w:id="49"/>
+      <w:bookmarkStart w:id="50" w:name="strategic-plans-officer-security-manager"/>
+      <w:bookmarkEnd w:id="50"/>
       <w:r>
         <w:t xml:space="preserve">07/10 - 7/14,</w:t>
       </w:r>
@@ -1068,8 +1067,8 @@
       <w:pPr>
         <w:pStyle w:val="Heading2"/>
       </w:pPr>
-      <w:bookmarkStart w:id="50" w:name="submarine-warfare-officer"/>
-      <w:bookmarkEnd w:id="50"/>
+      <w:bookmarkStart w:id="51" w:name="submarine-warfare-officer"/>
+      <w:bookmarkEnd w:id="51"/>
       <w:r>
         <w:t xml:space="preserve">05/06 – 07/10,</w:t>
       </w:r>
@@ -1135,8 +1134,8 @@
       <w:pPr>
         <w:pStyle w:val="Heading1"/>
       </w:pPr>
-      <w:bookmarkStart w:id="51" w:name="professional-awards"/>
-      <w:bookmarkEnd w:id="51"/>
+      <w:bookmarkStart w:id="52" w:name="professional-awards"/>
+      <w:bookmarkEnd w:id="52"/>
       <w:r>
         <w:t xml:space="preserve">PROFESSIONAL AWARDS</w:t>
       </w:r>
@@ -1229,8 +1228,8 @@
       <w:pPr>
         <w:pStyle w:val="Heading1"/>
       </w:pPr>
-      <w:bookmarkStart w:id="52" w:name="education"/>
-      <w:bookmarkEnd w:id="52"/>
+      <w:bookmarkStart w:id="53" w:name="education"/>
+      <w:bookmarkEnd w:id="53"/>
       <w:r>
         <w:t xml:space="preserve">EDUCATION</w:t>
       </w:r>
@@ -1302,8 +1301,8 @@
       <w:pPr>
         <w:pStyle w:val="Heading1"/>
       </w:pPr>
-      <w:bookmarkStart w:id="53" w:name="certifications"/>
-      <w:bookmarkEnd w:id="53"/>
+      <w:bookmarkStart w:id="54" w:name="certifications"/>
+      <w:bookmarkEnd w:id="54"/>
       <w:r>
         <w:t xml:space="preserve">CERTIFICATIONS</w:t>
       </w:r>
@@ -1354,8 +1353,8 @@
       <w:pPr>
         <w:pStyle w:val="Heading1"/>
       </w:pPr>
-      <w:bookmarkStart w:id="54" w:name="publications-citations"/>
-      <w:bookmarkEnd w:id="54"/>
+      <w:bookmarkStart w:id="55" w:name="publications-citations"/>
+      <w:bookmarkEnd w:id="55"/>
       <w:r>
         <w:t xml:space="preserve">PUBLICATIONS &amp; CITATIONS</w:t>
       </w:r>
@@ -1368,7 +1367,7 @@
           <w:ilvl w:val="0"/>
         </w:numPr>
       </w:pPr>
-      <w:hyperlink r:id="rId55">
+      <w:hyperlink r:id="rId56">
         <w:r>
           <w:rPr>
             <w:rStyle w:val="Hyperlink"/>
@@ -1385,7 +1384,7 @@
           <w:ilvl w:val="0"/>
         </w:numPr>
       </w:pPr>
-      <w:hyperlink r:id="rId56">
+      <w:hyperlink r:id="rId57">
         <w:r>
           <w:rPr>
             <w:rStyle w:val="Hyperlink"/>
@@ -1398,8 +1397,8 @@
       <w:pPr>
         <w:pStyle w:val="Heading1"/>
       </w:pPr>
-      <w:bookmarkStart w:id="57" w:name="other"/>
-      <w:bookmarkEnd w:id="57"/>
+      <w:bookmarkStart w:id="58" w:name="other"/>
+      <w:bookmarkEnd w:id="58"/>
       <w:r>
         <w:t xml:space="preserve">OTHER</w:t>
       </w:r>
@@ -1560,7 +1559,7 @@
     </w:lvl>
   </w:abstractNum>
   <w:abstractNum w:abstractNumId="990">
-    <w:nsid w:val="52e548f0"/>
+    <w:nsid w:val="2527e08b"/>
     <w:multiLevelType w:val="multilevel"/>
     <w:lvl w:ilvl="0">
       <w:numFmt w:val="bullet"/>
@@ -1641,7 +1640,7 @@
     </w:lvl>
   </w:abstractNum>
   <w:abstractNum w:abstractNumId="991">
-    <w:nsid w:val="a8e0f420"/>
+    <w:nsid w:val="711dc1e4"/>
     <w:multiLevelType w:val="multilevel"/>
     <w:lvl w:ilvl="0">
       <w:numFmt w:val="bullet"/>

</xml_diff>

<commit_message>
feat: Update PDF and TEX formats
</commit_message>
<xml_diff>
--- a/formats/resume.docx
+++ b/formats/resume.docx
@@ -324,7 +324,7 @@
         <w:t xml:space="preserve"> </w:t>
       </w:r>
       <w:r>
-        <w:t xml:space="preserve">Jenkins, TeamCity, Travis, Codeship</w:t>
+        <w:t xml:space="preserve">Jenkins, Travis, Codeship</w:t>
       </w:r>
     </w:p>
     <w:p>
@@ -345,7 +345,7 @@
         <w:t xml:space="preserve"> </w:t>
       </w:r>
       <w:r>
-        <w:t xml:space="preserve">Git, nvm, npm, Grunt, Gulp, now, surge, heroku</w:t>
+        <w:t xml:space="preserve">Git, nvm, npm, grunt, gulp, now, surge, heroku</w:t>
       </w:r>
     </w:p>
     <w:p>
@@ -392,7 +392,7 @@
         </w:numPr>
       </w:pPr>
       <w:r>
-        <w:t xml:space="preserve">Docker, Vagrant, Packer, VMWare, VirtualBox, Linux, RHEL</w:t>
+        <w:t xml:space="preserve">Adobe XD, Adobe Illustrator (CS6), Adobe Photoshop (CS6)</w:t>
       </w:r>
     </w:p>
     <w:p>
@@ -404,6 +404,18 @@
         </w:numPr>
       </w:pPr>
       <w:r>
+        <w:t xml:space="preserve">Docker, Vagrant, Packer, VMWare, VirtualBox, Linux, RHEL, WLS</w:t>
+      </w:r>
+    </w:p>
+    <w:p>
+      <w:pPr>
+        <w:pStyle w:val="Compact"/>
+        <w:numPr>
+          <w:numId w:val="1004"/>
+          <w:ilvl w:val="0"/>
+        </w:numPr>
+      </w:pPr>
+      <w:r>
         <w:t xml:space="preserve">Almost any front-end IDE/editor (current favorite is VS Code)</w:t>
       </w:r>
     </w:p>
@@ -421,14 +433,22 @@
     </w:p>
     <w:p>
       <w:pPr>
-        <w:pStyle w:val="Compact"/>
-        <w:numPr>
-          <w:numId w:val="1004"/>
-          <w:ilvl w:val="0"/>
-        </w:numPr>
-      </w:pPr>
-      <w:r>
-        <w:t xml:space="preserve">Adobe Fireworks, Adobe Illustrator, Adobe Flash</w:t>
+        <w:pStyle w:val="BlockText"/>
+      </w:pPr>
+      <w:r>
+        <w:t xml:space="preserve">My favorite oh-my-zsh theme is</w:t>
+      </w:r>
+      <w:r>
+        <w:t xml:space="preserve"> </w:t>
+      </w:r>
+      <w:r>
+        <w:t xml:space="preserve">“</w:t>
+      </w:r>
+      <w:r>
+        <w:t xml:space="preserve">agnoster</w:t>
+      </w:r>
+      <w:r>
+        <w:t xml:space="preserve">”</w:t>
       </w:r>
     </w:p>
     <w:p>
@@ -1559,7 +1579,7 @@
     </w:lvl>
   </w:abstractNum>
   <w:abstractNum w:abstractNumId="990">
-    <w:nsid w:val="2527e08b"/>
+    <w:nsid w:val="8c7675bf"/>
     <w:multiLevelType w:val="multilevel"/>
     <w:lvl w:ilvl="0">
       <w:numFmt w:val="bullet"/>
@@ -1640,7 +1660,7 @@
     </w:lvl>
   </w:abstractNum>
   <w:abstractNum w:abstractNumId="991">
-    <w:nsid w:val="711dc1e4"/>
+    <w:nsid w:val="92e9a8cf"/>
     <w:multiLevelType w:val="multilevel"/>
     <w:lvl w:ilvl="0">
       <w:numFmt w:val="bullet"/>

</xml_diff>

<commit_message>
feat: Update resume STRATCOM content
</commit_message>
<xml_diff>
--- a/formats/resume.docx
+++ b/formats/resume.docx
@@ -1039,6 +1039,30 @@
         </w:numPr>
       </w:pPr>
       <w:r>
+        <w:t xml:space="preserve">Worked with and around multiple applications on a regular basis such as Global Strike Planning Aid (GSPA, now named ACME), Joint Targetting Toolbox (JTT), Digital Imagery Exploitation Engine (DIEE), SPA, and IMEA</w:t>
+      </w:r>
+    </w:p>
+    <w:p>
+      <w:pPr>
+        <w:pStyle w:val="Compact"/>
+        <w:numPr>
+          <w:numId w:val="1013"/>
+          <w:ilvl w:val="0"/>
+        </w:numPr>
+      </w:pPr>
+      <w:r>
+        <w:t xml:space="preserve">Qualified as a Collateral Damage Estimate (CDE) analyst</w:t>
+      </w:r>
+    </w:p>
+    <w:p>
+      <w:pPr>
+        <w:pStyle w:val="Compact"/>
+        <w:numPr>
+          <w:numId w:val="1013"/>
+          <w:ilvl w:val="0"/>
+        </w:numPr>
+      </w:pPr>
+      <w:r>
         <w:t xml:space="preserve">Consulted with multiple groups in US Strategic Command; provided technical counsel on projects involving</w:t>
       </w:r>
       <w:r>
@@ -1325,6 +1349,27 @@
       <w:bookmarkEnd w:id="54"/>
       <w:r>
         <w:t xml:space="preserve">CERTIFICATIONS</w:t>
+      </w:r>
+    </w:p>
+    <w:p>
+      <w:pPr>
+        <w:pStyle w:val="Compact"/>
+        <w:numPr>
+          <w:numId w:val="1017"/>
+          <w:ilvl w:val="0"/>
+        </w:numPr>
+      </w:pPr>
+      <w:r>
+        <w:rPr>
+          <w:b/>
+        </w:rPr>
+        <w:t xml:space="preserve">????</w:t>
+      </w:r>
+      <w:r>
+        <w:t xml:space="preserve"> </w:t>
+      </w:r>
+      <w:r>
+        <w:t xml:space="preserve">Offensive Security Certified Professional (OSCP)</w:t>
       </w:r>
     </w:p>
     <w:p>
@@ -1579,7 +1624,7 @@
     </w:lvl>
   </w:abstractNum>
   <w:abstractNum w:abstractNumId="990">
-    <w:nsid w:val="8c7675bf"/>
+    <w:nsid w:val="d195ed7b"/>
     <w:multiLevelType w:val="multilevel"/>
     <w:lvl w:ilvl="0">
       <w:numFmt w:val="bullet"/>
@@ -1660,7 +1705,7 @@
     </w:lvl>
   </w:abstractNum>
   <w:abstractNum w:abstractNumId="991">
-    <w:nsid w:val="92e9a8cf"/>
+    <w:nsid w:val="939de163"/>
     <w:multiLevelType w:val="multilevel"/>
     <w:lvl w:ilvl="0">
       <w:numFmt w:val="bullet"/>

</xml_diff>

<commit_message>
feat: Update Skills and Experience section
</commit_message>
<xml_diff>
--- a/formats/resume.docx
+++ b/formats/resume.docx
@@ -735,10 +735,92 @@
     </w:p>
     <w:p>
       <w:pPr>
+        <w:pStyle w:val="Compact"/>
+        <w:numPr>
+          <w:numId w:val="1008"/>
+          <w:ilvl w:val="0"/>
+        </w:numPr>
+      </w:pPr>
+      <w:hyperlink r:id="rId39">
+        <w:r>
+          <w:rPr>
+            <w:rStyle w:val="Hyperlink"/>
+          </w:rPr>
+          <w:t xml:space="preserve">Reveal.js</w:t>
+        </w:r>
+      </w:hyperlink>
+      <w:r>
+        <w:t xml:space="preserve"> </w:t>
+      </w:r>
+      <w:r>
+        <w:t xml:space="preserve">and</w:t>
+      </w:r>
+      <w:r>
+        <w:t xml:space="preserve"> </w:t>
+      </w:r>
+      <w:hyperlink r:id="rId40">
+        <w:r>
+          <w:rPr>
+            <w:rStyle w:val="Hyperlink"/>
+          </w:rPr>
+          <w:t xml:space="preserve">Spectacle.js</w:t>
+        </w:r>
+      </w:hyperlink>
+    </w:p>
+    <w:p>
+      <w:pPr>
+        <w:pStyle w:val="Heading2"/>
+      </w:pPr>
+      <w:bookmarkStart w:id="42" w:name="mathematics-operations-research-network-science"/>
+      <w:bookmarkEnd w:id="42"/>
+      <w:r>
+        <w:t xml:space="preserve">Mathematics / Operations Research / Network Science</w:t>
+      </w:r>
+    </w:p>
+    <w:p>
+      <w:pPr>
+        <w:pStyle w:val="Compact"/>
+        <w:numPr>
+          <w:numId w:val="1009"/>
+          <w:ilvl w:val="0"/>
+        </w:numPr>
+      </w:pPr>
+      <w:r>
+        <w:t xml:space="preserve">During my Masters studies, I studied Operations Research for over a year including the basics and a Python program to leverage genetic algorithms to solve a problem with no closed form solution.</w:t>
+      </w:r>
+    </w:p>
+    <w:p>
+      <w:pPr>
+        <w:pStyle w:val="Compact"/>
+        <w:numPr>
+          <w:numId w:val="1009"/>
+          <w:ilvl w:val="0"/>
+        </w:numPr>
+      </w:pPr>
+      <w:r>
+        <w:t xml:space="preserve">My Masters thesis was an original topic of my own conception and leveraged network analysis to analyze small world networks created from Facebook data. See</w:t>
+      </w:r>
+      <w:r>
+        <w:t xml:space="preserve"> </w:t>
+      </w:r>
+      <w:hyperlink w:anchor="publications-citations">
+        <w:r>
+          <w:rPr>
+            <w:rStyle w:val="Hyperlink"/>
+          </w:rPr>
+          <w:t xml:space="preserve">publications section</w:t>
+        </w:r>
+      </w:hyperlink>
+      <w:r>
+        <w:t xml:space="preserve">.</w:t>
+      </w:r>
+    </w:p>
+    <w:p>
+      <w:pPr>
         <w:pStyle w:val="Heading1"/>
       </w:pPr>
-      <w:bookmarkStart w:id="42" w:name="career-timeline"/>
-      <w:bookmarkEnd w:id="42"/>
+      <w:bookmarkStart w:id="43" w:name="career-timeline"/>
+      <w:bookmarkEnd w:id="43"/>
       <w:r>
         <w:t xml:space="preserve">CAREER TIMELINE</w:t>
       </w:r>
@@ -747,8 +829,8 @@
       <w:pPr>
         <w:pStyle w:val="Heading2"/>
       </w:pPr>
-      <w:bookmarkStart w:id="43" w:name="present-exercise-planner-readiness-coordinator"/>
-      <w:bookmarkEnd w:id="43"/>
+      <w:bookmarkStart w:id="44" w:name="present-exercise-planner-readiness-coordinator"/>
+      <w:bookmarkEnd w:id="44"/>
       <w:r>
         <w:t xml:space="preserve">06/04 - Present,</w:t>
       </w:r>
@@ -767,7 +849,7 @@
       <w:pPr>
         <w:pStyle w:val="FirstParagraph"/>
       </w:pPr>
-      <w:hyperlink r:id="rId44">
+      <w:hyperlink r:id="rId45">
         <w:r>
           <w:rPr>
             <w:rStyle w:val="Hyperlink"/>
@@ -781,7 +863,7 @@
       <w:pPr>
         <w:pStyle w:val="Compact"/>
         <w:numPr>
-          <w:numId w:val="1009"/>
+          <w:numId w:val="1010"/>
           <w:ilvl w:val="0"/>
         </w:numPr>
       </w:pPr>
@@ -793,7 +875,7 @@
       <w:pPr>
         <w:pStyle w:val="Compact"/>
         <w:numPr>
-          <w:numId w:val="1009"/>
+          <w:numId w:val="1010"/>
           <w:ilvl w:val="0"/>
         </w:numPr>
       </w:pPr>
@@ -805,7 +887,7 @@
       <w:pPr>
         <w:pStyle w:val="Compact"/>
         <w:numPr>
-          <w:numId w:val="1009"/>
+          <w:numId w:val="1010"/>
           <w:ilvl w:val="0"/>
         </w:numPr>
       </w:pPr>
@@ -817,7 +899,7 @@
       <w:pPr>
         <w:pStyle w:val="Compact"/>
         <w:numPr>
-          <w:numId w:val="1009"/>
+          <w:numId w:val="1010"/>
           <w:ilvl w:val="0"/>
         </w:numPr>
       </w:pPr>
@@ -829,8 +911,8 @@
       <w:pPr>
         <w:pStyle w:val="Heading2"/>
       </w:pPr>
-      <w:bookmarkStart w:id="45" w:name="present-principal-software-engineer"/>
-      <w:bookmarkEnd w:id="45"/>
+      <w:bookmarkStart w:id="46" w:name="present-principal-software-engineer"/>
+      <w:bookmarkEnd w:id="46"/>
       <w:r>
         <w:t xml:space="preserve">11/15 - Present,</w:t>
       </w:r>
@@ -849,7 +931,7 @@
       <w:pPr>
         <w:pStyle w:val="FirstParagraph"/>
       </w:pPr>
-      <w:hyperlink r:id="rId46">
+      <w:hyperlink r:id="rId47">
         <w:r>
           <w:rPr>
             <w:rStyle w:val="Hyperlink"/>
@@ -863,7 +945,7 @@
       <w:pPr>
         <w:pStyle w:val="Compact"/>
         <w:numPr>
-          <w:numId w:val="1010"/>
+          <w:numId w:val="1011"/>
           <w:ilvl w:val="0"/>
         </w:numPr>
       </w:pPr>
@@ -875,7 +957,7 @@
       <w:pPr>
         <w:pStyle w:val="Compact"/>
         <w:numPr>
-          <w:numId w:val="1010"/>
+          <w:numId w:val="1011"/>
           <w:ilvl w:val="0"/>
         </w:numPr>
       </w:pPr>
@@ -887,8 +969,8 @@
       <w:pPr>
         <w:pStyle w:val="Heading2"/>
       </w:pPr>
-      <w:bookmarkStart w:id="47" w:name="senior-software-developer"/>
-      <w:bookmarkEnd w:id="47"/>
+      <w:bookmarkStart w:id="48" w:name="senior-software-developer"/>
+      <w:bookmarkEnd w:id="48"/>
       <w:r>
         <w:t xml:space="preserve">08/15 - 11/15,</w:t>
       </w:r>
@@ -907,7 +989,7 @@
       <w:pPr>
         <w:pStyle w:val="FirstParagraph"/>
       </w:pPr>
-      <w:hyperlink r:id="rId48">
+      <w:hyperlink r:id="rId49">
         <w:r>
           <w:rPr>
             <w:rStyle w:val="Hyperlink"/>
@@ -921,7 +1003,7 @@
       <w:pPr>
         <w:pStyle w:val="Compact"/>
         <w:numPr>
-          <w:numId w:val="1011"/>
+          <w:numId w:val="1012"/>
           <w:ilvl w:val="0"/>
         </w:numPr>
       </w:pPr>
@@ -933,8 +1015,8 @@
       <w:pPr>
         <w:pStyle w:val="Heading2"/>
       </w:pPr>
-      <w:bookmarkStart w:id="49" w:name="senior-software-developer-1"/>
-      <w:bookmarkEnd w:id="49"/>
+      <w:bookmarkStart w:id="50" w:name="senior-software-developer-1"/>
+      <w:bookmarkEnd w:id="50"/>
       <w:r>
         <w:t xml:space="preserve">07/14 - 08/15,</w:t>
       </w:r>
@@ -953,7 +1035,7 @@
       <w:pPr>
         <w:pStyle w:val="FirstParagraph"/>
       </w:pPr>
-      <w:hyperlink r:id="rId46">
+      <w:hyperlink r:id="rId47">
         <w:r>
           <w:rPr>
             <w:rStyle w:val="Hyperlink"/>
@@ -967,7 +1049,7 @@
       <w:pPr>
         <w:pStyle w:val="Compact"/>
         <w:numPr>
-          <w:numId w:val="1012"/>
+          <w:numId w:val="1013"/>
           <w:ilvl w:val="0"/>
         </w:numPr>
       </w:pPr>
@@ -979,7 +1061,7 @@
       <w:pPr>
         <w:pStyle w:val="Compact"/>
         <w:numPr>
-          <w:numId w:val="1012"/>
+          <w:numId w:val="1013"/>
           <w:ilvl w:val="0"/>
         </w:numPr>
       </w:pPr>
@@ -991,8 +1073,8 @@
       <w:pPr>
         <w:pStyle w:val="Heading2"/>
       </w:pPr>
-      <w:bookmarkStart w:id="50" w:name="strategic-plans-officer-security-manager"/>
-      <w:bookmarkEnd w:id="50"/>
+      <w:bookmarkStart w:id="51" w:name="strategic-plans-officer-security-manager"/>
+      <w:bookmarkEnd w:id="51"/>
       <w:r>
         <w:t xml:space="preserve">07/10 - 7/14,</w:t>
       </w:r>
@@ -1022,7 +1104,7 @@
       <w:pPr>
         <w:pStyle w:val="Compact"/>
         <w:numPr>
-          <w:numId w:val="1013"/>
+          <w:numId w:val="1014"/>
           <w:ilvl w:val="0"/>
         </w:numPr>
       </w:pPr>
@@ -1034,7 +1116,7 @@
       <w:pPr>
         <w:pStyle w:val="Compact"/>
         <w:numPr>
-          <w:numId w:val="1013"/>
+          <w:numId w:val="1014"/>
           <w:ilvl w:val="0"/>
         </w:numPr>
       </w:pPr>
@@ -1046,7 +1128,7 @@
       <w:pPr>
         <w:pStyle w:val="Compact"/>
         <w:numPr>
-          <w:numId w:val="1013"/>
+          <w:numId w:val="1014"/>
           <w:ilvl w:val="0"/>
         </w:numPr>
       </w:pPr>
@@ -1058,7 +1140,7 @@
       <w:pPr>
         <w:pStyle w:val="Compact"/>
         <w:numPr>
-          <w:numId w:val="1013"/>
+          <w:numId w:val="1014"/>
           <w:ilvl w:val="0"/>
         </w:numPr>
       </w:pPr>
@@ -1099,7 +1181,7 @@
       <w:pPr>
         <w:pStyle w:val="Compact"/>
         <w:numPr>
-          <w:numId w:val="1013"/>
+          <w:numId w:val="1014"/>
           <w:ilvl w:val="0"/>
         </w:numPr>
       </w:pPr>
@@ -1111,8 +1193,8 @@
       <w:pPr>
         <w:pStyle w:val="Heading2"/>
       </w:pPr>
-      <w:bookmarkStart w:id="51" w:name="submarine-warfare-officer"/>
-      <w:bookmarkEnd w:id="51"/>
+      <w:bookmarkStart w:id="52" w:name="submarine-warfare-officer"/>
+      <w:bookmarkEnd w:id="52"/>
       <w:r>
         <w:t xml:space="preserve">05/06 – 07/10,</w:t>
       </w:r>
@@ -1142,7 +1224,7 @@
       <w:pPr>
         <w:pStyle w:val="Compact"/>
         <w:numPr>
-          <w:numId w:val="1014"/>
+          <w:numId w:val="1015"/>
           <w:ilvl w:val="0"/>
         </w:numPr>
       </w:pPr>
@@ -1154,7 +1236,7 @@
       <w:pPr>
         <w:pStyle w:val="Compact"/>
         <w:numPr>
-          <w:numId w:val="1014"/>
+          <w:numId w:val="1015"/>
           <w:ilvl w:val="0"/>
         </w:numPr>
       </w:pPr>
@@ -1166,7 +1248,7 @@
       <w:pPr>
         <w:pStyle w:val="Compact"/>
         <w:numPr>
-          <w:numId w:val="1014"/>
+          <w:numId w:val="1015"/>
           <w:ilvl w:val="0"/>
         </w:numPr>
       </w:pPr>
@@ -1178,8 +1260,8 @@
       <w:pPr>
         <w:pStyle w:val="Heading1"/>
       </w:pPr>
-      <w:bookmarkStart w:id="52" w:name="professional-awards"/>
-      <w:bookmarkEnd w:id="52"/>
+      <w:bookmarkStart w:id="53" w:name="professional-awards"/>
+      <w:bookmarkEnd w:id="53"/>
       <w:r>
         <w:t xml:space="preserve">PROFESSIONAL AWARDS</w:t>
       </w:r>
@@ -1188,7 +1270,7 @@
       <w:pPr>
         <w:pStyle w:val="Compact"/>
         <w:numPr>
-          <w:numId w:val="1015"/>
+          <w:numId w:val="1016"/>
           <w:ilvl w:val="0"/>
         </w:numPr>
       </w:pPr>
@@ -1209,7 +1291,7 @@
       <w:pPr>
         <w:pStyle w:val="Compact"/>
         <w:numPr>
-          <w:numId w:val="1015"/>
+          <w:numId w:val="1016"/>
           <w:ilvl w:val="0"/>
         </w:numPr>
       </w:pPr>
@@ -1230,7 +1312,7 @@
       <w:pPr>
         <w:pStyle w:val="Compact"/>
         <w:numPr>
-          <w:numId w:val="1015"/>
+          <w:numId w:val="1016"/>
           <w:ilvl w:val="0"/>
         </w:numPr>
       </w:pPr>
@@ -1251,7 +1333,7 @@
       <w:pPr>
         <w:pStyle w:val="Compact"/>
         <w:numPr>
-          <w:numId w:val="1015"/>
+          <w:numId w:val="1016"/>
           <w:ilvl w:val="0"/>
         </w:numPr>
       </w:pPr>
@@ -1272,8 +1354,8 @@
       <w:pPr>
         <w:pStyle w:val="Heading1"/>
       </w:pPr>
-      <w:bookmarkStart w:id="53" w:name="education"/>
-      <w:bookmarkEnd w:id="53"/>
+      <w:bookmarkStart w:id="54" w:name="education"/>
+      <w:bookmarkEnd w:id="54"/>
       <w:r>
         <w:t xml:space="preserve">EDUCATION</w:t>
       </w:r>
@@ -1282,7 +1364,7 @@
       <w:pPr>
         <w:pStyle w:val="Compact"/>
         <w:numPr>
-          <w:numId w:val="1016"/>
+          <w:numId w:val="1017"/>
           <w:ilvl w:val="0"/>
         </w:numPr>
       </w:pPr>
@@ -1303,7 +1385,7 @@
       <w:pPr>
         <w:pStyle w:val="Compact"/>
         <w:numPr>
-          <w:numId w:val="1016"/>
+          <w:numId w:val="1017"/>
           <w:ilvl w:val="0"/>
         </w:numPr>
       </w:pPr>
@@ -1324,7 +1406,7 @@
       <w:pPr>
         <w:pStyle w:val="Compact"/>
         <w:numPr>
-          <w:numId w:val="1016"/>
+          <w:numId w:val="1017"/>
           <w:ilvl w:val="0"/>
         </w:numPr>
       </w:pPr>
@@ -1345,8 +1427,8 @@
       <w:pPr>
         <w:pStyle w:val="Heading1"/>
       </w:pPr>
-      <w:bookmarkStart w:id="54" w:name="certifications"/>
-      <w:bookmarkEnd w:id="54"/>
+      <w:bookmarkStart w:id="55" w:name="certifications"/>
+      <w:bookmarkEnd w:id="55"/>
       <w:r>
         <w:t xml:space="preserve">CERTIFICATIONS</w:t>
       </w:r>
@@ -1355,7 +1437,7 @@
       <w:pPr>
         <w:pStyle w:val="Compact"/>
         <w:numPr>
-          <w:numId w:val="1017"/>
+          <w:numId w:val="1018"/>
           <w:ilvl w:val="0"/>
         </w:numPr>
       </w:pPr>
@@ -1376,7 +1458,7 @@
       <w:pPr>
         <w:pStyle w:val="Compact"/>
         <w:numPr>
-          <w:numId w:val="1017"/>
+          <w:numId w:val="1018"/>
           <w:ilvl w:val="0"/>
         </w:numPr>
       </w:pPr>
@@ -1397,7 +1479,7 @@
       <w:pPr>
         <w:pStyle w:val="Compact"/>
         <w:numPr>
-          <w:numId w:val="1017"/>
+          <w:numId w:val="1018"/>
           <w:ilvl w:val="0"/>
         </w:numPr>
       </w:pPr>
@@ -1418,8 +1500,8 @@
       <w:pPr>
         <w:pStyle w:val="Heading1"/>
       </w:pPr>
-      <w:bookmarkStart w:id="55" w:name="publications-citations"/>
-      <w:bookmarkEnd w:id="55"/>
+      <w:bookmarkStart w:id="56" w:name="publications-citations"/>
+      <w:bookmarkEnd w:id="56"/>
       <w:r>
         <w:t xml:space="preserve">PUBLICATIONS &amp; CITATIONS</w:t>
       </w:r>
@@ -1428,11 +1510,11 @@
       <w:pPr>
         <w:pStyle w:val="Compact"/>
         <w:numPr>
-          <w:numId w:val="1018"/>
-          <w:ilvl w:val="0"/>
-        </w:numPr>
-      </w:pPr>
-      <w:hyperlink r:id="rId56">
+          <w:numId w:val="1019"/>
+          <w:ilvl w:val="0"/>
+        </w:numPr>
+      </w:pPr>
+      <w:hyperlink r:id="rId57">
         <w:r>
           <w:rPr>
             <w:rStyle w:val="Hyperlink"/>
@@ -1445,11 +1527,11 @@
       <w:pPr>
         <w:pStyle w:val="Compact"/>
         <w:numPr>
-          <w:numId w:val="1018"/>
-          <w:ilvl w:val="0"/>
-        </w:numPr>
-      </w:pPr>
-      <w:hyperlink r:id="rId57">
+          <w:numId w:val="1019"/>
+          <w:ilvl w:val="0"/>
+        </w:numPr>
+      </w:pPr>
+      <w:hyperlink r:id="rId58">
         <w:r>
           <w:rPr>
             <w:rStyle w:val="Hyperlink"/>
@@ -1462,8 +1544,8 @@
       <w:pPr>
         <w:pStyle w:val="Heading1"/>
       </w:pPr>
-      <w:bookmarkStart w:id="58" w:name="other"/>
-      <w:bookmarkEnd w:id="58"/>
+      <w:bookmarkStart w:id="59" w:name="other"/>
+      <w:bookmarkEnd w:id="59"/>
       <w:r>
         <w:t xml:space="preserve">OTHER</w:t>
       </w:r>
@@ -1472,7 +1554,7 @@
       <w:pPr>
         <w:pStyle w:val="Compact"/>
         <w:numPr>
-          <w:numId w:val="1019"/>
+          <w:numId w:val="1020"/>
           <w:ilvl w:val="0"/>
         </w:numPr>
       </w:pPr>
@@ -1484,7 +1566,7 @@
       <w:pPr>
         <w:pStyle w:val="Compact"/>
         <w:numPr>
-          <w:numId w:val="1019"/>
+          <w:numId w:val="1020"/>
           <w:ilvl w:val="0"/>
         </w:numPr>
       </w:pPr>
@@ -1496,7 +1578,7 @@
       <w:pPr>
         <w:pStyle w:val="Compact"/>
         <w:numPr>
-          <w:numId w:val="1019"/>
+          <w:numId w:val="1020"/>
           <w:ilvl w:val="0"/>
         </w:numPr>
       </w:pPr>
@@ -1508,7 +1590,7 @@
       <w:pPr>
         <w:pStyle w:val="Compact"/>
         <w:numPr>
-          <w:numId w:val="1019"/>
+          <w:numId w:val="1020"/>
           <w:ilvl w:val="0"/>
         </w:numPr>
       </w:pPr>
@@ -1624,7 +1706,7 @@
     </w:lvl>
   </w:abstractNum>
   <w:abstractNum w:abstractNumId="990">
-    <w:nsid w:val="d195ed7b"/>
+    <w:nsid w:val="61e502dc"/>
     <w:multiLevelType w:val="multilevel"/>
     <w:lvl w:ilvl="0">
       <w:numFmt w:val="bullet"/>
@@ -1705,7 +1787,7 @@
     </w:lvl>
   </w:abstractNum>
   <w:abstractNum w:abstractNumId="991">
-    <w:nsid w:val="939de163"/>
+    <w:nsid w:val="316cb77e"/>
     <w:multiLevelType w:val="multilevel"/>
     <w:lvl w:ilvl="0">
       <w:numFmt w:val="bullet"/>
@@ -1846,6 +1928,9 @@
     <w:abstractNumId w:val="991"/>
   </w:num>
   <w:num w:numId="1019">
+    <w:abstractNumId w:val="991"/>
+  </w:num>
+  <w:num w:numId="1020">
     <w:abstractNumId w:val="991"/>
   </w:num>
 </w:numbering>

</xml_diff>

<commit_message>
fix: Remove random links, add rank
</commit_message>
<xml_diff>
--- a/formats/resume.docx
+++ b/formats/resume.docx
@@ -735,40 +735,6 @@
     </w:p>
     <w:p>
       <w:pPr>
-        <w:pStyle w:val="Compact"/>
-        <w:numPr>
-          <w:numId w:val="1008"/>
-          <w:ilvl w:val="0"/>
-        </w:numPr>
-      </w:pPr>
-      <w:hyperlink r:id="rId39">
-        <w:r>
-          <w:rPr>
-            <w:rStyle w:val="Hyperlink"/>
-          </w:rPr>
-          <w:t xml:space="preserve">Reveal.js</w:t>
-        </w:r>
-      </w:hyperlink>
-      <w:r>
-        <w:t xml:space="preserve"> </w:t>
-      </w:r>
-      <w:r>
-        <w:t xml:space="preserve">and</w:t>
-      </w:r>
-      <w:r>
-        <w:t xml:space="preserve"> </w:t>
-      </w:r>
-      <w:hyperlink r:id="rId40">
-        <w:r>
-          <w:rPr>
-            <w:rStyle w:val="Hyperlink"/>
-          </w:rPr>
-          <w:t xml:space="preserve">Spectacle.js</w:t>
-        </w:r>
-      </w:hyperlink>
-    </w:p>
-    <w:p>
-      <w:pPr>
         <w:pStyle w:val="Heading2"/>
       </w:pPr>
       <w:bookmarkStart w:id="42" w:name="mathematics-operations-research-network-science"/>
@@ -1571,7 +1537,7 @@
         </w:numPr>
       </w:pPr>
       <w:r>
-        <w:t xml:space="preserve">2014 - Present Navy Selected Ready Reserve member</w:t>
+        <w:t xml:space="preserve">2014 - Present Navy Selected Ready Reserve member (LCDR, O-4)</w:t>
       </w:r>
     </w:p>
     <w:p>
@@ -1706,7 +1672,7 @@
     </w:lvl>
   </w:abstractNum>
   <w:abstractNum w:abstractNumId="990">
-    <w:nsid w:val="61e502dc"/>
+    <w:nsid w:val="b1b433f5"/>
     <w:multiLevelType w:val="multilevel"/>
     <w:lvl w:ilvl="0">
       <w:numFmt w:val="bullet"/>
@@ -1787,7 +1753,7 @@
     </w:lvl>
   </w:abstractNum>
   <w:abstractNum w:abstractNumId="991">
-    <w:nsid w:val="316cb77e"/>
+    <w:nsid w:val="451edfeb"/>
     <w:multiLevelType w:val="multilevel"/>
     <w:lvl w:ilvl="0">
       <w:numFmt w:val="bullet"/>

</xml_diff>

<commit_message>
feat: Add new job at STRATCOM, tweak some ordering
</commit_message>
<xml_diff>
--- a/formats/resume.docx
+++ b/formats/resume.docx
@@ -73,6 +73,18 @@
         <w:t xml:space="preserve"> </w:t>
       </w:r>
       <w:r>
+        <w:t xml:space="preserve">F#</w:t>
+      </w:r>
+      <w:r>
+        <w:t xml:space="preserve"> </w:t>
+      </w:r>
+      <w:r>
+        <w:t xml:space="preserve">ReasonML</w:t>
+      </w:r>
+      <w:r>
+        <w:t xml:space="preserve"> </w:t>
+      </w:r>
+      <w:r>
         <w:t xml:space="preserve">Rust,</w:t>
       </w:r>
       <w:r>
@@ -103,13 +115,7 @@
         <w:t xml:space="preserve"> </w:t>
       </w:r>
       <w:r>
-        <w:t xml:space="preserve">Elm,</w:t>
-      </w:r>
-      <w:r>
-        <w:t xml:space="preserve"> </w:t>
-      </w:r>
-      <w:r>
-        <w:t xml:space="preserve">ML (Reason, OCaml, F#)</w:t>
+        <w:t xml:space="preserve">Elm</w:t>
       </w:r>
     </w:p>
     <w:p>
@@ -162,7 +168,7 @@
         </w:numPr>
       </w:pPr>
       <w:r>
-        <w:t xml:space="preserve">Backbone.js, Cesium.js, MarionetteJS, React.js, jQuery, RequireJS (</w:t>
+        <w:t xml:space="preserve">React.js CesiumJS, Backbone.js, MarionetteJS, jQuery, RequireJS (</w:t>
       </w:r>
       <w:r>
         <w:rPr>
@@ -562,10 +568,10 @@
       <w:pPr>
         <w:pStyle w:val="Heading2"/>
       </w:pPr>
-      <w:bookmarkStart w:id="35" w:name="design-development-security"/>
+      <w:bookmarkStart w:id="35" w:name="mathematics-operations-research-network-science"/>
       <w:bookmarkEnd w:id="35"/>
       <w:r>
-        <w:t xml:space="preserve">Design / Development / Security</w:t>
+        <w:t xml:space="preserve">Mathematics / Operations Research / Network Science</w:t>
       </w:r>
     </w:p>
     <w:p>
@@ -577,7 +583,7 @@
         </w:numPr>
       </w:pPr>
       <w:r>
-        <w:t xml:space="preserve">As a BAE Systems principal engineer, consulted on multiple projects across BAE Systems and mentored developers on a daily basis</w:t>
+        <w:t xml:space="preserve">During my Masters studies, I studied Operations Research for over a year including the basics and a Python program to leverage genetic algorithms to solve a problem with no closed form solution.</w:t>
       </w:r>
     </w:p>
     <w:p>
@@ -585,193 +591,6 @@
         <w:pStyle w:val="Compact"/>
         <w:numPr>
           <w:numId w:val="1006"/>
-          <w:ilvl w:val="0"/>
-        </w:numPr>
-      </w:pPr>
-      <w:r>
-        <w:t xml:space="preserve">Created a</w:t>
-      </w:r>
-      <w:r>
-        <w:t xml:space="preserve"> </w:t>
-      </w:r>
-      <w:hyperlink r:id="rId36">
-        <w:r>
-          <w:rPr>
-            <w:rStyle w:val="Hyperlink"/>
-          </w:rPr>
-          <w:t xml:space="preserve">CLI tool to help create sustainable solutions with web technologies</w:t>
-        </w:r>
-      </w:hyperlink>
-      <w:r>
-        <w:t xml:space="preserve">. I maintain this project and leverage it to codify and share my knowledge in order to facilitate continued learning for me and others.</w:t>
-      </w:r>
-    </w:p>
-    <w:p>
-      <w:pPr>
-        <w:pStyle w:val="Compact"/>
-        <w:numPr>
-          <w:numId w:val="1006"/>
-          <w:ilvl w:val="0"/>
-        </w:numPr>
-      </w:pPr>
-      <w:r>
-        <w:t xml:space="preserve">Maintain security baseline by monitoring releases, reviewing changelogs, integrating version updates, submitting security impact analyses, and training co-workers on modern trends and technologies.</w:t>
-      </w:r>
-    </w:p>
-    <w:p>
-      <w:pPr>
-        <w:pStyle w:val="Heading2"/>
-      </w:pPr>
-      <w:bookmarkStart w:id="37" w:name="training-mentorship"/>
-      <w:bookmarkEnd w:id="37"/>
-      <w:r>
-        <w:t xml:space="preserve">Training / Mentorship</w:t>
-      </w:r>
-    </w:p>
-    <w:p>
-      <w:pPr>
-        <w:pStyle w:val="Compact"/>
-        <w:numPr>
-          <w:numId w:val="1007"/>
-          <w:ilvl w:val="0"/>
-        </w:numPr>
-      </w:pPr>
-      <w:r>
-        <w:t xml:space="preserve">As a principal engineer at BAE Systems, developed and delivered</w:t>
-      </w:r>
-      <w:r>
-        <w:t xml:space="preserve"> </w:t>
-      </w:r>
-      <w:hyperlink r:id="rId38">
-        <w:r>
-          <w:rPr>
-            <w:rStyle w:val="Hyperlink"/>
-          </w:rPr>
-          <w:t xml:space="preserve">numerous presentations on web technology</w:t>
-        </w:r>
-      </w:hyperlink>
-    </w:p>
-    <w:p>
-      <w:pPr>
-        <w:pStyle w:val="Compact"/>
-        <w:numPr>
-          <w:numId w:val="1007"/>
-          <w:ilvl w:val="0"/>
-        </w:numPr>
-      </w:pPr>
-      <w:r>
-        <w:t xml:space="preserve">As a Command Training Team officer liaison, guided the planning and implementation of new training practices and procedures that included achieving 100% compliance with new Navy SAPR training guidance.</w:t>
-      </w:r>
-    </w:p>
-    <w:p>
-      <w:pPr>
-        <w:pStyle w:val="Compact"/>
-        <w:numPr>
-          <w:numId w:val="1007"/>
-          <w:ilvl w:val="0"/>
-        </w:numPr>
-      </w:pPr>
-      <w:r>
-        <w:t xml:space="preserve">Maintained 100% readiness as the branch Training Officer ensuring that personnel were always ready to meet mission objectives.</w:t>
-      </w:r>
-    </w:p>
-    <w:p>
-      <w:pPr>
-        <w:pStyle w:val="BlockText"/>
-      </w:pPr>
-      <w:r>
-        <w:t xml:space="preserve">Naturally, I use web technology to create my presentations -</w:t>
-      </w:r>
-      <w:r>
-        <w:t xml:space="preserve"> </w:t>
-      </w:r>
-      <w:hyperlink r:id="rId39">
-        <w:r>
-          <w:rPr>
-            <w:rStyle w:val="Hyperlink"/>
-          </w:rPr>
-          <w:t xml:space="preserve">Reveal.js</w:t>
-        </w:r>
-      </w:hyperlink>
-      <w:r>
-        <w:t xml:space="preserve"> </w:t>
-      </w:r>
-      <w:r>
-        <w:t xml:space="preserve">and</w:t>
-      </w:r>
-      <w:r>
-        <w:t xml:space="preserve"> </w:t>
-      </w:r>
-      <w:hyperlink r:id="rId40">
-        <w:r>
-          <w:rPr>
-            <w:rStyle w:val="Hyperlink"/>
-          </w:rPr>
-          <w:t xml:space="preserve">Spectacle.js</w:t>
-        </w:r>
-      </w:hyperlink>
-    </w:p>
-    <w:p>
-      <w:pPr>
-        <w:pStyle w:val="Heading2"/>
-      </w:pPr>
-      <w:bookmarkStart w:id="41" w:name="engineering-general-management"/>
-      <w:bookmarkEnd w:id="41"/>
-      <w:r>
-        <w:t xml:space="preserve">Engineering / General Management</w:t>
-      </w:r>
-    </w:p>
-    <w:p>
-      <w:pPr>
-        <w:pStyle w:val="Compact"/>
-        <w:numPr>
-          <w:numId w:val="1008"/>
-          <w:ilvl w:val="0"/>
-        </w:numPr>
-      </w:pPr>
-      <w:r>
-        <w:t xml:space="preserve">As a division officer on a submarine, supervised the daily operations of a nuclear reactor and engine room at sea and in port, maintaining electrical power to vital systems throughout the submarine.</w:t>
-      </w:r>
-    </w:p>
-    <w:p>
-      <w:pPr>
-        <w:pStyle w:val="Compact"/>
-        <w:numPr>
-          <w:numId w:val="1008"/>
-          <w:ilvl w:val="0"/>
-        </w:numPr>
-      </w:pPr>
-      <w:r>
-        <w:t xml:space="preserve">Led teams through complex technical evolutions, during maintenance and casualty situations, maximizing efficiency while maintaining a safe environment.</w:t>
-      </w:r>
-    </w:p>
-    <w:p>
-      <w:pPr>
-        <w:pStyle w:val="Heading2"/>
-      </w:pPr>
-      <w:bookmarkStart w:id="42" w:name="mathematics-operations-research-network-science"/>
-      <w:bookmarkEnd w:id="42"/>
-      <w:r>
-        <w:t xml:space="preserve">Mathematics / Operations Research / Network Science</w:t>
-      </w:r>
-    </w:p>
-    <w:p>
-      <w:pPr>
-        <w:pStyle w:val="Compact"/>
-        <w:numPr>
-          <w:numId w:val="1009"/>
-          <w:ilvl w:val="0"/>
-        </w:numPr>
-      </w:pPr>
-      <w:r>
-        <w:t xml:space="preserve">During my Masters studies, I studied Operations Research for over a year including the basics and a Python program to leverage genetic algorithms to solve a problem with no closed form solution.</w:t>
-      </w:r>
-    </w:p>
-    <w:p>
-      <w:pPr>
-        <w:pStyle w:val="Compact"/>
-        <w:numPr>
-          <w:numId w:val="1009"/>
           <w:ilvl w:val="0"/>
         </w:numPr>
       </w:pPr>
@@ -795,6 +614,193 @@
     </w:p>
     <w:p>
       <w:pPr>
+        <w:pStyle w:val="Heading2"/>
+      </w:pPr>
+      <w:bookmarkStart w:id="36" w:name="design-development-security"/>
+      <w:bookmarkEnd w:id="36"/>
+      <w:r>
+        <w:t xml:space="preserve">Design / Development / Security</w:t>
+      </w:r>
+    </w:p>
+    <w:p>
+      <w:pPr>
+        <w:pStyle w:val="Compact"/>
+        <w:numPr>
+          <w:numId w:val="1007"/>
+          <w:ilvl w:val="0"/>
+        </w:numPr>
+      </w:pPr>
+      <w:r>
+        <w:t xml:space="preserve">As a BAE Systems principal engineer, consulted on multiple projects across BAE Systems and mentored developers on a daily basis</w:t>
+      </w:r>
+    </w:p>
+    <w:p>
+      <w:pPr>
+        <w:pStyle w:val="Compact"/>
+        <w:numPr>
+          <w:numId w:val="1007"/>
+          <w:ilvl w:val="0"/>
+        </w:numPr>
+      </w:pPr>
+      <w:r>
+        <w:t xml:space="preserve">Created a</w:t>
+      </w:r>
+      <w:r>
+        <w:t xml:space="preserve"> </w:t>
+      </w:r>
+      <w:hyperlink r:id="rId37">
+        <w:r>
+          <w:rPr>
+            <w:rStyle w:val="Hyperlink"/>
+          </w:rPr>
+          <w:t xml:space="preserve">CLI tool to help create sustainable solutions with web technologies</w:t>
+        </w:r>
+      </w:hyperlink>
+      <w:r>
+        <w:t xml:space="preserve">. I maintain this project and leverage it to codify and share my knowledge in order to facilitate continued learning for me and others.</w:t>
+      </w:r>
+    </w:p>
+    <w:p>
+      <w:pPr>
+        <w:pStyle w:val="Compact"/>
+        <w:numPr>
+          <w:numId w:val="1007"/>
+          <w:ilvl w:val="0"/>
+        </w:numPr>
+      </w:pPr>
+      <w:r>
+        <w:t xml:space="preserve">Maintain security baseline by monitoring releases, reviewing changelogs, integrating version updates, submitting security impact analyses, and training co-workers on modern trends and technologies.</w:t>
+      </w:r>
+    </w:p>
+    <w:p>
+      <w:pPr>
+        <w:pStyle w:val="Heading2"/>
+      </w:pPr>
+      <w:bookmarkStart w:id="38" w:name="training-mentorship"/>
+      <w:bookmarkEnd w:id="38"/>
+      <w:r>
+        <w:t xml:space="preserve">Training / Mentorship</w:t>
+      </w:r>
+    </w:p>
+    <w:p>
+      <w:pPr>
+        <w:pStyle w:val="Compact"/>
+        <w:numPr>
+          <w:numId w:val="1008"/>
+          <w:ilvl w:val="0"/>
+        </w:numPr>
+      </w:pPr>
+      <w:r>
+        <w:t xml:space="preserve">As a principal engineer at BAE Systems, developed and delivered</w:t>
+      </w:r>
+      <w:r>
+        <w:t xml:space="preserve"> </w:t>
+      </w:r>
+      <w:hyperlink r:id="rId39">
+        <w:r>
+          <w:rPr>
+            <w:rStyle w:val="Hyperlink"/>
+          </w:rPr>
+          <w:t xml:space="preserve">numerous presentations on web technology</w:t>
+        </w:r>
+      </w:hyperlink>
+    </w:p>
+    <w:p>
+      <w:pPr>
+        <w:pStyle w:val="Compact"/>
+        <w:numPr>
+          <w:numId w:val="1008"/>
+          <w:ilvl w:val="0"/>
+        </w:numPr>
+      </w:pPr>
+      <w:r>
+        <w:t xml:space="preserve">As a Command Training Team officer liaison, guided the planning and implementation of new training practices and procedures that included achieving 100% compliance with new Navy SAPR training guidance.</w:t>
+      </w:r>
+    </w:p>
+    <w:p>
+      <w:pPr>
+        <w:pStyle w:val="Compact"/>
+        <w:numPr>
+          <w:numId w:val="1008"/>
+          <w:ilvl w:val="0"/>
+        </w:numPr>
+      </w:pPr>
+      <w:r>
+        <w:t xml:space="preserve">Maintained 100% readiness as the branch Training Officer ensuring that personnel were always ready to meet mission objectives.</w:t>
+      </w:r>
+    </w:p>
+    <w:p>
+      <w:pPr>
+        <w:pStyle w:val="BlockText"/>
+      </w:pPr>
+      <w:r>
+        <w:t xml:space="preserve">Naturally, I use web technology to create my presentations -</w:t>
+      </w:r>
+      <w:r>
+        <w:t xml:space="preserve"> </w:t>
+      </w:r>
+      <w:hyperlink r:id="rId40">
+        <w:r>
+          <w:rPr>
+            <w:rStyle w:val="Hyperlink"/>
+          </w:rPr>
+          <w:t xml:space="preserve">Reveal.js</w:t>
+        </w:r>
+      </w:hyperlink>
+      <w:r>
+        <w:t xml:space="preserve"> </w:t>
+      </w:r>
+      <w:r>
+        <w:t xml:space="preserve">and</w:t>
+      </w:r>
+      <w:r>
+        <w:t xml:space="preserve"> </w:t>
+      </w:r>
+      <w:hyperlink r:id="rId41">
+        <w:r>
+          <w:rPr>
+            <w:rStyle w:val="Hyperlink"/>
+          </w:rPr>
+          <w:t xml:space="preserve">Spectacle.js</w:t>
+        </w:r>
+      </w:hyperlink>
+    </w:p>
+    <w:p>
+      <w:pPr>
+        <w:pStyle w:val="Heading2"/>
+      </w:pPr>
+      <w:bookmarkStart w:id="42" w:name="engineering-general-management"/>
+      <w:bookmarkEnd w:id="42"/>
+      <w:r>
+        <w:t xml:space="preserve">Engineering / General Management</w:t>
+      </w:r>
+    </w:p>
+    <w:p>
+      <w:pPr>
+        <w:pStyle w:val="Compact"/>
+        <w:numPr>
+          <w:numId w:val="1009"/>
+          <w:ilvl w:val="0"/>
+        </w:numPr>
+      </w:pPr>
+      <w:r>
+        <w:t xml:space="preserve">As a division officer on a submarine, supervised the daily operations of a nuclear reactor and engine room at sea and in port, maintaining electrical power to vital systems throughout the submarine.</w:t>
+      </w:r>
+    </w:p>
+    <w:p>
+      <w:pPr>
+        <w:pStyle w:val="Compact"/>
+        <w:numPr>
+          <w:numId w:val="1009"/>
+          <w:ilvl w:val="0"/>
+        </w:numPr>
+      </w:pPr>
+      <w:r>
+        <w:t xml:space="preserve">Led teams through complex technical evolutions, during maintenance and casualty situations, maximizing efficiency while maintaining a safe environment.</w:t>
+      </w:r>
+    </w:p>
+    <w:p>
+      <w:pPr>
         <w:pStyle w:val="Heading1"/>
       </w:pPr>
       <w:bookmarkStart w:id="43" w:name="career-timeline"/>
@@ -807,10 +813,56 @@
       <w:pPr>
         <w:pStyle w:val="Heading2"/>
       </w:pPr>
-      <w:bookmarkStart w:id="44" w:name="present-principal-software-engineer"/>
+      <w:bookmarkStart w:id="44" w:name="present-operations-research-analyst"/>
       <w:bookmarkEnd w:id="44"/>
       <w:r>
-        <w:t xml:space="preserve">11/15 - Present,</w:t>
+        <w:t xml:space="preserve">03/20 - Present,</w:t>
+      </w:r>
+      <w:r>
+        <w:t xml:space="preserve"> </w:t>
+      </w:r>
+      <w:r>
+        <w:rPr>
+          <w:i/>
+          <w:b/>
+        </w:rPr>
+        <w:t xml:space="preserve">Operations Research Analyst</w:t>
+      </w:r>
+    </w:p>
+    <w:p>
+      <w:pPr>
+        <w:pStyle w:val="FirstParagraph"/>
+      </w:pPr>
+      <w:hyperlink r:id="rId45">
+        <w:r>
+          <w:rPr>
+            <w:rStyle w:val="Hyperlink"/>
+            <w:i/>
+          </w:rPr>
+          <w:t xml:space="preserve">@US_Stratcom</w:t>
+        </w:r>
+      </w:hyperlink>
+    </w:p>
+    <w:p>
+      <w:pPr>
+        <w:pStyle w:val="Compact"/>
+        <w:numPr>
+          <w:numId w:val="1010"/>
+          <w:ilvl w:val="0"/>
+        </w:numPr>
+      </w:pPr>
+      <w:r>
+        <w:t xml:space="preserve">Utilize scientific inquiry in the independent development of mathematical models and computer programs to evaluate and predict the ability to support assigned projects, studies, or problems.</w:t>
+      </w:r>
+    </w:p>
+    <w:p>
+      <w:pPr>
+        <w:pStyle w:val="Heading2"/>
+      </w:pPr>
+      <w:bookmarkStart w:id="46" w:name="principal-software-engineer"/>
+      <w:bookmarkEnd w:id="46"/>
+      <w:r>
+        <w:t xml:space="preserve">11/15 - 03/20,</w:t>
       </w:r>
       <w:r>
         <w:t xml:space="preserve"> </w:t>
@@ -827,7 +879,7 @@
       <w:pPr>
         <w:pStyle w:val="FirstParagraph"/>
       </w:pPr>
-      <w:hyperlink r:id="rId45">
+      <w:hyperlink r:id="rId47">
         <w:r>
           <w:rPr>
             <w:rStyle w:val="Hyperlink"/>
@@ -841,44 +893,44 @@
       <w:pPr>
         <w:pStyle w:val="Compact"/>
         <w:numPr>
-          <w:numId w:val="1010"/>
-          <w:ilvl w:val="0"/>
-        </w:numPr>
-      </w:pPr>
-      <w:r>
-        <w:t xml:space="preserve">Developing and implementing front-end architecture and workflow for multi-million dollar application</w:t>
-      </w:r>
-    </w:p>
-    <w:p>
-      <w:pPr>
-        <w:pStyle w:val="Compact"/>
-        <w:numPr>
-          <w:numId w:val="1010"/>
-          <w:ilvl w:val="0"/>
-        </w:numPr>
-      </w:pPr>
-      <w:r>
-        <w:t xml:space="preserve">Web technology expert, experienced mentor, and valuable trainer</w:t>
-      </w:r>
-    </w:p>
-    <w:p>
-      <w:pPr>
-        <w:pStyle w:val="Compact"/>
-        <w:numPr>
-          <w:numId w:val="1010"/>
-          <w:ilvl w:val="0"/>
-        </w:numPr>
-      </w:pPr>
-      <w:r>
-        <w:t xml:space="preserve">Lead front-end developer focused on quality and sustainability</w:t>
+          <w:numId w:val="1011"/>
+          <w:ilvl w:val="0"/>
+        </w:numPr>
+      </w:pPr>
+      <w:r>
+        <w:t xml:space="preserve">Lead developer focused on quality and sustainability</w:t>
+      </w:r>
+    </w:p>
+    <w:p>
+      <w:pPr>
+        <w:pStyle w:val="Compact"/>
+        <w:numPr>
+          <w:numId w:val="1011"/>
+          <w:ilvl w:val="0"/>
+        </w:numPr>
+      </w:pPr>
+      <w:r>
+        <w:t xml:space="preserve">Developed and implemented front-end architecture and workflow for multi-million dollar application</w:t>
+      </w:r>
+    </w:p>
+    <w:p>
+      <w:pPr>
+        <w:pStyle w:val="Compact"/>
+        <w:numPr>
+          <w:numId w:val="1011"/>
+          <w:ilvl w:val="0"/>
+        </w:numPr>
+      </w:pPr>
+      <w:r>
+        <w:t xml:space="preserve">Served as web technology expert, experienced mentor, and valuable trainer</w:t>
       </w:r>
     </w:p>
     <w:p>
       <w:pPr>
         <w:pStyle w:val="Heading2"/>
       </w:pPr>
-      <w:bookmarkStart w:id="46" w:name="exercise-planner-readiness-coordinator"/>
-      <w:bookmarkEnd w:id="46"/>
+      <w:bookmarkStart w:id="48" w:name="exercise-planner-readiness-coordinator"/>
+      <w:bookmarkEnd w:id="48"/>
       <w:r>
         <w:t xml:space="preserve">06/18 - 07/19,</w:t>
       </w:r>
@@ -897,7 +949,7 @@
       <w:pPr>
         <w:pStyle w:val="FirstParagraph"/>
       </w:pPr>
-      <w:hyperlink r:id="rId47">
+      <w:hyperlink r:id="rId49">
         <w:r>
           <w:rPr>
             <w:rStyle w:val="Hyperlink"/>
@@ -911,7 +963,7 @@
       <w:pPr>
         <w:pStyle w:val="Compact"/>
         <w:numPr>
-          <w:numId w:val="1011"/>
+          <w:numId w:val="1012"/>
           <w:ilvl w:val="0"/>
         </w:numPr>
       </w:pPr>
@@ -923,7 +975,7 @@
       <w:pPr>
         <w:pStyle w:val="Compact"/>
         <w:numPr>
-          <w:numId w:val="1011"/>
+          <w:numId w:val="1012"/>
           <w:ilvl w:val="0"/>
         </w:numPr>
       </w:pPr>
@@ -935,7 +987,7 @@
       <w:pPr>
         <w:pStyle w:val="Compact"/>
         <w:numPr>
-          <w:numId w:val="1011"/>
+          <w:numId w:val="1012"/>
           <w:ilvl w:val="0"/>
         </w:numPr>
       </w:pPr>
@@ -947,7 +999,7 @@
       <w:pPr>
         <w:pStyle w:val="Compact"/>
         <w:numPr>
-          <w:numId w:val="1011"/>
+          <w:numId w:val="1012"/>
           <w:ilvl w:val="0"/>
         </w:numPr>
       </w:pPr>
@@ -959,8 +1011,8 @@
       <w:pPr>
         <w:pStyle w:val="Heading2"/>
       </w:pPr>
-      <w:bookmarkStart w:id="48" w:name="senior-software-developer"/>
-      <w:bookmarkEnd w:id="48"/>
+      <w:bookmarkStart w:id="50" w:name="senior-software-developer"/>
+      <w:bookmarkEnd w:id="50"/>
       <w:r>
         <w:t xml:space="preserve">08/15 - 11/15,</w:t>
       </w:r>
@@ -979,7 +1031,7 @@
       <w:pPr>
         <w:pStyle w:val="FirstParagraph"/>
       </w:pPr>
-      <w:hyperlink r:id="rId49">
+      <w:hyperlink r:id="rId51">
         <w:r>
           <w:rPr>
             <w:rStyle w:val="Hyperlink"/>
@@ -993,7 +1045,7 @@
       <w:pPr>
         <w:pStyle w:val="Compact"/>
         <w:numPr>
-          <w:numId w:val="1012"/>
+          <w:numId w:val="1013"/>
           <w:ilvl w:val="0"/>
         </w:numPr>
       </w:pPr>
@@ -1005,8 +1057,8 @@
       <w:pPr>
         <w:pStyle w:val="Heading2"/>
       </w:pPr>
-      <w:bookmarkStart w:id="50" w:name="senior-software-developer-1"/>
-      <w:bookmarkEnd w:id="50"/>
+      <w:bookmarkStart w:id="52" w:name="senior-software-developer-1"/>
+      <w:bookmarkEnd w:id="52"/>
       <w:r>
         <w:t xml:space="preserve">07/14 - 08/15,</w:t>
       </w:r>
@@ -1025,7 +1077,7 @@
       <w:pPr>
         <w:pStyle w:val="FirstParagraph"/>
       </w:pPr>
-      <w:hyperlink r:id="rId45">
+      <w:hyperlink r:id="rId47">
         <w:r>
           <w:rPr>
             <w:rStyle w:val="Hyperlink"/>
@@ -1039,7 +1091,7 @@
       <w:pPr>
         <w:pStyle w:val="Compact"/>
         <w:numPr>
-          <w:numId w:val="1013"/>
+          <w:numId w:val="1014"/>
           <w:ilvl w:val="0"/>
         </w:numPr>
       </w:pPr>
@@ -1051,7 +1103,7 @@
       <w:pPr>
         <w:pStyle w:val="Compact"/>
         <w:numPr>
-          <w:numId w:val="1013"/>
+          <w:numId w:val="1014"/>
           <w:ilvl w:val="0"/>
         </w:numPr>
       </w:pPr>
@@ -1063,10 +1115,10 @@
       <w:pPr>
         <w:pStyle w:val="Heading2"/>
       </w:pPr>
-      <w:bookmarkStart w:id="51" w:name="strategic-plans-officer-security-manager"/>
-      <w:bookmarkEnd w:id="51"/>
-      <w:r>
-        <w:t xml:space="preserve">07/10 - 7/14,</w:t>
+      <w:bookmarkStart w:id="53" w:name="strategic-plans-officer-security-manager"/>
+      <w:bookmarkEnd w:id="53"/>
+      <w:r>
+        <w:t xml:space="preserve">07/10 - 07/14,</w:t>
       </w:r>
       <w:r>
         <w:t xml:space="preserve"> </w:t>
@@ -1094,7 +1146,7 @@
       <w:pPr>
         <w:pStyle w:val="Compact"/>
         <w:numPr>
-          <w:numId w:val="1014"/>
+          <w:numId w:val="1015"/>
           <w:ilvl w:val="0"/>
         </w:numPr>
       </w:pPr>
@@ -1106,7 +1158,7 @@
       <w:pPr>
         <w:pStyle w:val="Compact"/>
         <w:numPr>
-          <w:numId w:val="1014"/>
+          <w:numId w:val="1015"/>
           <w:ilvl w:val="0"/>
         </w:numPr>
       </w:pPr>
@@ -1118,7 +1170,7 @@
       <w:pPr>
         <w:pStyle w:val="Compact"/>
         <w:numPr>
-          <w:numId w:val="1014"/>
+          <w:numId w:val="1015"/>
           <w:ilvl w:val="0"/>
         </w:numPr>
       </w:pPr>
@@ -1130,7 +1182,7 @@
       <w:pPr>
         <w:pStyle w:val="Compact"/>
         <w:numPr>
-          <w:numId w:val="1014"/>
+          <w:numId w:val="1015"/>
           <w:ilvl w:val="0"/>
         </w:numPr>
       </w:pPr>
@@ -1171,7 +1223,7 @@
       <w:pPr>
         <w:pStyle w:val="Compact"/>
         <w:numPr>
-          <w:numId w:val="1014"/>
+          <w:numId w:val="1015"/>
           <w:ilvl w:val="0"/>
         </w:numPr>
       </w:pPr>
@@ -1183,8 +1235,8 @@
       <w:pPr>
         <w:pStyle w:val="Heading2"/>
       </w:pPr>
-      <w:bookmarkStart w:id="52" w:name="submarine-warfare-officer"/>
-      <w:bookmarkEnd w:id="52"/>
+      <w:bookmarkStart w:id="54" w:name="submarine-warfare-officer"/>
+      <w:bookmarkEnd w:id="54"/>
       <w:r>
         <w:t xml:space="preserve">05/06 – 07/10,</w:t>
       </w:r>
@@ -1214,7 +1266,7 @@
       <w:pPr>
         <w:pStyle w:val="Compact"/>
         <w:numPr>
-          <w:numId w:val="1015"/>
+          <w:numId w:val="1016"/>
           <w:ilvl w:val="0"/>
         </w:numPr>
       </w:pPr>
@@ -1226,7 +1278,7 @@
       <w:pPr>
         <w:pStyle w:val="Compact"/>
         <w:numPr>
-          <w:numId w:val="1015"/>
+          <w:numId w:val="1016"/>
           <w:ilvl w:val="0"/>
         </w:numPr>
       </w:pPr>
@@ -1238,7 +1290,7 @@
       <w:pPr>
         <w:pStyle w:val="Compact"/>
         <w:numPr>
-          <w:numId w:val="1015"/>
+          <w:numId w:val="1016"/>
           <w:ilvl w:val="0"/>
         </w:numPr>
       </w:pPr>
@@ -1250,8 +1302,8 @@
       <w:pPr>
         <w:pStyle w:val="Heading1"/>
       </w:pPr>
-      <w:bookmarkStart w:id="53" w:name="professional-awards"/>
-      <w:bookmarkEnd w:id="53"/>
+      <w:bookmarkStart w:id="55" w:name="professional-awards"/>
+      <w:bookmarkEnd w:id="55"/>
       <w:r>
         <w:t xml:space="preserve">PROFESSIONAL AWARDS</w:t>
       </w:r>
@@ -1260,7 +1312,7 @@
       <w:pPr>
         <w:pStyle w:val="Compact"/>
         <w:numPr>
-          <w:numId w:val="1016"/>
+          <w:numId w:val="1017"/>
           <w:ilvl w:val="0"/>
         </w:numPr>
       </w:pPr>
@@ -1281,7 +1333,7 @@
       <w:pPr>
         <w:pStyle w:val="Compact"/>
         <w:numPr>
-          <w:numId w:val="1016"/>
+          <w:numId w:val="1017"/>
           <w:ilvl w:val="0"/>
         </w:numPr>
       </w:pPr>
@@ -1302,7 +1354,7 @@
       <w:pPr>
         <w:pStyle w:val="Compact"/>
         <w:numPr>
-          <w:numId w:val="1016"/>
+          <w:numId w:val="1017"/>
           <w:ilvl w:val="0"/>
         </w:numPr>
       </w:pPr>
@@ -1323,7 +1375,7 @@
       <w:pPr>
         <w:pStyle w:val="Compact"/>
         <w:numPr>
-          <w:numId w:val="1016"/>
+          <w:numId w:val="1017"/>
           <w:ilvl w:val="0"/>
         </w:numPr>
       </w:pPr>
@@ -1344,8 +1396,8 @@
       <w:pPr>
         <w:pStyle w:val="Heading1"/>
       </w:pPr>
-      <w:bookmarkStart w:id="54" w:name="education"/>
-      <w:bookmarkEnd w:id="54"/>
+      <w:bookmarkStart w:id="56" w:name="education"/>
+      <w:bookmarkEnd w:id="56"/>
       <w:r>
         <w:t xml:space="preserve">EDUCATION</w:t>
       </w:r>
@@ -1354,7 +1406,7 @@
       <w:pPr>
         <w:pStyle w:val="Compact"/>
         <w:numPr>
-          <w:numId w:val="1017"/>
+          <w:numId w:val="1018"/>
           <w:ilvl w:val="0"/>
         </w:numPr>
       </w:pPr>
@@ -1375,7 +1427,7 @@
       <w:pPr>
         <w:pStyle w:val="Compact"/>
         <w:numPr>
-          <w:numId w:val="1017"/>
+          <w:numId w:val="1018"/>
           <w:ilvl w:val="0"/>
         </w:numPr>
       </w:pPr>
@@ -1396,7 +1448,7 @@
       <w:pPr>
         <w:pStyle w:val="Compact"/>
         <w:numPr>
-          <w:numId w:val="1017"/>
+          <w:numId w:val="1018"/>
           <w:ilvl w:val="0"/>
         </w:numPr>
       </w:pPr>
@@ -1417,8 +1469,8 @@
       <w:pPr>
         <w:pStyle w:val="Heading1"/>
       </w:pPr>
-      <w:bookmarkStart w:id="55" w:name="certifications"/>
-      <w:bookmarkEnd w:id="55"/>
+      <w:bookmarkStart w:id="57" w:name="certifications"/>
+      <w:bookmarkEnd w:id="57"/>
       <w:r>
         <w:t xml:space="preserve">CERTIFICATIONS</w:t>
       </w:r>
@@ -1427,7 +1479,7 @@
       <w:pPr>
         <w:pStyle w:val="Compact"/>
         <w:numPr>
-          <w:numId w:val="1018"/>
+          <w:numId w:val="1019"/>
           <w:ilvl w:val="0"/>
         </w:numPr>
       </w:pPr>
@@ -1448,7 +1500,7 @@
       <w:pPr>
         <w:pStyle w:val="Compact"/>
         <w:numPr>
-          <w:numId w:val="1018"/>
+          <w:numId w:val="1019"/>
           <w:ilvl w:val="0"/>
         </w:numPr>
       </w:pPr>
@@ -1469,7 +1521,7 @@
       <w:pPr>
         <w:pStyle w:val="Compact"/>
         <w:numPr>
-          <w:numId w:val="1018"/>
+          <w:numId w:val="1019"/>
           <w:ilvl w:val="0"/>
         </w:numPr>
       </w:pPr>
@@ -1490,8 +1542,8 @@
       <w:pPr>
         <w:pStyle w:val="Heading1"/>
       </w:pPr>
-      <w:bookmarkStart w:id="56" w:name="publications-citations"/>
-      <w:bookmarkEnd w:id="56"/>
+      <w:bookmarkStart w:id="58" w:name="publications-citations"/>
+      <w:bookmarkEnd w:id="58"/>
       <w:r>
         <w:t xml:space="preserve">PUBLICATIONS &amp; CITATIONS</w:t>
       </w:r>
@@ -1500,11 +1552,11 @@
       <w:pPr>
         <w:pStyle w:val="Compact"/>
         <w:numPr>
-          <w:numId w:val="1019"/>
-          <w:ilvl w:val="0"/>
-        </w:numPr>
-      </w:pPr>
-      <w:hyperlink r:id="rId57">
+          <w:numId w:val="1020"/>
+          <w:ilvl w:val="0"/>
+        </w:numPr>
+      </w:pPr>
+      <w:hyperlink r:id="rId59">
         <w:r>
           <w:rPr>
             <w:rStyle w:val="Hyperlink"/>
@@ -1517,11 +1569,11 @@
       <w:pPr>
         <w:pStyle w:val="Compact"/>
         <w:numPr>
-          <w:numId w:val="1019"/>
-          <w:ilvl w:val="0"/>
-        </w:numPr>
-      </w:pPr>
-      <w:hyperlink r:id="rId58">
+          <w:numId w:val="1020"/>
+          <w:ilvl w:val="0"/>
+        </w:numPr>
+      </w:pPr>
+      <w:hyperlink r:id="rId60">
         <w:r>
           <w:rPr>
             <w:rStyle w:val="Hyperlink"/>
@@ -1534,8 +1586,8 @@
       <w:pPr>
         <w:pStyle w:val="Heading1"/>
       </w:pPr>
-      <w:bookmarkStart w:id="59" w:name="other"/>
-      <w:bookmarkEnd w:id="59"/>
+      <w:bookmarkStart w:id="61" w:name="other"/>
+      <w:bookmarkEnd w:id="61"/>
       <w:r>
         <w:t xml:space="preserve">OTHER</w:t>
       </w:r>
@@ -1544,7 +1596,7 @@
       <w:pPr>
         <w:pStyle w:val="Compact"/>
         <w:numPr>
-          <w:numId w:val="1020"/>
+          <w:numId w:val="1021"/>
           <w:ilvl w:val="0"/>
         </w:numPr>
       </w:pPr>
@@ -1556,7 +1608,7 @@
       <w:pPr>
         <w:pStyle w:val="Compact"/>
         <w:numPr>
-          <w:numId w:val="1020"/>
+          <w:numId w:val="1021"/>
           <w:ilvl w:val="0"/>
         </w:numPr>
       </w:pPr>
@@ -1568,7 +1620,7 @@
       <w:pPr>
         <w:pStyle w:val="Compact"/>
         <w:numPr>
-          <w:numId w:val="1020"/>
+          <w:numId w:val="1021"/>
           <w:ilvl w:val="0"/>
         </w:numPr>
       </w:pPr>
@@ -1580,7 +1632,7 @@
       <w:pPr>
         <w:pStyle w:val="Compact"/>
         <w:numPr>
-          <w:numId w:val="1020"/>
+          <w:numId w:val="1021"/>
           <w:ilvl w:val="0"/>
         </w:numPr>
       </w:pPr>
@@ -1696,7 +1748,7 @@
     </w:lvl>
   </w:abstractNum>
   <w:abstractNum w:abstractNumId="990">
-    <w:nsid w:val="b3c13803"/>
+    <w:nsid w:val="a13e71af"/>
     <w:multiLevelType w:val="multilevel"/>
     <w:lvl w:ilvl="0">
       <w:numFmt w:val="bullet"/>
@@ -1777,7 +1829,7 @@
     </w:lvl>
   </w:abstractNum>
   <w:abstractNum w:abstractNumId="991">
-    <w:nsid w:val="47d91e8d"/>
+    <w:nsid w:val="3b01d720"/>
     <w:multiLevelType w:val="multilevel"/>
     <w:lvl w:ilvl="0">
       <w:numFmt w:val="bullet"/>
@@ -1921,6 +1973,9 @@
     <w:abstractNumId w:val="991"/>
   </w:num>
   <w:num w:numId="1020">
+    <w:abstractNumId w:val="991"/>
+  </w:num>
+  <w:num w:numId="1021">
     <w:abstractNumId w:val="991"/>
   </w:num>
 </w:numbering>

</xml_diff>

<commit_message>
feat: Add mini mba and presentations section; Create windows build script
</commit_message>
<xml_diff>
--- a/formats/resume.docx
+++ b/formats/resume.docx
@@ -2,36 +2,35 @@
 <file path=word/document.xml><?xml version="1.0" encoding="utf-8"?>
 <w:document xmlns:w="http://schemas.openxmlformats.org/wordprocessingml/2006/main" xmlns:m="http://schemas.openxmlformats.org/officeDocument/2006/math" xmlns:r="http://schemas.openxmlformats.org/officeDocument/2006/relationships" xmlns:o="urn:schemas-microsoft-com:office:office" xmlns:v="urn:schemas-microsoft-com:vml" xmlns:w10="urn:schemas-microsoft-com:office:word" xmlns:a="http://schemas.openxmlformats.org/drawingml/2006/main" xmlns:pic="http://schemas.openxmlformats.org/drawingml/2006/picture" xmlns:wp="http://schemas.openxmlformats.org/drawingml/2006/wordprocessingDrawing">
   <w:body>
+    <w:bookmarkStart w:id="33" w:name="knowledge"/>
     <w:p>
       <w:pPr>
         <w:pStyle w:val="Heading1"/>
       </w:pPr>
-      <w:bookmarkStart w:id="21" w:name="knowledge"/>
-      <w:bookmarkEnd w:id="21"/>
       <w:r>
         <w:t xml:space="preserve">KNOWLEDGE</w:t>
       </w:r>
     </w:p>
+    <w:bookmarkStart w:id="21" w:name="programming"/>
     <w:p>
       <w:pPr>
         <w:pStyle w:val="Heading2"/>
       </w:pPr>
-      <w:bookmarkStart w:id="22" w:name="programming"/>
-      <w:bookmarkEnd w:id="22"/>
       <w:r>
         <w:t xml:space="preserve">Programming</w:t>
       </w:r>
     </w:p>
     <w:p>
       <w:pPr>
-        <w:pStyle w:val="Compact"/>
-        <w:numPr>
+        <w:numPr>
+          <w:ilvl w:val="0"/>
           <w:numId w:val="1001"/>
-          <w:ilvl w:val="0"/>
-        </w:numPr>
+        </w:numPr>
+        <w:pStyle w:val="Compact"/>
       </w:pPr>
       <w:r>
         <w:rPr>
+          <w:iCs/>
           <w:i/>
         </w:rPr>
         <w:t xml:space="preserve">(Experienced)</w:t>
@@ -40,6 +39,12 @@
         <w:t xml:space="preserve"> </w:t>
       </w:r>
       <w:r>
+        <w:t xml:space="preserve">PowerShell,</w:t>
+      </w:r>
+      <w:r>
+        <w:t xml:space="preserve"> </w:t>
+      </w:r>
+      <w:r>
         <w:t xml:space="preserve">ECMAScript (JavaScript),</w:t>
       </w:r>
       <w:r>
@@ -57,14 +62,15 @@
     </w:p>
     <w:p>
       <w:pPr>
-        <w:pStyle w:val="Compact"/>
-        <w:numPr>
+        <w:numPr>
+          <w:ilvl w:val="0"/>
           <w:numId w:val="1001"/>
-          <w:ilvl w:val="0"/>
-        </w:numPr>
+        </w:numPr>
+        <w:pStyle w:val="Compact"/>
       </w:pPr>
       <w:r>
         <w:rPr>
+          <w:iCs/>
           <w:i/>
         </w:rPr>
         <w:t xml:space="preserve">(Familiar)</w:t>
@@ -73,13 +79,19 @@
         <w:t xml:space="preserve"> </w:t>
       </w:r>
       <w:r>
-        <w:t xml:space="preserve">F#</w:t>
-      </w:r>
-      <w:r>
-        <w:t xml:space="preserve"> </w:t>
-      </w:r>
-      <w:r>
-        <w:t xml:space="preserve">ReasonML</w:t>
+        <w:t xml:space="preserve">C#,</w:t>
+      </w:r>
+      <w:r>
+        <w:t xml:space="preserve"> </w:t>
+      </w:r>
+      <w:r>
+        <w:t xml:space="preserve">F#,</w:t>
+      </w:r>
+      <w:r>
+        <w:t xml:space="preserve"> </w:t>
+      </w:r>
+      <w:r>
+        <w:t xml:space="preserve">ReasonML,</w:t>
       </w:r>
       <w:r>
         <w:t xml:space="preserve"> </w:t>
@@ -91,7 +103,7 @@
         <w:t xml:space="preserve"> </w:t>
       </w:r>
       <w:r>
-        <w:t xml:space="preserve">WebAssembly (from Rust),</w:t>
+        <w:t xml:space="preserve">WebAssembly,</w:t>
       </w:r>
       <w:r>
         <w:t xml:space="preserve"> </w:t>
@@ -103,6 +115,18 @@
         <w:t xml:space="preserve"> </w:t>
       </w:r>
       <w:r>
+        <w:t xml:space="preserve">Python,</w:t>
+      </w:r>
+      <w:r>
+        <w:t xml:space="preserve"> </w:t>
+      </w:r>
+      <w:r>
+        <w:t xml:space="preserve">R,</w:t>
+      </w:r>
+      <w:r>
+        <w:t xml:space="preserve"> </w:t>
+      </w:r>
+      <w:r>
         <w:t xml:space="preserve">Clojure,</w:t>
       </w:r>
       <w:r>
@@ -120,11 +144,7 @@
     </w:p>
     <w:p>
       <w:pPr>
-        <w:pStyle w:val="Compact"/>
-        <w:numPr>
-          <w:numId w:val="1001"/>
-          <w:ilvl w:val="0"/>
-        </w:numPr>
+        <w:pStyle w:val="BlockText"/>
       </w:pPr>
       <w:r>
         <w:t xml:space="preserve">I used Python for my Masters thesis -</w:t>
@@ -132,7 +152,7 @@
       <w:r>
         <w:t xml:space="preserve"> </w:t>
       </w:r>
-      <w:hyperlink r:id="rId23">
+      <w:hyperlink r:id="rId20">
         <w:r>
           <w:rPr>
             <w:rStyle w:val="Hyperlink"/>
@@ -141,43 +161,37 @@
         </w:r>
       </w:hyperlink>
     </w:p>
-    <w:p>
-      <w:pPr>
-        <w:pStyle w:val="BlockText"/>
-      </w:pPr>
-      <w:r>
-        <w:t xml:space="preserve">I build web apps, desktop apps, servers, APIs, libraries, and CLI tools</w:t>
-      </w:r>
-    </w:p>
+    <w:bookmarkEnd w:id="21"/>
+    <w:bookmarkStart w:id="26" w:name="tools-libraries-and-frameworks"/>
     <w:p>
       <w:pPr>
         <w:pStyle w:val="Heading2"/>
       </w:pPr>
-      <w:bookmarkStart w:id="24" w:name="tools-libraries-and-frameworks"/>
-      <w:bookmarkEnd w:id="24"/>
       <w:r>
         <w:t xml:space="preserve">Tools, Libraries, and Frameworks</w:t>
       </w:r>
     </w:p>
     <w:p>
       <w:pPr>
-        <w:pStyle w:val="Compact"/>
-        <w:numPr>
+        <w:numPr>
+          <w:ilvl w:val="0"/>
           <w:numId w:val="1002"/>
-          <w:ilvl w:val="0"/>
-        </w:numPr>
+        </w:numPr>
+        <w:pStyle w:val="Compact"/>
       </w:pPr>
       <w:r>
         <w:t xml:space="preserve">React.js CesiumJS, Backbone.js, MarionetteJS, jQuery, RequireJS (</w:t>
       </w:r>
       <w:r>
         <w:rPr>
+          <w:iCs/>
           <w:i/>
         </w:rPr>
         <w:t xml:space="preserve">AMD</w:t>
       </w:r>
       <w:r>
         <w:rPr>
+          <w:iCs/>
           <w:i/>
         </w:rPr>
         <w:t xml:space="preserve"> </w:t>
@@ -188,16 +202,16 @@
     </w:p>
     <w:p>
       <w:pPr>
-        <w:pStyle w:val="Compact"/>
-        <w:numPr>
+        <w:numPr>
+          <w:ilvl w:val="0"/>
           <w:numId w:val="1002"/>
-          <w:ilvl w:val="0"/>
-        </w:numPr>
+        </w:numPr>
+        <w:pStyle w:val="Compact"/>
       </w:pPr>
       <w:r>
         <w:t xml:space="preserve">Web Components (</w:t>
       </w:r>
-      <w:hyperlink r:id="rId25">
+      <w:hyperlink r:id="rId22">
         <w:r>
           <w:rPr>
             <w:rStyle w:val="Hyperlink"/>
@@ -211,11 +225,11 @@
     </w:p>
     <w:p>
       <w:pPr>
-        <w:pStyle w:val="Compact"/>
-        <w:numPr>
+        <w:numPr>
+          <w:ilvl w:val="0"/>
           <w:numId w:val="1002"/>
-          <w:ilvl w:val="0"/>
-        </w:numPr>
+        </w:numPr>
+        <w:pStyle w:val="Compact"/>
       </w:pPr>
       <w:r>
         <w:t xml:space="preserve">Babel, Webpack, Rollup.js, Parcel.js, Browserify,</w:t>
@@ -223,37 +237,37 @@
       <w:r>
         <w:t xml:space="preserve"> </w:t>
       </w:r>
-      <w:hyperlink r:id="rId26">
+      <w:hyperlink r:id="rId23">
         <w:r>
           <w:rPr>
             <w:rStyle w:val="Hyperlink"/>
           </w:rPr>
-          <w:t xml:space="preserve">@pika/web</w:t>
+          <w:t xml:space="preserve">snowpack</w:t>
         </w:r>
       </w:hyperlink>
     </w:p>
     <w:p>
       <w:pPr>
-        <w:pStyle w:val="Compact"/>
-        <w:numPr>
+        <w:numPr>
+          <w:ilvl w:val="0"/>
           <w:numId w:val="1002"/>
-          <w:ilvl w:val="0"/>
-        </w:numPr>
-      </w:pPr>
-      <w:r>
-        <w:t xml:space="preserve">code quality (ESLint, flow, etc…)</w:t>
-      </w:r>
-    </w:p>
-    <w:p>
-      <w:pPr>
-        <w:pStyle w:val="Compact"/>
-        <w:numPr>
+        </w:numPr>
+        <w:pStyle w:val="Compact"/>
+      </w:pPr>
+      <w:r>
+        <w:t xml:space="preserve">code quality (PSScriptAnalyzer, Hadolint, Shellcheck, ESLint, flow, etc…)</w:t>
+      </w:r>
+    </w:p>
+    <w:p>
+      <w:pPr>
+        <w:numPr>
+          <w:ilvl w:val="0"/>
           <w:numId w:val="1002"/>
-          <w:ilvl w:val="0"/>
-        </w:numPr>
-      </w:pPr>
-      <w:r>
-        <w:t xml:space="preserve">unit/integration/fuzz/acceptance testing (jest, AVA, mocha, jasmine, etc…)</w:t>
+        </w:numPr>
+        <w:pStyle w:val="Compact"/>
+      </w:pPr>
+      <w:r>
+        <w:t xml:space="preserve">unit/integration/fuzz/acceptance testing (Pester, jest, AVA, mocha, jasmine, etc…)</w:t>
       </w:r>
     </w:p>
     <w:p>
@@ -261,12 +275,12 @@
         <w:pStyle w:val="BlockText"/>
       </w:pPr>
       <w:r>
-        <w:t xml:space="preserve">See my</w:t>
-      </w:r>
-      <w:r>
-        <w:t xml:space="preserve"> </w:t>
-      </w:r>
-      <w:hyperlink r:id="rId27">
+        <w:t xml:space="preserve">Visit my</w:t>
+      </w:r>
+      <w:r>
+        <w:t xml:space="preserve"> </w:t>
+      </w:r>
+      <w:hyperlink r:id="rId24">
         <w:r>
           <w:rPr>
             <w:rStyle w:val="Hyperlink"/>
@@ -278,29 +292,41 @@
         <w:t xml:space="preserve"> </w:t>
       </w:r>
       <w:r>
-        <w:t xml:space="preserve">for examples</w:t>
-      </w:r>
-    </w:p>
+        <w:t xml:space="preserve">for examples - like my PowerShell module,</w:t>
+      </w:r>
+      <w:r>
+        <w:t xml:space="preserve"> </w:t>
+      </w:r>
+      <w:hyperlink r:id="rId25">
+        <w:r>
+          <w:rPr>
+            <w:rStyle w:val="Hyperlink"/>
+          </w:rPr>
+          <w:t xml:space="preserve">Prelude</w:t>
+        </w:r>
+      </w:hyperlink>
+    </w:p>
+    <w:bookmarkEnd w:id="26"/>
+    <w:bookmarkStart w:id="28" w:name="database-technologies-and-devops"/>
     <w:p>
       <w:pPr>
         <w:pStyle w:val="Heading2"/>
       </w:pPr>
-      <w:bookmarkStart w:id="28" w:name="database-technologies-and-devops"/>
-      <w:bookmarkEnd w:id="28"/>
       <w:r>
         <w:t xml:space="preserve">Database Technologies and DevOps</w:t>
       </w:r>
     </w:p>
     <w:p>
       <w:pPr>
-        <w:pStyle w:val="Compact"/>
-        <w:numPr>
+        <w:numPr>
+          <w:ilvl w:val="0"/>
           <w:numId w:val="1003"/>
-          <w:ilvl w:val="0"/>
-        </w:numPr>
+        </w:numPr>
+        <w:pStyle w:val="Compact"/>
       </w:pPr>
       <w:r>
         <w:rPr>
+          <w:iCs/>
           <w:i/>
         </w:rPr>
         <w:t xml:space="preserve">(Database Technologies)</w:t>
@@ -314,14 +340,15 @@
     </w:p>
     <w:p>
       <w:pPr>
-        <w:pStyle w:val="Compact"/>
-        <w:numPr>
+        <w:numPr>
+          <w:ilvl w:val="0"/>
           <w:numId w:val="1003"/>
-          <w:ilvl w:val="0"/>
-        </w:numPr>
+        </w:numPr>
+        <w:pStyle w:val="Compact"/>
       </w:pPr>
       <w:r>
         <w:rPr>
+          <w:iCs/>
           <w:i/>
         </w:rPr>
         <w:t xml:space="preserve">(Continuous Integration)</w:t>
@@ -335,14 +362,15 @@
     </w:p>
     <w:p>
       <w:pPr>
-        <w:pStyle w:val="Compact"/>
-        <w:numPr>
+        <w:numPr>
+          <w:ilvl w:val="0"/>
           <w:numId w:val="1003"/>
-          <w:ilvl w:val="0"/>
-        </w:numPr>
+        </w:numPr>
+        <w:pStyle w:val="Compact"/>
       </w:pPr>
       <w:r>
         <w:rPr>
+          <w:iCs/>
           <w:i/>
         </w:rPr>
         <w:t xml:space="preserve">(Development and Deployment)</w:t>
@@ -359,12 +387,12 @@
         <w:pStyle w:val="BlockText"/>
       </w:pPr>
       <w:r>
-        <w:t xml:space="preserve">I follow track of current trends and developments…it is</w:t>
-      </w:r>
-      <w:r>
-        <w:t xml:space="preserve"> </w:t>
-      </w:r>
-      <w:hyperlink r:id="rId29">
+        <w:t xml:space="preserve">I follow and track current trends and developments…it is</w:t>
+      </w:r>
+      <w:r>
+        <w:t xml:space="preserve"> </w:t>
+      </w:r>
+      <w:hyperlink r:id="rId27">
         <w:r>
           <w:rPr>
             <w:rStyle w:val="Hyperlink"/>
@@ -376,26 +404,26 @@
         <w:t xml:space="preserve"> </w:t>
       </w:r>
       <w:r>
-        <w:t xml:space="preserve">:)</w:t>
-      </w:r>
-    </w:p>
+        <w:t xml:space="preserve">🤓</w:t>
+      </w:r>
+    </w:p>
+    <w:bookmarkEnd w:id="28"/>
+    <w:bookmarkStart w:id="29" w:name="software"/>
     <w:p>
       <w:pPr>
         <w:pStyle w:val="Heading2"/>
       </w:pPr>
-      <w:bookmarkStart w:id="30" w:name="software"/>
-      <w:bookmarkEnd w:id="30"/>
       <w:r>
         <w:t xml:space="preserve">Software</w:t>
       </w:r>
     </w:p>
     <w:p>
       <w:pPr>
-        <w:pStyle w:val="Compact"/>
-        <w:numPr>
+        <w:numPr>
+          <w:ilvl w:val="0"/>
           <w:numId w:val="1004"/>
-          <w:ilvl w:val="0"/>
-        </w:numPr>
+        </w:numPr>
+        <w:pStyle w:val="Compact"/>
       </w:pPr>
       <w:r>
         <w:t xml:space="preserve">Adobe XD, Adobe Illustrator (CS6), Adobe Photoshop (CS6)</w:t>
@@ -403,11 +431,11 @@
     </w:p>
     <w:p>
       <w:pPr>
-        <w:pStyle w:val="Compact"/>
-        <w:numPr>
+        <w:numPr>
+          <w:ilvl w:val="0"/>
           <w:numId w:val="1004"/>
-          <w:ilvl w:val="0"/>
-        </w:numPr>
+        </w:numPr>
+        <w:pStyle w:val="Compact"/>
       </w:pPr>
       <w:r>
         <w:t xml:space="preserve">Docker, Vagrant, Packer, VMWare, VirtualBox, Linux, RHEL, WLS</w:t>
@@ -415,11 +443,11 @@
     </w:p>
     <w:p>
       <w:pPr>
-        <w:pStyle w:val="Compact"/>
-        <w:numPr>
+        <w:numPr>
+          <w:ilvl w:val="0"/>
           <w:numId w:val="1004"/>
-          <w:ilvl w:val="0"/>
-        </w:numPr>
+        </w:numPr>
+        <w:pStyle w:val="Compact"/>
       </w:pPr>
       <w:r>
         <w:t xml:space="preserve">Almost any front-end IDE/editor (current favorite is VS Code)</w:t>
@@ -427,11 +455,11 @@
     </w:p>
     <w:p>
       <w:pPr>
-        <w:pStyle w:val="Compact"/>
-        <w:numPr>
+        <w:numPr>
+          <w:ilvl w:val="0"/>
           <w:numId w:val="1004"/>
-          <w:ilvl w:val="0"/>
-        </w:numPr>
+        </w:numPr>
+        <w:pStyle w:val="Compact"/>
       </w:pPr>
       <w:r>
         <w:t xml:space="preserve">Atlassian JIRA, Stash (Bitbucket Server), Confluence</w:t>
@@ -457,55 +485,47 @@
         <w:t xml:space="preserve">”</w:t>
       </w:r>
     </w:p>
+    <w:bookmarkEnd w:id="29"/>
+    <w:bookmarkStart w:id="32" w:name="security"/>
     <w:p>
       <w:pPr>
         <w:pStyle w:val="Heading2"/>
       </w:pPr>
-      <w:bookmarkStart w:id="31" w:name="security"/>
-      <w:bookmarkEnd w:id="31"/>
       <w:r>
         <w:t xml:space="preserve">Security</w:t>
       </w:r>
     </w:p>
     <w:p>
       <w:pPr>
-        <w:pStyle w:val="Compact"/>
-        <w:numPr>
+        <w:numPr>
+          <w:ilvl w:val="0"/>
           <w:numId w:val="1005"/>
-          <w:ilvl w:val="0"/>
-        </w:numPr>
-      </w:pPr>
-      <w:r>
-        <w:t xml:space="preserve">MITRE CVE and CWE</w:t>
-      </w:r>
-    </w:p>
-    <w:p>
-      <w:pPr>
-        <w:pStyle w:val="Compact"/>
-        <w:numPr>
+        </w:numPr>
+        <w:pStyle w:val="Compact"/>
+      </w:pPr>
+      <w:r>
+        <w:t xml:space="preserve">I know about MITRE CVEs and CWE (I even know that Microsoft is the CVE numbering authority for GitHub)</w:t>
+      </w:r>
+    </w:p>
+    <w:p>
+      <w:pPr>
+        <w:numPr>
+          <w:ilvl w:val="0"/>
           <w:numId w:val="1005"/>
-          <w:ilvl w:val="0"/>
-        </w:numPr>
-      </w:pPr>
-      <w:r>
-        <w:t xml:space="preserve">So Now You Know (snyk)</w:t>
-      </w:r>
-    </w:p>
-    <w:p>
-      <w:pPr>
-        <w:pStyle w:val="Compact"/>
-        <w:numPr>
+        </w:numPr>
+        <w:pStyle w:val="Compact"/>
+      </w:pPr>
+      <w:r>
+        <w:t xml:space="preserve">I can use OpenSCAP to harden an OS installation</w:t>
+      </w:r>
+    </w:p>
+    <w:p>
+      <w:pPr>
+        <w:numPr>
+          <w:ilvl w:val="0"/>
           <w:numId w:val="1005"/>
-          <w:ilvl w:val="0"/>
-        </w:numPr>
-      </w:pPr>
-      <w:r>
-        <w:t xml:space="preserve">OpenSCAP</w:t>
-      </w:r>
-    </w:p>
-    <w:p>
-      <w:pPr>
-        <w:pStyle w:val="BlockText"/>
+        </w:numPr>
+        <w:pStyle w:val="Compact"/>
       </w:pPr>
       <w:r>
         <w:t xml:space="preserve">I always use</w:t>
@@ -513,11 +533,10 @@
       <w:r>
         <w:t xml:space="preserve"> </w:t>
       </w:r>
-      <w:hyperlink r:id="rId32">
+      <w:hyperlink r:id="rId30">
         <w:r>
           <w:rPr>
             <w:rStyle w:val="VerbatimChar"/>
-            <w:rStyle w:val="Hyperlink"/>
           </w:rPr>
           <w:t xml:space="preserve">npm audit</w:t>
         </w:r>
@@ -537,7 +556,23 @@
     </w:p>
     <w:p>
       <w:pPr>
-        <w:pStyle w:val="BlockText"/>
+        <w:numPr>
+          <w:ilvl w:val="0"/>
+          <w:numId w:val="1005"/>
+        </w:numPr>
+        <w:pStyle w:val="Compact"/>
+      </w:pPr>
+      <w:r>
+        <w:t xml:space="preserve">I also lint my Dockerfiles</w:t>
+      </w:r>
+    </w:p>
+    <w:p>
+      <w:pPr>
+        <w:numPr>
+          <w:ilvl w:val="0"/>
+          <w:numId w:val="1005"/>
+        </w:numPr>
+        <w:pStyle w:val="Compact"/>
       </w:pPr>
       <w:r>
         <w:t xml:space="preserve">I made an</w:t>
@@ -545,7 +580,7 @@
       <w:r>
         <w:t xml:space="preserve"> </w:t>
       </w:r>
-      <w:hyperlink r:id="rId33">
+      <w:hyperlink r:id="rId31">
         <w:r>
           <w:rPr>
             <w:rStyle w:val="Hyperlink"/>
@@ -556,31 +591,57 @@
     </w:p>
     <w:p>
       <w:pPr>
+        <w:pStyle w:val="BlockText"/>
+      </w:pPr>
+      <w:r>
+        <w:t xml:space="preserve">I completed the</w:t>
+      </w:r>
+      <w:r>
+        <w:t xml:space="preserve"> </w:t>
+      </w:r>
+      <w:r>
+        <w:t xml:space="preserve">“</w:t>
+      </w:r>
+      <w:r>
+        <w:t xml:space="preserve">Penetration Testing with Kali Linux</w:t>
+      </w:r>
+      <w:r>
+        <w:t xml:space="preserve">”</w:t>
+      </w:r>
+      <w:r>
+        <w:t xml:space="preserve"> </w:t>
+      </w:r>
+      <w:r>
+        <w:t xml:space="preserve">Course. Although I did not pass the 24 hour exam, I learned a lot and may one day try again…</w:t>
+      </w:r>
+    </w:p>
+    <w:bookmarkEnd w:id="32"/>
+    <w:bookmarkEnd w:id="33"/>
+    <w:bookmarkStart w:id="42" w:name="skills-experience"/>
+    <w:p>
+      <w:pPr>
         <w:pStyle w:val="Heading1"/>
       </w:pPr>
-      <w:bookmarkStart w:id="34" w:name="skills-experience"/>
-      <w:bookmarkEnd w:id="34"/>
       <w:r>
         <w:t xml:space="preserve">SKILLS &amp; EXPERIENCE</w:t>
       </w:r>
     </w:p>
+    <w:bookmarkStart w:id="34" w:name="X175c7cbf0844fd80d756b7e0c4e7437773d2076"/>
     <w:p>
       <w:pPr>
         <w:pStyle w:val="Heading2"/>
       </w:pPr>
-      <w:bookmarkStart w:id="35" w:name="mathematics-operations-research-network-science"/>
-      <w:bookmarkEnd w:id="35"/>
       <w:r>
         <w:t xml:space="preserve">Mathematics / Operations Research / Network Science</w:t>
       </w:r>
     </w:p>
     <w:p>
       <w:pPr>
-        <w:pStyle w:val="Compact"/>
-        <w:numPr>
+        <w:numPr>
+          <w:ilvl w:val="0"/>
           <w:numId w:val="1006"/>
-          <w:ilvl w:val="0"/>
-        </w:numPr>
+        </w:numPr>
+        <w:pStyle w:val="Compact"/>
       </w:pPr>
       <w:r>
         <w:t xml:space="preserve">During my Masters studies, I studied Operations Research for over a year including the basics and a Python program to leverage genetic algorithms to solve a problem with no closed form solution.</w:t>
@@ -588,11 +649,11 @@
     </w:p>
     <w:p>
       <w:pPr>
-        <w:pStyle w:val="Compact"/>
-        <w:numPr>
+        <w:numPr>
+          <w:ilvl w:val="0"/>
           <w:numId w:val="1006"/>
-          <w:ilvl w:val="0"/>
-        </w:numPr>
+        </w:numPr>
+        <w:pStyle w:val="Compact"/>
       </w:pPr>
       <w:r>
         <w:t xml:space="preserve">My Masters thesis was an original topic of my own conception and leveraged network analysis to analyze small world networks created from Facebook data. See</w:t>
@@ -612,23 +673,23 @@
         <w:t xml:space="preserve">.</w:t>
       </w:r>
     </w:p>
+    <w:bookmarkEnd w:id="34"/>
+    <w:bookmarkStart w:id="36" w:name="design-development-security"/>
     <w:p>
       <w:pPr>
         <w:pStyle w:val="Heading2"/>
       </w:pPr>
-      <w:bookmarkStart w:id="36" w:name="design-development-security"/>
-      <w:bookmarkEnd w:id="36"/>
       <w:r>
         <w:t xml:space="preserve">Design / Development / Security</w:t>
       </w:r>
     </w:p>
     <w:p>
       <w:pPr>
-        <w:pStyle w:val="Compact"/>
-        <w:numPr>
+        <w:numPr>
+          <w:ilvl w:val="0"/>
           <w:numId w:val="1007"/>
-          <w:ilvl w:val="0"/>
-        </w:numPr>
+        </w:numPr>
+        <w:pStyle w:val="Compact"/>
       </w:pPr>
       <w:r>
         <w:t xml:space="preserve">As a BAE Systems principal engineer, consulted on multiple projects across BAE Systems and mentored developers on a daily basis</w:t>
@@ -636,11 +697,11 @@
     </w:p>
     <w:p>
       <w:pPr>
-        <w:pStyle w:val="Compact"/>
-        <w:numPr>
+        <w:numPr>
+          <w:ilvl w:val="0"/>
           <w:numId w:val="1007"/>
-          <w:ilvl w:val="0"/>
-        </w:numPr>
+        </w:numPr>
+        <w:pStyle w:val="Compact"/>
       </w:pPr>
       <w:r>
         <w:t xml:space="preserve">Created a</w:t>
@@ -648,7 +709,7 @@
       <w:r>
         <w:t xml:space="preserve"> </w:t>
       </w:r>
-      <w:hyperlink r:id="rId37">
+      <w:hyperlink r:id="rId35">
         <w:r>
           <w:rPr>
             <w:rStyle w:val="Hyperlink"/>
@@ -662,33 +723,33 @@
     </w:p>
     <w:p>
       <w:pPr>
-        <w:pStyle w:val="Compact"/>
-        <w:numPr>
+        <w:numPr>
+          <w:ilvl w:val="0"/>
           <w:numId w:val="1007"/>
-          <w:ilvl w:val="0"/>
-        </w:numPr>
+        </w:numPr>
+        <w:pStyle w:val="Compact"/>
       </w:pPr>
       <w:r>
         <w:t xml:space="preserve">Maintain security baseline by monitoring releases, reviewing changelogs, integrating version updates, submitting security impact analyses, and training co-workers on modern trends and technologies.</w:t>
       </w:r>
     </w:p>
+    <w:bookmarkEnd w:id="36"/>
+    <w:bookmarkStart w:id="40" w:name="training-mentorship"/>
     <w:p>
       <w:pPr>
         <w:pStyle w:val="Heading2"/>
       </w:pPr>
-      <w:bookmarkStart w:id="38" w:name="training-mentorship"/>
-      <w:bookmarkEnd w:id="38"/>
       <w:r>
         <w:t xml:space="preserve">Training / Mentorship</w:t>
       </w:r>
     </w:p>
     <w:p>
       <w:pPr>
-        <w:pStyle w:val="Compact"/>
-        <w:numPr>
+        <w:numPr>
+          <w:ilvl w:val="0"/>
           <w:numId w:val="1008"/>
-          <w:ilvl w:val="0"/>
-        </w:numPr>
+        </w:numPr>
+        <w:pStyle w:val="Compact"/>
       </w:pPr>
       <w:r>
         <w:t xml:space="preserve">As a principal engineer at BAE Systems, developed and delivered</w:t>
@@ -696,7 +757,7 @@
       <w:r>
         <w:t xml:space="preserve"> </w:t>
       </w:r>
-      <w:hyperlink r:id="rId39">
+      <w:hyperlink r:id="rId37">
         <w:r>
           <w:rPr>
             <w:rStyle w:val="Hyperlink"/>
@@ -707,11 +768,11 @@
     </w:p>
     <w:p>
       <w:pPr>
-        <w:pStyle w:val="Compact"/>
-        <w:numPr>
+        <w:numPr>
+          <w:ilvl w:val="0"/>
           <w:numId w:val="1008"/>
-          <w:ilvl w:val="0"/>
-        </w:numPr>
+        </w:numPr>
+        <w:pStyle w:val="Compact"/>
       </w:pPr>
       <w:r>
         <w:t xml:space="preserve">As a Command Training Team officer liaison, guided the planning and implementation of new training practices and procedures that included achieving 100% compliance with new Navy SAPR training guidance.</w:t>
@@ -719,11 +780,11 @@
     </w:p>
     <w:p>
       <w:pPr>
-        <w:pStyle w:val="Compact"/>
-        <w:numPr>
+        <w:numPr>
+          <w:ilvl w:val="0"/>
           <w:numId w:val="1008"/>
-          <w:ilvl w:val="0"/>
-        </w:numPr>
+        </w:numPr>
+        <w:pStyle w:val="Compact"/>
       </w:pPr>
       <w:r>
         <w:t xml:space="preserve">Maintained 100% readiness as the branch Training Officer ensuring that personnel were always ready to meet mission objectives.</w:t>
@@ -739,7 +800,7 @@
       <w:r>
         <w:t xml:space="preserve"> </w:t>
       </w:r>
-      <w:hyperlink r:id="rId40">
+      <w:hyperlink r:id="rId38">
         <w:r>
           <w:rPr>
             <w:rStyle w:val="Hyperlink"/>
@@ -756,7 +817,7 @@
       <w:r>
         <w:t xml:space="preserve"> </w:t>
       </w:r>
-      <w:hyperlink r:id="rId41">
+      <w:hyperlink r:id="rId39">
         <w:r>
           <w:rPr>
             <w:rStyle w:val="Hyperlink"/>
@@ -765,23 +826,23 @@
         </w:r>
       </w:hyperlink>
     </w:p>
+    <w:bookmarkEnd w:id="40"/>
+    <w:bookmarkStart w:id="41" w:name="engineering-general-management"/>
     <w:p>
       <w:pPr>
         <w:pStyle w:val="Heading2"/>
       </w:pPr>
-      <w:bookmarkStart w:id="42" w:name="engineering-general-management"/>
-      <w:bookmarkEnd w:id="42"/>
       <w:r>
         <w:t xml:space="preserve">Engineering / General Management</w:t>
       </w:r>
     </w:p>
     <w:p>
       <w:pPr>
-        <w:pStyle w:val="Compact"/>
-        <w:numPr>
+        <w:numPr>
+          <w:ilvl w:val="0"/>
           <w:numId w:val="1009"/>
-          <w:ilvl w:val="0"/>
-        </w:numPr>
+        </w:numPr>
+        <w:pStyle w:val="Compact"/>
       </w:pPr>
       <w:r>
         <w:t xml:space="preserve">As a division officer on a submarine, supervised the daily operations of a nuclear reactor and engine room at sea and in port, maintaining electrical power to vital systems throughout the submarine.</w:t>
@@ -789,32 +850,72 @@
     </w:p>
     <w:p>
       <w:pPr>
-        <w:pStyle w:val="Compact"/>
-        <w:numPr>
+        <w:numPr>
+          <w:ilvl w:val="0"/>
           <w:numId w:val="1009"/>
-          <w:ilvl w:val="0"/>
-        </w:numPr>
+        </w:numPr>
+        <w:pStyle w:val="Compact"/>
       </w:pPr>
       <w:r>
         <w:t xml:space="preserve">Led teams through complex technical evolutions, during maintenance and casualty situations, maximizing efficiency while maintaining a safe environment.</w:t>
       </w:r>
     </w:p>
+    <w:bookmarkEnd w:id="41"/>
+    <w:bookmarkEnd w:id="42"/>
+    <w:bookmarkStart w:id="55" w:name="career-timeline"/>
     <w:p>
       <w:pPr>
         <w:pStyle w:val="Heading1"/>
       </w:pPr>
-      <w:bookmarkStart w:id="43" w:name="career-timeline"/>
-      <w:bookmarkEnd w:id="43"/>
       <w:r>
         <w:t xml:space="preserve">CAREER TIMELINE</w:t>
       </w:r>
     </w:p>
     <w:p>
       <w:pPr>
+        <w:pStyle w:val="BlockText"/>
+      </w:pPr>
+      <w:r>
+        <w:t xml:space="preserve">I am also a Commander (select) in the US Navy Reserves. My</w:t>
+      </w:r>
+      <w:r>
+        <w:t xml:space="preserve"> </w:t>
+      </w:r>
+      <w:r>
+        <w:t xml:space="preserve">“</w:t>
+      </w:r>
+      <w:r>
+        <w:t xml:space="preserve">official</w:t>
+      </w:r>
+      <w:r>
+        <w:t xml:space="preserve">”</w:t>
+      </w:r>
+      <w:r>
+        <w:t xml:space="preserve"> </w:t>
+      </w:r>
+      <w:r>
+        <w:t xml:space="preserve">Navy biography can be found</w:t>
+      </w:r>
+      <w:r>
+        <w:t xml:space="preserve"> </w:t>
+      </w:r>
+      <w:hyperlink r:id="rId43">
+        <w:r>
+          <w:rPr>
+            <w:rStyle w:val="Hyperlink"/>
+          </w:rPr>
+          <w:t xml:space="preserve">here</w:t>
+        </w:r>
+      </w:hyperlink>
+      <w:r>
+        <w:t xml:space="preserve">.</w:t>
+      </w:r>
+    </w:p>
+    <w:bookmarkStart w:id="45" w:name="present-operations-research-analyst"/>
+    <w:p>
+      <w:pPr>
         <w:pStyle w:val="Heading2"/>
       </w:pPr>
-      <w:bookmarkStart w:id="44" w:name="present-operations-research-analyst"/>
-      <w:bookmarkEnd w:id="44"/>
       <w:r>
         <w:t xml:space="preserve">03/20 - Present,</w:t>
       </w:r>
@@ -823,7 +924,9 @@
       </w:r>
       <w:r>
         <w:rPr>
+          <w:iCs/>
           <w:i/>
+          <w:bCs/>
           <w:b/>
         </w:rPr>
         <w:t xml:space="preserve">Operations Research Analyst</w:t>
@@ -833,10 +936,11 @@
       <w:pPr>
         <w:pStyle w:val="FirstParagraph"/>
       </w:pPr>
-      <w:hyperlink r:id="rId45">
+      <w:hyperlink r:id="rId44">
         <w:r>
           <w:rPr>
             <w:rStyle w:val="Hyperlink"/>
+            <w:iCs/>
             <w:i/>
           </w:rPr>
           <w:t xml:space="preserve">@US_Stratcom</w:t>
@@ -845,22 +949,22 @@
     </w:p>
     <w:p>
       <w:pPr>
-        <w:pStyle w:val="Compact"/>
-        <w:numPr>
+        <w:numPr>
+          <w:ilvl w:val="0"/>
           <w:numId w:val="1010"/>
-          <w:ilvl w:val="0"/>
-        </w:numPr>
+        </w:numPr>
+        <w:pStyle w:val="Compact"/>
       </w:pPr>
       <w:r>
         <w:t xml:space="preserve">Utilize scientific inquiry in the independent development of mathematical models and computer programs to evaluate and predict the ability to support assigned projects, studies, or problems.</w:t>
       </w:r>
     </w:p>
+    <w:bookmarkEnd w:id="45"/>
+    <w:bookmarkStart w:id="47" w:name="principal-software-engineer"/>
     <w:p>
       <w:pPr>
         <w:pStyle w:val="Heading2"/>
       </w:pPr>
-      <w:bookmarkStart w:id="46" w:name="principal-software-engineer"/>
-      <w:bookmarkEnd w:id="46"/>
       <w:r>
         <w:t xml:space="preserve">11/15 - 03/20,</w:t>
       </w:r>
@@ -869,7 +973,9 @@
       </w:r>
       <w:r>
         <w:rPr>
+          <w:iCs/>
           <w:i/>
+          <w:bCs/>
           <w:b/>
         </w:rPr>
         <w:t xml:space="preserve">Principal Software Engineer</w:t>
@@ -879,10 +985,11 @@
       <w:pPr>
         <w:pStyle w:val="FirstParagraph"/>
       </w:pPr>
-      <w:hyperlink r:id="rId47">
+      <w:hyperlink r:id="rId46">
         <w:r>
           <w:rPr>
             <w:rStyle w:val="Hyperlink"/>
+            <w:iCs/>
             <w:i/>
           </w:rPr>
           <w:t xml:space="preserve">@BAESystemsInc</w:t>
@@ -891,11 +998,11 @@
     </w:p>
     <w:p>
       <w:pPr>
-        <w:pStyle w:val="Compact"/>
-        <w:numPr>
+        <w:numPr>
+          <w:ilvl w:val="0"/>
           <w:numId w:val="1011"/>
-          <w:ilvl w:val="0"/>
-        </w:numPr>
+        </w:numPr>
+        <w:pStyle w:val="Compact"/>
       </w:pPr>
       <w:r>
         <w:t xml:space="preserve">Lead developer focused on quality and sustainability</w:t>
@@ -903,11 +1010,11 @@
     </w:p>
     <w:p>
       <w:pPr>
-        <w:pStyle w:val="Compact"/>
-        <w:numPr>
+        <w:numPr>
+          <w:ilvl w:val="0"/>
           <w:numId w:val="1011"/>
-          <w:ilvl w:val="0"/>
-        </w:numPr>
+        </w:numPr>
+        <w:pStyle w:val="Compact"/>
       </w:pPr>
       <w:r>
         <w:t xml:space="preserve">Developed and implemented front-end architecture and workflow for multi-million dollar application</w:t>
@@ -915,22 +1022,22 @@
     </w:p>
     <w:p>
       <w:pPr>
-        <w:pStyle w:val="Compact"/>
-        <w:numPr>
+        <w:numPr>
+          <w:ilvl w:val="0"/>
           <w:numId w:val="1011"/>
-          <w:ilvl w:val="0"/>
-        </w:numPr>
+        </w:numPr>
+        <w:pStyle w:val="Compact"/>
       </w:pPr>
       <w:r>
         <w:t xml:space="preserve">Served as web technology expert, experienced mentor, and valuable trainer</w:t>
       </w:r>
     </w:p>
+    <w:bookmarkEnd w:id="47"/>
+    <w:bookmarkStart w:id="49" w:name="exercise-planner-readiness-coordinator"/>
     <w:p>
       <w:pPr>
         <w:pStyle w:val="Heading2"/>
       </w:pPr>
-      <w:bookmarkStart w:id="48" w:name="exercise-planner-readiness-coordinator"/>
-      <w:bookmarkEnd w:id="48"/>
       <w:r>
         <w:t xml:space="preserve">06/18 - 07/19,</w:t>
       </w:r>
@@ -939,7 +1046,9 @@
       </w:r>
       <w:r>
         <w:rPr>
+          <w:iCs/>
           <w:i/>
+          <w:bCs/>
           <w:b/>
         </w:rPr>
         <w:t xml:space="preserve">Exercise Planner &amp; Readiness Coordinator</w:t>
@@ -949,10 +1058,11 @@
       <w:pPr>
         <w:pStyle w:val="FirstParagraph"/>
       </w:pPr>
-      <w:hyperlink r:id="rId49">
+      <w:hyperlink r:id="rId48">
         <w:r>
           <w:rPr>
             <w:rStyle w:val="Hyperlink"/>
+            <w:iCs/>
             <w:i/>
           </w:rPr>
           <w:t xml:space="preserve">@CJTFHOA</w:t>
@@ -961,11 +1071,11 @@
     </w:p>
     <w:p>
       <w:pPr>
-        <w:pStyle w:val="Compact"/>
-        <w:numPr>
+        <w:numPr>
+          <w:ilvl w:val="0"/>
           <w:numId w:val="1012"/>
-          <w:ilvl w:val="0"/>
-        </w:numPr>
+        </w:numPr>
+        <w:pStyle w:val="Compact"/>
       </w:pPr>
       <w:r>
         <w:t xml:space="preserve">Conduct planning and lead cross-functional teams to execute large scale exercises</w:t>
@@ -973,11 +1083,11 @@
     </w:p>
     <w:p>
       <w:pPr>
-        <w:pStyle w:val="Compact"/>
-        <w:numPr>
+        <w:numPr>
+          <w:ilvl w:val="0"/>
           <w:numId w:val="1012"/>
-          <w:ilvl w:val="0"/>
-        </w:numPr>
+        </w:numPr>
+        <w:pStyle w:val="Compact"/>
       </w:pPr>
       <w:r>
         <w:t xml:space="preserve">Coordinate command readiness and ensure assessments are timely and accurate</w:t>
@@ -985,11 +1095,11 @@
     </w:p>
     <w:p>
       <w:pPr>
-        <w:pStyle w:val="Compact"/>
-        <w:numPr>
+        <w:numPr>
+          <w:ilvl w:val="0"/>
           <w:numId w:val="1012"/>
-          <w:ilvl w:val="0"/>
-        </w:numPr>
+        </w:numPr>
+        <w:pStyle w:val="Compact"/>
       </w:pPr>
       <w:r>
         <w:t xml:space="preserve">Develop and deliver command wide training on a weekly basis</w:t>
@@ -997,22 +1107,22 @@
     </w:p>
     <w:p>
       <w:pPr>
-        <w:pStyle w:val="Compact"/>
-        <w:numPr>
+        <w:numPr>
+          <w:ilvl w:val="0"/>
           <w:numId w:val="1012"/>
-          <w:ilvl w:val="0"/>
-        </w:numPr>
+        </w:numPr>
+        <w:pStyle w:val="Compact"/>
       </w:pPr>
       <w:r>
         <w:t xml:space="preserve">Knowledge Management subject matter expert</w:t>
       </w:r>
     </w:p>
+    <w:bookmarkEnd w:id="49"/>
+    <w:bookmarkStart w:id="51" w:name="senior-software-developer"/>
     <w:p>
       <w:pPr>
         <w:pStyle w:val="Heading2"/>
       </w:pPr>
-      <w:bookmarkStart w:id="50" w:name="senior-software-developer"/>
-      <w:bookmarkEnd w:id="50"/>
       <w:r>
         <w:t xml:space="preserve">08/15 - 11/15,</w:t>
       </w:r>
@@ -1021,7 +1131,9 @@
       </w:r>
       <w:r>
         <w:rPr>
+          <w:iCs/>
           <w:i/>
+          <w:bCs/>
           <w:b/>
         </w:rPr>
         <w:t xml:space="preserve">Senior Software Developer</w:t>
@@ -1031,10 +1143,11 @@
       <w:pPr>
         <w:pStyle w:val="FirstParagraph"/>
       </w:pPr>
-      <w:hyperlink r:id="rId51">
+      <w:hyperlink r:id="rId50">
         <w:r>
           <w:rPr>
             <w:rStyle w:val="Hyperlink"/>
+            <w:iCs/>
             <w:i/>
           </w:rPr>
           <w:t xml:space="preserve">@Leidos</w:t>
@@ -1043,22 +1156,22 @@
     </w:p>
     <w:p>
       <w:pPr>
-        <w:pStyle w:val="Compact"/>
-        <w:numPr>
+        <w:numPr>
+          <w:ilvl w:val="0"/>
           <w:numId w:val="1013"/>
-          <w:ilvl w:val="0"/>
-        </w:numPr>
+        </w:numPr>
+        <w:pStyle w:val="Compact"/>
       </w:pPr>
       <w:r>
         <w:t xml:space="preserve">Performed agile development using popular front-end technologies such as: Ampersand.js, Reveal.js, and Cesium.js</w:t>
       </w:r>
     </w:p>
+    <w:bookmarkEnd w:id="51"/>
+    <w:bookmarkStart w:id="52" w:name="senior-software-developer-1"/>
     <w:p>
       <w:pPr>
         <w:pStyle w:val="Heading2"/>
       </w:pPr>
-      <w:bookmarkStart w:id="52" w:name="senior-software-developer-1"/>
-      <w:bookmarkEnd w:id="52"/>
       <w:r>
         <w:t xml:space="preserve">07/14 - 08/15,</w:t>
       </w:r>
@@ -1067,7 +1180,9 @@
       </w:r>
       <w:r>
         <w:rPr>
+          <w:iCs/>
           <w:i/>
+          <w:bCs/>
           <w:b/>
         </w:rPr>
         <w:t xml:space="preserve">Senior Software Developer</w:t>
@@ -1077,10 +1192,11 @@
       <w:pPr>
         <w:pStyle w:val="FirstParagraph"/>
       </w:pPr>
-      <w:hyperlink r:id="rId47">
+      <w:hyperlink r:id="rId46">
         <w:r>
           <w:rPr>
             <w:rStyle w:val="Hyperlink"/>
+            <w:iCs/>
             <w:i/>
           </w:rPr>
           <w:t xml:space="preserve">@BAESystemsInc</w:t>
@@ -1089,11 +1205,11 @@
     </w:p>
     <w:p>
       <w:pPr>
-        <w:pStyle w:val="Compact"/>
-        <w:numPr>
+        <w:numPr>
+          <w:ilvl w:val="0"/>
           <w:numId w:val="1014"/>
-          <w:ilvl w:val="0"/>
-        </w:numPr>
+        </w:numPr>
+        <w:pStyle w:val="Compact"/>
       </w:pPr>
       <w:r>
         <w:t xml:space="preserve">Senior developer for multi-million dollar modern web application.</w:t>
@@ -1101,22 +1217,22 @@
     </w:p>
     <w:p>
       <w:pPr>
-        <w:pStyle w:val="Compact"/>
-        <w:numPr>
+        <w:numPr>
+          <w:ilvl w:val="0"/>
           <w:numId w:val="1014"/>
-          <w:ilvl w:val="0"/>
-        </w:numPr>
+        </w:numPr>
+        <w:pStyle w:val="Compact"/>
       </w:pPr>
       <w:r>
         <w:t xml:space="preserve">Instrumental to implementing application infrastructure using MarionetteJS, HTML5, and Less.js</w:t>
       </w:r>
     </w:p>
+    <w:bookmarkEnd w:id="52"/>
+    <w:bookmarkStart w:id="53" w:name="strategic-plans-officer-security-manager"/>
     <w:p>
       <w:pPr>
         <w:pStyle w:val="Heading2"/>
       </w:pPr>
-      <w:bookmarkStart w:id="53" w:name="strategic-plans-officer-security-manager"/>
-      <w:bookmarkEnd w:id="53"/>
       <w:r>
         <w:t xml:space="preserve">07/10 - 07/14,</w:t>
       </w:r>
@@ -1125,7 +1241,9 @@
       </w:r>
       <w:r>
         <w:rPr>
+          <w:iCs/>
           <w:i/>
+          <w:bCs/>
           <w:b/>
         </w:rPr>
         <w:t xml:space="preserve">Strategic Plans Officer / Security Manager</w:t>
@@ -1137,6 +1255,7 @@
       </w:pPr>
       <w:r>
         <w:rPr>
+          <w:iCs/>
           <w:i/>
         </w:rPr>
         <w:t xml:space="preserve">USSTRATCOM Joint Functional Component Command, Global Strike</w:t>
@@ -1144,11 +1263,11 @@
     </w:p>
     <w:p>
       <w:pPr>
-        <w:pStyle w:val="Compact"/>
-        <w:numPr>
+        <w:numPr>
+          <w:ilvl w:val="0"/>
           <w:numId w:val="1015"/>
-          <w:ilvl w:val="0"/>
-        </w:numPr>
+        </w:numPr>
+        <w:pStyle w:val="Compact"/>
       </w:pPr>
       <w:r>
         <w:t xml:space="preserve">Streamlined communication up chain of command and facilitated executive-level, biweekly planning meetings; improved planning process and enabled collaboration and senior leader strategic decision making.</w:t>
@@ -1156,23 +1275,23 @@
     </w:p>
     <w:p>
       <w:pPr>
-        <w:pStyle w:val="Compact"/>
-        <w:numPr>
+        <w:numPr>
+          <w:ilvl w:val="0"/>
           <w:numId w:val="1015"/>
-          <w:ilvl w:val="0"/>
-        </w:numPr>
-      </w:pPr>
-      <w:r>
-        <w:t xml:space="preserve">Worked with and around multiple applications on a regular basis such as Global Strike Planning Aid (GSPA, now named ACME), Joint Targetting Toolbox (JTT), Digital Imagery Exploitation Engine (DIEE), SPA, and IMEA</w:t>
-      </w:r>
-    </w:p>
-    <w:p>
-      <w:pPr>
-        <w:pStyle w:val="Compact"/>
-        <w:numPr>
+        </w:numPr>
+        <w:pStyle w:val="Compact"/>
+      </w:pPr>
+      <w:r>
+        <w:t xml:space="preserve">Worked with and around multiple applications on a regular basis such as Global Strike Planning Aid (GSPA, now named ACME), Joint Targeting Toolbox (JTT), Digital Imagery Exploitation Engine (DIEE), SPA, and IMEA</w:t>
+      </w:r>
+    </w:p>
+    <w:p>
+      <w:pPr>
+        <w:numPr>
+          <w:ilvl w:val="0"/>
           <w:numId w:val="1015"/>
-          <w:ilvl w:val="0"/>
-        </w:numPr>
+        </w:numPr>
+        <w:pStyle w:val="Compact"/>
       </w:pPr>
       <w:r>
         <w:t xml:space="preserve">Qualified as a Collateral Damage Estimate (CDE) analyst</w:t>
@@ -1180,11 +1299,11 @@
     </w:p>
     <w:p>
       <w:pPr>
-        <w:pStyle w:val="Compact"/>
-        <w:numPr>
+        <w:numPr>
+          <w:ilvl w:val="0"/>
           <w:numId w:val="1015"/>
-          <w:ilvl w:val="0"/>
-        </w:numPr>
+        </w:numPr>
+        <w:pStyle w:val="Compact"/>
       </w:pPr>
       <w:r>
         <w:t xml:space="preserve">Consulted with multiple groups in US Strategic Command; provided technical counsel on projects involving</w:t>
@@ -1194,7 +1313,9 @@
       </w:r>
       <w:r>
         <w:rPr>
+          <w:iCs/>
           <w:i/>
+          <w:bCs/>
           <w:b/>
         </w:rPr>
         <w:t xml:space="preserve">network analysis</w:t>
@@ -1210,7 +1331,9 @@
       </w:r>
       <w:r>
         <w:rPr>
+          <w:iCs/>
           <w:i/>
+          <w:bCs/>
           <w:b/>
         </w:rPr>
         <w:t xml:space="preserve">operations research</w:t>
@@ -1221,22 +1344,22 @@
     </w:p>
     <w:p>
       <w:pPr>
-        <w:pStyle w:val="Compact"/>
-        <w:numPr>
+        <w:numPr>
+          <w:ilvl w:val="0"/>
           <w:numId w:val="1015"/>
-          <w:ilvl w:val="0"/>
-        </w:numPr>
+        </w:numPr>
+        <w:pStyle w:val="Compact"/>
       </w:pPr>
       <w:r>
         <w:t xml:space="preserve">Modernized websites, maintained collaboration tools, created new tools for mission accomplishment, and maintained overall situational picture as division knowledge manager; improved productivity and efficiency.</w:t>
       </w:r>
     </w:p>
+    <w:bookmarkEnd w:id="53"/>
+    <w:bookmarkStart w:id="54" w:name="submarine-warfare-officer"/>
     <w:p>
       <w:pPr>
         <w:pStyle w:val="Heading2"/>
       </w:pPr>
-      <w:bookmarkStart w:id="54" w:name="submarine-warfare-officer"/>
-      <w:bookmarkEnd w:id="54"/>
       <w:r>
         <w:t xml:space="preserve">05/06 – 07/10,</w:t>
       </w:r>
@@ -1245,7 +1368,9 @@
       </w:r>
       <w:r>
         <w:rPr>
+          <w:iCs/>
           <w:i/>
+          <w:bCs/>
           <w:b/>
         </w:rPr>
         <w:t xml:space="preserve">Submarine Warfare Officer</w:t>
@@ -1257,6 +1382,7 @@
       </w:pPr>
       <w:r>
         <w:rPr>
+          <w:iCs/>
           <w:i/>
         </w:rPr>
         <w:t xml:space="preserve">USS Louisiana (SSBN 743)</w:t>
@@ -1264,11 +1390,11 @@
     </w:p>
     <w:p>
       <w:pPr>
-        <w:pStyle w:val="Compact"/>
-        <w:numPr>
+        <w:numPr>
+          <w:ilvl w:val="0"/>
           <w:numId w:val="1016"/>
-          <w:ilvl w:val="0"/>
-        </w:numPr>
+        </w:numPr>
+        <w:pStyle w:val="Compact"/>
       </w:pPr>
       <w:r>
         <w:t xml:space="preserve">Led team to verify 100% of damage control gear prior to sub’s major Operational Reactor Safeguard Exam; ensured zero deficiencies and sub’s ability to combat any casualty, real or simulated, during patrols.</w:t>
@@ -1276,11 +1402,11 @@
     </w:p>
     <w:p>
       <w:pPr>
-        <w:pStyle w:val="Compact"/>
-        <w:numPr>
+        <w:numPr>
+          <w:ilvl w:val="0"/>
           <w:numId w:val="1016"/>
-          <w:ilvl w:val="0"/>
-        </w:numPr>
+        </w:numPr>
+        <w:pStyle w:val="Compact"/>
       </w:pPr>
       <w:r>
         <w:t xml:space="preserve">Led efforts to improve tracking and control of top secret material; drafted and executed aggressive plan that successfully fixed sub’s wayward security program; led to no security-related discrepancies during inspection.</w:t>
@@ -1288,36 +1414,38 @@
     </w:p>
     <w:p>
       <w:pPr>
-        <w:pStyle w:val="Compact"/>
-        <w:numPr>
+        <w:numPr>
+          <w:ilvl w:val="0"/>
           <w:numId w:val="1016"/>
-          <w:ilvl w:val="0"/>
-        </w:numPr>
+        </w:numPr>
+        <w:pStyle w:val="Compact"/>
       </w:pPr>
       <w:r>
         <w:t xml:space="preserve">Selected out of 10 officers as sub’s inaugural LAN officer; essential in writing operating instructions; maintained LAN with 100% compliance and no major discrepancies during inspections.</w:t>
       </w:r>
     </w:p>
+    <w:bookmarkEnd w:id="54"/>
+    <w:bookmarkEnd w:id="55"/>
+    <w:bookmarkStart w:id="56" w:name="professional-awards"/>
     <w:p>
       <w:pPr>
         <w:pStyle w:val="Heading1"/>
       </w:pPr>
-      <w:bookmarkStart w:id="55" w:name="professional-awards"/>
-      <w:bookmarkEnd w:id="55"/>
       <w:r>
         <w:t xml:space="preserve">PROFESSIONAL AWARDS</w:t>
       </w:r>
     </w:p>
     <w:p>
       <w:pPr>
-        <w:pStyle w:val="Compact"/>
-        <w:numPr>
+        <w:numPr>
+          <w:ilvl w:val="0"/>
           <w:numId w:val="1017"/>
-          <w:ilvl w:val="0"/>
-        </w:numPr>
+        </w:numPr>
+        <w:pStyle w:val="Compact"/>
       </w:pPr>
       <w:r>
         <w:rPr>
+          <w:bCs/>
           <w:b/>
         </w:rPr>
         <w:t xml:space="preserve">2017</w:t>
@@ -1331,14 +1459,15 @@
     </w:p>
     <w:p>
       <w:pPr>
-        <w:pStyle w:val="Compact"/>
-        <w:numPr>
+        <w:numPr>
+          <w:ilvl w:val="0"/>
           <w:numId w:val="1017"/>
-          <w:ilvl w:val="0"/>
-        </w:numPr>
+        </w:numPr>
+        <w:pStyle w:val="Compact"/>
       </w:pPr>
       <w:r>
         <w:rPr>
+          <w:bCs/>
           <w:b/>
         </w:rPr>
         <w:t xml:space="preserve">2014</w:t>
@@ -1352,14 +1481,15 @@
     </w:p>
     <w:p>
       <w:pPr>
-        <w:pStyle w:val="Compact"/>
-        <w:numPr>
+        <w:numPr>
+          <w:ilvl w:val="0"/>
           <w:numId w:val="1017"/>
-          <w:ilvl w:val="0"/>
-        </w:numPr>
+        </w:numPr>
+        <w:pStyle w:val="Compact"/>
       </w:pPr>
       <w:r>
         <w:rPr>
+          <w:bCs/>
           <w:b/>
         </w:rPr>
         <w:t xml:space="preserve">2011</w:t>
@@ -1373,14 +1503,15 @@
     </w:p>
     <w:p>
       <w:pPr>
-        <w:pStyle w:val="Compact"/>
-        <w:numPr>
+        <w:numPr>
+          <w:ilvl w:val="0"/>
           <w:numId w:val="1017"/>
-          <w:ilvl w:val="0"/>
-        </w:numPr>
+        </w:numPr>
+        <w:pStyle w:val="Compact"/>
       </w:pPr>
       <w:r>
         <w:rPr>
+          <w:bCs/>
           <w:b/>
         </w:rPr>
         <w:t xml:space="preserve">2010</w:t>
@@ -1392,26 +1523,49 @@
         <w:t xml:space="preserve">Navy and Marine Corps Achievement</w:t>
       </w:r>
     </w:p>
+    <w:bookmarkEnd w:id="56"/>
+    <w:bookmarkStart w:id="57" w:name="education"/>
     <w:p>
       <w:pPr>
         <w:pStyle w:val="Heading1"/>
       </w:pPr>
-      <w:bookmarkStart w:id="56" w:name="education"/>
-      <w:bookmarkEnd w:id="56"/>
       <w:r>
         <w:t xml:space="preserve">EDUCATION</w:t>
       </w:r>
     </w:p>
     <w:p>
       <w:pPr>
-        <w:pStyle w:val="Compact"/>
-        <w:numPr>
+        <w:numPr>
+          <w:ilvl w:val="0"/>
           <w:numId w:val="1018"/>
-          <w:ilvl w:val="0"/>
-        </w:numPr>
+        </w:numPr>
+        <w:pStyle w:val="Compact"/>
       </w:pPr>
       <w:r>
         <w:rPr>
+          <w:bCs/>
+          <w:b/>
+        </w:rPr>
+        <w:t xml:space="preserve">2021</w:t>
+      </w:r>
+      <w:r>
+        <w:t xml:space="preserve"> </w:t>
+      </w:r>
+      <w:r>
+        <w:t xml:space="preserve">Mini MBA, University of Nebraska at Omaha (as USSTRATCOM Strategic Fellow)</w:t>
+      </w:r>
+    </w:p>
+    <w:p>
+      <w:pPr>
+        <w:numPr>
+          <w:ilvl w:val="0"/>
+          <w:numId w:val="1018"/>
+        </w:numPr>
+        <w:pStyle w:val="Compact"/>
+      </w:pPr>
+      <w:r>
+        <w:rPr>
+          <w:bCs/>
           <w:b/>
         </w:rPr>
         <w:t xml:space="preserve">2012</w:t>
@@ -1425,14 +1579,15 @@
     </w:p>
     <w:p>
       <w:pPr>
-        <w:pStyle w:val="Compact"/>
-        <w:numPr>
+        <w:numPr>
+          <w:ilvl w:val="0"/>
           <w:numId w:val="1018"/>
-          <w:ilvl w:val="0"/>
-        </w:numPr>
+        </w:numPr>
+        <w:pStyle w:val="Compact"/>
       </w:pPr>
       <w:r>
         <w:rPr>
+          <w:bCs/>
           <w:b/>
         </w:rPr>
         <w:t xml:space="preserve">2006</w:t>
@@ -1446,14 +1601,15 @@
     </w:p>
     <w:p>
       <w:pPr>
-        <w:pStyle w:val="Compact"/>
-        <w:numPr>
+        <w:numPr>
+          <w:ilvl w:val="0"/>
           <w:numId w:val="1018"/>
-          <w:ilvl w:val="0"/>
-        </w:numPr>
+        </w:numPr>
+        <w:pStyle w:val="Compact"/>
       </w:pPr>
       <w:r>
         <w:rPr>
+          <w:bCs/>
           <w:b/>
         </w:rPr>
         <w:t xml:space="preserve">2006</w:t>
@@ -1465,47 +1621,27 @@
         <w:t xml:space="preserve">Bachelor of Arts, Physics, University of San Diego</w:t>
       </w:r>
     </w:p>
+    <w:bookmarkEnd w:id="57"/>
+    <w:bookmarkStart w:id="58" w:name="certifications"/>
     <w:p>
       <w:pPr>
         <w:pStyle w:val="Heading1"/>
       </w:pPr>
-      <w:bookmarkStart w:id="57" w:name="certifications"/>
-      <w:bookmarkEnd w:id="57"/>
       <w:r>
         <w:t xml:space="preserve">CERTIFICATIONS</w:t>
       </w:r>
     </w:p>
     <w:p>
       <w:pPr>
-        <w:pStyle w:val="Compact"/>
-        <w:numPr>
+        <w:numPr>
+          <w:ilvl w:val="0"/>
           <w:numId w:val="1019"/>
-          <w:ilvl w:val="0"/>
-        </w:numPr>
+        </w:numPr>
+        <w:pStyle w:val="Compact"/>
       </w:pPr>
       <w:r>
         <w:rPr>
-          <w:b/>
-        </w:rPr>
-        <w:t xml:space="preserve">????</w:t>
-      </w:r>
-      <w:r>
-        <w:t xml:space="preserve"> </w:t>
-      </w:r>
-      <w:r>
-        <w:t xml:space="preserve">Offensive Security Certified Professional (OSCP)</w:t>
-      </w:r>
-    </w:p>
-    <w:p>
-      <w:pPr>
-        <w:pStyle w:val="Compact"/>
-        <w:numPr>
-          <w:numId w:val="1019"/>
-          <w:ilvl w:val="0"/>
-        </w:numPr>
-      </w:pPr>
-      <w:r>
-        <w:rPr>
+          <w:bCs/>
           <w:b/>
         </w:rPr>
         <w:t xml:space="preserve">2015</w:t>
@@ -1519,14 +1655,15 @@
     </w:p>
     <w:p>
       <w:pPr>
-        <w:pStyle w:val="Compact"/>
-        <w:numPr>
+        <w:numPr>
+          <w:ilvl w:val="0"/>
           <w:numId w:val="1019"/>
-          <w:ilvl w:val="0"/>
-        </w:numPr>
+        </w:numPr>
+        <w:pStyle w:val="Compact"/>
       </w:pPr>
       <w:r>
         <w:rPr>
+          <w:bCs/>
           <w:b/>
         </w:rPr>
         <w:t xml:space="preserve">2015</w:t>
@@ -1538,23 +1675,23 @@
         <w:t xml:space="preserve">Professional in Human Resources (PHR)</w:t>
       </w:r>
     </w:p>
+    <w:bookmarkEnd w:id="58"/>
+    <w:bookmarkStart w:id="61" w:name="publications-citations"/>
     <w:p>
       <w:pPr>
         <w:pStyle w:val="Heading1"/>
       </w:pPr>
-      <w:bookmarkStart w:id="58" w:name="publications-citations"/>
-      <w:bookmarkEnd w:id="58"/>
       <w:r>
         <w:t xml:space="preserve">PUBLICATIONS &amp; CITATIONS</w:t>
       </w:r>
     </w:p>
     <w:p>
       <w:pPr>
-        <w:pStyle w:val="Compact"/>
-        <w:numPr>
+        <w:numPr>
+          <w:ilvl w:val="0"/>
           <w:numId w:val="1020"/>
-          <w:ilvl w:val="0"/>
-        </w:numPr>
+        </w:numPr>
+        <w:pStyle w:val="Compact"/>
       </w:pPr>
       <w:hyperlink r:id="rId59">
         <w:r>
@@ -1567,11 +1704,11 @@
     </w:p>
     <w:p>
       <w:pPr>
-        <w:pStyle w:val="Compact"/>
-        <w:numPr>
+        <w:numPr>
+          <w:ilvl w:val="0"/>
           <w:numId w:val="1020"/>
-          <w:ilvl w:val="0"/>
-        </w:numPr>
+        </w:numPr>
+        <w:pStyle w:val="Compact"/>
       </w:pPr>
       <w:hyperlink r:id="rId60">
         <w:r>
@@ -1582,23 +1719,154 @@
         </w:r>
       </w:hyperlink>
     </w:p>
+    <w:bookmarkEnd w:id="61"/>
+    <w:bookmarkStart w:id="69" w:name="presentations"/>
     <w:p>
       <w:pPr>
         <w:pStyle w:val="Heading1"/>
       </w:pPr>
-      <w:bookmarkStart w:id="61" w:name="other"/>
-      <w:bookmarkEnd w:id="61"/>
+      <w:r>
+        <w:t xml:space="preserve">PRESENTATIONS</w:t>
+      </w:r>
+    </w:p>
+    <w:p>
+      <w:pPr>
+        <w:numPr>
+          <w:ilvl w:val="0"/>
+          <w:numId w:val="1021"/>
+        </w:numPr>
+        <w:pStyle w:val="Compact"/>
+      </w:pPr>
+      <w:hyperlink r:id="rId62">
+        <w:r>
+          <w:rPr>
+            <w:rStyle w:val="Hyperlink"/>
+          </w:rPr>
+          <w:t xml:space="preserve">PowerShell is Awesome</w:t>
+        </w:r>
+      </w:hyperlink>
+    </w:p>
+    <w:p>
+      <w:pPr>
+        <w:numPr>
+          <w:ilvl w:val="0"/>
+          <w:numId w:val="1021"/>
+        </w:numPr>
+        <w:pStyle w:val="Compact"/>
+      </w:pPr>
+      <w:hyperlink r:id="rId63">
+        <w:r>
+          <w:rPr>
+            <w:rStyle w:val="Hyperlink"/>
+          </w:rPr>
+          <w:t xml:space="preserve">Web Apps Must be Sustainable - How to leverage common patterns to enable flexibility</w:t>
+        </w:r>
+      </w:hyperlink>
+    </w:p>
+    <w:p>
+      <w:pPr>
+        <w:numPr>
+          <w:ilvl w:val="0"/>
+          <w:numId w:val="1021"/>
+        </w:numPr>
+        <w:pStyle w:val="Compact"/>
+      </w:pPr>
+      <w:hyperlink r:id="rId64">
+        <w:r>
+          <w:rPr>
+            <w:rStyle w:val="Hyperlink"/>
+          </w:rPr>
+          <w:t xml:space="preserve">Wat? The Purpose and Promise of WebAssembly</w:t>
+        </w:r>
+      </w:hyperlink>
+    </w:p>
+    <w:p>
+      <w:pPr>
+        <w:numPr>
+          <w:ilvl w:val="0"/>
+          <w:numId w:val="1021"/>
+        </w:numPr>
+        <w:pStyle w:val="Compact"/>
+      </w:pPr>
+      <w:hyperlink r:id="rId65">
+        <w:r>
+          <w:rPr>
+            <w:rStyle w:val="Hyperlink"/>
+          </w:rPr>
+          <w:t xml:space="preserve">The Four Labyrinths of JavaScript</w:t>
+        </w:r>
+      </w:hyperlink>
+    </w:p>
+    <w:p>
+      <w:pPr>
+        <w:numPr>
+          <w:ilvl w:val="0"/>
+          <w:numId w:val="1021"/>
+        </w:numPr>
+        <w:pStyle w:val="Compact"/>
+      </w:pPr>
+      <w:hyperlink r:id="rId66">
+        <w:r>
+          <w:rPr>
+            <w:rStyle w:val="Hyperlink"/>
+          </w:rPr>
+          <w:t xml:space="preserve">Fun with Generator Functions</w:t>
+        </w:r>
+      </w:hyperlink>
+    </w:p>
+    <w:p>
+      <w:pPr>
+        <w:numPr>
+          <w:ilvl w:val="0"/>
+          <w:numId w:val="1021"/>
+        </w:numPr>
+        <w:pStyle w:val="Compact"/>
+      </w:pPr>
+      <w:hyperlink r:id="rId67">
+        <w:r>
+          <w:rPr>
+            <w:rStyle w:val="Hyperlink"/>
+          </w:rPr>
+          <w:t xml:space="preserve">Hooked on Hooks</w:t>
+        </w:r>
+      </w:hyperlink>
+    </w:p>
+    <w:p>
+      <w:pPr>
+        <w:pStyle w:val="BlockText"/>
+      </w:pPr>
+      <w:r>
+        <w:t xml:space="preserve">I have more presentations on</w:t>
+      </w:r>
+      <w:r>
+        <w:t xml:space="preserve"> </w:t>
+      </w:r>
+      <w:hyperlink r:id="rId68">
+        <w:r>
+          <w:rPr>
+            <w:rStyle w:val="Hyperlink"/>
+          </w:rPr>
+          <w:t xml:space="preserve">GitHub</w:t>
+        </w:r>
+      </w:hyperlink>
+    </w:p>
+    <w:bookmarkEnd w:id="69"/>
+    <w:bookmarkStart w:id="70" w:name="other"/>
+    <w:p>
+      <w:pPr>
+        <w:pStyle w:val="Heading1"/>
+      </w:pPr>
       <w:r>
         <w:t xml:space="preserve">OTHER</w:t>
       </w:r>
     </w:p>
     <w:p>
       <w:pPr>
-        <w:pStyle w:val="Compact"/>
-        <w:numPr>
-          <w:numId w:val="1021"/>
-          <w:ilvl w:val="0"/>
-        </w:numPr>
+        <w:numPr>
+          <w:ilvl w:val="0"/>
+          <w:numId w:val="1022"/>
+        </w:numPr>
+        <w:pStyle w:val="Compact"/>
       </w:pPr>
       <w:r>
         <w:t xml:space="preserve">Cleared for Top Secret information and granted access to Sensitive Compartmented Information based on a Single Scope Background Investigation.</w:t>
@@ -1606,23 +1874,23 @@
     </w:p>
     <w:p>
       <w:pPr>
-        <w:pStyle w:val="Compact"/>
-        <w:numPr>
-          <w:numId w:val="1021"/>
-          <w:ilvl w:val="0"/>
-        </w:numPr>
-      </w:pPr>
-      <w:r>
-        <w:t xml:space="preserve">2014 - Present Navy Selected Ready Reserve member (LCDR, O-4)</w:t>
-      </w:r>
-    </w:p>
-    <w:p>
-      <w:pPr>
-        <w:pStyle w:val="Compact"/>
-        <w:numPr>
-          <w:numId w:val="1021"/>
-          <w:ilvl w:val="0"/>
-        </w:numPr>
+        <w:numPr>
+          <w:ilvl w:val="0"/>
+          <w:numId w:val="1022"/>
+        </w:numPr>
+        <w:pStyle w:val="Compact"/>
+      </w:pPr>
+      <w:r>
+        <w:t xml:space="preserve">2014 - Present Navy Selected Ready Reserve member (CDR, O-5)</w:t>
+      </w:r>
+    </w:p>
+    <w:p>
+      <w:pPr>
+        <w:numPr>
+          <w:ilvl w:val="0"/>
+          <w:numId w:val="1022"/>
+        </w:numPr>
+        <w:pStyle w:val="Compact"/>
       </w:pPr>
       <w:r>
         <w:t xml:space="preserve">2011 - 2013 Tutored local high school students in Geometry and Trigonometry</w:t>
@@ -1630,19 +1898,24 @@
     </w:p>
     <w:p>
       <w:pPr>
-        <w:pStyle w:val="Compact"/>
-        <w:numPr>
-          <w:numId w:val="1021"/>
-          <w:ilvl w:val="0"/>
-        </w:numPr>
+        <w:numPr>
+          <w:ilvl w:val="0"/>
+          <w:numId w:val="1022"/>
+        </w:numPr>
+        <w:pStyle w:val="Compact"/>
       </w:pPr>
       <w:r>
         <w:t xml:space="preserve">2012 - 2013 Tutored online with tutor.com in Calculus and Algebra</w:t>
       </w:r>
     </w:p>
+    <w:bookmarkEnd w:id="70"/>
     <w:sectPr/>
   </w:body>
 </w:document>
+</file>
+
+<file path=word/comments.xml><?xml version="1.0" encoding="utf-8"?>
+<w:comments xmlns:w="http://schemas.openxmlformats.org/wordprocessingml/2006/main" xmlns:m="http://schemas.openxmlformats.org/officeDocument/2006/math" xmlns:r="http://schemas.openxmlformats.org/officeDocument/2006/relationships" xmlns:o="urn:schemas-microsoft-com:office:office" xmlns:v="urn:schemas-microsoft-com:vml" xmlns:w10="urn:schemas-microsoft-com:office:word" xmlns:a="http://schemas.openxmlformats.org/drawingml/2006/main" xmlns:pic="http://schemas.openxmlformats.org/drawingml/2006/picture" xmlns:wp="http://schemas.openxmlformats.org/drawingml/2006/wordprocessingDrawing"/>
 </file>
 
 <file path=word/footnotes.xml><?xml version="1.0" encoding="utf-8"?>
@@ -1666,18 +1939,15 @@
 
 <file path=word/numbering.xml><?xml version="1.0" encoding="utf-8"?>
 <w:numbering xmlns:w="http://schemas.openxmlformats.org/wordprocessingml/2006/main">
-  <w:abstractNum w:abstractNumId="0">
-    <w:nsid w:val="e17f69ba"/>
+  <w:abstractNum w:abstractNumId="990">
+    <w:nsid w:val="A990"/>
     <w:multiLevelType w:val="multilevel"/>
     <w:lvl w:ilvl="0">
       <w:numFmt w:val="bullet"/>
       <w:lvlText w:val=" "/>
       <w:lvlJc w:val="left"/>
       <w:pPr>
-        <w:tabs>
-          <w:tab w:val="num" w:pos="0"/>
-        </w:tabs>
-        <w:ind w:left="480" w:hanging="480"/>
+        <w:ind w:left="720" w:hanging="480"/>
       </w:pPr>
     </w:lvl>
     <w:lvl w:ilvl="1">
@@ -1685,10 +1955,7 @@
       <w:lvlText w:val=" "/>
       <w:lvlJc w:val="left"/>
       <w:pPr>
-        <w:tabs>
-          <w:tab w:val="num" w:pos="720"/>
-        </w:tabs>
-        <w:ind w:left="1200" w:hanging="480"/>
+        <w:ind w:left="1440" w:hanging="480"/>
       </w:pPr>
     </w:lvl>
     <w:lvl w:ilvl="2">
@@ -1696,10 +1963,7 @@
       <w:lvlText w:val=" "/>
       <w:lvlJc w:val="left"/>
       <w:pPr>
-        <w:tabs>
-          <w:tab w:val="num" w:pos="1440"/>
-        </w:tabs>
-        <w:ind w:left="1920" w:hanging="480"/>
+        <w:ind w:left="2160" w:hanging="480"/>
       </w:pPr>
     </w:lvl>
     <w:lvl w:ilvl="3">
@@ -1707,10 +1971,7 @@
       <w:lvlText w:val=" "/>
       <w:lvlJc w:val="left"/>
       <w:pPr>
-        <w:tabs>
-          <w:tab w:val="num" w:pos="2160"/>
-        </w:tabs>
-        <w:ind w:left="2640" w:hanging="480"/>
+        <w:ind w:left="2880" w:hanging="480"/>
       </w:pPr>
     </w:lvl>
     <w:lvl w:ilvl="4">
@@ -1718,10 +1979,7 @@
       <w:lvlText w:val=" "/>
       <w:lvlJc w:val="left"/>
       <w:pPr>
-        <w:tabs>
-          <w:tab w:val="num" w:pos="2880"/>
-        </w:tabs>
-        <w:ind w:left="3360" w:hanging="480"/>
+        <w:ind w:left="3600" w:hanging="480"/>
       </w:pPr>
     </w:lvl>
     <w:lvl w:ilvl="5">
@@ -1729,10 +1987,7 @@
       <w:lvlText w:val=" "/>
       <w:lvlJc w:val="left"/>
       <w:pPr>
-        <w:tabs>
-          <w:tab w:val="num" w:pos="3600"/>
-        </w:tabs>
-        <w:ind w:left="4080" w:hanging="480"/>
+        <w:ind w:left="4320" w:hanging="480"/>
       </w:pPr>
     </w:lvl>
     <w:lvl w:ilvl="6">
@@ -1740,106 +1995,35 @@
       <w:lvlText w:val=" "/>
       <w:lvlJc w:val="left"/>
       <w:pPr>
-        <w:tabs>
-          <w:tab w:val="num" w:pos="4320"/>
-        </w:tabs>
-        <w:ind w:left="4800" w:hanging="480"/>
+        <w:ind w:left="5040" w:hanging="480"/>
       </w:pPr>
     </w:lvl>
-  </w:abstractNum>
-  <w:abstractNum w:abstractNumId="990">
-    <w:nsid w:val="a13e71af"/>
-    <w:multiLevelType w:val="multilevel"/>
-    <w:lvl w:ilvl="0">
+    <w:lvl w:ilvl="7">
       <w:numFmt w:val="bullet"/>
       <w:lvlText w:val=" "/>
       <w:lvlJc w:val="left"/>
       <w:pPr>
-        <w:tabs>
-          <w:tab w:val="num" w:pos="0"/>
-        </w:tabs>
-        <w:ind w:left="480" w:hanging="480"/>
+        <w:ind w:left="5760" w:hanging="480"/>
       </w:pPr>
     </w:lvl>
-    <w:lvl w:ilvl="1">
+    <w:lvl w:ilvl="8">
       <w:numFmt w:val="bullet"/>
       <w:lvlText w:val=" "/>
       <w:lvlJc w:val="left"/>
       <w:pPr>
-        <w:tabs>
-          <w:tab w:val="num" w:pos="720"/>
-        </w:tabs>
-        <w:ind w:left="1200" w:hanging="480"/>
-      </w:pPr>
-    </w:lvl>
-    <w:lvl w:ilvl="2">
-      <w:numFmt w:val="bullet"/>
-      <w:lvlText w:val=" "/>
-      <w:lvlJc w:val="left"/>
-      <w:pPr>
-        <w:tabs>
-          <w:tab w:val="num" w:pos="1440"/>
-        </w:tabs>
-        <w:ind w:left="1920" w:hanging="480"/>
-      </w:pPr>
-    </w:lvl>
-    <w:lvl w:ilvl="3">
-      <w:numFmt w:val="bullet"/>
-      <w:lvlText w:val=" "/>
-      <w:lvlJc w:val="left"/>
-      <w:pPr>
-        <w:tabs>
-          <w:tab w:val="num" w:pos="2160"/>
-        </w:tabs>
-        <w:ind w:left="2640" w:hanging="480"/>
-      </w:pPr>
-    </w:lvl>
-    <w:lvl w:ilvl="4">
-      <w:numFmt w:val="bullet"/>
-      <w:lvlText w:val=" "/>
-      <w:lvlJc w:val="left"/>
-      <w:pPr>
-        <w:tabs>
-          <w:tab w:val="num" w:pos="2880"/>
-        </w:tabs>
-        <w:ind w:left="3360" w:hanging="480"/>
-      </w:pPr>
-    </w:lvl>
-    <w:lvl w:ilvl="5">
-      <w:numFmt w:val="bullet"/>
-      <w:lvlText w:val=" "/>
-      <w:lvlJc w:val="left"/>
-      <w:pPr>
-        <w:tabs>
-          <w:tab w:val="num" w:pos="3600"/>
-        </w:tabs>
-        <w:ind w:left="4080" w:hanging="480"/>
-      </w:pPr>
-    </w:lvl>
-    <w:lvl w:ilvl="6">
-      <w:numFmt w:val="bullet"/>
-      <w:lvlText w:val=" "/>
-      <w:lvlJc w:val="left"/>
-      <w:pPr>
-        <w:tabs>
-          <w:tab w:val="num" w:pos="4320"/>
-        </w:tabs>
-        <w:ind w:left="4800" w:hanging="480"/>
+        <w:ind w:left="6480" w:hanging="480"/>
       </w:pPr>
     </w:lvl>
   </w:abstractNum>
   <w:abstractNum w:abstractNumId="991">
-    <w:nsid w:val="3b01d720"/>
+    <w:nsid w:val="A991"/>
     <w:multiLevelType w:val="multilevel"/>
     <w:lvl w:ilvl="0">
       <w:numFmt w:val="bullet"/>
       <w:lvlText w:val="•"/>
       <w:lvlJc w:val="left"/>
       <w:pPr>
-        <w:tabs>
-          <w:tab w:val="num" w:pos="0"/>
-        </w:tabs>
-        <w:ind w:left="480" w:hanging="480"/>
+        <w:ind w:left="720" w:hanging="480"/>
       </w:pPr>
     </w:lvl>
     <w:lvl w:ilvl="1">
@@ -1847,10 +2031,7 @@
       <w:lvlText w:val="–"/>
       <w:lvlJc w:val="left"/>
       <w:pPr>
-        <w:tabs>
-          <w:tab w:val="num" w:pos="720"/>
-        </w:tabs>
-        <w:ind w:left="1200" w:hanging="480"/>
+        <w:ind w:left="1440" w:hanging="480"/>
       </w:pPr>
     </w:lvl>
     <w:lvl w:ilvl="2">
@@ -1858,10 +2039,7 @@
       <w:lvlText w:val="•"/>
       <w:lvlJc w:val="left"/>
       <w:pPr>
-        <w:tabs>
-          <w:tab w:val="num" w:pos="1440"/>
-        </w:tabs>
-        <w:ind w:left="1920" w:hanging="480"/>
+        <w:ind w:left="2160" w:hanging="480"/>
       </w:pPr>
     </w:lvl>
     <w:lvl w:ilvl="3">
@@ -1869,10 +2047,7 @@
       <w:lvlText w:val="–"/>
       <w:lvlJc w:val="left"/>
       <w:pPr>
-        <w:tabs>
-          <w:tab w:val="num" w:pos="2160"/>
-        </w:tabs>
-        <w:ind w:left="2640" w:hanging="480"/>
+        <w:ind w:left="2880" w:hanging="480"/>
       </w:pPr>
     </w:lvl>
     <w:lvl w:ilvl="4">
@@ -1880,10 +2055,7 @@
       <w:lvlText w:val="•"/>
       <w:lvlJc w:val="left"/>
       <w:pPr>
-        <w:tabs>
-          <w:tab w:val="num" w:pos="2880"/>
-        </w:tabs>
-        <w:ind w:left="3360" w:hanging="480"/>
+        <w:ind w:left="3600" w:hanging="480"/>
       </w:pPr>
     </w:lvl>
     <w:lvl w:ilvl="5">
@@ -1891,10 +2063,7 @@
       <w:lvlText w:val="–"/>
       <w:lvlJc w:val="left"/>
       <w:pPr>
-        <w:tabs>
-          <w:tab w:val="num" w:pos="3600"/>
-        </w:tabs>
-        <w:ind w:left="4080" w:hanging="480"/>
+        <w:ind w:left="4320" w:hanging="480"/>
       </w:pPr>
     </w:lvl>
     <w:lvl w:ilvl="6">
@@ -1902,16 +2071,26 @@
       <w:lvlText w:val="•"/>
       <w:lvlJc w:val="left"/>
       <w:pPr>
-        <w:tabs>
-          <w:tab w:val="num" w:pos="4320"/>
-        </w:tabs>
-        <w:ind w:left="4800" w:hanging="480"/>
+        <w:ind w:left="5040" w:hanging="480"/>
+      </w:pPr>
+    </w:lvl>
+    <w:lvl w:ilvl="7">
+      <w:numFmt w:val="bullet"/>
+      <w:lvlText w:val="–"/>
+      <w:lvlJc w:val="left"/>
+      <w:pPr>
+        <w:ind w:left="5760" w:hanging="480"/>
+      </w:pPr>
+    </w:lvl>
+    <w:lvl w:ilvl="8">
+      <w:numFmt w:val="bullet"/>
+      <w:lvlText w:val="•"/>
+      <w:lvlJc w:val="left"/>
+      <w:pPr>
+        <w:ind w:left="6480" w:hanging="480"/>
       </w:pPr>
     </w:lvl>
   </w:abstractNum>
-  <w:num w:numId="1">
-    <w:abstractNumId w:val="0"/>
-  </w:num>
   <w:num w:numId="1000">
     <w:abstractNumId w:val="990"/>
   </w:num>
@@ -1978,6 +2157,9 @@
   <w:num w:numId="1021">
     <w:abstractNumId w:val="991"/>
   </w:num>
+  <w:num w:numId="1022">
+    <w:abstractNumId w:val="991"/>
+  </w:num>
 </w:numbering>
 </file>
 
@@ -1986,10 +2168,10 @@
   <w:docDefaults>
     <w:rPrDefault>
       <w:rPr>
-        <w:rFonts w:asciiTheme="minorHAnsi" w:eastAsiaTheme="minorHAnsi" w:hAnsiTheme="minorHAnsi" w:cstheme="minorBidi"/>
+        <w:rFonts w:asciiTheme="minorHAnsi" w:cstheme="minorBidi" w:eastAsiaTheme="minorHAnsi" w:hAnsiTheme="minorHAnsi"/>
         <w:sz w:val="24"/>
         <w:szCs w:val="24"/>
-        <w:lang w:val="en-US" w:eastAsia="en-US" w:bidi="ar-SA"/>
+        <w:lang w:bidi="ar-SA" w:eastAsia="en-US" w:val="en-US"/>
       </w:rPr>
     </w:rPrDefault>
     <w:pPrDefault>
@@ -1998,35 +2180,35 @@
       </w:pPr>
     </w:pPrDefault>
   </w:docDefaults>
-  <w:latentStyles w:defLockedState="0" w:defUIPriority="0" w:defSemiHidden="0" w:defUnhideWhenUsed="0" w:defQFormat="0" w:count="276"/>
-  <w:style w:type="paragraph" w:default="1" w:styleId="Normal">
+  <w:latentStyles w:count="276" w:defLockedState="0" w:defQFormat="0" w:defSemiHidden="0" w:defUIPriority="0" w:defUnhideWhenUsed="0"/>
+  <w:style w:default="1" w:styleId="Normal" w:type="paragraph">
     <w:name w:val="Normal"/>
     <w:qFormat/>
   </w:style>
-  <w:style w:type="paragraph" w:styleId="BodyText">
+  <w:style w:styleId="BodyText" w:type="paragraph">
     <w:name w:val="Body Text"/>
     <w:basedOn w:val="Normal"/>
     <w:link w:val="BodyTextChar"/>
     <w:pPr>
-      <w:spacing w:before="180" w:after="180"/>
+      <w:spacing w:after="180" w:before="180"/>
     </w:pPr>
     <w:qFormat/>
   </w:style>
-  <w:style w:type="paragraph" w:customStyle="1" w:styleId="FirstParagraph">
+  <w:style w:customStyle="1" w:styleId="FirstParagraph" w:type="paragraph">
     <w:name w:val="First Paragraph"/>
     <w:basedOn w:val="BodyText"/>
     <w:next w:val="BodyText"/>
     <w:qFormat/>
   </w:style>
-  <w:style w:type="paragraph" w:customStyle="1" w:styleId="Compact">
+  <w:style w:customStyle="1" w:styleId="Compact" w:type="paragraph">
     <w:name w:val="Compact"/>
     <w:basedOn w:val="BodyText"/>
     <w:qFormat/>
     <w:pPr>
-      <w:spacing w:before="36" w:after="36"/>
+      <w:spacing w:after="36" w:before="36"/>
     </w:pPr>
   </w:style>
-  <w:style w:type="paragraph" w:styleId="Title">
+  <w:style w:styleId="Title" w:type="paragraph">
     <w:name w:val="Title"/>
     <w:basedOn w:val="Normal"/>
     <w:next w:val="BodyText"/>
@@ -2034,19 +2216,19 @@
     <w:pPr>
       <w:keepNext/>
       <w:keepLines/>
-      <w:spacing w:before="480" w:after="240"/>
+      <w:spacing w:after="240" w:before="480"/>
       <w:jc w:val="center"/>
     </w:pPr>
     <w:rPr>
-      <w:rFonts w:asciiTheme="majorHAnsi" w:eastAsiaTheme="majorEastAsia" w:hAnsiTheme="majorHAnsi" w:cstheme="majorBidi"/>
+      <w:rFonts w:asciiTheme="majorHAnsi" w:cstheme="majorBidi" w:eastAsiaTheme="majorEastAsia" w:hAnsiTheme="majorHAnsi"/>
       <w:b/>
       <w:bCs/>
-      <w:color w:val="345A8A" w:themeColor="accent1" w:themeShade="B5"/>
+      <w:color w:themeColor="accent1" w:themeShade="B5" w:val="345A8A"/>
       <w:sz w:val="36"/>
       <w:szCs w:val="36"/>
     </w:rPr>
   </w:style>
-  <w:style w:type="paragraph" w:styleId="Subtitle">
+  <w:style w:styleId="Subtitle" w:type="paragraph">
     <w:name w:val="Subtitle"/>
     <w:basedOn w:val="Title"/>
     <w:next w:val="BodyText"/>
@@ -2054,7 +2236,7 @@
     <w:pPr>
       <w:keepNext/>
       <w:keepLines/>
-      <w:spacing w:before="240" w:after="240"/>
+      <w:spacing w:after="240" w:before="240"/>
       <w:jc w:val="center"/>
     </w:pPr>
     <w:rPr>
@@ -2062,7 +2244,7 @@
       <w:szCs w:val="30"/>
     </w:rPr>
   </w:style>
-  <w:style w:type="paragraph" w:customStyle="1" w:styleId="Author">
+  <w:style w:customStyle="1" w:styleId="Author" w:type="paragraph">
     <w:name w:val="Author"/>
     <w:next w:val="BodyText"/>
     <w:qFormat/>
@@ -2072,7 +2254,7 @@
       <w:jc w:val="center"/>
     </w:pPr>
   </w:style>
-  <w:style w:type="paragraph" w:styleId="Date">
+  <w:style w:styleId="Date" w:type="paragraph">
     <w:name w:val="Date"/>
     <w:next w:val="BodyText"/>
     <w:qFormat/>
@@ -2082,7 +2264,7 @@
       <w:jc w:val="center"/>
     </w:pPr>
   </w:style>
-  <w:style w:type="paragraph" w:customStyle="1" w:styleId="Abstract">
+  <w:style w:customStyle="1" w:styleId="Abstract" w:type="paragraph">
     <w:name w:val="Abstract"/>
     <w:basedOn w:val="Normal"/>
     <w:next w:val="BodyText"/>
@@ -2090,14 +2272,14 @@
     <w:pPr>
       <w:keepNext/>
       <w:keepLines/>
-      <w:spacing w:before="300" w:after="300"/>
+      <w:spacing w:after="300" w:before="300"/>
     </w:pPr>
     <w:rPr>
       <w:sz w:val="20"/>
       <w:szCs w:val="20"/>
     </w:rPr>
   </w:style>
-  <w:style w:type="paragraph" w:styleId="Bibliography">
+  <w:style w:styleId="Bibliography" w:type="paragraph">
     <w:name w:val="Bibliography"/>
     <w:basedOn w:val="Normal"/>
     <w:next w:val="Bibliography"/>
@@ -2105,7 +2287,7 @@
     <w:pPr/>
     <w:rPr/>
   </w:style>
-  <w:style w:type="paragraph" w:styleId="Heading1">
+  <w:style w:styleId="Heading1" w:type="paragraph">
     <w:name w:val="Heading 1"/>
     <w:basedOn w:val="Normal"/>
     <w:next w:val="BodyText"/>
@@ -2114,19 +2296,19 @@
     <w:pPr>
       <w:keepNext/>
       <w:keepLines/>
-      <w:spacing w:before="480" w:after="0"/>
+      <w:spacing w:after="0" w:before="480"/>
       <w:outlineLvl w:val="0"/>
     </w:pPr>
     <w:rPr>
-      <w:rFonts w:asciiTheme="majorHAnsi" w:eastAsiaTheme="majorEastAsia" w:hAnsiTheme="majorHAnsi" w:cstheme="majorBidi"/>
+      <w:rFonts w:asciiTheme="majorHAnsi" w:cstheme="majorBidi" w:eastAsiaTheme="majorEastAsia" w:hAnsiTheme="majorHAnsi"/>
       <w:b/>
       <w:bCs/>
-      <w:color w:val="345A8A" w:themeColor="accent1" w:themeShade="B5"/>
+      <w:color w:themeColor="accent1" w:val="4F81BD"/>
       <w:sz w:val="32"/>
       <w:szCs w:val="32"/>
     </w:rPr>
   </w:style>
-  <w:style w:type="paragraph" w:styleId="Heading2">
+  <w:style w:styleId="Heading2" w:type="paragraph">
     <w:name w:val="Heading 2"/>
     <w:basedOn w:val="Normal"/>
     <w:next w:val="BodyText"/>
@@ -2136,19 +2318,19 @@
     <w:pPr>
       <w:keepNext/>
       <w:keepLines/>
-      <w:spacing w:before="200" w:after="0"/>
+      <w:spacing w:after="0" w:before="200"/>
       <w:outlineLvl w:val="1"/>
     </w:pPr>
     <w:rPr>
-      <w:rFonts w:asciiTheme="majorHAnsi" w:eastAsiaTheme="majorEastAsia" w:hAnsiTheme="majorHAnsi" w:cstheme="majorBidi"/>
+      <w:rFonts w:asciiTheme="majorHAnsi" w:cstheme="majorBidi" w:eastAsiaTheme="majorEastAsia" w:hAnsiTheme="majorHAnsi"/>
       <w:b/>
       <w:bCs/>
-      <w:color w:val="4F81BD" w:themeColor="accent1"/>
-      <w:sz w:val="32"/>
-      <w:szCs w:val="32"/>
-    </w:rPr>
-  </w:style>
-  <w:style w:type="paragraph" w:styleId="Heading3">
+      <w:color w:themeColor="accent1" w:val="4F81BD"/>
+      <w:sz w:val="28"/>
+      <w:szCs w:val="28"/>
+    </w:rPr>
+  </w:style>
+  <w:style w:styleId="Heading3" w:type="paragraph">
     <w:name w:val="Heading 3"/>
     <w:basedOn w:val="Normal"/>
     <w:next w:val="BodyText"/>
@@ -2158,19 +2340,19 @@
     <w:pPr>
       <w:keepNext/>
       <w:keepLines/>
-      <w:spacing w:before="200" w:after="0"/>
+      <w:spacing w:after="0" w:before="200"/>
       <w:outlineLvl w:val="2"/>
     </w:pPr>
     <w:rPr>
-      <w:rFonts w:asciiTheme="majorHAnsi" w:eastAsiaTheme="majorEastAsia" w:hAnsiTheme="majorHAnsi" w:cstheme="majorBidi"/>
+      <w:rFonts w:asciiTheme="majorHAnsi" w:cstheme="majorBidi" w:eastAsiaTheme="majorEastAsia" w:hAnsiTheme="majorHAnsi"/>
       <w:b/>
       <w:bCs/>
-      <w:color w:val="4F81BD" w:themeColor="accent1"/>
-      <w:sz w:val="28"/>
-      <w:szCs w:val="28"/>
-    </w:rPr>
-  </w:style>
-  <w:style w:type="paragraph" w:styleId="Heading4">
+      <w:color w:themeColor="accent1" w:val="4F81BD"/>
+      <w:sz w:val="24"/>
+      <w:szCs w:val="24"/>
+    </w:rPr>
+  </w:style>
+  <w:style w:styleId="Heading4" w:type="paragraph">
     <w:name w:val="Heading 4"/>
     <w:basedOn w:val="Normal"/>
     <w:next w:val="BodyText"/>
@@ -2180,19 +2362,19 @@
     <w:pPr>
       <w:keepNext/>
       <w:keepLines/>
-      <w:spacing w:before="200" w:after="0"/>
+      <w:spacing w:after="0" w:before="200"/>
       <w:outlineLvl w:val="3"/>
     </w:pPr>
     <w:rPr>
-      <w:rFonts w:asciiTheme="majorHAnsi" w:eastAsiaTheme="majorEastAsia" w:hAnsiTheme="majorHAnsi" w:cstheme="majorBidi"/>
-      <w:b/>
+      <w:rFonts w:asciiTheme="majorHAnsi" w:cstheme="majorBidi" w:eastAsiaTheme="majorEastAsia" w:hAnsiTheme="majorHAnsi"/>
+      <w:i/>
       <w:bCs/>
-      <w:color w:val="4F81BD" w:themeColor="accent1"/>
+      <w:color w:themeColor="accent1" w:val="4F81BD"/>
       <w:sz w:val="24"/>
       <w:szCs w:val="24"/>
     </w:rPr>
   </w:style>
-  <w:style w:type="paragraph" w:styleId="Heading5">
+  <w:style w:styleId="Heading5" w:type="paragraph">
     <w:name w:val="Heading 5"/>
     <w:basedOn w:val="Normal"/>
     <w:next w:val="BodyText"/>
@@ -2202,19 +2384,18 @@
     <w:pPr>
       <w:keepNext/>
       <w:keepLines/>
-      <w:spacing w:before="200" w:after="0"/>
+      <w:spacing w:after="0" w:before="200"/>
       <w:outlineLvl w:val="4"/>
     </w:pPr>
     <w:rPr>
-      <w:rFonts w:asciiTheme="majorHAnsi" w:eastAsiaTheme="majorEastAsia" w:hAnsiTheme="majorHAnsi" w:cstheme="majorBidi"/>
-      <w:i/>
+      <w:rFonts w:asciiTheme="majorHAnsi" w:cstheme="majorBidi" w:eastAsiaTheme="majorEastAsia" w:hAnsiTheme="majorHAnsi"/>
       <w:iCs/>
-      <w:color w:val="4F81BD" w:themeColor="accent1"/>
+      <w:color w:themeColor="accent1" w:val="4F81BD"/>
       <w:sz w:val="24"/>
       <w:szCs w:val="24"/>
     </w:rPr>
   </w:style>
-  <w:style w:type="paragraph" w:styleId="Heading6">
+  <w:style w:styleId="Heading6" w:type="paragraph">
     <w:name w:val="Heading 6"/>
     <w:basedOn w:val="Normal"/>
     <w:next w:val="BodyText"/>
@@ -2224,17 +2405,77 @@
     <w:pPr>
       <w:keepNext/>
       <w:keepLines/>
-      <w:spacing w:before="200" w:after="0"/>
+      <w:spacing w:after="0" w:before="200"/>
       <w:outlineLvl w:val="5"/>
     </w:pPr>
     <w:rPr>
-      <w:rFonts w:asciiTheme="majorHAnsi" w:eastAsiaTheme="majorEastAsia" w:hAnsiTheme="majorHAnsi" w:cstheme="majorBidi"/>
-      <w:color w:val="4F81BD" w:themeColor="accent1"/>
+      <w:rFonts w:asciiTheme="majorHAnsi" w:cstheme="majorBidi" w:eastAsiaTheme="majorEastAsia" w:hAnsiTheme="majorHAnsi"/>
+      <w:color w:themeColor="accent1" w:val="4F81BD"/>
       <w:sz w:val="24"/>
       <w:szCs w:val="24"/>
     </w:rPr>
   </w:style>
-  <w:style w:type="paragraph" w:styleId="BlockText">
+  <w:style w:styleId="Heading7" w:type="paragraph">
+    <w:name w:val="Heading 7"/>
+    <w:basedOn w:val="Normal"/>
+    <w:next w:val="BodyText"/>
+    <w:uiPriority w:val="9"/>
+    <w:unhideWhenUsed/>
+    <w:qFormat/>
+    <w:pPr>
+      <w:keepNext/>
+      <w:keepLines/>
+      <w:spacing w:after="0" w:before="200"/>
+      <w:outlineLvl w:val="6"/>
+    </w:pPr>
+    <w:rPr>
+      <w:rFonts w:asciiTheme="majorHAnsi" w:cstheme="majorBidi" w:eastAsiaTheme="majorEastAsia" w:hAnsiTheme="majorHAnsi"/>
+      <w:color w:themeColor="accent1" w:val="4F81BD"/>
+      <w:sz w:val="24"/>
+      <w:szCs w:val="24"/>
+    </w:rPr>
+  </w:style>
+  <w:style w:styleId="Heading8" w:type="paragraph">
+    <w:name w:val="Heading 8"/>
+    <w:basedOn w:val="Normal"/>
+    <w:next w:val="BodyText"/>
+    <w:uiPriority w:val="9"/>
+    <w:unhideWhenUsed/>
+    <w:qFormat/>
+    <w:pPr>
+      <w:keepNext/>
+      <w:keepLines/>
+      <w:spacing w:after="0" w:before="200"/>
+      <w:outlineLvl w:val="7"/>
+    </w:pPr>
+    <w:rPr>
+      <w:rFonts w:asciiTheme="majorHAnsi" w:cstheme="majorBidi" w:eastAsiaTheme="majorEastAsia" w:hAnsiTheme="majorHAnsi"/>
+      <w:color w:themeColor="accent1" w:val="4F81BD"/>
+      <w:sz w:val="24"/>
+      <w:szCs w:val="24"/>
+    </w:rPr>
+  </w:style>
+  <w:style w:styleId="Heading9" w:type="paragraph">
+    <w:name w:val="Heading 9"/>
+    <w:basedOn w:val="Normal"/>
+    <w:next w:val="BodyText"/>
+    <w:uiPriority w:val="9"/>
+    <w:unhideWhenUsed/>
+    <w:qFormat/>
+    <w:pPr>
+      <w:keepNext/>
+      <w:keepLines/>
+      <w:spacing w:after="0" w:before="200"/>
+      <w:outlineLvl w:val="8"/>
+    </w:pPr>
+    <w:rPr>
+      <w:rFonts w:asciiTheme="majorHAnsi" w:cstheme="majorBidi" w:eastAsiaTheme="majorEastAsia" w:hAnsiTheme="majorHAnsi"/>
+      <w:color w:themeColor="accent1" w:val="4F81BD"/>
+      <w:sz w:val="24"/>
+      <w:szCs w:val="24"/>
+    </w:rPr>
+  </w:style>
+  <w:style w:styleId="BlockText" w:type="paragraph">
     <w:name w:val="Block Text"/>
     <w:basedOn w:val="BodyText"/>
     <w:next w:val="BodyText"/>
@@ -2242,17 +2483,11 @@
     <w:unhideWhenUsed/>
     <w:qFormat/>
     <w:pPr>
-      <w:spacing w:before="100" w:after="100"/>
-      <w:ind w:firstLine="0"/>
+      <w:spacing w:after="100" w:before="100"/>
+      <w:ind w:firstLine="0" w:left="480" w:right="480"/>
     </w:pPr>
-    <w:rPr>
-      <w:rFonts w:asciiTheme="majorHAnsi" w:eastAsiaTheme="majorEastAsia" w:hAnsiTheme="majorHAnsi" w:cstheme="majorBidi"/>
-      <w:bCs/>
-      <w:sz w:val="20"/>
-      <w:szCs w:val="20"/>
-    </w:rPr>
-  </w:style>
-  <w:style w:type="paragraph" w:styleId="FootnoteText">
+  </w:style>
+  <w:style w:styleId="FootnoteText" w:type="paragraph">
     <w:name w:val="Footnote Text"/>
     <w:basedOn w:val="Normal"/>
     <w:next w:val="FootnoteText"/>
@@ -2260,27 +2495,43 @@
     <w:unhideWhenUsed/>
     <w:qFormat/>
   </w:style>
-  <w:style w:type="character" w:default="1" w:styleId="DefaultParagraphFont">
+  <w:style w:default="1" w:styleId="DefaultParagraphFont" w:type="character">
     <w:name w:val="Default Paragraph Font"/>
     <w:semiHidden/>
     <w:unhideWhenUsed/>
   </w:style>
-  <w:style w:type="table" w:default="1" w:styleId="TableNormal">
-    <w:name w:val="Normal Table"/>
+  <w:style w:default="1" w:styleId="Table" w:type="table">
+    <w:name w:val="Table"/>
+    <w:basedOn w:val="TableNormal"/>
     <w:semiHidden/>
     <w:unhideWhenUsed/>
     <w:qFormat/>
     <w:tblPr>
-      <w:tblInd w:w="0" w:type="dxa"/>
+      <w:tblInd w:type="dxa" w:w="0"/>
       <w:tblCellMar>
-        <w:top w:w="0" w:type="dxa"/>
-        <w:left w:w="108" w:type="dxa"/>
-        <w:bottom w:w="0" w:type="dxa"/>
-        <w:right w:w="108" w:type="dxa"/>
+        <w:top w:type="dxa" w:w="0"/>
+        <w:left w:type="dxa" w:w="108"/>
+        <w:bottom w:type="dxa" w:w="0"/>
+        <w:right w:type="dxa" w:w="108"/>
       </w:tblCellMar>
     </w:tblPr>
-  </w:style>
-  <w:style w:type="paragraph" w:customStyle="1" w:styleId="DefinitionTerm">
+    <w:tblStylePr w:type="firstRow">
+      <w:tblPr>
+        <w:jc w:val="left"/>
+        <w:tblInd w:type="dxa" w:w="0"/>
+      </w:tblPr>
+      <w:trPr>
+        <w:jc w:val="left"/>
+      </w:trPr>
+      <w:tcPr>
+        <w:vAlign w:val="bottom"/>
+        <w:tcBorders>
+          <w:bottom w:val="single"/>
+        </w:tcBorders>
+      </w:tcPr>
+    </w:tblStylePr>
+  </w:style>
+  <w:style w:customStyle="1" w:styleId="DefinitionTerm" w:type="paragraph">
     <w:name w:val="Definition Term"/>
     <w:basedOn w:val="Normal"/>
     <w:next w:val="Definition"/>
@@ -2293,49 +2544,49 @@
       <w:b/>
     </w:rPr>
   </w:style>
-  <w:style w:type="paragraph" w:customStyle="1" w:styleId="Definition">
+  <w:style w:customStyle="1" w:styleId="Definition" w:type="paragraph">
     <w:name w:val="Definition"/>
     <w:basedOn w:val="Normal"/>
   </w:style>
-  <w:style w:type="paragraph" w:styleId="Caption">
+  <w:style w:styleId="Caption" w:type="paragraph">
     <w:name w:val="Caption"/>
     <w:basedOn w:val="Normal"/>
     <w:link w:val="BodyTextChar"/>
     <w:pPr>
-      <w:spacing w:before="0" w:after="120"/>
+      <w:spacing w:after="120" w:before="0"/>
     </w:pPr>
     <w:rPr>
       <w:i/>
     </w:rPr>
   </w:style>
-  <w:style w:type="paragraph" w:customStyle="1" w:styleId="TableCaption">
+  <w:style w:customStyle="1" w:styleId="TableCaption" w:type="paragraph">
     <w:name w:val="Table Caption"/>
     <w:basedOn w:val="Caption"/>
     <w:pPr>
       <w:keepNext/>
     </w:pPr>
   </w:style>
-  <w:style w:type="paragraph" w:customStyle="1" w:styleId="ImageCaption">
+  <w:style w:customStyle="1" w:styleId="ImageCaption" w:type="paragraph">
     <w:name w:val="Image Caption"/>
     <w:basedOn w:val="Caption"/>
   </w:style>
-  <w:style w:type="paragraph" w:customStyle="1" w:styleId="Figure">
+  <w:style w:customStyle="1" w:styleId="Figure" w:type="paragraph">
     <w:name w:val="Figure"/>
     <w:basedOn w:val="Normal"/>
   </w:style>
-  <w:style w:type="paragraph" w:customStyle="1" w:styleId="FigureWithCaption">
-    <w:name w:val="Figure with Caption"/>
+  <w:style w:customStyle="1" w:styleId="CaptionedFigure" w:type="paragraph">
+    <w:name w:val="Captioned Figure"/>
     <w:basedOn w:val="Figure"/>
     <w:pPr>
       <w:keepNext/>
     </w:pPr>
   </w:style>
-  <w:style w:type="character" w:customStyle="1" w:styleId="BodyTextChar">
+  <w:style w:customStyle="1" w:styleId="BodyTextChar" w:type="character">
     <w:name w:val="Body Text Char"/>
     <w:basedOn w:val="DefaultParagraphFont"/>
     <w:link w:val="BodyText"/>
   </w:style>
-  <w:style w:type="character" w:customStyle="1" w:styleId="VerbatimChar">
+  <w:style w:customStyle="1" w:styleId="VerbatimChar" w:type="character">
     <w:name w:val="Verbatim Char"/>
     <w:basedOn w:val="BodyTextChar"/>
     <w:rPr>
@@ -2343,21 +2594,25 @@
       <w:sz w:val="22"/>
     </w:rPr>
   </w:style>
-  <w:style w:type="character" w:styleId="FootnoteReference">
+  <w:style w:customStyle="1" w:styleId="SectionNumber" w:type="character">
+    <w:name w:val="Section Number"/>
+    <w:basedOn w:val="BodyTextChar"/>
+  </w:style>
+  <w:style w:styleId="FootnoteReference" w:type="character">
     <w:name w:val="Footnote Reference"/>
     <w:basedOn w:val="BodyTextChar"/>
     <w:rPr>
       <w:vertAlign w:val="superscript"/>
     </w:rPr>
   </w:style>
-  <w:style w:type="character" w:styleId="Hyperlink">
+  <w:style w:styleId="Hyperlink" w:type="character">
     <w:name w:val="Hyperlink"/>
     <w:basedOn w:val="BodyTextChar"/>
     <w:rPr>
-      <w:color w:val="4F81BD" w:themeColor="accent1"/>
-    </w:rPr>
-  </w:style>
-  <w:style w:type="paragraph" w:styleId="TOCHeading">
+      <w:color w:themeColor="accent1" w:val="4F81BD"/>
+    </w:rPr>
+  </w:style>
+  <w:style w:styleId="TOCHeading" w:type="paragraph">
     <w:name w:val="TOC Heading"/>
     <w:basedOn w:val="Heading1"/>
     <w:next w:val="BodyText"/>
@@ -2369,10 +2624,10 @@
       <w:outlineLvl w:val="9"/>
     </w:pPr>
     <w:rPr>
-      <w:rFonts w:asciiTheme="majorHAnsi" w:eastAsiaTheme="majorEastAsia" w:hAnsiTheme="majorHAnsi" w:cstheme="majorBidi"/>
+      <w:rFonts w:asciiTheme="majorHAnsi" w:cstheme="majorBidi" w:eastAsiaTheme="majorEastAsia" w:hAnsiTheme="majorHAnsi"/>
       <w:b w:val="0"/>
       <w:bCs w:val="0"/>
-      <w:color w:val="365F91" w:themeColor="accent1" w:themeShade="BF"/>
+      <w:color w:themeColor="accent1" w:themeShade="BF" w:val="365F91"/>
     </w:rPr>
   </w:style>
   <w:style w:type="paragraph" w:customStyle="1" w:styleId="SourceCode">

</xml_diff>

<commit_message>
feat: Add verbage to reflect work at STRAT; remove emoji
</commit_message>
<xml_diff>
--- a/formats/resume.docx
+++ b/formats/resume.docx
@@ -404,7 +404,7 @@
         <w:t xml:space="preserve"> </w:t>
       </w:r>
       <w:r>
-        <w:t xml:space="preserve">🤓</w:t>
+        <w:t xml:space="preserve">:)</w:t>
       </w:r>
     </w:p>
     <w:bookmarkEnd w:id="28"/>
@@ -681,6 +681,34 @@
       </w:pPr>
       <w:r>
         <w:t xml:space="preserve">Design / Development / Security</w:t>
+      </w:r>
+    </w:p>
+    <w:p>
+      <w:pPr>
+        <w:numPr>
+          <w:ilvl w:val="0"/>
+          <w:numId w:val="1007"/>
+        </w:numPr>
+        <w:pStyle w:val="Compact"/>
+      </w:pPr>
+      <w:r>
+        <w:t xml:space="preserve">At USSTRATCOM, designed a visual grammar in order to create detailed process documentation. The documentation is intended to help</w:t>
+      </w:r>
+      <w:r>
+        <w:t xml:space="preserve"> </w:t>
+      </w:r>
+      <w:r>
+        <w:rPr>
+          <w:bCs/>
+          <w:b/>
+        </w:rPr>
+        <w:t xml:space="preserve">architect sustainable solutions</w:t>
+      </w:r>
+      <w:r>
+        <w:t xml:space="preserve"> </w:t>
+      </w:r>
+      <w:r>
+        <w:t xml:space="preserve">in an effort to improve efficiency and mission readiness.</w:t>
       </w:r>
     </w:p>
     <w:p>

</xml_diff>

<commit_message>
feat: Add agile and data modernization to resume
</commit_message>
<xml_diff>
--- a/formats/resume.docx
+++ b/formats/resume.docx
@@ -724,7 +724,23 @@
         <w:t xml:space="preserve"> </w:t>
       </w:r>
       <w:r>
-        <w:t xml:space="preserve">in an effort to improve efficiency and mission readiness.</w:t>
+        <w:t xml:space="preserve">in an effort to improve efficiency and mission readiness. Efforts directly contributed to</w:t>
+      </w:r>
+      <w:r>
+        <w:t xml:space="preserve"> </w:t>
+      </w:r>
+      <w:r>
+        <w:rPr>
+          <w:bCs/>
+          <w:b/>
+        </w:rPr>
+        <w:t xml:space="preserve">data modernization</w:t>
+      </w:r>
+      <w:r>
+        <w:t xml:space="preserve"> </w:t>
+      </w:r>
+      <w:r>
+        <w:t xml:space="preserve">of division.</w:t>
       </w:r>
     </w:p>
     <w:p>
@@ -1059,6 +1075,18 @@
       </w:pPr>
       <w:r>
         <w:t xml:space="preserve">Served as web technology expert, experienced mentor, and valuable trainer</w:t>
+      </w:r>
+    </w:p>
+    <w:p>
+      <w:pPr>
+        <w:numPr>
+          <w:ilvl w:val="0"/>
+          <w:numId w:val="1011"/>
+        </w:numPr>
+        <w:pStyle w:val="Compact"/>
+      </w:pPr>
+      <w:r>
+        <w:t xml:space="preserve">Leveraged Agile practices such as scrums, sprints, extreme programming, and retrospectives.</w:t>
       </w:r>
     </w:p>
     <w:bookmarkEnd w:id="46"/>

</xml_diff>

<commit_message>
feat: Add julia and AI/ML verbage
</commit_message>
<xml_diff>
--- a/formats/resume.docx
+++ b/formats/resume.docx
@@ -57,7 +57,25 @@
         <w:t xml:space="preserve"> </w:t>
       </w:r>
       <w:r>
-        <w:t xml:space="preserve">HTML/XML/CSS</w:t>
+        <w:t xml:space="preserve">HTML/XML/CSS,</w:t>
+      </w:r>
+      <w:r>
+        <w:t xml:space="preserve"> </w:t>
+      </w:r>
+      <w:r>
+        <w:t xml:space="preserve">C#,</w:t>
+      </w:r>
+      <w:r>
+        <w:t xml:space="preserve"> </w:t>
+      </w:r>
+      <w:r>
+        <w:t xml:space="preserve">F#,</w:t>
+      </w:r>
+      <w:r>
+        <w:t xml:space="preserve"> </w:t>
+      </w:r>
+      <w:r>
+        <w:t xml:space="preserve">Python</w:t>
       </w:r>
     </w:p>
     <w:p>
@@ -79,13 +97,7 @@
         <w:t xml:space="preserve"> </w:t>
       </w:r>
       <w:r>
-        <w:t xml:space="preserve">C#,</w:t>
-      </w:r>
-      <w:r>
-        <w:t xml:space="preserve"> </w:t>
-      </w:r>
-      <w:r>
-        <w:t xml:space="preserve">F#,</w:t>
+        <w:t xml:space="preserve">Julia,</w:t>
       </w:r>
       <w:r>
         <w:t xml:space="preserve"> </w:t>
@@ -97,6 +109,18 @@
         <w:t xml:space="preserve"> </w:t>
       </w:r>
       <w:r>
+        <w:t xml:space="preserve">Clojure,</w:t>
+      </w:r>
+      <w:r>
+        <w:t xml:space="preserve"> </w:t>
+      </w:r>
+      <w:r>
+        <w:t xml:space="preserve">ClojureScript,</w:t>
+      </w:r>
+      <w:r>
+        <w:t xml:space="preserve"> </w:t>
+      </w:r>
+      <w:r>
         <w:t xml:space="preserve">Rust,</w:t>
       </w:r>
       <w:r>
@@ -115,31 +139,13 @@
         <w:t xml:space="preserve"> </w:t>
       </w:r>
       <w:r>
-        <w:t xml:space="preserve">Python,</w:t>
-      </w:r>
-      <w:r>
-        <w:t xml:space="preserve"> </w:t>
-      </w:r>
-      <w:r>
-        <w:t xml:space="preserve">R,</w:t>
-      </w:r>
-      <w:r>
-        <w:t xml:space="preserve"> </w:t>
-      </w:r>
-      <w:r>
-        <w:t xml:space="preserve">Clojure,</w:t>
-      </w:r>
-      <w:r>
-        <w:t xml:space="preserve"> </w:t>
-      </w:r>
-      <w:r>
-        <w:t xml:space="preserve">ClojureScript,</w:t>
-      </w:r>
-      <w:r>
-        <w:t xml:space="preserve"> </w:t>
-      </w:r>
-      <w:r>
-        <w:t xml:space="preserve">Elm</w:t>
+        <w:t xml:space="preserve">Elm,</w:t>
+      </w:r>
+      <w:r>
+        <w:t xml:space="preserve"> </w:t>
+      </w:r>
+      <w:r>
+        <w:t xml:space="preserve">R</w:t>
       </w:r>
     </w:p>
     <w:p>
@@ -1001,7 +1007,19 @@
         <w:pStyle w:val="Compact"/>
       </w:pPr>
       <w:r>
-        <w:t xml:space="preserve">Utilize scientific inquiry in the independent development of mathematical models and computer programs to evaluate and predict the ability to support assigned projects, studies, or problems.</w:t>
+        <w:t xml:space="preserve">Advised leadership on emergent technologies (such as AI/ML) and methodologies.</w:t>
+      </w:r>
+    </w:p>
+    <w:p>
+      <w:pPr>
+        <w:numPr>
+          <w:ilvl w:val="0"/>
+          <w:numId w:val="1010"/>
+        </w:numPr>
+        <w:pStyle w:val="Compact"/>
+      </w:pPr>
+      <w:r>
+        <w:t xml:space="preserve">Utilized scientific inquiry in the independent development of mathematical models and computer programs to evaluate and predict the ability to support assigned projects, studies, or problems.</w:t>
       </w:r>
     </w:p>
     <w:bookmarkEnd w:id="44"/>

</xml_diff>

<commit_message>
feat: Remove word lists, augment experience
</commit_message>
<xml_diff>
--- a/formats/resume.docx
+++ b/formats/resume.docx
@@ -2,7 +2,7 @@
 <file path=word/document.xml><?xml version="1.0" encoding="utf-8"?>
 <w:document xmlns:w="http://schemas.openxmlformats.org/wordprocessingml/2006/main" xmlns:m="http://schemas.openxmlformats.org/officeDocument/2006/math" xmlns:r="http://schemas.openxmlformats.org/officeDocument/2006/relationships" xmlns:o="urn:schemas-microsoft-com:office:office" xmlns:v="urn:schemas-microsoft-com:vml" xmlns:w10="urn:schemas-microsoft-com:office:word" xmlns:a="http://schemas.openxmlformats.org/drawingml/2006/main" xmlns:pic="http://schemas.openxmlformats.org/drawingml/2006/picture" xmlns:wp="http://schemas.openxmlformats.org/drawingml/2006/wordprocessingDrawing">
   <w:body>
-    <w:bookmarkStart w:id="33" w:name="knowledge"/>
+    <w:bookmarkStart w:id="22" w:name="knowledge"/>
     <w:p>
       <w:pPr>
         <w:pStyle w:val="Heading1"/>
@@ -168,13 +168,23 @@
       </w:hyperlink>
     </w:p>
     <w:bookmarkEnd w:id="21"/>
-    <w:bookmarkStart w:id="26" w:name="tools-libraries-and-frameworks"/>
+    <w:bookmarkEnd w:id="22"/>
+    <w:bookmarkStart w:id="35" w:name="skills-experience"/>
+    <w:p>
+      <w:pPr>
+        <w:pStyle w:val="Heading1"/>
+      </w:pPr>
+      <w:r>
+        <w:t xml:space="preserve">SKILLS &amp; EXPERIENCE</w:t>
+      </w:r>
+    </w:p>
+    <w:bookmarkStart w:id="24" w:name="Xcc379ebe82c7a3b59f956bac7132f11602db3bf"/>
     <w:p>
       <w:pPr>
         <w:pStyle w:val="Heading2"/>
       </w:pPr>
       <w:r>
-        <w:t xml:space="preserve">Tools, Libraries, and Frameworks</w:t>
+        <w:t xml:space="preserve">Mathematics, Operations Research, and Data Science</w:t>
       </w:r>
     </w:p>
     <w:p>
@@ -186,24 +196,7 @@
         <w:pStyle w:val="Compact"/>
       </w:pPr>
       <w:r>
-        <w:t xml:space="preserve">React.js CesiumJS, Backbone.js, MarionetteJS, jQuery, RequireJS (</w:t>
-      </w:r>
-      <w:r>
-        <w:rPr>
-          <w:iCs/>
-          <w:i/>
-        </w:rPr>
-        <w:t xml:space="preserve">AMD</w:t>
-      </w:r>
-      <w:r>
-        <w:rPr>
-          <w:iCs/>
-          <w:i/>
-        </w:rPr>
-        <w:t xml:space="preserve"> </w:t>
-      </w:r>
-      <w:r>
-        <w:t xml:space="preserve">)</w:t>
+        <w:t xml:space="preserve">During my Masters studies, I studied Operations Research for over a year including the basics and a Python program to leverage genetic algorithms to solve a problem with no closed form solution.</w:t>
       </w:r>
     </w:p>
     <w:p>
@@ -211,453 +204,6 @@
         <w:numPr>
           <w:ilvl w:val="0"/>
           <w:numId w:val="1002"/>
-        </w:numPr>
-        <w:pStyle w:val="Compact"/>
-      </w:pPr>
-      <w:r>
-        <w:t xml:space="preserve">Web Components (</w:t>
-      </w:r>
-      <w:hyperlink r:id="rId22">
-        <w:r>
-          <w:rPr>
-            <w:rStyle w:val="Hyperlink"/>
-          </w:rPr>
-          <w:t xml:space="preserve">#usetheplatform</w:t>
-        </w:r>
-      </w:hyperlink>
-      <w:r>
-        <w:t xml:space="preserve">), Lodash.js, Redux.js, RxJS</w:t>
-      </w:r>
-    </w:p>
-    <w:p>
-      <w:pPr>
-        <w:numPr>
-          <w:ilvl w:val="0"/>
-          <w:numId w:val="1002"/>
-        </w:numPr>
-        <w:pStyle w:val="Compact"/>
-      </w:pPr>
-      <w:r>
-        <w:t xml:space="preserve">Babel, Webpack, Rollup.js, Parcel.js, Browserify,</w:t>
-      </w:r>
-      <w:r>
-        <w:t xml:space="preserve"> </w:t>
-      </w:r>
-      <w:hyperlink r:id="rId23">
-        <w:r>
-          <w:rPr>
-            <w:rStyle w:val="Hyperlink"/>
-          </w:rPr>
-          <w:t xml:space="preserve">snowpack</w:t>
-        </w:r>
-      </w:hyperlink>
-    </w:p>
-    <w:p>
-      <w:pPr>
-        <w:numPr>
-          <w:ilvl w:val="0"/>
-          <w:numId w:val="1002"/>
-        </w:numPr>
-        <w:pStyle w:val="Compact"/>
-      </w:pPr>
-      <w:r>
-        <w:t xml:space="preserve">code quality (PSScriptAnalyzer, Hadolint, Shellcheck, ESLint, flow, etc…)</w:t>
-      </w:r>
-    </w:p>
-    <w:p>
-      <w:pPr>
-        <w:numPr>
-          <w:ilvl w:val="0"/>
-          <w:numId w:val="1002"/>
-        </w:numPr>
-        <w:pStyle w:val="Compact"/>
-      </w:pPr>
-      <w:r>
-        <w:t xml:space="preserve">unit/integration/fuzz/acceptance testing (Pester, jest, AVA, mocha, jasmine, etc…)</w:t>
-      </w:r>
-    </w:p>
-    <w:p>
-      <w:pPr>
-        <w:pStyle w:val="BlockText"/>
-      </w:pPr>
-      <w:r>
-        <w:t xml:space="preserve">Visit my</w:t>
-      </w:r>
-      <w:r>
-        <w:t xml:space="preserve"> </w:t>
-      </w:r>
-      <w:hyperlink r:id="rId24">
-        <w:r>
-          <w:rPr>
-            <w:rStyle w:val="Hyperlink"/>
-          </w:rPr>
-          <w:t xml:space="preserve">GitHub account</w:t>
-        </w:r>
-      </w:hyperlink>
-      <w:r>
-        <w:t xml:space="preserve"> </w:t>
-      </w:r>
-      <w:r>
-        <w:t xml:space="preserve">for examples - like my PowerShell module,</w:t>
-      </w:r>
-      <w:r>
-        <w:t xml:space="preserve"> </w:t>
-      </w:r>
-      <w:hyperlink r:id="rId25">
-        <w:r>
-          <w:rPr>
-            <w:rStyle w:val="Hyperlink"/>
-          </w:rPr>
-          <w:t xml:space="preserve">Prelude</w:t>
-        </w:r>
-      </w:hyperlink>
-    </w:p>
-    <w:bookmarkEnd w:id="26"/>
-    <w:bookmarkStart w:id="28" w:name="database-technologies-and-devops"/>
-    <w:p>
-      <w:pPr>
-        <w:pStyle w:val="Heading2"/>
-      </w:pPr>
-      <w:r>
-        <w:t xml:space="preserve">Database Technologies and DevOps</w:t>
-      </w:r>
-    </w:p>
-    <w:p>
-      <w:pPr>
-        <w:numPr>
-          <w:ilvl w:val="0"/>
-          <w:numId w:val="1003"/>
-        </w:numPr>
-        <w:pStyle w:val="Compact"/>
-      </w:pPr>
-      <w:r>
-        <w:rPr>
-          <w:iCs/>
-          <w:i/>
-        </w:rPr>
-        <w:t xml:space="preserve">(Database Technologies)</w:t>
-      </w:r>
-      <w:r>
-        <w:t xml:space="preserve"> </w:t>
-      </w:r>
-      <w:r>
-        <w:t xml:space="preserve">MongoDB, redis, CouchDB, MySQL</w:t>
-      </w:r>
-    </w:p>
-    <w:p>
-      <w:pPr>
-        <w:numPr>
-          <w:ilvl w:val="0"/>
-          <w:numId w:val="1003"/>
-        </w:numPr>
-        <w:pStyle w:val="Compact"/>
-      </w:pPr>
-      <w:r>
-        <w:rPr>
-          <w:iCs/>
-          <w:i/>
-        </w:rPr>
-        <w:t xml:space="preserve">(Continuous Integration)</w:t>
-      </w:r>
-      <w:r>
-        <w:t xml:space="preserve"> </w:t>
-      </w:r>
-      <w:r>
-        <w:t xml:space="preserve">Jenkins, Travis, Codeship</w:t>
-      </w:r>
-    </w:p>
-    <w:p>
-      <w:pPr>
-        <w:numPr>
-          <w:ilvl w:val="0"/>
-          <w:numId w:val="1003"/>
-        </w:numPr>
-        <w:pStyle w:val="Compact"/>
-      </w:pPr>
-      <w:r>
-        <w:rPr>
-          <w:iCs/>
-          <w:i/>
-        </w:rPr>
-        <w:t xml:space="preserve">(Development and Deployment)</w:t>
-      </w:r>
-      <w:r>
-        <w:t xml:space="preserve"> </w:t>
-      </w:r>
-      <w:r>
-        <w:t xml:space="preserve">Git, nvm, npm, grunt, gulp, now, surge, heroku</w:t>
-      </w:r>
-    </w:p>
-    <w:p>
-      <w:pPr>
-        <w:pStyle w:val="BlockText"/>
-      </w:pPr>
-      <w:r>
-        <w:t xml:space="preserve">I follow and track current trends and developments…it is</w:t>
-      </w:r>
-      <w:r>
-        <w:t xml:space="preserve"> </w:t>
-      </w:r>
-      <w:hyperlink r:id="rId27">
-        <w:r>
-          <w:rPr>
-            <w:rStyle w:val="Hyperlink"/>
-          </w:rPr>
-          <w:t xml:space="preserve">one of my hobbies</w:t>
-        </w:r>
-      </w:hyperlink>
-      <w:r>
-        <w:t xml:space="preserve"> </w:t>
-      </w:r>
-      <w:r>
-        <w:t xml:space="preserve">:)</w:t>
-      </w:r>
-    </w:p>
-    <w:bookmarkEnd w:id="28"/>
-    <w:bookmarkStart w:id="29" w:name="software"/>
-    <w:p>
-      <w:pPr>
-        <w:pStyle w:val="Heading2"/>
-      </w:pPr>
-      <w:r>
-        <w:t xml:space="preserve">Software</w:t>
-      </w:r>
-    </w:p>
-    <w:p>
-      <w:pPr>
-        <w:numPr>
-          <w:ilvl w:val="0"/>
-          <w:numId w:val="1004"/>
-        </w:numPr>
-        <w:pStyle w:val="Compact"/>
-      </w:pPr>
-      <w:r>
-        <w:t xml:space="preserve">Adobe XD, Adobe Illustrator (CS6), Adobe Photoshop (CS6)</w:t>
-      </w:r>
-    </w:p>
-    <w:p>
-      <w:pPr>
-        <w:numPr>
-          <w:ilvl w:val="0"/>
-          <w:numId w:val="1004"/>
-        </w:numPr>
-        <w:pStyle w:val="Compact"/>
-      </w:pPr>
-      <w:r>
-        <w:t xml:space="preserve">Docker, Vagrant, Packer, VMWare, VirtualBox, Linux, RHEL, WLS</w:t>
-      </w:r>
-    </w:p>
-    <w:p>
-      <w:pPr>
-        <w:numPr>
-          <w:ilvl w:val="0"/>
-          <w:numId w:val="1004"/>
-        </w:numPr>
-        <w:pStyle w:val="Compact"/>
-      </w:pPr>
-      <w:r>
-        <w:t xml:space="preserve">Almost any front-end IDE/editor (current favorite is VS Code)</w:t>
-      </w:r>
-    </w:p>
-    <w:p>
-      <w:pPr>
-        <w:numPr>
-          <w:ilvl w:val="0"/>
-          <w:numId w:val="1004"/>
-        </w:numPr>
-        <w:pStyle w:val="Compact"/>
-      </w:pPr>
-      <w:r>
-        <w:t xml:space="preserve">Atlassian JIRA, Stash (Bitbucket Server), Confluence</w:t>
-      </w:r>
-    </w:p>
-    <w:p>
-      <w:pPr>
-        <w:pStyle w:val="BlockText"/>
-      </w:pPr>
-      <w:r>
-        <w:t xml:space="preserve">My favorite oh-my-zsh theme is</w:t>
-      </w:r>
-      <w:r>
-        <w:t xml:space="preserve"> </w:t>
-      </w:r>
-      <w:r>
-        <w:t xml:space="preserve">“</w:t>
-      </w:r>
-      <w:r>
-        <w:t xml:space="preserve">agnoster</w:t>
-      </w:r>
-      <w:r>
-        <w:t xml:space="preserve">”</w:t>
-      </w:r>
-    </w:p>
-    <w:bookmarkEnd w:id="29"/>
-    <w:bookmarkStart w:id="32" w:name="security"/>
-    <w:p>
-      <w:pPr>
-        <w:pStyle w:val="Heading2"/>
-      </w:pPr>
-      <w:r>
-        <w:t xml:space="preserve">Security</w:t>
-      </w:r>
-    </w:p>
-    <w:p>
-      <w:pPr>
-        <w:numPr>
-          <w:ilvl w:val="0"/>
-          <w:numId w:val="1005"/>
-        </w:numPr>
-        <w:pStyle w:val="Compact"/>
-      </w:pPr>
-      <w:r>
-        <w:t xml:space="preserve">I know about MITRE CVEs and CWE (I even know that Microsoft is the CVE numbering authority for GitHub)</w:t>
-      </w:r>
-    </w:p>
-    <w:p>
-      <w:pPr>
-        <w:numPr>
-          <w:ilvl w:val="0"/>
-          <w:numId w:val="1005"/>
-        </w:numPr>
-        <w:pStyle w:val="Compact"/>
-      </w:pPr>
-      <w:r>
-        <w:t xml:space="preserve">I can use OpenSCAP to harden an OS installation</w:t>
-      </w:r>
-    </w:p>
-    <w:p>
-      <w:pPr>
-        <w:numPr>
-          <w:ilvl w:val="0"/>
-          <w:numId w:val="1005"/>
-        </w:numPr>
-        <w:pStyle w:val="Compact"/>
-      </w:pPr>
-      <w:r>
-        <w:t xml:space="preserve">I always use</w:t>
-      </w:r>
-      <w:r>
-        <w:t xml:space="preserve"> </w:t>
-      </w:r>
-      <w:hyperlink r:id="rId30">
-        <w:r>
-          <w:rPr>
-            <w:rStyle w:val="VerbatimChar"/>
-          </w:rPr>
-          <w:t xml:space="preserve">npm audit</w:t>
-        </w:r>
-        <w:r>
-          <w:rPr>
-            <w:rStyle w:val="Hyperlink"/>
-          </w:rPr>
-          <w:t xml:space="preserve"> </w:t>
-        </w:r>
-        <w:r>
-          <w:rPr>
-            <w:rStyle w:val="Hyperlink"/>
-          </w:rPr>
-          <w:t xml:space="preserve">as a prestart task for Node.js servers</w:t>
-        </w:r>
-      </w:hyperlink>
-    </w:p>
-    <w:p>
-      <w:pPr>
-        <w:numPr>
-          <w:ilvl w:val="0"/>
-          <w:numId w:val="1005"/>
-        </w:numPr>
-        <w:pStyle w:val="Compact"/>
-      </w:pPr>
-      <w:r>
-        <w:t xml:space="preserve">I also lint my Dockerfiles</w:t>
-      </w:r>
-    </w:p>
-    <w:p>
-      <w:pPr>
-        <w:numPr>
-          <w:ilvl w:val="0"/>
-          <w:numId w:val="1005"/>
-        </w:numPr>
-        <w:pStyle w:val="Compact"/>
-      </w:pPr>
-      <w:r>
-        <w:t xml:space="preserve">I made an</w:t>
-      </w:r>
-      <w:r>
-        <w:t xml:space="preserve"> </w:t>
-      </w:r>
-      <w:hyperlink r:id="rId31">
-        <w:r>
-          <w:rPr>
-            <w:rStyle w:val="Hyperlink"/>
-          </w:rPr>
-          <w:t xml:space="preserve">ESLint config mapped to MITRE CWEs</w:t>
-        </w:r>
-      </w:hyperlink>
-    </w:p>
-    <w:p>
-      <w:pPr>
-        <w:pStyle w:val="BlockText"/>
-      </w:pPr>
-      <w:r>
-        <w:t xml:space="preserve">I completed the</w:t>
-      </w:r>
-      <w:r>
-        <w:t xml:space="preserve"> </w:t>
-      </w:r>
-      <w:r>
-        <w:t xml:space="preserve">“</w:t>
-      </w:r>
-      <w:r>
-        <w:t xml:space="preserve">Penetration Testing with Kali Linux</w:t>
-      </w:r>
-      <w:r>
-        <w:t xml:space="preserve">”</w:t>
-      </w:r>
-      <w:r>
-        <w:t xml:space="preserve"> </w:t>
-      </w:r>
-      <w:r>
-        <w:t xml:space="preserve">Course. Although I did not pass the 24 hour exam, I learned a lot and may one day try again…</w:t>
-      </w:r>
-    </w:p>
-    <w:bookmarkEnd w:id="32"/>
-    <w:bookmarkEnd w:id="33"/>
-    <w:bookmarkStart w:id="42" w:name="skills-experience"/>
-    <w:p>
-      <w:pPr>
-        <w:pStyle w:val="Heading1"/>
-      </w:pPr>
-      <w:r>
-        <w:t xml:space="preserve">SKILLS &amp; EXPERIENCE</w:t>
-      </w:r>
-    </w:p>
-    <w:bookmarkStart w:id="34" w:name="X175c7cbf0844fd80d756b7e0c4e7437773d2076"/>
-    <w:p>
-      <w:pPr>
-        <w:pStyle w:val="Heading2"/>
-      </w:pPr>
-      <w:r>
-        <w:t xml:space="preserve">Mathematics / Operations Research / Network Science</w:t>
-      </w:r>
-    </w:p>
-    <w:p>
-      <w:pPr>
-        <w:numPr>
-          <w:ilvl w:val="0"/>
-          <w:numId w:val="1006"/>
-        </w:numPr>
-        <w:pStyle w:val="Compact"/>
-      </w:pPr>
-      <w:r>
-        <w:t xml:space="preserve">During my Masters studies, I studied Operations Research for over a year including the basics and a Python program to leverage genetic algorithms to solve a problem with no closed form solution.</w:t>
-      </w:r>
-    </w:p>
-    <w:p>
-      <w:pPr>
-        <w:numPr>
-          <w:ilvl w:val="0"/>
-          <w:numId w:val="1006"/>
         </w:numPr>
         <w:pStyle w:val="Compact"/>
       </w:pPr>
@@ -695,21 +241,73 @@
         <w:t xml:space="preserve">.</w:t>
       </w:r>
     </w:p>
-    <w:bookmarkEnd w:id="34"/>
-    <w:bookmarkStart w:id="36" w:name="design-development-security"/>
+    <w:p>
+      <w:pPr>
+        <w:numPr>
+          <w:ilvl w:val="0"/>
+          <w:numId w:val="1002"/>
+        </w:numPr>
+        <w:pStyle w:val="Compact"/>
+      </w:pPr>
+      <w:r>
+        <w:t xml:space="preserve">As a developer, I have years of experience working with geospatial visualization technology. I am a</w:t>
+      </w:r>
+      <w:r>
+        <w:t xml:space="preserve"> </w:t>
+      </w:r>
+      <w:hyperlink r:id="rId23">
+        <w:r>
+          <w:rPr>
+            <w:rStyle w:val="Hyperlink"/>
+          </w:rPr>
+          <w:t xml:space="preserve">CesiumGS/cesium contributor</w:t>
+        </w:r>
+      </w:hyperlink>
+      <w:r>
+        <w:t xml:space="preserve">.</w:t>
+      </w:r>
+    </w:p>
+    <w:bookmarkEnd w:id="24"/>
+    <w:bookmarkStart w:id="29" w:name="design-devsecops"/>
     <w:p>
       <w:pPr>
         <w:pStyle w:val="Heading2"/>
       </w:pPr>
       <w:r>
-        <w:t xml:space="preserve">Design / Development / Security</w:t>
-      </w:r>
-    </w:p>
-    <w:p>
-      <w:pPr>
-        <w:numPr>
-          <w:ilvl w:val="0"/>
-          <w:numId w:val="1007"/>
+        <w:t xml:space="preserve">Design &amp; DevSecOps</w:t>
+      </w:r>
+    </w:p>
+    <w:p>
+      <w:pPr>
+        <w:numPr>
+          <w:ilvl w:val="0"/>
+          <w:numId w:val="1003"/>
+        </w:numPr>
+        <w:pStyle w:val="Compact"/>
+      </w:pPr>
+      <w:r>
+        <w:t xml:space="preserve">Team lead well versed in Agile methodologies and experienced with developing and deploying software via an iterative process focused on speed and</w:t>
+      </w:r>
+      <w:r>
+        <w:t xml:space="preserve"> </w:t>
+      </w:r>
+      <w:hyperlink r:id="rId25">
+        <w:r>
+          <w:rPr>
+            <w:rStyle w:val="Hyperlink"/>
+          </w:rPr>
+          <w:t xml:space="preserve">sustainability</w:t>
+        </w:r>
+      </w:hyperlink>
+      <w:r>
+        <w:t xml:space="preserve">.</w:t>
+      </w:r>
+    </w:p>
+    <w:p>
+      <w:pPr>
+        <w:numPr>
+          <w:ilvl w:val="0"/>
+          <w:numId w:val="1003"/>
         </w:numPr>
         <w:pStyle w:val="Compact"/>
       </w:pPr>
@@ -753,7 +351,7 @@
       <w:pPr>
         <w:numPr>
           <w:ilvl w:val="0"/>
-          <w:numId w:val="1007"/>
+          <w:numId w:val="1003"/>
         </w:numPr>
         <w:pStyle w:val="Compact"/>
       </w:pPr>
@@ -765,7 +363,7 @@
       <w:pPr>
         <w:numPr>
           <w:ilvl w:val="0"/>
-          <w:numId w:val="1007"/>
+          <w:numId w:val="1003"/>
         </w:numPr>
         <w:pStyle w:val="Compact"/>
       </w:pPr>
@@ -775,7 +373,7 @@
       <w:r>
         <w:t xml:space="preserve"> </w:t>
       </w:r>
-      <w:hyperlink r:id="rId35">
+      <w:hyperlink r:id="rId26">
         <w:r>
           <w:rPr>
             <w:rStyle w:val="Hyperlink"/>
@@ -791,7 +389,7 @@
       <w:pPr>
         <w:numPr>
           <w:ilvl w:val="0"/>
-          <w:numId w:val="1007"/>
+          <w:numId w:val="1003"/>
         </w:numPr>
         <w:pStyle w:val="Compact"/>
       </w:pPr>
@@ -809,21 +407,57 @@
         <w:t xml:space="preserve">by monitoring releases, reviewing changelogs, integrating version updates, submitting security impact analyses, and training co-workers on modern trends and technologies.</w:t>
       </w:r>
     </w:p>
-    <w:bookmarkEnd w:id="36"/>
-    <w:bookmarkStart w:id="40" w:name="training-mentorship"/>
+    <w:p>
+      <w:pPr>
+        <w:pStyle w:val="BlockText"/>
+      </w:pPr>
+      <w:r>
+        <w:t xml:space="preserve">Visit my</w:t>
+      </w:r>
+      <w:r>
+        <w:t xml:space="preserve"> </w:t>
+      </w:r>
+      <w:hyperlink r:id="rId27">
+        <w:r>
+          <w:rPr>
+            <w:rStyle w:val="Hyperlink"/>
+          </w:rPr>
+          <w:t xml:space="preserve">GitHub account</w:t>
+        </w:r>
+      </w:hyperlink>
+      <w:r>
+        <w:t xml:space="preserve"> </w:t>
+      </w:r>
+      <w:r>
+        <w:t xml:space="preserve">for examples of my coding ability - like my PowerShell module,</w:t>
+      </w:r>
+      <w:r>
+        <w:t xml:space="preserve"> </w:t>
+      </w:r>
+      <w:hyperlink r:id="rId28">
+        <w:r>
+          <w:rPr>
+            <w:rStyle w:val="Hyperlink"/>
+          </w:rPr>
+          <w:t xml:space="preserve">Prelude</w:t>
+        </w:r>
+      </w:hyperlink>
+    </w:p>
+    <w:bookmarkEnd w:id="29"/>
+    <w:bookmarkStart w:id="33" w:name="training-mentorship"/>
     <w:p>
       <w:pPr>
         <w:pStyle w:val="Heading2"/>
       </w:pPr>
       <w:r>
-        <w:t xml:space="preserve">Training / Mentorship</w:t>
-      </w:r>
-    </w:p>
-    <w:p>
-      <w:pPr>
-        <w:numPr>
-          <w:ilvl w:val="0"/>
-          <w:numId w:val="1008"/>
+        <w:t xml:space="preserve">Training &amp; Mentorship</w:t>
+      </w:r>
+    </w:p>
+    <w:p>
+      <w:pPr>
+        <w:numPr>
+          <w:ilvl w:val="0"/>
+          <w:numId w:val="1004"/>
         </w:numPr>
         <w:pStyle w:val="Compact"/>
       </w:pPr>
@@ -833,7 +467,7 @@
       <w:r>
         <w:t xml:space="preserve"> </w:t>
       </w:r>
-      <w:hyperlink r:id="rId37">
+      <w:hyperlink r:id="rId30">
         <w:r>
           <w:rPr>
             <w:rStyle w:val="Hyperlink"/>
@@ -846,7 +480,7 @@
       <w:pPr>
         <w:numPr>
           <w:ilvl w:val="0"/>
-          <w:numId w:val="1008"/>
+          <w:numId w:val="1004"/>
         </w:numPr>
         <w:pStyle w:val="Compact"/>
       </w:pPr>
@@ -858,7 +492,7 @@
       <w:pPr>
         <w:numPr>
           <w:ilvl w:val="0"/>
-          <w:numId w:val="1008"/>
+          <w:numId w:val="1004"/>
         </w:numPr>
         <w:pStyle w:val="Compact"/>
       </w:pPr>
@@ -876,7 +510,7 @@
       <w:r>
         <w:t xml:space="preserve"> </w:t>
       </w:r>
-      <w:hyperlink r:id="rId38">
+      <w:hyperlink r:id="rId31">
         <w:r>
           <w:rPr>
             <w:rStyle w:val="Hyperlink"/>
@@ -893,7 +527,7 @@
       <w:r>
         <w:t xml:space="preserve"> </w:t>
       </w:r>
-      <w:hyperlink r:id="rId39">
+      <w:hyperlink r:id="rId32">
         <w:r>
           <w:rPr>
             <w:rStyle w:val="Hyperlink"/>
@@ -905,21 +539,21 @@
         <w:t xml:space="preserve">)</w:t>
       </w:r>
     </w:p>
-    <w:bookmarkEnd w:id="40"/>
-    <w:bookmarkStart w:id="41" w:name="engineering-general-management"/>
+    <w:bookmarkEnd w:id="33"/>
+    <w:bookmarkStart w:id="34" w:name="engineering-general-management"/>
     <w:p>
       <w:pPr>
         <w:pStyle w:val="Heading2"/>
       </w:pPr>
       <w:r>
-        <w:t xml:space="preserve">Engineering / General Management</w:t>
-      </w:r>
-    </w:p>
-    <w:p>
-      <w:pPr>
-        <w:numPr>
-          <w:ilvl w:val="0"/>
-          <w:numId w:val="1009"/>
+        <w:t xml:space="preserve">Engineering &amp; General Management</w:t>
+      </w:r>
+    </w:p>
+    <w:p>
+      <w:pPr>
+        <w:numPr>
+          <w:ilvl w:val="0"/>
+          <w:numId w:val="1005"/>
         </w:numPr>
         <w:pStyle w:val="Compact"/>
       </w:pPr>
@@ -931,7 +565,7 @@
       <w:pPr>
         <w:numPr>
           <w:ilvl w:val="0"/>
-          <w:numId w:val="1009"/>
+          <w:numId w:val="1005"/>
         </w:numPr>
         <w:pStyle w:val="Compact"/>
       </w:pPr>
@@ -939,9 +573,9 @@
         <w:t xml:space="preserve">Led teams through complex technical evolutions, during maintenance and casualty situations, maximizing efficiency while maintaining a safe environment.</w:t>
       </w:r>
     </w:p>
-    <w:bookmarkEnd w:id="41"/>
-    <w:bookmarkEnd w:id="42"/>
-    <w:bookmarkStart w:id="54" w:name="career-timeline"/>
+    <w:bookmarkEnd w:id="34"/>
+    <w:bookmarkEnd w:id="35"/>
+    <w:bookmarkStart w:id="47" w:name="career-timeline"/>
     <w:p>
       <w:pPr>
         <w:pStyle w:val="Heading1"/>
@@ -950,7 +584,7 @@
         <w:t xml:space="preserve">CAREER TIMELINE</w:t>
       </w:r>
     </w:p>
-    <w:bookmarkStart w:id="44" w:name="present-operations-research-analyst"/>
+    <w:bookmarkStart w:id="37" w:name="present-operations-research-analyst"/>
     <w:p>
       <w:pPr>
         <w:pStyle w:val="Heading2"/>
@@ -975,7 +609,7 @@
       <w:pPr>
         <w:pStyle w:val="FirstParagraph"/>
       </w:pPr>
-      <w:hyperlink r:id="rId43">
+      <w:hyperlink r:id="rId36">
         <w:r>
           <w:rPr>
             <w:rStyle w:val="Hyperlink"/>
@@ -990,7 +624,31 @@
       <w:pPr>
         <w:numPr>
           <w:ilvl w:val="0"/>
-          <w:numId w:val="1010"/>
+          <w:numId w:val="1006"/>
+        </w:numPr>
+        <w:pStyle w:val="Compact"/>
+      </w:pPr>
+      <w:r>
+        <w:t xml:space="preserve">Deputy team lead and Information System Security Manager (ISSM) for multi-million effort in support of national objectives</w:t>
+      </w:r>
+    </w:p>
+    <w:p>
+      <w:pPr>
+        <w:numPr>
+          <w:ilvl w:val="0"/>
+          <w:numId w:val="1006"/>
+        </w:numPr>
+        <w:pStyle w:val="Compact"/>
+      </w:pPr>
+      <w:r>
+        <w:t xml:space="preserve">Artificial Intelligence and Machine Learning (AI/ML) subject matter expert for the Advanced Warfare Solutions branch</w:t>
+      </w:r>
+    </w:p>
+    <w:p>
+      <w:pPr>
+        <w:numPr>
+          <w:ilvl w:val="0"/>
+          <w:numId w:val="1006"/>
         </w:numPr>
         <w:pStyle w:val="Compact"/>
       </w:pPr>
@@ -1002,7 +660,7 @@
       <w:pPr>
         <w:numPr>
           <w:ilvl w:val="0"/>
-          <w:numId w:val="1010"/>
+          <w:numId w:val="1006"/>
         </w:numPr>
         <w:pStyle w:val="Compact"/>
       </w:pPr>
@@ -1014,7 +672,7 @@
       <w:pPr>
         <w:numPr>
           <w:ilvl w:val="0"/>
-          <w:numId w:val="1010"/>
+          <w:numId w:val="1006"/>
         </w:numPr>
         <w:pStyle w:val="Compact"/>
       </w:pPr>
@@ -1022,8 +680,8 @@
         <w:t xml:space="preserve">Utilized scientific inquiry in the independent development of mathematical models and computer programs to evaluate and predict the ability to support assigned projects, studies, or problems.</w:t>
       </w:r>
     </w:p>
-    <w:bookmarkEnd w:id="44"/>
-    <w:bookmarkStart w:id="46" w:name="principal-software-engineer"/>
+    <w:bookmarkEnd w:id="37"/>
+    <w:bookmarkStart w:id="39" w:name="principal-software-engineer"/>
     <w:p>
       <w:pPr>
         <w:pStyle w:val="Heading2"/>
@@ -1048,7 +706,7 @@
       <w:pPr>
         <w:pStyle w:val="FirstParagraph"/>
       </w:pPr>
-      <w:hyperlink r:id="rId45">
+      <w:hyperlink r:id="rId38">
         <w:r>
           <w:rPr>
             <w:rStyle w:val="Hyperlink"/>
@@ -1063,7 +721,7 @@
       <w:pPr>
         <w:numPr>
           <w:ilvl w:val="0"/>
-          <w:numId w:val="1011"/>
+          <w:numId w:val="1007"/>
         </w:numPr>
         <w:pStyle w:val="Compact"/>
       </w:pPr>
@@ -1075,7 +733,7 @@
       <w:pPr>
         <w:numPr>
           <w:ilvl w:val="0"/>
-          <w:numId w:val="1011"/>
+          <w:numId w:val="1007"/>
         </w:numPr>
         <w:pStyle w:val="Compact"/>
       </w:pPr>
@@ -1087,7 +745,7 @@
       <w:pPr>
         <w:numPr>
           <w:ilvl w:val="0"/>
-          <w:numId w:val="1011"/>
+          <w:numId w:val="1007"/>
         </w:numPr>
         <w:pStyle w:val="Compact"/>
       </w:pPr>
@@ -1099,7 +757,7 @@
       <w:pPr>
         <w:numPr>
           <w:ilvl w:val="0"/>
-          <w:numId w:val="1011"/>
+          <w:numId w:val="1007"/>
         </w:numPr>
         <w:pStyle w:val="Compact"/>
       </w:pPr>
@@ -1107,8 +765,8 @@
         <w:t xml:space="preserve">Leveraged Agile practices such as scrums, sprints, extreme programming, and retrospectives.</w:t>
       </w:r>
     </w:p>
-    <w:bookmarkEnd w:id="46"/>
-    <w:bookmarkStart w:id="48" w:name="exercise-planner-readiness-coordinator"/>
+    <w:bookmarkEnd w:id="39"/>
+    <w:bookmarkStart w:id="41" w:name="exercise-planner-readiness-coordinator"/>
     <w:p>
       <w:pPr>
         <w:pStyle w:val="Heading2"/>
@@ -1133,7 +791,7 @@
       <w:pPr>
         <w:pStyle w:val="FirstParagraph"/>
       </w:pPr>
-      <w:hyperlink r:id="rId47">
+      <w:hyperlink r:id="rId40">
         <w:r>
           <w:rPr>
             <w:rStyle w:val="Hyperlink"/>
@@ -1148,7 +806,7 @@
       <w:pPr>
         <w:numPr>
           <w:ilvl w:val="0"/>
-          <w:numId w:val="1012"/>
+          <w:numId w:val="1008"/>
         </w:numPr>
         <w:pStyle w:val="Compact"/>
       </w:pPr>
@@ -1160,7 +818,7 @@
       <w:pPr>
         <w:numPr>
           <w:ilvl w:val="0"/>
-          <w:numId w:val="1012"/>
+          <w:numId w:val="1008"/>
         </w:numPr>
         <w:pStyle w:val="Compact"/>
       </w:pPr>
@@ -1172,7 +830,7 @@
       <w:pPr>
         <w:numPr>
           <w:ilvl w:val="0"/>
-          <w:numId w:val="1012"/>
+          <w:numId w:val="1008"/>
         </w:numPr>
         <w:pStyle w:val="Compact"/>
       </w:pPr>
@@ -1184,7 +842,7 @@
       <w:pPr>
         <w:numPr>
           <w:ilvl w:val="0"/>
-          <w:numId w:val="1012"/>
+          <w:numId w:val="1008"/>
         </w:numPr>
         <w:pStyle w:val="Compact"/>
       </w:pPr>
@@ -1192,8 +850,8 @@
         <w:t xml:space="preserve">Knowledge Management subject matter expert</w:t>
       </w:r>
     </w:p>
-    <w:bookmarkEnd w:id="48"/>
-    <w:bookmarkStart w:id="50" w:name="senior-software-developer"/>
+    <w:bookmarkEnd w:id="41"/>
+    <w:bookmarkStart w:id="43" w:name="senior-software-developer"/>
     <w:p>
       <w:pPr>
         <w:pStyle w:val="Heading2"/>
@@ -1218,7 +876,7 @@
       <w:pPr>
         <w:pStyle w:val="FirstParagraph"/>
       </w:pPr>
-      <w:hyperlink r:id="rId49">
+      <w:hyperlink r:id="rId42">
         <w:r>
           <w:rPr>
             <w:rStyle w:val="Hyperlink"/>
@@ -1233,7 +891,7 @@
       <w:pPr>
         <w:numPr>
           <w:ilvl w:val="0"/>
-          <w:numId w:val="1013"/>
+          <w:numId w:val="1009"/>
         </w:numPr>
         <w:pStyle w:val="Compact"/>
       </w:pPr>
@@ -1241,8 +899,8 @@
         <w:t xml:space="preserve">Performed agile development using popular front-end technologies such as: Ampersand.js, Reveal.js, and Cesium.js</w:t>
       </w:r>
     </w:p>
-    <w:bookmarkEnd w:id="50"/>
-    <w:bookmarkStart w:id="51" w:name="senior-software-developer-1"/>
+    <w:bookmarkEnd w:id="43"/>
+    <w:bookmarkStart w:id="44" w:name="senior-software-developer-1"/>
     <w:p>
       <w:pPr>
         <w:pStyle w:val="Heading2"/>
@@ -1267,7 +925,7 @@
       <w:pPr>
         <w:pStyle w:val="FirstParagraph"/>
       </w:pPr>
-      <w:hyperlink r:id="rId45">
+      <w:hyperlink r:id="rId38">
         <w:r>
           <w:rPr>
             <w:rStyle w:val="Hyperlink"/>
@@ -1282,7 +940,7 @@
       <w:pPr>
         <w:numPr>
           <w:ilvl w:val="0"/>
-          <w:numId w:val="1014"/>
+          <w:numId w:val="1010"/>
         </w:numPr>
         <w:pStyle w:val="Compact"/>
       </w:pPr>
@@ -1294,7 +952,7 @@
       <w:pPr>
         <w:numPr>
           <w:ilvl w:val="0"/>
-          <w:numId w:val="1014"/>
+          <w:numId w:val="1010"/>
         </w:numPr>
         <w:pStyle w:val="Compact"/>
       </w:pPr>
@@ -1302,8 +960,8 @@
         <w:t xml:space="preserve">Instrumental to implementing application infrastructure using MarionetteJS, HTML5, and Less.js</w:t>
       </w:r>
     </w:p>
-    <w:bookmarkEnd w:id="51"/>
-    <w:bookmarkStart w:id="52" w:name="strategic-plans-officer-security-manager"/>
+    <w:bookmarkEnd w:id="44"/>
+    <w:bookmarkStart w:id="45" w:name="strategic-plans-officer-security-manager"/>
     <w:p>
       <w:pPr>
         <w:pStyle w:val="Heading2"/>
@@ -1340,7 +998,7 @@
       <w:pPr>
         <w:numPr>
           <w:ilvl w:val="0"/>
-          <w:numId w:val="1015"/>
+          <w:numId w:val="1011"/>
         </w:numPr>
         <w:pStyle w:val="Compact"/>
       </w:pPr>
@@ -1352,7 +1010,7 @@
       <w:pPr>
         <w:numPr>
           <w:ilvl w:val="0"/>
-          <w:numId w:val="1015"/>
+          <w:numId w:val="1011"/>
         </w:numPr>
         <w:pStyle w:val="Compact"/>
       </w:pPr>
@@ -1364,7 +1022,7 @@
       <w:pPr>
         <w:numPr>
           <w:ilvl w:val="0"/>
-          <w:numId w:val="1015"/>
+          <w:numId w:val="1011"/>
         </w:numPr>
         <w:pStyle w:val="Compact"/>
       </w:pPr>
@@ -1376,7 +1034,7 @@
       <w:pPr>
         <w:numPr>
           <w:ilvl w:val="0"/>
-          <w:numId w:val="1015"/>
+          <w:numId w:val="1011"/>
         </w:numPr>
         <w:pStyle w:val="Compact"/>
       </w:pPr>
@@ -1421,7 +1079,7 @@
       <w:pPr>
         <w:numPr>
           <w:ilvl w:val="0"/>
-          <w:numId w:val="1015"/>
+          <w:numId w:val="1011"/>
         </w:numPr>
         <w:pStyle w:val="Compact"/>
       </w:pPr>
@@ -1429,8 +1087,8 @@
         <w:t xml:space="preserve">Modernized websites, maintained collaboration tools, created new tools for mission accomplishment, and maintained overall situational picture as division knowledge manager; improved productivity and efficiency.</w:t>
       </w:r>
     </w:p>
-    <w:bookmarkEnd w:id="52"/>
-    <w:bookmarkStart w:id="53" w:name="submarine-warfare-officer"/>
+    <w:bookmarkEnd w:id="45"/>
+    <w:bookmarkStart w:id="46" w:name="submarine-warfare-officer"/>
     <w:p>
       <w:pPr>
         <w:pStyle w:val="Heading2"/>
@@ -1467,7 +1125,7 @@
       <w:pPr>
         <w:numPr>
           <w:ilvl w:val="0"/>
-          <w:numId w:val="1016"/>
+          <w:numId w:val="1012"/>
         </w:numPr>
         <w:pStyle w:val="Compact"/>
       </w:pPr>
@@ -1479,7 +1137,7 @@
       <w:pPr>
         <w:numPr>
           <w:ilvl w:val="0"/>
-          <w:numId w:val="1016"/>
+          <w:numId w:val="1012"/>
         </w:numPr>
         <w:pStyle w:val="Compact"/>
       </w:pPr>
@@ -1491,7 +1149,7 @@
       <w:pPr>
         <w:numPr>
           <w:ilvl w:val="0"/>
-          <w:numId w:val="1016"/>
+          <w:numId w:val="1012"/>
         </w:numPr>
         <w:pStyle w:val="Compact"/>
       </w:pPr>
@@ -1499,9 +1157,9 @@
         <w:t xml:space="preserve">Selected out of 10 officers as sub’s inaugural LAN officer; essential in writing operating instructions; maintained LAN with 100% compliance and no major discrepancies during inspections.</w:t>
       </w:r>
     </w:p>
-    <w:bookmarkEnd w:id="53"/>
-    <w:bookmarkEnd w:id="54"/>
-    <w:bookmarkStart w:id="55" w:name="professional-awards"/>
+    <w:bookmarkEnd w:id="46"/>
+    <w:bookmarkEnd w:id="47"/>
+    <w:bookmarkStart w:id="48" w:name="professional-awards"/>
     <w:p>
       <w:pPr>
         <w:pStyle w:val="Heading1"/>
@@ -1514,7 +1172,7 @@
       <w:pPr>
         <w:numPr>
           <w:ilvl w:val="0"/>
-          <w:numId w:val="1017"/>
+          <w:numId w:val="1013"/>
         </w:numPr>
         <w:pStyle w:val="Compact"/>
       </w:pPr>
@@ -1536,7 +1194,7 @@
       <w:pPr>
         <w:numPr>
           <w:ilvl w:val="0"/>
-          <w:numId w:val="1017"/>
+          <w:numId w:val="1013"/>
         </w:numPr>
         <w:pStyle w:val="Compact"/>
       </w:pPr>
@@ -1558,7 +1216,7 @@
       <w:pPr>
         <w:numPr>
           <w:ilvl w:val="0"/>
-          <w:numId w:val="1017"/>
+          <w:numId w:val="1013"/>
         </w:numPr>
         <w:pStyle w:val="Compact"/>
       </w:pPr>
@@ -1580,7 +1238,7 @@
       <w:pPr>
         <w:numPr>
           <w:ilvl w:val="0"/>
-          <w:numId w:val="1017"/>
+          <w:numId w:val="1013"/>
         </w:numPr>
         <w:pStyle w:val="Compact"/>
       </w:pPr>
@@ -1598,8 +1256,8 @@
         <w:t xml:space="preserve">Navy and Marine Corps Achievement</w:t>
       </w:r>
     </w:p>
-    <w:bookmarkEnd w:id="55"/>
-    <w:bookmarkStart w:id="56" w:name="education"/>
+    <w:bookmarkEnd w:id="48"/>
+    <w:bookmarkStart w:id="49" w:name="education"/>
     <w:p>
       <w:pPr>
         <w:pStyle w:val="Heading1"/>
@@ -1612,7 +1270,7 @@
       <w:pPr>
         <w:numPr>
           <w:ilvl w:val="0"/>
-          <w:numId w:val="1018"/>
+          <w:numId w:val="1014"/>
         </w:numPr>
         <w:pStyle w:val="Compact"/>
       </w:pPr>
@@ -1634,7 +1292,7 @@
       <w:pPr>
         <w:numPr>
           <w:ilvl w:val="0"/>
-          <w:numId w:val="1018"/>
+          <w:numId w:val="1014"/>
         </w:numPr>
         <w:pStyle w:val="Compact"/>
       </w:pPr>
@@ -1656,7 +1314,7 @@
       <w:pPr>
         <w:numPr>
           <w:ilvl w:val="0"/>
-          <w:numId w:val="1018"/>
+          <w:numId w:val="1014"/>
         </w:numPr>
         <w:pStyle w:val="Compact"/>
       </w:pPr>
@@ -1678,7 +1336,7 @@
       <w:pPr>
         <w:numPr>
           <w:ilvl w:val="0"/>
-          <w:numId w:val="1018"/>
+          <w:numId w:val="1014"/>
         </w:numPr>
         <w:pStyle w:val="Compact"/>
       </w:pPr>
@@ -1696,8 +1354,8 @@
         <w:t xml:space="preserve">Bachelor of Arts, Physics, University of San Diego</w:t>
       </w:r>
     </w:p>
-    <w:bookmarkEnd w:id="56"/>
-    <w:bookmarkStart w:id="57" w:name="certifications"/>
+    <w:bookmarkEnd w:id="49"/>
+    <w:bookmarkStart w:id="50" w:name="certifications"/>
     <w:p>
       <w:pPr>
         <w:pStyle w:val="Heading1"/>
@@ -1710,7 +1368,7 @@
       <w:pPr>
         <w:numPr>
           <w:ilvl w:val="0"/>
-          <w:numId w:val="1019"/>
+          <w:numId w:val="1015"/>
         </w:numPr>
         <w:pStyle w:val="Compact"/>
       </w:pPr>
@@ -1732,7 +1390,7 @@
       <w:pPr>
         <w:numPr>
           <w:ilvl w:val="0"/>
-          <w:numId w:val="1019"/>
+          <w:numId w:val="1015"/>
         </w:numPr>
         <w:pStyle w:val="Compact"/>
       </w:pPr>
@@ -1750,8 +1408,8 @@
         <w:t xml:space="preserve">Professional in Human Resources (PHR)</w:t>
       </w:r>
     </w:p>
-    <w:bookmarkEnd w:id="57"/>
-    <w:bookmarkStart w:id="60" w:name="publications-citations"/>
+    <w:bookmarkEnd w:id="50"/>
+    <w:bookmarkStart w:id="53" w:name="publications-citations"/>
     <w:p>
       <w:pPr>
         <w:pStyle w:val="Heading1"/>
@@ -1764,11 +1422,11 @@
       <w:pPr>
         <w:numPr>
           <w:ilvl w:val="0"/>
-          <w:numId w:val="1020"/>
-        </w:numPr>
-        <w:pStyle w:val="Compact"/>
-      </w:pPr>
-      <w:hyperlink r:id="rId58">
+          <w:numId w:val="1016"/>
+        </w:numPr>
+        <w:pStyle w:val="Compact"/>
+      </w:pPr>
+      <w:hyperlink r:id="rId51">
         <w:r>
           <w:rPr>
             <w:rStyle w:val="Hyperlink"/>
@@ -1781,11 +1439,11 @@
       <w:pPr>
         <w:numPr>
           <w:ilvl w:val="0"/>
-          <w:numId w:val="1020"/>
-        </w:numPr>
-        <w:pStyle w:val="Compact"/>
-      </w:pPr>
-      <w:hyperlink r:id="rId59">
+          <w:numId w:val="1016"/>
+        </w:numPr>
+        <w:pStyle w:val="Compact"/>
+      </w:pPr>
+      <w:hyperlink r:id="rId52">
         <w:r>
           <w:rPr>
             <w:rStyle w:val="Hyperlink"/>
@@ -1794,8 +1452,8 @@
         </w:r>
       </w:hyperlink>
     </w:p>
-    <w:bookmarkEnd w:id="60"/>
-    <w:bookmarkStart w:id="68" w:name="presentations"/>
+    <w:bookmarkEnd w:id="53"/>
+    <w:bookmarkStart w:id="60" w:name="presentations"/>
     <w:p>
       <w:pPr>
         <w:pStyle w:val="Heading1"/>
@@ -1808,11 +1466,11 @@
       <w:pPr>
         <w:numPr>
           <w:ilvl w:val="0"/>
-          <w:numId w:val="1021"/>
-        </w:numPr>
-        <w:pStyle w:val="Compact"/>
-      </w:pPr>
-      <w:hyperlink r:id="rId61">
+          <w:numId w:val="1017"/>
+        </w:numPr>
+        <w:pStyle w:val="Compact"/>
+      </w:pPr>
+      <w:hyperlink r:id="rId54">
         <w:r>
           <w:rPr>
             <w:rStyle w:val="Hyperlink"/>
@@ -1825,11 +1483,11 @@
       <w:pPr>
         <w:numPr>
           <w:ilvl w:val="0"/>
-          <w:numId w:val="1021"/>
-        </w:numPr>
-        <w:pStyle w:val="Compact"/>
-      </w:pPr>
-      <w:hyperlink r:id="rId62">
+          <w:numId w:val="1017"/>
+        </w:numPr>
+        <w:pStyle w:val="Compact"/>
+      </w:pPr>
+      <w:hyperlink r:id="rId25">
         <w:r>
           <w:rPr>
             <w:rStyle w:val="Hyperlink"/>
@@ -1842,11 +1500,11 @@
       <w:pPr>
         <w:numPr>
           <w:ilvl w:val="0"/>
-          <w:numId w:val="1021"/>
-        </w:numPr>
-        <w:pStyle w:val="Compact"/>
-      </w:pPr>
-      <w:hyperlink r:id="rId63">
+          <w:numId w:val="1017"/>
+        </w:numPr>
+        <w:pStyle w:val="Compact"/>
+      </w:pPr>
+      <w:hyperlink r:id="rId55">
         <w:r>
           <w:rPr>
             <w:rStyle w:val="Hyperlink"/>
@@ -1859,11 +1517,11 @@
       <w:pPr>
         <w:numPr>
           <w:ilvl w:val="0"/>
-          <w:numId w:val="1021"/>
-        </w:numPr>
-        <w:pStyle w:val="Compact"/>
-      </w:pPr>
-      <w:hyperlink r:id="rId64">
+          <w:numId w:val="1017"/>
+        </w:numPr>
+        <w:pStyle w:val="Compact"/>
+      </w:pPr>
+      <w:hyperlink r:id="rId56">
         <w:r>
           <w:rPr>
             <w:rStyle w:val="Hyperlink"/>
@@ -1876,11 +1534,11 @@
       <w:pPr>
         <w:numPr>
           <w:ilvl w:val="0"/>
-          <w:numId w:val="1021"/>
-        </w:numPr>
-        <w:pStyle w:val="Compact"/>
-      </w:pPr>
-      <w:hyperlink r:id="rId65">
+          <w:numId w:val="1017"/>
+        </w:numPr>
+        <w:pStyle w:val="Compact"/>
+      </w:pPr>
+      <w:hyperlink r:id="rId57">
         <w:r>
           <w:rPr>
             <w:rStyle w:val="Hyperlink"/>
@@ -1893,11 +1551,11 @@
       <w:pPr>
         <w:numPr>
           <w:ilvl w:val="0"/>
-          <w:numId w:val="1021"/>
-        </w:numPr>
-        <w:pStyle w:val="Compact"/>
-      </w:pPr>
-      <w:hyperlink r:id="rId66">
+          <w:numId w:val="1017"/>
+        </w:numPr>
+        <w:pStyle w:val="Compact"/>
+      </w:pPr>
+      <w:hyperlink r:id="rId58">
         <w:r>
           <w:rPr>
             <w:rStyle w:val="Hyperlink"/>
@@ -1916,7 +1574,7 @@
       <w:r>
         <w:t xml:space="preserve"> </w:t>
       </w:r>
-      <w:hyperlink r:id="rId67">
+      <w:hyperlink r:id="rId59">
         <w:r>
           <w:rPr>
             <w:rStyle w:val="Hyperlink"/>
@@ -1925,8 +1583,8 @@
         </w:r>
       </w:hyperlink>
     </w:p>
-    <w:bookmarkEnd w:id="68"/>
-    <w:bookmarkStart w:id="70" w:name="other"/>
+    <w:bookmarkEnd w:id="60"/>
+    <w:bookmarkStart w:id="62" w:name="other"/>
     <w:p>
       <w:pPr>
         <w:pStyle w:val="Heading1"/>
@@ -1939,7 +1597,7 @@
       <w:pPr>
         <w:numPr>
           <w:ilvl w:val="0"/>
-          <w:numId w:val="1022"/>
+          <w:numId w:val="1018"/>
         </w:numPr>
         <w:pStyle w:val="Compact"/>
       </w:pPr>
@@ -1951,7 +1609,19 @@
       <w:pPr>
         <w:numPr>
           <w:ilvl w:val="0"/>
-          <w:numId w:val="1022"/>
+          <w:numId w:val="1018"/>
+        </w:numPr>
+        <w:pStyle w:val="Compact"/>
+      </w:pPr>
+      <w:r>
+        <w:t xml:space="preserve">2019 - Completed OSCP Penetration with Kali course. I did not pass the 24hr OSCP exam, but I learned a lot in the process.</w:t>
+      </w:r>
+    </w:p>
+    <w:p>
+      <w:pPr>
+        <w:numPr>
+          <w:ilvl w:val="0"/>
+          <w:numId w:val="1018"/>
         </w:numPr>
         <w:pStyle w:val="Compact"/>
       </w:pPr>
@@ -1987,7 +1657,7 @@
       <w:r>
         <w:t xml:space="preserve"> </w:t>
       </w:r>
-      <w:hyperlink r:id="rId69">
+      <w:hyperlink r:id="rId61">
         <w:r>
           <w:rPr>
             <w:rStyle w:val="Hyperlink"/>
@@ -2003,7 +1673,19 @@
       <w:pPr>
         <w:numPr>
           <w:ilvl w:val="0"/>
-          <w:numId w:val="1023"/>
+          <w:numId w:val="1019"/>
+        </w:numPr>
+        <w:pStyle w:val="Compact"/>
+      </w:pPr>
+      <w:r>
+        <w:t xml:space="preserve">2012 - 2013 Tutored online with tutor.com in Calculus and Algebra</w:t>
+      </w:r>
+    </w:p>
+    <w:p>
+      <w:pPr>
+        <w:numPr>
+          <w:ilvl w:val="0"/>
+          <w:numId w:val="1019"/>
         </w:numPr>
         <w:pStyle w:val="Compact"/>
       </w:pPr>
@@ -2011,19 +1693,7 @@
         <w:t xml:space="preserve">2011 - 2013 Tutored local high school students in Geometry and Trigonometry</w:t>
       </w:r>
     </w:p>
-    <w:p>
-      <w:pPr>
-        <w:numPr>
-          <w:ilvl w:val="0"/>
-          <w:numId w:val="1023"/>
-        </w:numPr>
-        <w:pStyle w:val="Compact"/>
-      </w:pPr>
-      <w:r>
-        <w:t xml:space="preserve">2012 - 2013 Tutored online with tutor.com in Calculus and Algebra</w:t>
-      </w:r>
-    </w:p>
-    <w:bookmarkEnd w:id="70"/>
+    <w:bookmarkEnd w:id="62"/>
     <w:sectPr/>
   </w:body>
 </w:document>
@@ -2264,18 +1934,6 @@
     <w:abstractNumId w:val="991"/>
   </w:num>
   <w:num w:numId="1019">
-    <w:abstractNumId w:val="991"/>
-  </w:num>
-  <w:num w:numId="1020">
-    <w:abstractNumId w:val="991"/>
-  </w:num>
-  <w:num w:numId="1021">
-    <w:abstractNumId w:val="991"/>
-  </w:num>
-  <w:num w:numId="1022">
-    <w:abstractNumId w:val="991"/>
-  </w:num>
-  <w:num w:numId="1023">
     <w:abstractNumId w:val="991"/>
   </w:num>
 </w:numbering>

</xml_diff>

<commit_message>
fix: Add apostrophe to Masters
</commit_message>
<xml_diff>
--- a/formats/resume.docx
+++ b/formats/resume.docx
@@ -153,7 +153,7 @@
         <w:pStyle w:val="BlockText"/>
       </w:pPr>
       <w:r>
-        <w:t xml:space="preserve">I used Python for my Masters thesis -</w:t>
+        <w:t xml:space="preserve">I used Python for my Master’s thesis -</w:t>
       </w:r>
       <w:r>
         <w:t xml:space="preserve"> </w:t>
@@ -196,7 +196,7 @@
         <w:pStyle w:val="Compact"/>
       </w:pPr>
       <w:r>
-        <w:t xml:space="preserve">During my Masters studies, I studied Operations Research for over a year including the basics and a Python program to leverage genetic algorithms to solve a problem with no closed form solution.</w:t>
+        <w:t xml:space="preserve">During my Master’s studies, I studied Operations Research for over a year including the basics and a Python program to leverage genetic algorithms to solve a problem with no closed form solution.</w:t>
       </w:r>
     </w:p>
     <w:p>
@@ -208,7 +208,7 @@
         <w:pStyle w:val="Compact"/>
       </w:pPr>
       <w:r>
-        <w:t xml:space="preserve">My Masters thesis was an original topic of my own conception and</w:t>
+        <w:t xml:space="preserve">My Master’s thesis was an original topic of my own conception and</w:t>
       </w:r>
       <w:r>
         <w:t xml:space="preserve"> </w:t>

</xml_diff>

<commit_message>
feat: Remove unnecessary quotes
</commit_message>
<xml_diff>
--- a/formats/resume.docx
+++ b/formats/resume.docx
@@ -1634,25 +1634,7 @@
         <w:pStyle w:val="BlockText"/>
       </w:pPr>
       <w:r>
-        <w:t xml:space="preserve">You can read my</w:t>
-      </w:r>
-      <w:r>
-        <w:t xml:space="preserve"> </w:t>
-      </w:r>
-      <w:r>
-        <w:t xml:space="preserve">“</w:t>
-      </w:r>
-      <w:r>
-        <w:t xml:space="preserve">official</w:t>
-      </w:r>
-      <w:r>
-        <w:t xml:space="preserve">”</w:t>
-      </w:r>
-      <w:r>
-        <w:t xml:space="preserve"> </w:t>
-      </w:r>
-      <w:r>
-        <w:t xml:space="preserve">Navy biography on</w:t>
+        <w:t xml:space="preserve">You can read my Navy biography on</w:t>
       </w:r>
       <w:r>
         <w:t xml:space="preserve"> </w:t>

</xml_diff>

<commit_message>
feat: Add SLFP line to education section
</commit_message>
<xml_diff>
--- a/formats/resume.docx
+++ b/formats/resume.docx
@@ -1285,7 +1285,29 @@
         <w:t xml:space="preserve"> </w:t>
       </w:r>
       <w:r>
-        <w:t xml:space="preserve">Mini MBA, University of Nebraska at Omaha (as USSTRATCOM Strategic Fellow)</w:t>
+        <w:t xml:space="preserve">Mini MBA, University of Nebraska at Omaha</w:t>
+      </w:r>
+    </w:p>
+    <w:p>
+      <w:pPr>
+        <w:numPr>
+          <w:ilvl w:val="0"/>
+          <w:numId w:val="1014"/>
+        </w:numPr>
+        <w:pStyle w:val="Compact"/>
+      </w:pPr>
+      <w:r>
+        <w:rPr>
+          <w:bCs/>
+          <w:b/>
+        </w:rPr>
+        <w:t xml:space="preserve">2021</w:t>
+      </w:r>
+      <w:r>
+        <w:t xml:space="preserve"> </w:t>
+      </w:r>
+      <w:r>
+        <w:t xml:space="preserve">Strategic Leadership Fellow, USSTRATCOM</w:t>
       </w:r>
     </w:p>
     <w:p>

</xml_diff>

<commit_message>
feat: Add RPA to resume
</commit_message>
<xml_diff>
--- a/formats/resume.docx
+++ b/formats/resume.docx
@@ -178,13 +178,13 @@
         <w:t xml:space="preserve">SKILLS &amp; EXPERIENCE</w:t>
       </w:r>
     </w:p>
-    <w:bookmarkStart w:id="24" w:name="Xcc379ebe82c7a3b59f956bac7132f11602db3bf"/>
+    <w:bookmarkStart w:id="24" w:name="X2ebbb34eaace180d8c08291e33df9d32bbb6831"/>
     <w:p>
       <w:pPr>
         <w:pStyle w:val="Heading2"/>
       </w:pPr>
       <w:r>
-        <w:t xml:space="preserve">Mathematics, Operations Research, and Data Science</w:t>
+        <w:t xml:space="preserve">Mathematics, Operations Research, &amp; Data Science</w:t>
       </w:r>
     </w:p>
     <w:p>
@@ -268,13 +268,13 @@
       </w:r>
     </w:p>
     <w:bookmarkEnd w:id="24"/>
-    <w:bookmarkStart w:id="29" w:name="design-devsecops"/>
+    <w:bookmarkStart w:id="29" w:name="Xc323c24b5658b3639a1cbecebc0cd50121ad340"/>
     <w:p>
       <w:pPr>
         <w:pStyle w:val="Heading2"/>
       </w:pPr>
       <w:r>
-        <w:t xml:space="preserve">Design &amp; DevSecOps</w:t>
+        <w:t xml:space="preserve">Design, DevSecOps, &amp; Robotic Process Automation (RPA)</w:t>
       </w:r>
     </w:p>
     <w:p>
@@ -405,6 +405,18 @@
       </w:r>
       <w:r>
         <w:t xml:space="preserve">by monitoring releases, reviewing changelogs, integrating version updates, submitting security impact analyses, and training co-workers on modern trends and technologies.</w:t>
+      </w:r>
+    </w:p>
+    <w:p>
+      <w:pPr>
+        <w:numPr>
+          <w:ilvl w:val="0"/>
+          <w:numId w:val="1003"/>
+        </w:numPr>
+        <w:pStyle w:val="Compact"/>
+      </w:pPr>
+      <w:r>
+        <w:t xml:space="preserve">I regularly leverage software and services to implement RPA solutions for myriad task types like writing code and creating data visualizations.</w:t>
       </w:r>
     </w:p>
     <w:p>

</xml_diff>

<commit_message>
feat: Added linting to build chain; cleared most issues
</commit_message>
<xml_diff>
--- a/formats/resume.docx
+++ b/formats/resume.docx
@@ -153,7 +153,7 @@
         <w:pStyle w:val="BlockText"/>
       </w:pPr>
       <w:r>
-        <w:t xml:space="preserve">I used Python for my Master’s thesis -</w:t>
+        <w:t xml:space="preserve">I used Python for my Master’s thesis —</w:t>
       </w:r>
       <w:r>
         <w:t xml:space="preserve"> </w:t>
@@ -404,7 +404,7 @@
         <w:t xml:space="preserve"> </w:t>
       </w:r>
       <w:r>
-        <w:t xml:space="preserve">by monitoring releases, reviewing changelogs, integrating version updates, submitting security impact analyses, and training co-workers on modern trends and technologies.</w:t>
+        <w:t xml:space="preserve">by monitoring releases, reviewing change logs, integrating version updates, submitting security impact reports, and training co-workers on modern trends and technologies.</w:t>
       </w:r>
     </w:p>
     <w:p>
@@ -441,7 +441,7 @@
         <w:t xml:space="preserve"> </w:t>
       </w:r>
       <w:r>
-        <w:t xml:space="preserve">for examples of my coding ability - like my PowerShell module,</w:t>
+        <w:t xml:space="preserve">for examples of my coding ability — like my PowerShell module,</w:t>
       </w:r>
       <w:r>
         <w:t xml:space="preserve"> </w:t>
@@ -582,7 +582,7 @@
         <w:pStyle w:val="Compact"/>
       </w:pPr>
       <w:r>
-        <w:t xml:space="preserve">Led teams through complex technical evolutions, during maintenance and casualty situations, maximizing efficiency while maintaining a safe environment.</w:t>
+        <w:t xml:space="preserve">Led teams through complex technical procedures, during maintenance and casualty situations, maximizing efficiency while maintaining a safe environment.</w:t>
       </w:r>
     </w:p>
     <w:bookmarkEnd w:id="34"/>
@@ -602,7 +602,7 @@
         <w:pStyle w:val="Heading2"/>
       </w:pPr>
       <w:r>
-        <w:t xml:space="preserve">03/20 - Present,</w:t>
+        <w:t xml:space="preserve">03/20 – Present,</w:t>
       </w:r>
       <w:r>
         <w:t xml:space="preserve"> </w:t>
@@ -699,7 +699,7 @@
         <w:pStyle w:val="Heading2"/>
       </w:pPr>
       <w:r>
-        <w:t xml:space="preserve">11/15 - 03/20,</w:t>
+        <w:t xml:space="preserve">11/15 – 03/20,</w:t>
       </w:r>
       <w:r>
         <w:t xml:space="preserve"> </w:t>
@@ -784,7 +784,7 @@
         <w:pStyle w:val="Heading2"/>
       </w:pPr>
       <w:r>
-        <w:t xml:space="preserve">06/18 - 07/19,</w:t>
+        <w:t xml:space="preserve">06/18 – 07/19,</w:t>
       </w:r>
       <w:r>
         <w:t xml:space="preserve"> </w:t>
@@ -869,7 +869,7 @@
         <w:pStyle w:val="Heading2"/>
       </w:pPr>
       <w:r>
-        <w:t xml:space="preserve">08/15 - 11/15,</w:t>
+        <w:t xml:space="preserve">08/15 – 11/15,</w:t>
       </w:r>
       <w:r>
         <w:t xml:space="preserve"> </w:t>
@@ -918,7 +918,7 @@
         <w:pStyle w:val="Heading2"/>
       </w:pPr>
       <w:r>
-        <w:t xml:space="preserve">07/14 - 08/15,</w:t>
+        <w:t xml:space="preserve">07/14 – 08/15,</w:t>
       </w:r>
       <w:r>
         <w:t xml:space="preserve"> </w:t>
@@ -979,7 +979,7 @@
         <w:pStyle w:val="Heading2"/>
       </w:pPr>
       <w:r>
-        <w:t xml:space="preserve">07/10 - 07/14,</w:t>
+        <w:t xml:space="preserve">07/10 – 07/14,</w:t>
       </w:r>
       <w:r>
         <w:t xml:space="preserve"> </w:t>
@@ -1015,7 +1015,7 @@
         <w:pStyle w:val="Compact"/>
       </w:pPr>
       <w:r>
-        <w:t xml:space="preserve">Streamlined communication up chain of command and facilitated executive-level, biweekly planning meetings; improved planning process and enabled collaboration and senior leader strategic decision making.</w:t>
+        <w:t xml:space="preserve">Streamlined communication up chain of command and facilitated executive-level, biweekly planning meetings; improved planning process and enabled collaboration and senior leader strategic decision-making.</w:t>
       </w:r>
     </w:p>
     <w:p>
@@ -1526,7 +1526,7 @@
           <w:rPr>
             <w:rStyle w:val="Hyperlink"/>
           </w:rPr>
-          <w:t xml:space="preserve">Web Apps Must be Sustainable - How to leverage common patterns to enable flexibility</w:t>
+          <w:t xml:space="preserve">Web Apps Must be Sustainable — How to leverage common patterns to enable flexibility</w:t>
         </w:r>
       </w:hyperlink>
     </w:p>
@@ -1648,7 +1648,7 @@
         <w:pStyle w:val="Compact"/>
       </w:pPr>
       <w:r>
-        <w:t xml:space="preserve">2019 - Completed OSCP Penetration with Kali course. I did not pass the 24hr OSCP exam, but I learned a lot in the process.</w:t>
+        <w:t xml:space="preserve">2019 — Completed OSCP Penetration with Kali course. I did not pass the 24hr OSCP exam, but I learned a lot in the process.</w:t>
       </w:r>
     </w:p>
     <w:p>
@@ -1660,7 +1660,7 @@
         <w:pStyle w:val="Compact"/>
       </w:pPr>
       <w:r>
-        <w:t xml:space="preserve">2014 - Present Navy Selected Ready Reserve member (Commander, O-5)</w:t>
+        <w:t xml:space="preserve">2014 — Present Navy Selected Ready Reserve member (Commander, O-5)</w:t>
       </w:r>
     </w:p>
     <w:p>
@@ -1694,7 +1694,7 @@
         <w:pStyle w:val="Compact"/>
       </w:pPr>
       <w:r>
-        <w:t xml:space="preserve">2012 - 2013 Tutored online with tutor.com in Calculus and Algebra</w:t>
+        <w:t xml:space="preserve">2012 – 2013 Tutored online with tutor.com in Calculus and Algebra</w:t>
       </w:r>
     </w:p>
     <w:p>
@@ -1706,7 +1706,7 @@
         <w:pStyle w:val="Compact"/>
       </w:pPr>
       <w:r>
-        <w:t xml:space="preserve">2011 - 2013 Tutored local high school students in Geometry and Trigonometry</w:t>
+        <w:t xml:space="preserve">2011 – 2013 Tutored local high school students in Geometry and Trigonometry</w:t>
       </w:r>
     </w:p>
     <w:bookmarkEnd w:id="62"/>

</xml_diff>

<commit_message>
chore: Build artifacts after updated awards
</commit_message>
<xml_diff>
--- a/formats/resume.docx
+++ b/formats/resume.docx
@@ -1178,6 +1178,28 @@
       </w:pPr>
       <w:r>
         <w:t xml:space="preserve">PROFESSIONAL AWARDS</w:t>
+      </w:r>
+    </w:p>
+    <w:p>
+      <w:pPr>
+        <w:numPr>
+          <w:ilvl w:val="0"/>
+          <w:numId w:val="1013"/>
+        </w:numPr>
+        <w:pStyle w:val="Compact"/>
+      </w:pPr>
+      <w:r>
+        <w:rPr>
+          <w:bCs/>
+          <w:b/>
+        </w:rPr>
+        <w:t xml:space="preserve">2022</w:t>
+      </w:r>
+      <w:r>
+        <w:t xml:space="preserve"> </w:t>
+      </w:r>
+      <w:r>
+        <w:t xml:space="preserve">Navy Commendation Medal</w:t>
       </w:r>
     </w:p>
     <w:p>

</xml_diff>

<commit_message>
feat: Add SFLP capstone link and PDF
</commit_message>
<xml_diff>
--- a/formats/resume.docx
+++ b/formats/resume.docx
@@ -1291,7 +1291,7 @@
       </w:r>
     </w:p>
     <w:bookmarkEnd w:id="48"/>
-    <w:bookmarkStart w:id="49" w:name="education"/>
+    <w:bookmarkStart w:id="50" w:name="education"/>
     <w:p>
       <w:pPr>
         <w:pStyle w:val="Heading1"/>
@@ -1341,7 +1341,18 @@
         <w:t xml:space="preserve"> </w:t>
       </w:r>
       <w:r>
-        <w:t xml:space="preserve">Strategic Leadership Fellow, USSTRATCOM</w:t>
+        <w:t xml:space="preserve">Strategic Leadership Fellow, USSTRATCOM (</w:t>
+      </w:r>
+      <w:hyperlink r:id="rId49">
+        <w:r>
+          <w:rPr>
+            <w:rStyle w:val="Hyperlink"/>
+          </w:rPr>
+          <w:t xml:space="preserve">capstone paper</w:t>
+        </w:r>
+      </w:hyperlink>
+      <w:r>
+        <w:t xml:space="preserve">)</w:t>
       </w:r>
     </w:p>
     <w:p>
@@ -1410,8 +1421,8 @@
         <w:t xml:space="preserve">Bachelor of Arts, Physics, University of San Diego</w:t>
       </w:r>
     </w:p>
-    <w:bookmarkEnd w:id="49"/>
-    <w:bookmarkStart w:id="50" w:name="certifications"/>
+    <w:bookmarkEnd w:id="50"/>
+    <w:bookmarkStart w:id="51" w:name="certifications"/>
     <w:p>
       <w:pPr>
         <w:pStyle w:val="Heading1"/>
@@ -1464,8 +1475,8 @@
         <w:t xml:space="preserve">Professional in Human Resources (PHR)</w:t>
       </w:r>
     </w:p>
-    <w:bookmarkEnd w:id="50"/>
-    <w:bookmarkStart w:id="53" w:name="publications-citations"/>
+    <w:bookmarkEnd w:id="51"/>
+    <w:bookmarkStart w:id="54" w:name="publications-citations"/>
     <w:p>
       <w:pPr>
         <w:pStyle w:val="Heading1"/>
@@ -1482,7 +1493,7 @@
         </w:numPr>
         <w:pStyle w:val="Compact"/>
       </w:pPr>
-      <w:hyperlink r:id="rId51">
+      <w:hyperlink r:id="rId52">
         <w:r>
           <w:rPr>
             <w:rStyle w:val="Hyperlink"/>
@@ -1499,7 +1510,7 @@
         </w:numPr>
         <w:pStyle w:val="Compact"/>
       </w:pPr>
-      <w:hyperlink r:id="rId52">
+      <w:hyperlink r:id="rId53">
         <w:r>
           <w:rPr>
             <w:rStyle w:val="Hyperlink"/>
@@ -1508,8 +1519,8 @@
         </w:r>
       </w:hyperlink>
     </w:p>
-    <w:bookmarkEnd w:id="53"/>
-    <w:bookmarkStart w:id="60" w:name="presentations"/>
+    <w:bookmarkEnd w:id="54"/>
+    <w:bookmarkStart w:id="61" w:name="presentations"/>
     <w:p>
       <w:pPr>
         <w:pStyle w:val="Heading1"/>
@@ -1526,7 +1537,7 @@
         </w:numPr>
         <w:pStyle w:val="Compact"/>
       </w:pPr>
-      <w:hyperlink r:id="rId54">
+      <w:hyperlink r:id="rId55">
         <w:r>
           <w:rPr>
             <w:rStyle w:val="Hyperlink"/>
@@ -1560,7 +1571,7 @@
         </w:numPr>
         <w:pStyle w:val="Compact"/>
       </w:pPr>
-      <w:hyperlink r:id="rId55">
+      <w:hyperlink r:id="rId56">
         <w:r>
           <w:rPr>
             <w:rStyle w:val="Hyperlink"/>
@@ -1577,7 +1588,7 @@
         </w:numPr>
         <w:pStyle w:val="Compact"/>
       </w:pPr>
-      <w:hyperlink r:id="rId56">
+      <w:hyperlink r:id="rId57">
         <w:r>
           <w:rPr>
             <w:rStyle w:val="Hyperlink"/>
@@ -1594,7 +1605,7 @@
         </w:numPr>
         <w:pStyle w:val="Compact"/>
       </w:pPr>
-      <w:hyperlink r:id="rId57">
+      <w:hyperlink r:id="rId58">
         <w:r>
           <w:rPr>
             <w:rStyle w:val="Hyperlink"/>
@@ -1611,7 +1622,7 @@
         </w:numPr>
         <w:pStyle w:val="Compact"/>
       </w:pPr>
-      <w:hyperlink r:id="rId58">
+      <w:hyperlink r:id="rId59">
         <w:r>
           <w:rPr>
             <w:rStyle w:val="Hyperlink"/>
@@ -1630,7 +1641,7 @@
       <w:r>
         <w:t xml:space="preserve"> </w:t>
       </w:r>
-      <w:hyperlink r:id="rId59">
+      <w:hyperlink r:id="rId60">
         <w:r>
           <w:rPr>
             <w:rStyle w:val="Hyperlink"/>
@@ -1639,8 +1650,8 @@
         </w:r>
       </w:hyperlink>
     </w:p>
-    <w:bookmarkEnd w:id="60"/>
-    <w:bookmarkStart w:id="62" w:name="other"/>
+    <w:bookmarkEnd w:id="61"/>
+    <w:bookmarkStart w:id="63" w:name="other"/>
     <w:p>
       <w:pPr>
         <w:pStyle w:val="Heading1"/>
@@ -1695,7 +1706,7 @@
       <w:r>
         <w:t xml:space="preserve"> </w:t>
       </w:r>
-      <w:hyperlink r:id="rId61">
+      <w:hyperlink r:id="rId62">
         <w:r>
           <w:rPr>
             <w:rStyle w:val="Hyperlink"/>
@@ -1731,7 +1742,7 @@
         <w:t xml:space="preserve">2011 – 2013 Tutored local high school students in Geometry and Trigonometry</w:t>
       </w:r>
     </w:p>
-    <w:bookmarkEnd w:id="62"/>
+    <w:bookmarkEnd w:id="63"/>
     <w:sectPr/>
   </w:body>
 </w:document>

</xml_diff>

<commit_message>
feat: Add ORNL and ADEPT
</commit_message>
<xml_diff>
--- a/formats/resume.docx
+++ b/formats/resume.docx
@@ -45,6 +45,24 @@
         <w:t xml:space="preserve"> </w:t>
       </w:r>
       <w:r>
+        <w:t xml:space="preserve">Python,</w:t>
+      </w:r>
+      <w:r>
+        <w:t xml:space="preserve"> </w:t>
+      </w:r>
+      <w:r>
+        <w:t xml:space="preserve">C#,</w:t>
+      </w:r>
+      <w:r>
+        <w:t xml:space="preserve"> </w:t>
+      </w:r>
+      <w:r>
+        <w:t xml:space="preserve">F#,</w:t>
+      </w:r>
+      <w:r>
+        <w:t xml:space="preserve"> </w:t>
+      </w:r>
+      <w:r>
         <w:t xml:space="preserve">ECMAScript (JavaScript),</w:t>
       </w:r>
       <w:r>
@@ -57,25 +75,7 @@
         <w:t xml:space="preserve"> </w:t>
       </w:r>
       <w:r>
-        <w:t xml:space="preserve">HTML/XML/CSS,</w:t>
-      </w:r>
-      <w:r>
-        <w:t xml:space="preserve"> </w:t>
-      </w:r>
-      <w:r>
-        <w:t xml:space="preserve">C#,</w:t>
-      </w:r>
-      <w:r>
-        <w:t xml:space="preserve"> </w:t>
-      </w:r>
-      <w:r>
-        <w:t xml:space="preserve">F#,</w:t>
-      </w:r>
-      <w:r>
-        <w:t xml:space="preserve"> </w:t>
-      </w:r>
-      <w:r>
-        <w:t xml:space="preserve">Python</w:t>
+        <w:t xml:space="preserve">HTML/XML/CSS</w:t>
       </w:r>
     </w:p>
     <w:p>
@@ -103,6 +103,12 @@
         <w:t xml:space="preserve"> </w:t>
       </w:r>
       <w:r>
+        <w:t xml:space="preserve">Rust,</w:t>
+      </w:r>
+      <w:r>
+        <w:t xml:space="preserve"> </w:t>
+      </w:r>
+      <w:r>
         <w:t xml:space="preserve">ReasonML,</w:t>
       </w:r>
       <w:r>
@@ -116,12 +122,6 @@
       </w:r>
       <w:r>
         <w:t xml:space="preserve">ClojureScript,</w:t>
-      </w:r>
-      <w:r>
-        <w:t xml:space="preserve"> </w:t>
-      </w:r>
-      <w:r>
-        <w:t xml:space="preserve">Rust,</w:t>
       </w:r>
       <w:r>
         <w:t xml:space="preserve"> </w:t>
@@ -587,7 +587,7 @@
     </w:p>
     <w:bookmarkEnd w:id="34"/>
     <w:bookmarkEnd w:id="35"/>
-    <w:bookmarkStart w:id="47" w:name="career-timeline"/>
+    <w:bookmarkStart w:id="50" w:name="career-timeline"/>
     <w:p>
       <w:pPr>
         <w:pStyle w:val="Heading1"/>
@@ -596,13 +596,13 @@
         <w:t xml:space="preserve">CAREER TIMELINE</w:t>
       </w:r>
     </w:p>
-    <w:bookmarkStart w:id="37" w:name="present-operations-research-analyst"/>
+    <w:bookmarkStart w:id="37" w:name="present-geospatial-data-scientist"/>
     <w:p>
       <w:pPr>
         <w:pStyle w:val="Heading2"/>
       </w:pPr>
       <w:r>
-        <w:t xml:space="preserve">03/20 – Present,</w:t>
+        <w:t xml:space="preserve">05/22 - Present,</w:t>
       </w:r>
       <w:r>
         <w:t xml:space="preserve"> </w:t>
@@ -614,7 +614,7 @@
           <w:bCs/>
           <w:b/>
         </w:rPr>
-        <w:t xml:space="preserve">Operations Research Analyst</w:t>
+        <w:t xml:space="preserve">Geospatial Data Scientist</w:t>
       </w:r>
     </w:p>
     <w:p>
@@ -622,6 +622,79 @@
         <w:pStyle w:val="FirstParagraph"/>
       </w:pPr>
       <w:hyperlink r:id="rId36">
+        <w:r>
+          <w:rPr>
+            <w:rStyle w:val="Hyperlink"/>
+            <w:iCs/>
+            <w:i/>
+          </w:rPr>
+          <w:t xml:space="preserve">@ORNL</w:t>
+        </w:r>
+      </w:hyperlink>
+    </w:p>
+    <w:p>
+      <w:pPr>
+        <w:numPr>
+          <w:ilvl w:val="0"/>
+          <w:numId w:val="1006"/>
+        </w:numPr>
+        <w:pStyle w:val="Compact"/>
+      </w:pPr>
+      <w:r>
+        <w:t xml:space="preserve">Work closely with senior R&amp;D professionals, providing impactful machine learning engineering and advanced analytical contributions to the conceptualization and design of new approaches that solve pressing national security challenges.</w:t>
+      </w:r>
+    </w:p>
+    <w:p>
+      <w:pPr>
+        <w:numPr>
+          <w:ilvl w:val="0"/>
+          <w:numId w:val="1006"/>
+        </w:numPr>
+        <w:pStyle w:val="Compact"/>
+      </w:pPr>
+      <w:r>
+        <w:t xml:space="preserve">Provide coding support to implement new algorithms as proof of concept or prototype to test effectiveness and scalability of the proposed solutions.</w:t>
+      </w:r>
+    </w:p>
+    <w:p>
+      <w:pPr>
+        <w:numPr>
+          <w:ilvl w:val="0"/>
+          <w:numId w:val="1006"/>
+        </w:numPr>
+        <w:pStyle w:val="Compact"/>
+      </w:pPr>
+      <w:r>
+        <w:t xml:space="preserve">Work in a highly collaborative environment with data scientists, machine learning scientists, remote sensing scientists, engineers, physicists and geographers to deliver systems from prototyping to production level.</w:t>
+      </w:r>
+    </w:p>
+    <w:bookmarkEnd w:id="37"/>
+    <w:bookmarkStart w:id="40" w:name="X204475192f99ce84db03eca7c546a8dfddd91d5"/>
+    <w:p>
+      <w:pPr>
+        <w:pStyle w:val="Heading2"/>
+      </w:pPr>
+      <w:r>
+        <w:t xml:space="preserve">03/20 – 04/22,</w:t>
+      </w:r>
+      <w:r>
+        <w:t xml:space="preserve"> </w:t>
+      </w:r>
+      <w:r>
+        <w:rPr>
+          <w:iCs/>
+          <w:i/>
+          <w:bCs/>
+          <w:b/>
+        </w:rPr>
+        <w:t xml:space="preserve">Operations Research Analyst / Data Scientist</w:t>
+      </w:r>
+    </w:p>
+    <w:p>
+      <w:pPr>
+        <w:pStyle w:val="FirstParagraph"/>
+      </w:pPr>
+      <w:hyperlink r:id="rId38">
         <w:r>
           <w:rPr>
             <w:rStyle w:val="Hyperlink"/>
@@ -636,7 +709,36 @@
       <w:pPr>
         <w:numPr>
           <w:ilvl w:val="0"/>
-          <w:numId w:val="1006"/>
+          <w:numId w:val="1007"/>
+        </w:numPr>
+        <w:pStyle w:val="Compact"/>
+      </w:pPr>
+      <w:r>
+        <w:t xml:space="preserve">Contributor to the DoD</w:t>
+      </w:r>
+      <w:r>
+        <w:t xml:space="preserve"> </w:t>
+      </w:r>
+      <w:hyperlink r:id="rId39">
+        <w:r>
+          <w:rPr>
+            <w:rStyle w:val="Hyperlink"/>
+          </w:rPr>
+          <w:t xml:space="preserve">Artificial Intelligence Design Engineering for People and Technology (ADEPT)</w:t>
+        </w:r>
+      </w:hyperlink>
+      <w:r>
+        <w:t xml:space="preserve"> </w:t>
+      </w:r>
+      <w:r>
+        <w:t xml:space="preserve">framework.</w:t>
+      </w:r>
+    </w:p>
+    <w:p>
+      <w:pPr>
+        <w:numPr>
+          <w:ilvl w:val="0"/>
+          <w:numId w:val="1007"/>
         </w:numPr>
         <w:pStyle w:val="Compact"/>
       </w:pPr>
@@ -648,7 +750,7 @@
       <w:pPr>
         <w:numPr>
           <w:ilvl w:val="0"/>
-          <w:numId w:val="1006"/>
+          <w:numId w:val="1007"/>
         </w:numPr>
         <w:pStyle w:val="Compact"/>
       </w:pPr>
@@ -660,7 +762,7 @@
       <w:pPr>
         <w:numPr>
           <w:ilvl w:val="0"/>
-          <w:numId w:val="1006"/>
+          <w:numId w:val="1007"/>
         </w:numPr>
         <w:pStyle w:val="Compact"/>
       </w:pPr>
@@ -672,7 +774,7 @@
       <w:pPr>
         <w:numPr>
           <w:ilvl w:val="0"/>
-          <w:numId w:val="1006"/>
+          <w:numId w:val="1007"/>
         </w:numPr>
         <w:pStyle w:val="Compact"/>
       </w:pPr>
@@ -684,7 +786,7 @@
       <w:pPr>
         <w:numPr>
           <w:ilvl w:val="0"/>
-          <w:numId w:val="1006"/>
+          <w:numId w:val="1007"/>
         </w:numPr>
         <w:pStyle w:val="Compact"/>
       </w:pPr>
@@ -692,8 +794,8 @@
         <w:t xml:space="preserve">Utilized scientific inquiry in the independent development of mathematical models and computer programs to evaluate and predict the ability to support assigned projects, studies, or problems.</w:t>
       </w:r>
     </w:p>
-    <w:bookmarkEnd w:id="37"/>
-    <w:bookmarkStart w:id="39" w:name="principal-software-engineer"/>
+    <w:bookmarkEnd w:id="40"/>
+    <w:bookmarkStart w:id="42" w:name="principal-software-engineer"/>
     <w:p>
       <w:pPr>
         <w:pStyle w:val="Heading2"/>
@@ -718,7 +820,7 @@
       <w:pPr>
         <w:pStyle w:val="FirstParagraph"/>
       </w:pPr>
-      <w:hyperlink r:id="rId38">
+      <w:hyperlink r:id="rId41">
         <w:r>
           <w:rPr>
             <w:rStyle w:val="Hyperlink"/>
@@ -733,7 +835,7 @@
       <w:pPr>
         <w:numPr>
           <w:ilvl w:val="0"/>
-          <w:numId w:val="1007"/>
+          <w:numId w:val="1008"/>
         </w:numPr>
         <w:pStyle w:val="Compact"/>
       </w:pPr>
@@ -745,7 +847,7 @@
       <w:pPr>
         <w:numPr>
           <w:ilvl w:val="0"/>
-          <w:numId w:val="1007"/>
+          <w:numId w:val="1008"/>
         </w:numPr>
         <w:pStyle w:val="Compact"/>
       </w:pPr>
@@ -757,7 +859,7 @@
       <w:pPr>
         <w:numPr>
           <w:ilvl w:val="0"/>
-          <w:numId w:val="1007"/>
+          <w:numId w:val="1008"/>
         </w:numPr>
         <w:pStyle w:val="Compact"/>
       </w:pPr>
@@ -769,7 +871,7 @@
       <w:pPr>
         <w:numPr>
           <w:ilvl w:val="0"/>
-          <w:numId w:val="1007"/>
+          <w:numId w:val="1008"/>
         </w:numPr>
         <w:pStyle w:val="Compact"/>
       </w:pPr>
@@ -777,8 +879,8 @@
         <w:t xml:space="preserve">Leveraged Agile practices such as scrums, sprints, extreme programming, and retrospectives.</w:t>
       </w:r>
     </w:p>
-    <w:bookmarkEnd w:id="39"/>
-    <w:bookmarkStart w:id="41" w:name="exercise-planner-readiness-coordinator"/>
+    <w:bookmarkEnd w:id="42"/>
+    <w:bookmarkStart w:id="44" w:name="exercise-planner-readiness-coordinator"/>
     <w:p>
       <w:pPr>
         <w:pStyle w:val="Heading2"/>
@@ -803,7 +905,7 @@
       <w:pPr>
         <w:pStyle w:val="FirstParagraph"/>
       </w:pPr>
-      <w:hyperlink r:id="rId40">
+      <w:hyperlink r:id="rId43">
         <w:r>
           <w:rPr>
             <w:rStyle w:val="Hyperlink"/>
@@ -818,7 +920,7 @@
       <w:pPr>
         <w:numPr>
           <w:ilvl w:val="0"/>
-          <w:numId w:val="1008"/>
+          <w:numId w:val="1009"/>
         </w:numPr>
         <w:pStyle w:val="Compact"/>
       </w:pPr>
@@ -830,7 +932,7 @@
       <w:pPr>
         <w:numPr>
           <w:ilvl w:val="0"/>
-          <w:numId w:val="1008"/>
+          <w:numId w:val="1009"/>
         </w:numPr>
         <w:pStyle w:val="Compact"/>
       </w:pPr>
@@ -842,7 +944,7 @@
       <w:pPr>
         <w:numPr>
           <w:ilvl w:val="0"/>
-          <w:numId w:val="1008"/>
+          <w:numId w:val="1009"/>
         </w:numPr>
         <w:pStyle w:val="Compact"/>
       </w:pPr>
@@ -854,7 +956,7 @@
       <w:pPr>
         <w:numPr>
           <w:ilvl w:val="0"/>
-          <w:numId w:val="1008"/>
+          <w:numId w:val="1009"/>
         </w:numPr>
         <w:pStyle w:val="Compact"/>
       </w:pPr>
@@ -862,8 +964,8 @@
         <w:t xml:space="preserve">Knowledge Management subject matter expert</w:t>
       </w:r>
     </w:p>
-    <w:bookmarkEnd w:id="41"/>
-    <w:bookmarkStart w:id="43" w:name="senior-software-developer"/>
+    <w:bookmarkEnd w:id="44"/>
+    <w:bookmarkStart w:id="46" w:name="senior-software-developer"/>
     <w:p>
       <w:pPr>
         <w:pStyle w:val="Heading2"/>
@@ -888,7 +990,7 @@
       <w:pPr>
         <w:pStyle w:val="FirstParagraph"/>
       </w:pPr>
-      <w:hyperlink r:id="rId42">
+      <w:hyperlink r:id="rId45">
         <w:r>
           <w:rPr>
             <w:rStyle w:val="Hyperlink"/>
@@ -903,7 +1005,7 @@
       <w:pPr>
         <w:numPr>
           <w:ilvl w:val="0"/>
-          <w:numId w:val="1009"/>
+          <w:numId w:val="1010"/>
         </w:numPr>
         <w:pStyle w:val="Compact"/>
       </w:pPr>
@@ -911,8 +1013,8 @@
         <w:t xml:space="preserve">Performed agile development using popular front-end technologies such as: Ampersand.js, Reveal.js, and Cesium.js</w:t>
       </w:r>
     </w:p>
-    <w:bookmarkEnd w:id="43"/>
-    <w:bookmarkStart w:id="44" w:name="senior-software-developer-1"/>
+    <w:bookmarkEnd w:id="46"/>
+    <w:bookmarkStart w:id="47" w:name="senior-software-developer-1"/>
     <w:p>
       <w:pPr>
         <w:pStyle w:val="Heading2"/>
@@ -937,7 +1039,7 @@
       <w:pPr>
         <w:pStyle w:val="FirstParagraph"/>
       </w:pPr>
-      <w:hyperlink r:id="rId38">
+      <w:hyperlink r:id="rId41">
         <w:r>
           <w:rPr>
             <w:rStyle w:val="Hyperlink"/>
@@ -952,7 +1054,7 @@
       <w:pPr>
         <w:numPr>
           <w:ilvl w:val="0"/>
-          <w:numId w:val="1010"/>
+          <w:numId w:val="1011"/>
         </w:numPr>
         <w:pStyle w:val="Compact"/>
       </w:pPr>
@@ -964,7 +1066,7 @@
       <w:pPr>
         <w:numPr>
           <w:ilvl w:val="0"/>
-          <w:numId w:val="1010"/>
+          <w:numId w:val="1011"/>
         </w:numPr>
         <w:pStyle w:val="Compact"/>
       </w:pPr>
@@ -972,8 +1074,8 @@
         <w:t xml:space="preserve">Instrumental to implementing application infrastructure using MarionetteJS, HTML5, and Less.js</w:t>
       </w:r>
     </w:p>
-    <w:bookmarkEnd w:id="44"/>
-    <w:bookmarkStart w:id="45" w:name="strategic-plans-officer-security-manager"/>
+    <w:bookmarkEnd w:id="47"/>
+    <w:bookmarkStart w:id="48" w:name="strategic-plans-officer-security-manager"/>
     <w:p>
       <w:pPr>
         <w:pStyle w:val="Heading2"/>
@@ -1010,7 +1112,7 @@
       <w:pPr>
         <w:numPr>
           <w:ilvl w:val="0"/>
-          <w:numId w:val="1011"/>
+          <w:numId w:val="1012"/>
         </w:numPr>
         <w:pStyle w:val="Compact"/>
       </w:pPr>
@@ -1022,7 +1124,7 @@
       <w:pPr>
         <w:numPr>
           <w:ilvl w:val="0"/>
-          <w:numId w:val="1011"/>
+          <w:numId w:val="1012"/>
         </w:numPr>
         <w:pStyle w:val="Compact"/>
       </w:pPr>
@@ -1034,7 +1136,7 @@
       <w:pPr>
         <w:numPr>
           <w:ilvl w:val="0"/>
-          <w:numId w:val="1011"/>
+          <w:numId w:val="1012"/>
         </w:numPr>
         <w:pStyle w:val="Compact"/>
       </w:pPr>
@@ -1046,7 +1148,7 @@
       <w:pPr>
         <w:numPr>
           <w:ilvl w:val="0"/>
-          <w:numId w:val="1011"/>
+          <w:numId w:val="1012"/>
         </w:numPr>
         <w:pStyle w:val="Compact"/>
       </w:pPr>
@@ -1091,7 +1193,7 @@
       <w:pPr>
         <w:numPr>
           <w:ilvl w:val="0"/>
-          <w:numId w:val="1011"/>
+          <w:numId w:val="1012"/>
         </w:numPr>
         <w:pStyle w:val="Compact"/>
       </w:pPr>
@@ -1099,8 +1201,8 @@
         <w:t xml:space="preserve">Modernized websites, maintained collaboration tools, created new tools for mission accomplishment, and maintained overall situational picture as division knowledge manager; improved productivity and efficiency.</w:t>
       </w:r>
     </w:p>
-    <w:bookmarkEnd w:id="45"/>
-    <w:bookmarkStart w:id="46" w:name="submarine-warfare-officer"/>
+    <w:bookmarkEnd w:id="48"/>
+    <w:bookmarkStart w:id="49" w:name="submarine-warfare-officer"/>
     <w:p>
       <w:pPr>
         <w:pStyle w:val="Heading2"/>
@@ -1137,7 +1239,7 @@
       <w:pPr>
         <w:numPr>
           <w:ilvl w:val="0"/>
-          <w:numId w:val="1012"/>
+          <w:numId w:val="1013"/>
         </w:numPr>
         <w:pStyle w:val="Compact"/>
       </w:pPr>
@@ -1149,7 +1251,7 @@
       <w:pPr>
         <w:numPr>
           <w:ilvl w:val="0"/>
-          <w:numId w:val="1012"/>
+          <w:numId w:val="1013"/>
         </w:numPr>
         <w:pStyle w:val="Compact"/>
       </w:pPr>
@@ -1161,7 +1263,7 @@
       <w:pPr>
         <w:numPr>
           <w:ilvl w:val="0"/>
-          <w:numId w:val="1012"/>
+          <w:numId w:val="1013"/>
         </w:numPr>
         <w:pStyle w:val="Compact"/>
       </w:pPr>
@@ -1169,9 +1271,9 @@
         <w:t xml:space="preserve">Selected out of 10 officers as sub’s inaugural LAN officer; essential in writing operating instructions; maintained LAN with 100% compliance and no major discrepancies during inspections.</w:t>
       </w:r>
     </w:p>
-    <w:bookmarkEnd w:id="46"/>
-    <w:bookmarkEnd w:id="47"/>
-    <w:bookmarkStart w:id="48" w:name="professional-awards"/>
+    <w:bookmarkEnd w:id="49"/>
+    <w:bookmarkEnd w:id="50"/>
+    <w:bookmarkStart w:id="51" w:name="professional-awards"/>
     <w:p>
       <w:pPr>
         <w:pStyle w:val="Heading1"/>
@@ -1184,7 +1286,7 @@
       <w:pPr>
         <w:numPr>
           <w:ilvl w:val="0"/>
-          <w:numId w:val="1013"/>
+          <w:numId w:val="1014"/>
         </w:numPr>
         <w:pStyle w:val="Compact"/>
       </w:pPr>
@@ -1206,7 +1308,7 @@
       <w:pPr>
         <w:numPr>
           <w:ilvl w:val="0"/>
-          <w:numId w:val="1013"/>
+          <w:numId w:val="1014"/>
         </w:numPr>
         <w:pStyle w:val="Compact"/>
       </w:pPr>
@@ -1228,7 +1330,7 @@
       <w:pPr>
         <w:numPr>
           <w:ilvl w:val="0"/>
-          <w:numId w:val="1013"/>
+          <w:numId w:val="1014"/>
         </w:numPr>
         <w:pStyle w:val="Compact"/>
       </w:pPr>
@@ -1250,7 +1352,7 @@
       <w:pPr>
         <w:numPr>
           <w:ilvl w:val="0"/>
-          <w:numId w:val="1013"/>
+          <w:numId w:val="1014"/>
         </w:numPr>
         <w:pStyle w:val="Compact"/>
       </w:pPr>
@@ -1272,7 +1374,7 @@
       <w:pPr>
         <w:numPr>
           <w:ilvl w:val="0"/>
-          <w:numId w:val="1013"/>
+          <w:numId w:val="1014"/>
         </w:numPr>
         <w:pStyle w:val="Compact"/>
       </w:pPr>
@@ -1290,8 +1392,8 @@
         <w:t xml:space="preserve">Navy and Marine Corps Achievement</w:t>
       </w:r>
     </w:p>
-    <w:bookmarkEnd w:id="48"/>
-    <w:bookmarkStart w:id="50" w:name="education"/>
+    <w:bookmarkEnd w:id="51"/>
+    <w:bookmarkStart w:id="53" w:name="education"/>
     <w:p>
       <w:pPr>
         <w:pStyle w:val="Heading1"/>
@@ -1304,7 +1406,7 @@
       <w:pPr>
         <w:numPr>
           <w:ilvl w:val="0"/>
-          <w:numId w:val="1014"/>
+          <w:numId w:val="1015"/>
         </w:numPr>
         <w:pStyle w:val="Compact"/>
       </w:pPr>
@@ -1326,7 +1428,7 @@
       <w:pPr>
         <w:numPr>
           <w:ilvl w:val="0"/>
-          <w:numId w:val="1014"/>
+          <w:numId w:val="1015"/>
         </w:numPr>
         <w:pStyle w:val="Compact"/>
       </w:pPr>
@@ -1343,7 +1445,7 @@
       <w:r>
         <w:t xml:space="preserve">Strategic Leadership Fellow, USSTRATCOM (</w:t>
       </w:r>
-      <w:hyperlink r:id="rId49">
+      <w:hyperlink r:id="rId52">
         <w:r>
           <w:rPr>
             <w:rStyle w:val="Hyperlink"/>
@@ -1359,7 +1461,7 @@
       <w:pPr>
         <w:numPr>
           <w:ilvl w:val="0"/>
-          <w:numId w:val="1014"/>
+          <w:numId w:val="1015"/>
         </w:numPr>
         <w:pStyle w:val="Compact"/>
       </w:pPr>
@@ -1381,7 +1483,7 @@
       <w:pPr>
         <w:numPr>
           <w:ilvl w:val="0"/>
-          <w:numId w:val="1014"/>
+          <w:numId w:val="1015"/>
         </w:numPr>
         <w:pStyle w:val="Compact"/>
       </w:pPr>
@@ -1403,7 +1505,7 @@
       <w:pPr>
         <w:numPr>
           <w:ilvl w:val="0"/>
-          <w:numId w:val="1014"/>
+          <w:numId w:val="1015"/>
         </w:numPr>
         <w:pStyle w:val="Compact"/>
       </w:pPr>
@@ -1421,8 +1523,8 @@
         <w:t xml:space="preserve">Bachelor of Arts, Physics, University of San Diego</w:t>
       </w:r>
     </w:p>
-    <w:bookmarkEnd w:id="50"/>
-    <w:bookmarkStart w:id="51" w:name="certifications"/>
+    <w:bookmarkEnd w:id="53"/>
+    <w:bookmarkStart w:id="54" w:name="certifications"/>
     <w:p>
       <w:pPr>
         <w:pStyle w:val="Heading1"/>
@@ -1435,7 +1537,7 @@
       <w:pPr>
         <w:numPr>
           <w:ilvl w:val="0"/>
-          <w:numId w:val="1015"/>
+          <w:numId w:val="1016"/>
         </w:numPr>
         <w:pStyle w:val="Compact"/>
       </w:pPr>
@@ -1457,7 +1559,7 @@
       <w:pPr>
         <w:numPr>
           <w:ilvl w:val="0"/>
-          <w:numId w:val="1015"/>
+          <w:numId w:val="1016"/>
         </w:numPr>
         <w:pStyle w:val="Compact"/>
       </w:pPr>
@@ -1475,8 +1577,8 @@
         <w:t xml:space="preserve">Professional in Human Resources (PHR)</w:t>
       </w:r>
     </w:p>
-    <w:bookmarkEnd w:id="51"/>
-    <w:bookmarkStart w:id="54" w:name="publications-citations"/>
+    <w:bookmarkEnd w:id="54"/>
+    <w:bookmarkStart w:id="57" w:name="publications-citations"/>
     <w:p>
       <w:pPr>
         <w:pStyle w:val="Heading1"/>
@@ -1489,11 +1591,11 @@
       <w:pPr>
         <w:numPr>
           <w:ilvl w:val="0"/>
-          <w:numId w:val="1016"/>
-        </w:numPr>
-        <w:pStyle w:val="Compact"/>
-      </w:pPr>
-      <w:hyperlink r:id="rId52">
+          <w:numId w:val="1017"/>
+        </w:numPr>
+        <w:pStyle w:val="Compact"/>
+      </w:pPr>
+      <w:hyperlink r:id="rId55">
         <w:r>
           <w:rPr>
             <w:rStyle w:val="Hyperlink"/>
@@ -1506,11 +1608,11 @@
       <w:pPr>
         <w:numPr>
           <w:ilvl w:val="0"/>
-          <w:numId w:val="1016"/>
-        </w:numPr>
-        <w:pStyle w:val="Compact"/>
-      </w:pPr>
-      <w:hyperlink r:id="rId53">
+          <w:numId w:val="1017"/>
+        </w:numPr>
+        <w:pStyle w:val="Compact"/>
+      </w:pPr>
+      <w:hyperlink r:id="rId56">
         <w:r>
           <w:rPr>
             <w:rStyle w:val="Hyperlink"/>
@@ -1519,8 +1621,8 @@
         </w:r>
       </w:hyperlink>
     </w:p>
-    <w:bookmarkEnd w:id="54"/>
-    <w:bookmarkStart w:id="61" w:name="presentations"/>
+    <w:bookmarkEnd w:id="57"/>
+    <w:bookmarkStart w:id="64" w:name="presentations"/>
     <w:p>
       <w:pPr>
         <w:pStyle w:val="Heading1"/>
@@ -1533,11 +1635,11 @@
       <w:pPr>
         <w:numPr>
           <w:ilvl w:val="0"/>
-          <w:numId w:val="1017"/>
-        </w:numPr>
-        <w:pStyle w:val="Compact"/>
-      </w:pPr>
-      <w:hyperlink r:id="rId55">
+          <w:numId w:val="1018"/>
+        </w:numPr>
+        <w:pStyle w:val="Compact"/>
+      </w:pPr>
+      <w:hyperlink r:id="rId58">
         <w:r>
           <w:rPr>
             <w:rStyle w:val="Hyperlink"/>
@@ -1550,7 +1652,7 @@
       <w:pPr>
         <w:numPr>
           <w:ilvl w:val="0"/>
-          <w:numId w:val="1017"/>
+          <w:numId w:val="1018"/>
         </w:numPr>
         <w:pStyle w:val="Compact"/>
       </w:pPr>
@@ -1567,11 +1669,11 @@
       <w:pPr>
         <w:numPr>
           <w:ilvl w:val="0"/>
-          <w:numId w:val="1017"/>
-        </w:numPr>
-        <w:pStyle w:val="Compact"/>
-      </w:pPr>
-      <w:hyperlink r:id="rId56">
+          <w:numId w:val="1018"/>
+        </w:numPr>
+        <w:pStyle w:val="Compact"/>
+      </w:pPr>
+      <w:hyperlink r:id="rId59">
         <w:r>
           <w:rPr>
             <w:rStyle w:val="Hyperlink"/>
@@ -1584,11 +1686,11 @@
       <w:pPr>
         <w:numPr>
           <w:ilvl w:val="0"/>
-          <w:numId w:val="1017"/>
-        </w:numPr>
-        <w:pStyle w:val="Compact"/>
-      </w:pPr>
-      <w:hyperlink r:id="rId57">
+          <w:numId w:val="1018"/>
+        </w:numPr>
+        <w:pStyle w:val="Compact"/>
+      </w:pPr>
+      <w:hyperlink r:id="rId60">
         <w:r>
           <w:rPr>
             <w:rStyle w:val="Hyperlink"/>
@@ -1601,11 +1703,11 @@
       <w:pPr>
         <w:numPr>
           <w:ilvl w:val="0"/>
-          <w:numId w:val="1017"/>
-        </w:numPr>
-        <w:pStyle w:val="Compact"/>
-      </w:pPr>
-      <w:hyperlink r:id="rId58">
+          <w:numId w:val="1018"/>
+        </w:numPr>
+        <w:pStyle w:val="Compact"/>
+      </w:pPr>
+      <w:hyperlink r:id="rId61">
         <w:r>
           <w:rPr>
             <w:rStyle w:val="Hyperlink"/>
@@ -1618,11 +1720,11 @@
       <w:pPr>
         <w:numPr>
           <w:ilvl w:val="0"/>
-          <w:numId w:val="1017"/>
-        </w:numPr>
-        <w:pStyle w:val="Compact"/>
-      </w:pPr>
-      <w:hyperlink r:id="rId59">
+          <w:numId w:val="1018"/>
+        </w:numPr>
+        <w:pStyle w:val="Compact"/>
+      </w:pPr>
+      <w:hyperlink r:id="rId62">
         <w:r>
           <w:rPr>
             <w:rStyle w:val="Hyperlink"/>
@@ -1641,7 +1743,7 @@
       <w:r>
         <w:t xml:space="preserve"> </w:t>
       </w:r>
-      <w:hyperlink r:id="rId60">
+      <w:hyperlink r:id="rId63">
         <w:r>
           <w:rPr>
             <w:rStyle w:val="Hyperlink"/>
@@ -1650,8 +1752,8 @@
         </w:r>
       </w:hyperlink>
     </w:p>
-    <w:bookmarkEnd w:id="61"/>
-    <w:bookmarkStart w:id="63" w:name="other"/>
+    <w:bookmarkEnd w:id="64"/>
+    <w:bookmarkStart w:id="66" w:name="other"/>
     <w:p>
       <w:pPr>
         <w:pStyle w:val="Heading1"/>
@@ -1664,7 +1766,7 @@
       <w:pPr>
         <w:numPr>
           <w:ilvl w:val="0"/>
-          <w:numId w:val="1018"/>
+          <w:numId w:val="1019"/>
         </w:numPr>
         <w:pStyle w:val="Compact"/>
       </w:pPr>
@@ -1676,7 +1778,7 @@
       <w:pPr>
         <w:numPr>
           <w:ilvl w:val="0"/>
-          <w:numId w:val="1018"/>
+          <w:numId w:val="1019"/>
         </w:numPr>
         <w:pStyle w:val="Compact"/>
       </w:pPr>
@@ -1688,7 +1790,7 @@
       <w:pPr>
         <w:numPr>
           <w:ilvl w:val="0"/>
-          <w:numId w:val="1018"/>
+          <w:numId w:val="1019"/>
         </w:numPr>
         <w:pStyle w:val="Compact"/>
       </w:pPr>
@@ -1706,7 +1808,7 @@
       <w:r>
         <w:t xml:space="preserve"> </w:t>
       </w:r>
-      <w:hyperlink r:id="rId62">
+      <w:hyperlink r:id="rId65">
         <w:r>
           <w:rPr>
             <w:rStyle w:val="Hyperlink"/>
@@ -1722,7 +1824,7 @@
       <w:pPr>
         <w:numPr>
           <w:ilvl w:val="0"/>
-          <w:numId w:val="1019"/>
+          <w:numId w:val="1020"/>
         </w:numPr>
         <w:pStyle w:val="Compact"/>
       </w:pPr>
@@ -1734,7 +1836,7 @@
       <w:pPr>
         <w:numPr>
           <w:ilvl w:val="0"/>
-          <w:numId w:val="1019"/>
+          <w:numId w:val="1020"/>
         </w:numPr>
         <w:pStyle w:val="Compact"/>
       </w:pPr>
@@ -1742,7 +1844,7 @@
         <w:t xml:space="preserve">2011 – 2013 Tutored local high school students in Geometry and Trigonometry</w:t>
       </w:r>
     </w:p>
-    <w:bookmarkEnd w:id="63"/>
+    <w:bookmarkEnd w:id="66"/>
     <w:sectPr/>
   </w:body>
 </w:document>
@@ -1983,6 +2085,9 @@
     <w:abstractNumId w:val="991"/>
   </w:num>
   <w:num w:numId="1019">
+    <w:abstractNumId w:val="991"/>
+  </w:num>
+  <w:num w:numId="1020">
     <w:abstractNumId w:val="991"/>
   </w:num>
 </w:numbering>

</xml_diff>